<commit_message>
kalau mau ambil ddl dari file API + DUMMY and DDL.docx
</commit_message>
<xml_diff>
--- a/proyek/API + DUMMY and DDL.docx
+++ b/proyek/API + DUMMY and DDL.docx
@@ -78,8 +78,6 @@
           <w:lang w:val="id-ID"/>
         </w:rPr>
       </w:pPr>
-      <w:bookmarkStart w:id="0" w:name="_GoBack"/>
-      <w:bookmarkEnd w:id="0"/>
       <w:r>
         <w:rPr>
           <w:lang w:val="en-ID"/>
@@ -882,19 +880,13 @@
     <w:p>
       <w:pPr>
         <w:pStyle w:val="normalNew"/>
-        <w:tabs>
-          <w:tab w:val="left" w:pos="8232"/>
-        </w:tabs>
-        <w:spacing w:after="120" w:line="240" w:lineRule="auto"/>
-        <w:rPr>
-          <w:lang w:val="en-ID"/>
-        </w:rPr>
       </w:pPr>
       <w:hyperlink r:id="rId6" w:history="1">
         <w:r>
           <w:rPr>
             <w:rStyle w:val="Hyperlink"/>
-            <w:lang w:val="en-ID"/>
+            <w:color w:val="auto"/>
+            <w:u w:val="none"/>
           </w:rPr>
           <w:t>http://localhost:8080/tenancy-management/api/sender/{emailSenderId}</w:t>
         </w:r>
@@ -1205,27 +1197,56 @@
       <w:r>
         <w:t>Get by Id</w:t>
       </w:r>
-    </w:p>
-    <w:p>
-      <w:pPr>
-        <w:pStyle w:val="normalNew"/>
-        <w:spacing w:after="120" w:line="240" w:lineRule="auto"/>
-        <w:rPr>
-          <w:lang w:val="en-ID"/>
-        </w:rPr>
-      </w:pPr>
-      <w:r>
-        <w:rPr>
-          <w:lang w:val="en-ID"/>
-        </w:rPr>
+      <w:r>
+        <w:t xml:space="preserve"> </w:t>
+      </w:r>
+    </w:p>
+    <w:p>
+      <w:pPr>
+        <w:pStyle w:val="normalNew"/>
+      </w:pPr>
+      <w:r>
         <w:t>http://localhost:8080/tenancy-management/api/</w:t>
       </w:r>
       <w:r>
-        <w:rPr>
-          <w:lang w:val="en-ID"/>
-        </w:rPr>
         <w:t>email-template-category/{emailTemCategoryId}</w:t>
       </w:r>
+    </w:p>
+    <w:p>
+      <w:pPr>
+        <w:pStyle w:val="headingNew"/>
+        <w:spacing w:after="120" w:line="240" w:lineRule="auto"/>
+      </w:pPr>
+      <w:r>
+        <w:t>Get by Active</w:t>
+      </w:r>
+    </w:p>
+    <w:p>
+      <w:pPr>
+        <w:pStyle w:val="normalNew"/>
+        <w:spacing w:after="120" w:line="240" w:lineRule="auto"/>
+        <w:rPr>
+          <w:lang w:val="en-ID"/>
+        </w:rPr>
+      </w:pPr>
+      <w:r>
+        <w:t>http://localhost:8080/tenancy-management/api/</w:t>
+      </w:r>
+      <w:r>
+        <w:t>email-templa</w:t>
+      </w:r>
+      <w:r>
+        <w:t>te-category/active</w:t>
+      </w:r>
+    </w:p>
+    <w:p>
+      <w:pPr>
+        <w:pStyle w:val="normalNew"/>
+        <w:spacing w:after="120" w:line="240" w:lineRule="auto"/>
+        <w:rPr>
+          <w:lang w:val="en-ID"/>
+        </w:rPr>
+      </w:pPr>
     </w:p>
     <w:p>
       <w:pPr>
@@ -1615,7 +1636,6 @@
           <w:color w:val="000000" w:themeColor="text1"/>
           <w:lang w:val="en-ID"/>
         </w:rPr>
-        <w:lastRenderedPageBreak/>
         <w:t>DDL FOR NOTIFICATION FEATURE</w:t>
       </w:r>
     </w:p>
@@ -1644,10 +1664,7 @@
         <w:spacing w:after="120" w:line="240" w:lineRule="auto"/>
       </w:pPr>
       <w:r>
-        <w:t>CREAT</w:t>
-      </w:r>
-      <w:r>
-        <w:t xml:space="preserve">E SEQUENCE </w:t>
+        <w:t xml:space="preserve">CREATE SEQUENCE </w:t>
       </w:r>
       <w:proofErr w:type="spellStart"/>
       <w:r>
@@ -2042,10 +2059,7 @@
         <w:spacing w:after="120" w:line="240" w:lineRule="auto"/>
       </w:pPr>
       <w:r>
-        <w:t xml:space="preserve">Email </w:t>
-      </w:r>
-      <w:r>
-        <w:t>History</w:t>
+        <w:t>Email History</w:t>
       </w:r>
     </w:p>
     <w:p>
@@ -2244,65 +2258,65 @@
         <w:ind w:left="720"/>
       </w:pPr>
       <w:r>
-        <w:tab/>
-      </w:r>
-      <w:proofErr w:type="spellStart"/>
-      <w:proofErr w:type="gramStart"/>
-      <w:r>
-        <w:t>sent_time</w:t>
-      </w:r>
-      <w:proofErr w:type="spellEnd"/>
-      <w:proofErr w:type="gramEnd"/>
-      <w:r>
-        <w:t xml:space="preserve"> time NOT NULL,</w:t>
-      </w:r>
-    </w:p>
-    <w:p>
-      <w:pPr>
-        <w:pStyle w:val="normalNew"/>
-        <w:spacing w:after="120" w:line="240" w:lineRule="auto"/>
-        <w:ind w:left="720"/>
-      </w:pPr>
-      <w:r>
-        <w:tab/>
-      </w:r>
-      <w:proofErr w:type="spellStart"/>
-      <w:r>
-        <w:t>email_template_category_id</w:t>
-      </w:r>
-      <w:proofErr w:type="spellEnd"/>
-      <w:r>
-        <w:t xml:space="preserve"> int8 NULL DEFAULT 0,</w:t>
-      </w:r>
-    </w:p>
-    <w:p>
-      <w:pPr>
-        <w:pStyle w:val="normalNew"/>
-        <w:spacing w:after="120" w:line="240" w:lineRule="auto"/>
-        <w:ind w:left="720"/>
-      </w:pPr>
-      <w:r>
-        <w:tab/>
-      </w:r>
-      <w:proofErr w:type="spellStart"/>
-      <w:r>
-        <w:t>sender_id</w:t>
-      </w:r>
-      <w:proofErr w:type="spellEnd"/>
-      <w:r>
-        <w:t xml:space="preserve"> int8 NOT NULL,</w:t>
-      </w:r>
-    </w:p>
-    <w:p>
-      <w:pPr>
-        <w:pStyle w:val="normalNew"/>
-        <w:spacing w:after="120" w:line="240" w:lineRule="auto"/>
-        <w:ind w:left="720"/>
-      </w:pPr>
-      <w:r>
         <w:lastRenderedPageBreak/>
         <w:tab/>
       </w:r>
+      <w:proofErr w:type="spellStart"/>
+      <w:proofErr w:type="gramStart"/>
+      <w:r>
+        <w:t>sent_time</w:t>
+      </w:r>
+      <w:proofErr w:type="spellEnd"/>
+      <w:proofErr w:type="gramEnd"/>
+      <w:r>
+        <w:t xml:space="preserve"> time NOT NULL,</w:t>
+      </w:r>
+    </w:p>
+    <w:p>
+      <w:pPr>
+        <w:pStyle w:val="normalNew"/>
+        <w:spacing w:after="120" w:line="240" w:lineRule="auto"/>
+        <w:ind w:left="720"/>
+      </w:pPr>
+      <w:r>
+        <w:tab/>
+      </w:r>
+      <w:proofErr w:type="spellStart"/>
+      <w:r>
+        <w:t>email_template_category_id</w:t>
+      </w:r>
+      <w:proofErr w:type="spellEnd"/>
+      <w:r>
+        <w:t xml:space="preserve"> int8 NULL DEFAULT 0,</w:t>
+      </w:r>
+    </w:p>
+    <w:p>
+      <w:pPr>
+        <w:pStyle w:val="normalNew"/>
+        <w:spacing w:after="120" w:line="240" w:lineRule="auto"/>
+        <w:ind w:left="720"/>
+      </w:pPr>
+      <w:r>
+        <w:tab/>
+      </w:r>
+      <w:proofErr w:type="spellStart"/>
+      <w:r>
+        <w:t>sender_id</w:t>
+      </w:r>
+      <w:proofErr w:type="spellEnd"/>
+      <w:r>
+        <w:t xml:space="preserve"> int8 NOT NULL,</w:t>
+      </w:r>
+    </w:p>
+    <w:p>
+      <w:pPr>
+        <w:pStyle w:val="normalNew"/>
+        <w:spacing w:after="120" w:line="240" w:lineRule="auto"/>
+        <w:ind w:left="720"/>
+      </w:pPr>
+      <w:r>
+        <w:tab/>
+      </w:r>
       <w:proofErr w:type="gramStart"/>
       <w:r>
         <w:t>sent</w:t>
@@ -2455,6 +2469,9 @@
         <w:spacing w:line="240" w:lineRule="auto"/>
       </w:pPr>
       <w:r>
+        <w:t>//</w:t>
+      </w:r>
+      <w:r>
         <w:t xml:space="preserve">ALTER TABLE </w:t>
       </w:r>
       <w:proofErr w:type="spellStart"/>
@@ -2541,6 +2558,40 @@
       </w:r>
       <w:proofErr w:type="spellStart"/>
       <w:r>
+        <w:t>public.email_</w:t>
+      </w:r>
+      <w:r>
+        <w:t>template</w:t>
+      </w:r>
+      <w:proofErr w:type="spellEnd"/>
+      <w:r>
+        <w:t xml:space="preserve"> ADD </w:t>
+      </w:r>
+      <w:proofErr w:type="spellStart"/>
+      <w:r>
+        <w:t>sender_id</w:t>
+      </w:r>
+      <w:proofErr w:type="spellEnd"/>
+      <w:r>
+        <w:t xml:space="preserve"> int8 </w:t>
+      </w:r>
+      <w:proofErr w:type="gramStart"/>
+      <w:r>
+        <w:t>NULL ;</w:t>
+      </w:r>
+      <w:proofErr w:type="gramEnd"/>
+    </w:p>
+    <w:p>
+      <w:pPr>
+        <w:pStyle w:val="normalNew"/>
+        <w:spacing w:line="240" w:lineRule="auto"/>
+      </w:pPr>
+      <w:bookmarkStart w:id="0" w:name="_GoBack"/>
+      <w:r>
+        <w:t xml:space="preserve">ALTER TABLE </w:t>
+      </w:r>
+      <w:proofErr w:type="spellStart"/>
+      <w:r>
         <w:t>public.email_template</w:t>
       </w:r>
       <w:proofErr w:type="spellEnd"/>
@@ -2549,78 +2600,71 @@
       </w:r>
       <w:proofErr w:type="spellStart"/>
       <w:r>
+        <w:t>modified_date</w:t>
+      </w:r>
+      <w:proofErr w:type="spellEnd"/>
+      <w:r>
+        <w:t xml:space="preserve"> date </w:t>
+      </w:r>
+      <w:proofErr w:type="gramStart"/>
+      <w:r>
+        <w:t>NULL ;</w:t>
+      </w:r>
+      <w:proofErr w:type="gramEnd"/>
+    </w:p>
+    <w:bookmarkEnd w:id="0"/>
+    <w:p>
+      <w:pPr>
+        <w:pStyle w:val="normalNew"/>
+        <w:spacing w:line="240" w:lineRule="auto"/>
+      </w:pPr>
+      <w:r>
+        <w:t xml:space="preserve">ALTER TABLE </w:t>
+      </w:r>
+      <w:proofErr w:type="spellStart"/>
+      <w:r>
+        <w:t>public.email_template</w:t>
+      </w:r>
+      <w:proofErr w:type="spellEnd"/>
+      <w:r>
+        <w:t xml:space="preserve"> ADD recipient text </w:t>
+      </w:r>
+      <w:proofErr w:type="gramStart"/>
+      <w:r>
+        <w:t>NULL ;</w:t>
+      </w:r>
+      <w:proofErr w:type="gramEnd"/>
+    </w:p>
+    <w:p>
+      <w:pPr>
+        <w:pStyle w:val="normalNew"/>
+        <w:spacing w:line="240" w:lineRule="auto"/>
+      </w:pPr>
+      <w:r>
+        <w:t xml:space="preserve">ALTER TABLE </w:t>
+      </w:r>
+      <w:proofErr w:type="spellStart"/>
+      <w:r>
+        <w:t>public.email_template</w:t>
+      </w:r>
+      <w:proofErr w:type="spellEnd"/>
+      <w:r>
+        <w:t xml:space="preserve"> ADD CONSTRAINT </w:t>
+      </w:r>
+      <w:proofErr w:type="spellStart"/>
+      <w:r>
+        <w:t>email_template_email_sender_fk</w:t>
+      </w:r>
+      <w:proofErr w:type="spellEnd"/>
+      <w:r>
+        <w:t xml:space="preserve"> FOREIGN KEY (</w:t>
+      </w:r>
+      <w:proofErr w:type="spellStart"/>
+      <w:r>
         <w:t>sender_id</w:t>
       </w:r>
       <w:proofErr w:type="spellEnd"/>
       <w:r>
-        <w:t xml:space="preserve"> int8 NOT </w:t>
-      </w:r>
-      <w:proofErr w:type="gramStart"/>
-      <w:r>
-        <w:t>NULL ;</w:t>
-      </w:r>
-      <w:proofErr w:type="gramEnd"/>
-    </w:p>
-    <w:p>
-      <w:pPr>
-        <w:pStyle w:val="normalNew"/>
-        <w:spacing w:line="240" w:lineRule="auto"/>
-      </w:pPr>
-      <w:r>
-        <w:t xml:space="preserve">ALTER TABLE </w:t>
-      </w:r>
-      <w:proofErr w:type="spellStart"/>
-      <w:r>
-        <w:t>public.email_template</w:t>
-      </w:r>
-      <w:proofErr w:type="spellEnd"/>
-      <w:r>
-        <w:t xml:space="preserve"> ADD </w:t>
-      </w:r>
-      <w:proofErr w:type="spellStart"/>
-      <w:r>
-        <w:t>modified_date</w:t>
-      </w:r>
-      <w:proofErr w:type="spellEnd"/>
-      <w:r>
-        <w:t xml:space="preserve"> date </w:t>
-      </w:r>
-      <w:proofErr w:type="gramStart"/>
-      <w:r>
-        <w:t>NULL ;</w:t>
-      </w:r>
-      <w:proofErr w:type="gramEnd"/>
-    </w:p>
-    <w:p>
-      <w:pPr>
-        <w:pStyle w:val="normalNew"/>
-        <w:spacing w:line="240" w:lineRule="auto"/>
-      </w:pPr>
-      <w:r>
-        <w:t xml:space="preserve">ALTER TABLE </w:t>
-      </w:r>
-      <w:proofErr w:type="spellStart"/>
-      <w:r>
-        <w:t>public.email_template</w:t>
-      </w:r>
-      <w:proofErr w:type="spellEnd"/>
-      <w:r>
-        <w:t xml:space="preserve"> ADD CONSTRAINT </w:t>
-      </w:r>
-      <w:proofErr w:type="spellStart"/>
-      <w:r>
-        <w:t>email_template_email_sender_fk</w:t>
-      </w:r>
-      <w:proofErr w:type="spellEnd"/>
-      <w:r>
-        <w:t xml:space="preserve"> FOREIGN KEY (</w:t>
-      </w:r>
-      <w:proofErr w:type="spellStart"/>
-      <w:r>
-        <w:t>sender_id</w:t>
-      </w:r>
-      <w:proofErr w:type="spellEnd"/>
-      <w:r>
         <w:t xml:space="preserve">) REFERENCES </w:t>
       </w:r>
       <w:proofErr w:type="spellStart"/>
@@ -2639,104 +2683,6 @@
       <w:r>
         <w:t>id) ON DELETE CASCADE ON UPDATE CASCADE ;</w:t>
       </w:r>
-    </w:p>
-    <w:p>
-      <w:pPr>
-        <w:pStyle w:val="normalNew"/>
-        <w:spacing w:line="240" w:lineRule="auto"/>
-      </w:pPr>
-      <w:r>
-        <w:t xml:space="preserve">ALTER TABLE </w:t>
-      </w:r>
-      <w:proofErr w:type="spellStart"/>
-      <w:r>
-        <w:t>public.email_template</w:t>
-      </w:r>
-      <w:proofErr w:type="spellEnd"/>
-      <w:r>
-        <w:t xml:space="preserve"> ALTER COLUMN </w:t>
-      </w:r>
-      <w:proofErr w:type="spellStart"/>
-      <w:r>
-        <w:t>sender_id</w:t>
-      </w:r>
-      <w:proofErr w:type="spellEnd"/>
-      <w:r>
-        <w:t xml:space="preserve"> TYPE int8 USING </w:t>
-      </w:r>
-      <w:proofErr w:type="spellStart"/>
-      <w:r>
-        <w:t>sender_id</w:t>
-      </w:r>
-      <w:proofErr w:type="spellEnd"/>
-      <w:r>
-        <w:t>::</w:t>
-      </w:r>
-      <w:proofErr w:type="gramStart"/>
-      <w:r>
-        <w:t>int8 ;</w:t>
-      </w:r>
-      <w:proofErr w:type="gramEnd"/>
-    </w:p>
-    <w:p>
-      <w:pPr>
-        <w:pStyle w:val="normalNew"/>
-        <w:spacing w:line="240" w:lineRule="auto"/>
-      </w:pPr>
-      <w:r>
-        <w:t xml:space="preserve">ALTER TABLE </w:t>
-      </w:r>
-      <w:proofErr w:type="spellStart"/>
-      <w:r>
-        <w:t>public.email_template</w:t>
-      </w:r>
-      <w:proofErr w:type="spellEnd"/>
-      <w:r>
-        <w:t xml:space="preserve"> ALTER COLUMN </w:t>
-      </w:r>
-      <w:proofErr w:type="spellStart"/>
-      <w:r>
-        <w:t>sender_id</w:t>
-      </w:r>
-      <w:proofErr w:type="spellEnd"/>
-      <w:r>
-        <w:t xml:space="preserve"> SET NOT </w:t>
-      </w:r>
-      <w:proofErr w:type="gramStart"/>
-      <w:r>
-        <w:t>NULL ;</w:t>
-      </w:r>
-      <w:proofErr w:type="gramEnd"/>
-    </w:p>
-    <w:p>
-      <w:pPr>
-        <w:pStyle w:val="normalNew"/>
-        <w:spacing w:line="240" w:lineRule="auto"/>
-      </w:pPr>
-      <w:r>
-        <w:t xml:space="preserve">ALTER TABLE </w:t>
-      </w:r>
-      <w:proofErr w:type="spellStart"/>
-      <w:r>
-        <w:t>public.email_template</w:t>
-      </w:r>
-      <w:proofErr w:type="spellEnd"/>
-      <w:r>
-        <w:t xml:space="preserve"> ALTER COLUMN </w:t>
-      </w:r>
-      <w:proofErr w:type="spellStart"/>
-      <w:r>
-        <w:t>sender_id</w:t>
-      </w:r>
-      <w:proofErr w:type="spellEnd"/>
-      <w:r>
-        <w:t xml:space="preserve"> DROP </w:t>
-      </w:r>
-      <w:proofErr w:type="gramStart"/>
-      <w:r>
-        <w:t>DEFAULT ;</w:t>
-      </w:r>
-      <w:proofErr w:type="gramEnd"/>
     </w:p>
     <w:p>
       <w:pPr>

</xml_diff>

<commit_message>
tambahan field di email history
</commit_message>
<xml_diff>
--- a/proyek/API + DUMMY and DDL.docx
+++ b/proyek/API + DUMMY and DDL.docx
@@ -1233,10 +1233,7 @@
         <w:t>http://localhost:8080/tenancy-management/api/</w:t>
       </w:r>
       <w:r>
-        <w:t>email-templa</w:t>
-      </w:r>
-      <w:r>
-        <w:t>te-category/active</w:t>
+        <w:t>email-template-category/active</w:t>
       </w:r>
     </w:p>
     <w:p>
@@ -2469,9 +2466,6 @@
         <w:spacing w:line="240" w:lineRule="auto"/>
       </w:pPr>
       <w:r>
-        <w:t>//</w:t>
-      </w:r>
-      <w:r>
         <w:t xml:space="preserve">ALTER TABLE </w:t>
       </w:r>
       <w:proofErr w:type="spellStart"/>
@@ -2586,103 +2580,207 @@
         <w:pStyle w:val="normalNew"/>
         <w:spacing w:line="240" w:lineRule="auto"/>
       </w:pPr>
+      <w:r>
+        <w:t xml:space="preserve">ALTER TABLE </w:t>
+      </w:r>
+      <w:proofErr w:type="spellStart"/>
+      <w:r>
+        <w:t>public.email_template</w:t>
+      </w:r>
+      <w:proofErr w:type="spellEnd"/>
+      <w:r>
+        <w:t xml:space="preserve"> ADD </w:t>
+      </w:r>
+      <w:proofErr w:type="spellStart"/>
+      <w:r>
+        <w:t>modified_date</w:t>
+      </w:r>
+      <w:proofErr w:type="spellEnd"/>
+      <w:r>
+        <w:t xml:space="preserve"> date </w:t>
+      </w:r>
+      <w:proofErr w:type="gramStart"/>
+      <w:r>
+        <w:t>NULL ;</w:t>
+      </w:r>
+      <w:proofErr w:type="gramEnd"/>
+    </w:p>
+    <w:p>
+      <w:pPr>
+        <w:pStyle w:val="normalNew"/>
+        <w:spacing w:line="240" w:lineRule="auto"/>
+      </w:pPr>
+      <w:r>
+        <w:t xml:space="preserve">ALTER TABLE </w:t>
+      </w:r>
+      <w:proofErr w:type="spellStart"/>
+      <w:r>
+        <w:t>public.email_template</w:t>
+      </w:r>
+      <w:proofErr w:type="spellEnd"/>
+      <w:r>
+        <w:t xml:space="preserve"> ADD recipient text </w:t>
+      </w:r>
+      <w:proofErr w:type="gramStart"/>
+      <w:r>
+        <w:t>NULL ;</w:t>
+      </w:r>
+      <w:proofErr w:type="gramEnd"/>
+    </w:p>
+    <w:p>
+      <w:pPr>
+        <w:pStyle w:val="normalNew"/>
+        <w:spacing w:line="240" w:lineRule="auto"/>
+      </w:pPr>
+      <w:r>
+        <w:t xml:space="preserve">ALTER TABLE </w:t>
+      </w:r>
+      <w:proofErr w:type="spellStart"/>
+      <w:r>
+        <w:t>public.email_template</w:t>
+      </w:r>
+      <w:proofErr w:type="spellEnd"/>
+      <w:r>
+        <w:t xml:space="preserve"> ADD CONSTRAINT </w:t>
+      </w:r>
+      <w:proofErr w:type="spellStart"/>
+      <w:r>
+        <w:t>email_template_email_sender_fk</w:t>
+      </w:r>
+      <w:proofErr w:type="spellEnd"/>
+      <w:r>
+        <w:t xml:space="preserve"> FOREIGN KEY (</w:t>
+      </w:r>
+      <w:proofErr w:type="spellStart"/>
+      <w:r>
+        <w:t>sender_id</w:t>
+      </w:r>
+      <w:proofErr w:type="spellEnd"/>
+      <w:r>
+        <w:t xml:space="preserve">) REFERENCES </w:t>
+      </w:r>
+      <w:proofErr w:type="spellStart"/>
+      <w:r>
+        <w:t>public.email_</w:t>
+      </w:r>
+      <w:proofErr w:type="gramStart"/>
+      <w:r>
+        <w:t>sender</w:t>
+      </w:r>
+      <w:proofErr w:type="spellEnd"/>
+      <w:r>
+        <w:t>(</w:t>
+      </w:r>
+      <w:proofErr w:type="gramEnd"/>
+      <w:r>
+        <w:t>id) ON DELETE CASCADE ON UPDATE CASCADE ;</w:t>
+      </w:r>
+    </w:p>
+    <w:p>
+      <w:pPr>
+        <w:pStyle w:val="normalNew"/>
+        <w:spacing w:line="240" w:lineRule="auto"/>
+      </w:pPr>
+      <w:r>
+        <w:t xml:space="preserve">ALTER TABLE </w:t>
+      </w:r>
+      <w:proofErr w:type="spellStart"/>
+      <w:r>
+        <w:t>public.email_history</w:t>
+      </w:r>
+      <w:proofErr w:type="spellEnd"/>
+      <w:r>
+        <w:t xml:space="preserve"> A</w:t>
+      </w:r>
+      <w:r>
+        <w:t xml:space="preserve">LTER COLUMN </w:t>
+      </w:r>
+      <w:proofErr w:type="spellStart"/>
+      <w:r>
+        <w:t>tm_user_id</w:t>
+      </w:r>
+      <w:proofErr w:type="spellEnd"/>
+      <w:r>
+        <w:t xml:space="preserve"> TYPE int8 USING </w:t>
+      </w:r>
+      <w:proofErr w:type="spellStart"/>
+      <w:r>
+        <w:t>tm_user_id</w:t>
+      </w:r>
+      <w:proofErr w:type="spellEnd"/>
+      <w:r>
+        <w:t>::</w:t>
+      </w:r>
+      <w:proofErr w:type="gramStart"/>
+      <w:r>
+        <w:t>int8</w:t>
+      </w:r>
+      <w:r>
+        <w:t xml:space="preserve"> ;</w:t>
+      </w:r>
+      <w:proofErr w:type="gramEnd"/>
+    </w:p>
+    <w:p>
+      <w:pPr>
+        <w:pStyle w:val="normalNew"/>
+        <w:spacing w:line="240" w:lineRule="auto"/>
+      </w:pPr>
+      <w:r>
+        <w:t xml:space="preserve">ALTER TABLE </w:t>
+      </w:r>
+      <w:proofErr w:type="spellStart"/>
+      <w:r>
+        <w:t>public.email_history</w:t>
+      </w:r>
+      <w:proofErr w:type="spellEnd"/>
+      <w:r>
+        <w:t xml:space="preserve"> ALTER COLUMN </w:t>
+      </w:r>
+      <w:proofErr w:type="spellStart"/>
+      <w:r>
+        <w:t>tm_user_id</w:t>
+      </w:r>
+      <w:proofErr w:type="spellEnd"/>
+      <w:r>
+        <w:t xml:space="preserve"> DROP NOT </w:t>
+      </w:r>
+      <w:proofErr w:type="gramStart"/>
+      <w:r>
+        <w:t>NULL ;</w:t>
+      </w:r>
       <w:bookmarkStart w:id="0" w:name="_GoBack"/>
+      <w:bookmarkEnd w:id="0"/>
+      <w:proofErr w:type="gramEnd"/>
+    </w:p>
+    <w:p>
+      <w:pPr>
+        <w:pStyle w:val="normalNew"/>
+        <w:spacing w:line="240" w:lineRule="auto"/>
+      </w:pPr>
       <w:r>
         <w:t xml:space="preserve">ALTER TABLE </w:t>
       </w:r>
       <w:proofErr w:type="spellStart"/>
       <w:r>
-        <w:t>public.email_template</w:t>
-      </w:r>
-      <w:proofErr w:type="spellEnd"/>
-      <w:r>
-        <w:t xml:space="preserve"> ADD </w:t>
-      </w:r>
-      <w:proofErr w:type="spellStart"/>
-      <w:r>
-        <w:t>modified_date</w:t>
-      </w:r>
-      <w:proofErr w:type="spellEnd"/>
-      <w:r>
-        <w:t xml:space="preserve"> date </w:t>
-      </w:r>
-      <w:proofErr w:type="gramStart"/>
-      <w:r>
-        <w:t>NULL ;</w:t>
-      </w:r>
-      <w:proofErr w:type="gramEnd"/>
-    </w:p>
-    <w:bookmarkEnd w:id="0"/>
-    <w:p>
-      <w:pPr>
-        <w:pStyle w:val="normalNew"/>
-        <w:spacing w:line="240" w:lineRule="auto"/>
-      </w:pPr>
-      <w:r>
-        <w:t xml:space="preserve">ALTER TABLE </w:t>
-      </w:r>
-      <w:proofErr w:type="spellStart"/>
-      <w:r>
-        <w:t>public.email_template</w:t>
-      </w:r>
-      <w:proofErr w:type="spellEnd"/>
-      <w:r>
-        <w:t xml:space="preserve"> ADD recipient text </w:t>
-      </w:r>
-      <w:proofErr w:type="gramStart"/>
-      <w:r>
-        <w:t>NULL ;</w:t>
-      </w:r>
-      <w:proofErr w:type="gramEnd"/>
-    </w:p>
-    <w:p>
-      <w:pPr>
-        <w:pStyle w:val="normalNew"/>
-        <w:spacing w:line="240" w:lineRule="auto"/>
-      </w:pPr>
-      <w:r>
-        <w:t xml:space="preserve">ALTER TABLE </w:t>
-      </w:r>
-      <w:proofErr w:type="spellStart"/>
-      <w:r>
-        <w:t>public.email_template</w:t>
-      </w:r>
-      <w:proofErr w:type="spellEnd"/>
-      <w:r>
-        <w:t xml:space="preserve"> ADD CONSTRAINT </w:t>
-      </w:r>
-      <w:proofErr w:type="spellStart"/>
-      <w:r>
-        <w:t>email_template_email_sender_fk</w:t>
-      </w:r>
-      <w:proofErr w:type="spellEnd"/>
-      <w:r>
-        <w:t xml:space="preserve"> FOREIGN KEY (</w:t>
-      </w:r>
-      <w:proofErr w:type="spellStart"/>
-      <w:r>
-        <w:t>sender_id</w:t>
-      </w:r>
-      <w:proofErr w:type="spellEnd"/>
-      <w:r>
-        <w:t xml:space="preserve">) REFERENCES </w:t>
-      </w:r>
-      <w:proofErr w:type="spellStart"/>
-      <w:r>
-        <w:t>public.email_</w:t>
-      </w:r>
-      <w:proofErr w:type="gramStart"/>
-      <w:r>
-        <w:t>sender</w:t>
-      </w:r>
-      <w:proofErr w:type="spellEnd"/>
-      <w:r>
-        <w:t>(</w:t>
-      </w:r>
-      <w:proofErr w:type="gramEnd"/>
-      <w:r>
-        <w:t>id) ON DELETE CASCADE ON UPDATE CASCADE ;</w:t>
-      </w:r>
+        <w:t>public.email_history</w:t>
+      </w:r>
+      <w:proofErr w:type="spellEnd"/>
+      <w:r>
+        <w:t xml:space="preserve"> ALTER COLUMN </w:t>
+      </w:r>
+      <w:proofErr w:type="spellStart"/>
+      <w:r>
+        <w:t>tm_user_id</w:t>
+      </w:r>
+      <w:proofErr w:type="spellEnd"/>
+      <w:r>
+        <w:t xml:space="preserve"> DROP </w:t>
+      </w:r>
+      <w:proofErr w:type="gramStart"/>
+      <w:r>
+        <w:t>DEFAULT ;</w:t>
+      </w:r>
+      <w:proofErr w:type="gramEnd"/>
     </w:p>
     <w:p>
       <w:pPr>

</xml_diff>

<commit_message>
memperbaiki biar siap dideploy
</commit_message>
<xml_diff>
--- a/proyek/API + DUMMY and DDL.docx
+++ b/proyek/API + DUMMY and DDL.docx
@@ -1,6 +1,6 @@
 
 <file path=word/document.xml><?xml version="1.0" encoding="utf-8"?>
-<w:document xmlns:wpc="http://schemas.microsoft.com/office/word/2010/wordprocessingCanvas" xmlns:cx="http://schemas.microsoft.com/office/drawing/2014/chartex" xmlns:mc="http://schemas.openxmlformats.org/markup-compatibility/2006" xmlns:o="urn:schemas-microsoft-com:office:office" xmlns:r="http://schemas.openxmlformats.org/officeDocument/2006/relationships" xmlns:m="http://schemas.openxmlformats.org/officeDocument/2006/math" xmlns:v="urn:schemas-microsoft-com:vml" xmlns:wp14="http://schemas.microsoft.com/office/word/2010/wordprocessingDrawing" xmlns:wp="http://schemas.openxmlformats.org/drawingml/2006/wordprocessingDrawing" xmlns:w10="urn:schemas-microsoft-com:office:word" xmlns:w="http://schemas.openxmlformats.org/wordprocessingml/2006/main" xmlns:w14="http://schemas.microsoft.com/office/word/2010/wordml" xmlns:w15="http://schemas.microsoft.com/office/word/2012/wordml" xmlns:w16se="http://schemas.microsoft.com/office/word/2015/wordml/symex" xmlns:wpg="http://schemas.microsoft.com/office/word/2010/wordprocessingGroup" xmlns:wpi="http://schemas.microsoft.com/office/word/2010/wordprocessingInk" xmlns:wne="http://schemas.microsoft.com/office/word/2006/wordml" xmlns:wps="http://schemas.microsoft.com/office/word/2010/wordprocessingShape" mc:Ignorable="w14 w15 w16se wp14">
+<w:document xmlns:wpc="http://schemas.microsoft.com/office/word/2010/wordprocessingCanvas" xmlns:mc="http://schemas.openxmlformats.org/markup-compatibility/2006" xmlns:o="urn:schemas-microsoft-com:office:office" xmlns:r="http://schemas.openxmlformats.org/officeDocument/2006/relationships" xmlns:m="http://schemas.openxmlformats.org/officeDocument/2006/math" xmlns:v="urn:schemas-microsoft-com:vml" xmlns:wp14="http://schemas.microsoft.com/office/word/2010/wordprocessingDrawing" xmlns:wp="http://schemas.openxmlformats.org/drawingml/2006/wordprocessingDrawing" xmlns:w10="urn:schemas-microsoft-com:office:word" xmlns:w="http://schemas.openxmlformats.org/wordprocessingml/2006/main" xmlns:w14="http://schemas.microsoft.com/office/word/2010/wordml" xmlns:wpg="http://schemas.microsoft.com/office/word/2010/wordprocessingGroup" xmlns:wpi="http://schemas.microsoft.com/office/word/2010/wordprocessingInk" xmlns:wne="http://schemas.microsoft.com/office/word/2006/wordml" xmlns:wps="http://schemas.microsoft.com/office/word/2010/wordprocessingShape" mc:Ignorable="w14 wp14">
   <w:body>
     <w:p>
       <w:pPr>
@@ -36,12 +36,21 @@
           <w:lang w:val="en-ID"/>
         </w:rPr>
       </w:pPr>
+      <w:proofErr w:type="gramStart"/>
       <w:r>
         <w:rPr>
           <w:b/>
           <w:lang w:val="en-ID"/>
         </w:rPr>
-        <w:t>NOTE : SELALU AMBIL DI BRANCH “</w:t>
+        <w:t>NOTE :</w:t>
+      </w:r>
+      <w:proofErr w:type="gramEnd"/>
+      <w:r>
+        <w:rPr>
+          <w:b/>
+          <w:lang w:val="en-ID"/>
+        </w:rPr>
+        <w:t xml:space="preserve"> SELALU AMBIL DI BRANCH “</w:t>
       </w:r>
       <w:r>
         <w:rPr>
@@ -116,6 +125,7 @@
           <w:lang w:val="en-ID"/>
         </w:rPr>
       </w:pPr>
+      <w:proofErr w:type="gramStart"/>
       <w:r>
         <w:rPr>
           <w:b/>
@@ -129,6 +139,7 @@
         </w:rPr>
         <w:t xml:space="preserve"> :</w:t>
       </w:r>
+      <w:proofErr w:type="gramEnd"/>
     </w:p>
     <w:p>
       <w:pPr>
@@ -148,7 +159,25 @@
       </w:pPr>
       <w:r>
         <w:tab/>
-        <w:t>"templateName" : "template baru",</w:t>
+        <w:t>"</w:t>
+      </w:r>
+      <w:proofErr w:type="spellStart"/>
+      <w:proofErr w:type="gramStart"/>
+      <w:r>
+        <w:t>templateName</w:t>
+      </w:r>
+      <w:proofErr w:type="spellEnd"/>
+      <w:proofErr w:type="gramEnd"/>
+      <w:r>
+        <w:t xml:space="preserve">" : "template </w:t>
+      </w:r>
+      <w:proofErr w:type="spellStart"/>
+      <w:r>
+        <w:t>baru</w:t>
+      </w:r>
+      <w:proofErr w:type="spellEnd"/>
+      <w:r>
+        <w:t>",</w:t>
       </w:r>
     </w:p>
     <w:p>
@@ -159,7 +188,23 @@
       </w:pPr>
       <w:r>
         <w:tab/>
-        <w:t>"subject" : "template baru subject",</w:t>
+        <w:t>"</w:t>
+      </w:r>
+      <w:proofErr w:type="gramStart"/>
+      <w:r>
+        <w:t>subject</w:t>
+      </w:r>
+      <w:proofErr w:type="gramEnd"/>
+      <w:r>
+        <w:t xml:space="preserve">" : "template </w:t>
+      </w:r>
+      <w:proofErr w:type="spellStart"/>
+      <w:r>
+        <w:t>baru</w:t>
+      </w:r>
+      <w:proofErr w:type="spellEnd"/>
+      <w:r>
+        <w:t xml:space="preserve"> subject",</w:t>
       </w:r>
     </w:p>
     <w:p>
@@ -170,17 +215,112 @@
       </w:pPr>
       <w:r>
         <w:tab/>
-        <w:t>"body" : "baru body</w:t>
-      </w:r>
-      <w:r>
-        <w:t>, ceritanya bodynya disin</w:t>
-      </w:r>
-      <w:r>
-        <w:t xml:space="preserve">i. Ya coba ajalah ya. Siapa tau </w:t>
-      </w:r>
-      <w:r>
-        <w:t>beruntung hehe</w:t>
-      </w:r>
+        <w:t>"</w:t>
+      </w:r>
+      <w:proofErr w:type="gramStart"/>
+      <w:r>
+        <w:t>body</w:t>
+      </w:r>
+      <w:proofErr w:type="gramEnd"/>
+      <w:r>
+        <w:t>" : "</w:t>
+      </w:r>
+      <w:proofErr w:type="spellStart"/>
+      <w:r>
+        <w:t>baru</w:t>
+      </w:r>
+      <w:proofErr w:type="spellEnd"/>
+      <w:r>
+        <w:t xml:space="preserve"> body</w:t>
+      </w:r>
+      <w:r>
+        <w:t xml:space="preserve">, </w:t>
+      </w:r>
+      <w:proofErr w:type="spellStart"/>
+      <w:r>
+        <w:t>ceritanya</w:t>
+      </w:r>
+      <w:proofErr w:type="spellEnd"/>
+      <w:r>
+        <w:t xml:space="preserve"> </w:t>
+      </w:r>
+      <w:proofErr w:type="spellStart"/>
+      <w:r>
+        <w:t>bodynya</w:t>
+      </w:r>
+      <w:proofErr w:type="spellEnd"/>
+      <w:r>
+        <w:t xml:space="preserve"> </w:t>
+      </w:r>
+      <w:proofErr w:type="spellStart"/>
+      <w:r>
+        <w:t>disin</w:t>
+      </w:r>
+      <w:r>
+        <w:t>i</w:t>
+      </w:r>
+      <w:proofErr w:type="spellEnd"/>
+      <w:r>
+        <w:t xml:space="preserve">. </w:t>
+      </w:r>
+      <w:proofErr w:type="spellStart"/>
+      <w:proofErr w:type="gramStart"/>
+      <w:r>
+        <w:t>Ya</w:t>
+      </w:r>
+      <w:proofErr w:type="spellEnd"/>
+      <w:r>
+        <w:t xml:space="preserve"> </w:t>
+      </w:r>
+      <w:proofErr w:type="spellStart"/>
+      <w:r>
+        <w:t>coba</w:t>
+      </w:r>
+      <w:proofErr w:type="spellEnd"/>
+      <w:r>
+        <w:t xml:space="preserve"> </w:t>
+      </w:r>
+      <w:proofErr w:type="spellStart"/>
+      <w:r>
+        <w:t>ajalah</w:t>
+      </w:r>
+      <w:proofErr w:type="spellEnd"/>
+      <w:r>
+        <w:t xml:space="preserve"> </w:t>
+      </w:r>
+      <w:proofErr w:type="spellStart"/>
+      <w:r>
+        <w:t>ya</w:t>
+      </w:r>
+      <w:proofErr w:type="spellEnd"/>
+      <w:r>
+        <w:t>.</w:t>
+      </w:r>
+      <w:proofErr w:type="gramEnd"/>
+      <w:r>
+        <w:t xml:space="preserve"> </w:t>
+      </w:r>
+      <w:proofErr w:type="spellStart"/>
+      <w:r>
+        <w:t>Siapa</w:t>
+      </w:r>
+      <w:proofErr w:type="spellEnd"/>
+      <w:r>
+        <w:t xml:space="preserve"> tau </w:t>
+      </w:r>
+      <w:proofErr w:type="spellStart"/>
+      <w:r>
+        <w:t>beruntung</w:t>
+      </w:r>
+      <w:proofErr w:type="spellEnd"/>
+      <w:r>
+        <w:t xml:space="preserve"> </w:t>
+      </w:r>
+      <w:proofErr w:type="spellStart"/>
+      <w:r>
+        <w:t>hehe</w:t>
+      </w:r>
+      <w:proofErr w:type="spellEnd"/>
       <w:r>
         <w:t>",</w:t>
       </w:r>
@@ -193,7 +333,17 @@
       </w:pPr>
       <w:r>
         <w:tab/>
-        <w:t>"emailTemplateCategoryId" : 1,</w:t>
+        <w:t>"</w:t>
+      </w:r>
+      <w:proofErr w:type="spellStart"/>
+      <w:proofErr w:type="gramStart"/>
+      <w:r>
+        <w:t>emailTemplateCategoryId</w:t>
+      </w:r>
+      <w:proofErr w:type="spellEnd"/>
+      <w:proofErr w:type="gramEnd"/>
+      <w:r>
+        <w:t>" : 1,</w:t>
       </w:r>
     </w:p>
     <w:p>
@@ -203,7 +353,17 @@
         <w:ind w:left="1069"/>
       </w:pPr>
       <w:r>
-        <w:t>"senderId" : 3,</w:t>
+        <w:t>"</w:t>
+      </w:r>
+      <w:proofErr w:type="spellStart"/>
+      <w:proofErr w:type="gramStart"/>
+      <w:r>
+        <w:t>senderId</w:t>
+      </w:r>
+      <w:proofErr w:type="spellEnd"/>
+      <w:proofErr w:type="gramEnd"/>
+      <w:r>
+        <w:t>" : 3,</w:t>
       </w:r>
     </w:p>
     <w:p>
@@ -214,7 +374,17 @@
       </w:pPr>
       <w:r>
         <w:tab/>
-        <w:t>"appId" : 3,</w:t>
+        <w:t>"</w:t>
+      </w:r>
+      <w:proofErr w:type="spellStart"/>
+      <w:proofErr w:type="gramStart"/>
+      <w:r>
+        <w:t>appId</w:t>
+      </w:r>
+      <w:proofErr w:type="spellEnd"/>
+      <w:proofErr w:type="gramEnd"/>
+      <w:r>
+        <w:t>" : 3,</w:t>
       </w:r>
     </w:p>
     <w:p>
@@ -225,7 +395,15 @@
       </w:pPr>
       <w:r>
         <w:tab/>
-        <w:t>"recipient" : "</w:t>
+        <w:t>"</w:t>
+      </w:r>
+      <w:proofErr w:type="gramStart"/>
+      <w:r>
+        <w:t>recipient</w:t>
+      </w:r>
+      <w:proofErr w:type="gramEnd"/>
+      <w:r>
+        <w:t>" : "</w:t>
       </w:r>
       <w:r>
         <w:t>paskaanugrah1@gmail.com</w:t>
@@ -450,6 +628,7 @@
         <w:spacing w:after="120" w:line="240" w:lineRule="auto"/>
         <w:ind w:left="1069"/>
       </w:pPr>
+      <w:proofErr w:type="gramStart"/>
       <w:r>
         <w:rPr>
           <w:b/>
@@ -459,6 +638,7 @@
       <w:r>
         <w:t xml:space="preserve"> :</w:t>
       </w:r>
+      <w:proofErr w:type="gramEnd"/>
     </w:p>
     <w:p>
       <w:pPr>
@@ -475,7 +655,15 @@
         <w:ind w:left="1069"/>
       </w:pPr>
       <w:r>
-        <w:t xml:space="preserve">        "email": "cobapaska@gmail.com",</w:t>
+        <w:t xml:space="preserve">        "</w:t>
+      </w:r>
+      <w:proofErr w:type="gramStart"/>
+      <w:r>
+        <w:t>email</w:t>
+      </w:r>
+      <w:proofErr w:type="gramEnd"/>
+      <w:r>
+        <w:t>": "cobapaska@gmail.com",</w:t>
       </w:r>
     </w:p>
     <w:p>
@@ -485,7 +673,15 @@
       </w:pPr>
       <w:r>
         <w:lastRenderedPageBreak/>
-        <w:t xml:space="preserve">        "password": "cobapaska123",</w:t>
+        <w:t xml:space="preserve">        "</w:t>
+      </w:r>
+      <w:proofErr w:type="gramStart"/>
+      <w:r>
+        <w:t>password</w:t>
+      </w:r>
+      <w:proofErr w:type="gramEnd"/>
+      <w:r>
+        <w:t>": "cobapaska123",</w:t>
       </w:r>
     </w:p>
     <w:p>
@@ -494,7 +690,15 @@
         <w:ind w:left="1069"/>
       </w:pPr>
       <w:r>
-        <w:t xml:space="preserve">        "host": "smtp.gmail.com",</w:t>
+        <w:t xml:space="preserve">        "</w:t>
+      </w:r>
+      <w:proofErr w:type="gramStart"/>
+      <w:r>
+        <w:t>host</w:t>
+      </w:r>
+      <w:proofErr w:type="gramEnd"/>
+      <w:r>
+        <w:t>": "smtp.gmail.com",</w:t>
       </w:r>
     </w:p>
     <w:p>
@@ -503,7 +707,15 @@
         <w:ind w:left="1069"/>
       </w:pPr>
       <w:r>
-        <w:t xml:space="preserve">        "port": 465,</w:t>
+        <w:t xml:space="preserve">        "</w:t>
+      </w:r>
+      <w:proofErr w:type="gramStart"/>
+      <w:r>
+        <w:t>port</w:t>
+      </w:r>
+      <w:proofErr w:type="gramEnd"/>
+      <w:r>
+        <w:t>": 465,</w:t>
       </w:r>
     </w:p>
     <w:p>
@@ -512,7 +724,17 @@
         <w:ind w:left="1069"/>
       </w:pPr>
       <w:r>
-        <w:t xml:space="preserve">        "ssl": true</w:t>
+        <w:t xml:space="preserve">        "</w:t>
+      </w:r>
+      <w:proofErr w:type="spellStart"/>
+      <w:proofErr w:type="gramStart"/>
+      <w:r>
+        <w:t>ssl</w:t>
+      </w:r>
+      <w:proofErr w:type="spellEnd"/>
+      <w:proofErr w:type="gramEnd"/>
+      <w:r>
+        <w:t>": true</w:t>
       </w:r>
       <w:r>
         <w:t>,</w:t>
@@ -524,7 +746,15 @@
         <w:ind w:left="1440"/>
       </w:pPr>
       <w:r>
-        <w:t>“active”: true</w:t>
+        <w:t>“</w:t>
+      </w:r>
+      <w:proofErr w:type="gramStart"/>
+      <w:r>
+        <w:t>active</w:t>
+      </w:r>
+      <w:proofErr w:type="gramEnd"/>
+      <w:r>
+        <w:t>”: true</w:t>
       </w:r>
     </w:p>
     <w:p>
@@ -639,7 +869,7 @@
         <w:spacing w:line="240" w:lineRule="auto"/>
         <w:ind w:left="0" w:firstLine="720"/>
       </w:pPr>
-      <w:hyperlink r:id="rId5" w:history="1">
+      <w:hyperlink r:id="rId6" w:history="1">
         <w:r>
           <w:rPr>
             <w:rStyle w:val="Hyperlink"/>
@@ -767,6 +997,7 @@
         <w:spacing w:after="120" w:line="240" w:lineRule="auto"/>
         <w:ind w:left="1069"/>
       </w:pPr>
+      <w:proofErr w:type="gramStart"/>
       <w:r>
         <w:rPr>
           <w:b/>
@@ -776,6 +1007,7 @@
       <w:r>
         <w:t xml:space="preserve"> :</w:t>
       </w:r>
+      <w:proofErr w:type="gramEnd"/>
     </w:p>
     <w:p>
       <w:pPr>
@@ -794,7 +1026,17 @@
         <w:ind w:left="1789" w:firstLine="11"/>
       </w:pPr>
       <w:r>
-        <w:t>"categoryName":"Big",</w:t>
+        <w:t>"</w:t>
+      </w:r>
+      <w:proofErr w:type="spellStart"/>
+      <w:proofErr w:type="gramStart"/>
+      <w:r>
+        <w:t>categoryName</w:t>
+      </w:r>
+      <w:proofErr w:type="spellEnd"/>
+      <w:proofErr w:type="gramEnd"/>
+      <w:r>
+        <w:t>":"Big",</w:t>
       </w:r>
     </w:p>
     <w:p>
@@ -804,11 +1046,21 @@
         <w:ind w:left="1789" w:firstLine="11"/>
       </w:pPr>
       <w:r>
-        <w:t>"description":"</w:t>
-      </w:r>
+        <w:t>"</w:t>
+      </w:r>
+      <w:proofErr w:type="gramStart"/>
+      <w:r>
+        <w:t>description</w:t>
+      </w:r>
+      <w:proofErr w:type="gramEnd"/>
+      <w:r>
+        <w:t>":"</w:t>
+      </w:r>
+      <w:proofErr w:type="spellStart"/>
       <w:r>
         <w:t>besar</w:t>
       </w:r>
+      <w:proofErr w:type="spellEnd"/>
       <w:r>
         <w:t>",</w:t>
       </w:r>
@@ -820,8 +1072,18 @@
         <w:ind w:left="1789" w:firstLine="11"/>
       </w:pPr>
       <w:r>
-        <w:t>"active":true</w:t>
-      </w:r>
+        <w:t>"</w:t>
+      </w:r>
+      <w:proofErr w:type="spellStart"/>
+      <w:proofErr w:type="gramStart"/>
+      <w:r>
+        <w:t>active</w:t>
+      </w:r>
+      <w:proofErr w:type="gramEnd"/>
+      <w:r>
+        <w:t>":true</w:t>
+      </w:r>
+      <w:proofErr w:type="spellEnd"/>
     </w:p>
     <w:p>
       <w:pPr>
@@ -1034,6 +1296,7 @@
         <w:spacing w:after="120" w:line="240" w:lineRule="auto"/>
         <w:ind w:left="349" w:firstLine="371"/>
       </w:pPr>
+      <w:proofErr w:type="gramStart"/>
       <w:r>
         <w:rPr>
           <w:b/>
@@ -1043,6 +1306,7 @@
       <w:r>
         <w:t xml:space="preserve"> :</w:t>
       </w:r>
+      <w:proofErr w:type="gramEnd"/>
     </w:p>
     <w:p>
       <w:pPr>
@@ -1062,7 +1326,17 @@
       </w:pPr>
       <w:r>
         <w:tab/>
-        <w:t>"toRecipient" : "oeyeoy@gmail.com",</w:t>
+        <w:t>"</w:t>
+      </w:r>
+      <w:proofErr w:type="spellStart"/>
+      <w:proofErr w:type="gramStart"/>
+      <w:r>
+        <w:t>toRecipient</w:t>
+      </w:r>
+      <w:proofErr w:type="spellEnd"/>
+      <w:proofErr w:type="gramEnd"/>
+      <w:r>
+        <w:t>" : "oeyeoy@gmail.com",</w:t>
       </w:r>
     </w:p>
     <w:p>
@@ -1073,7 +1347,15 @@
       </w:pPr>
       <w:r>
         <w:tab/>
-        <w:t>"bcc" : "paskaadil@gmail.com",</w:t>
+        <w:t>"</w:t>
+      </w:r>
+      <w:proofErr w:type="gramStart"/>
+      <w:r>
+        <w:t>bcc</w:t>
+      </w:r>
+      <w:proofErr w:type="gramEnd"/>
+      <w:r>
+        <w:t>" : "paskaadil@gmail.com",</w:t>
       </w:r>
     </w:p>
     <w:p>
@@ -1084,7 +1366,15 @@
       </w:pPr>
       <w:r>
         <w:tab/>
-        <w:t>"cc" : "ulfaintania1@gmail.com",</w:t>
+        <w:t>"cc</w:t>
+      </w:r>
+      <w:proofErr w:type="gramStart"/>
+      <w:r>
+        <w:t>" :</w:t>
+      </w:r>
+      <w:proofErr w:type="gramEnd"/>
+      <w:r>
+        <w:t xml:space="preserve"> "ulfaintania1@gmail.com",</w:t>
       </w:r>
     </w:p>
     <w:p>
@@ -1095,10 +1385,39 @@
       </w:pPr>
       <w:r>
         <w:tab/>
-        <w:t>"subject" : "ini tls</w:t>
-      </w:r>
-      <w:r>
-        <w:t xml:space="preserve"> -  Coba send e-mail",</w:t>
+        <w:t>"</w:t>
+      </w:r>
+      <w:proofErr w:type="gramStart"/>
+      <w:r>
+        <w:t>subject</w:t>
+      </w:r>
+      <w:proofErr w:type="gramEnd"/>
+      <w:r>
+        <w:t>" : "</w:t>
+      </w:r>
+      <w:proofErr w:type="spellStart"/>
+      <w:r>
+        <w:t>ini</w:t>
+      </w:r>
+      <w:proofErr w:type="spellEnd"/>
+      <w:r>
+        <w:t xml:space="preserve"> </w:t>
+      </w:r>
+      <w:proofErr w:type="spellStart"/>
+      <w:r>
+        <w:t>tls</w:t>
+      </w:r>
+      <w:proofErr w:type="spellEnd"/>
+      <w:r>
+        <w:t xml:space="preserve"> -  </w:t>
+      </w:r>
+      <w:proofErr w:type="spellStart"/>
+      <w:r>
+        <w:t>Coba</w:t>
+      </w:r>
+      <w:proofErr w:type="spellEnd"/>
+      <w:r>
+        <w:t xml:space="preserve"> send e-mail",</w:t>
       </w:r>
     </w:p>
     <w:p>
@@ -1109,7 +1428,31 @@
       </w:pPr>
       <w:r>
         <w:tab/>
-        <w:t>"body" : "yeay berhasil!!",</w:t>
+        <w:t>"</w:t>
+      </w:r>
+      <w:proofErr w:type="gramStart"/>
+      <w:r>
+        <w:t>body</w:t>
+      </w:r>
+      <w:proofErr w:type="gramEnd"/>
+      <w:r>
+        <w:t>" : "</w:t>
+      </w:r>
+      <w:proofErr w:type="spellStart"/>
+      <w:r>
+        <w:t>yeay</w:t>
+      </w:r>
+      <w:proofErr w:type="spellEnd"/>
+      <w:r>
+        <w:t xml:space="preserve"> </w:t>
+      </w:r>
+      <w:proofErr w:type="spellStart"/>
+      <w:r>
+        <w:t>berhasil</w:t>
+      </w:r>
+      <w:proofErr w:type="spellEnd"/>
+      <w:r>
+        <w:t>!!",</w:t>
       </w:r>
     </w:p>
     <w:p>
@@ -1122,7 +1465,17 @@
         <w:tab/>
       </w:r>
       <w:r>
-        <w:t>"senderId" : 3</w:t>
+        <w:t>"</w:t>
+      </w:r>
+      <w:proofErr w:type="spellStart"/>
+      <w:proofErr w:type="gramStart"/>
+      <w:r>
+        <w:t>senderId</w:t>
+      </w:r>
+      <w:proofErr w:type="spellEnd"/>
+      <w:proofErr w:type="gramEnd"/>
+      <w:r>
+        <w:t>" : 3</w:t>
       </w:r>
     </w:p>
     <w:p>
@@ -1327,16 +1680,32 @@
         <w:spacing w:after="120" w:line="240" w:lineRule="auto"/>
       </w:pPr>
       <w:r>
-        <w:t>CREATE SEQUENCE email_sender_id_seq;</w:t>
-      </w:r>
-    </w:p>
-    <w:p>
-      <w:pPr>
-        <w:pStyle w:val="normalNew"/>
-        <w:spacing w:after="120" w:line="240" w:lineRule="auto"/>
-      </w:pPr>
-      <w:r>
-        <w:t>CREATE TABLE public.email_sender (</w:t>
+        <w:t xml:space="preserve">CREATE SEQUENCE </w:t>
+      </w:r>
+      <w:proofErr w:type="spellStart"/>
+      <w:r>
+        <w:t>email_sender_id_seq</w:t>
+      </w:r>
+      <w:proofErr w:type="spellEnd"/>
+      <w:r>
+        <w:t>;</w:t>
+      </w:r>
+    </w:p>
+    <w:p>
+      <w:pPr>
+        <w:pStyle w:val="normalNew"/>
+        <w:spacing w:after="120" w:line="240" w:lineRule="auto"/>
+      </w:pPr>
+      <w:r>
+        <w:t xml:space="preserve">CREATE TABLE </w:t>
+      </w:r>
+      <w:proofErr w:type="spellStart"/>
+      <w:r>
+        <w:t>public.email_sender</w:t>
+      </w:r>
+      <w:proofErr w:type="spellEnd"/>
+      <w:r>
+        <w:t xml:space="preserve"> (</w:t>
       </w:r>
     </w:p>
     <w:p>
@@ -1347,7 +1716,38 @@
       </w:pPr>
       <w:r>
         <w:tab/>
-        <w:t>id int8 NOT NULL DEFAULT nextval('email_sender_id_seq'::regclass),</w:t>
+      </w:r>
+      <w:proofErr w:type="gramStart"/>
+      <w:r>
+        <w:t>id</w:t>
+      </w:r>
+      <w:proofErr w:type="gramEnd"/>
+      <w:r>
+        <w:t xml:space="preserve"> int8 NOT NULL DEFAULT </w:t>
+      </w:r>
+      <w:proofErr w:type="spellStart"/>
+      <w:r>
+        <w:t>nextval</w:t>
+      </w:r>
+      <w:proofErr w:type="spellEnd"/>
+      <w:r>
+        <w:t>('</w:t>
+      </w:r>
+      <w:proofErr w:type="spellStart"/>
+      <w:r>
+        <w:t>email_sender_id_seq</w:t>
+      </w:r>
+      <w:proofErr w:type="spellEnd"/>
+      <w:r>
+        <w:t>'::</w:t>
+      </w:r>
+      <w:proofErr w:type="spellStart"/>
+      <w:r>
+        <w:t>regclass</w:t>
+      </w:r>
+      <w:proofErr w:type="spellEnd"/>
+      <w:r>
+        <w:t>),</w:t>
       </w:r>
     </w:p>
     <w:p>
@@ -1358,7 +1758,22 @@
       </w:pPr>
       <w:r>
         <w:tab/>
-        <w:t>email varchar(255) NOT NULL,</w:t>
+      </w:r>
+      <w:proofErr w:type="gramStart"/>
+      <w:r>
+        <w:t>email</w:t>
+      </w:r>
+      <w:proofErr w:type="gramEnd"/>
+      <w:r>
+        <w:t xml:space="preserve"> </w:t>
+      </w:r>
+      <w:proofErr w:type="spellStart"/>
+      <w:r>
+        <w:t>varchar</w:t>
+      </w:r>
+      <w:proofErr w:type="spellEnd"/>
+      <w:r>
+        <w:t>(255) NOT NULL,</w:t>
       </w:r>
     </w:p>
     <w:p>
@@ -1369,7 +1784,14 @@
       </w:pPr>
       <w:r>
         <w:tab/>
-        <w:t>password text NOT NULL,</w:t>
+      </w:r>
+      <w:proofErr w:type="gramStart"/>
+      <w:r>
+        <w:t>password</w:t>
+      </w:r>
+      <w:proofErr w:type="gramEnd"/>
+      <w:r>
+        <w:t xml:space="preserve"> text NOT NULL,</w:t>
       </w:r>
     </w:p>
     <w:p>
@@ -1380,7 +1802,22 @@
       </w:pPr>
       <w:r>
         <w:tab/>
-        <w:t>host varchar(255) NOT NULL,</w:t>
+      </w:r>
+      <w:proofErr w:type="gramStart"/>
+      <w:r>
+        <w:t>host</w:t>
+      </w:r>
+      <w:proofErr w:type="gramEnd"/>
+      <w:r>
+        <w:t xml:space="preserve"> </w:t>
+      </w:r>
+      <w:proofErr w:type="spellStart"/>
+      <w:r>
+        <w:t>varchar</w:t>
+      </w:r>
+      <w:proofErr w:type="spellEnd"/>
+      <w:r>
+        <w:t>(255) NOT NULL,</w:t>
       </w:r>
     </w:p>
     <w:p>
@@ -1391,7 +1828,14 @@
       </w:pPr>
       <w:r>
         <w:tab/>
-        <w:t>port int4 NOT NULL,</w:t>
+      </w:r>
+      <w:proofErr w:type="gramStart"/>
+      <w:r>
+        <w:t>port</w:t>
+      </w:r>
+      <w:proofErr w:type="gramEnd"/>
+      <w:r>
+        <w:t xml:space="preserve"> int4 NOT NULL,</w:t>
       </w:r>
     </w:p>
     <w:p>
@@ -1402,7 +1846,24 @@
       </w:pPr>
       <w:r>
         <w:tab/>
-        <w:t>ssl bool NOT NULL,</w:t>
+      </w:r>
+      <w:proofErr w:type="spellStart"/>
+      <w:proofErr w:type="gramStart"/>
+      <w:r>
+        <w:t>ssl</w:t>
+      </w:r>
+      <w:proofErr w:type="spellEnd"/>
+      <w:proofErr w:type="gramEnd"/>
+      <w:r>
+        <w:t xml:space="preserve"> </w:t>
+      </w:r>
+      <w:proofErr w:type="spellStart"/>
+      <w:r>
+        <w:t>bool</w:t>
+      </w:r>
+      <w:proofErr w:type="spellEnd"/>
+      <w:r>
+        <w:t xml:space="preserve"> NOT NULL,</w:t>
       </w:r>
     </w:p>
     <w:p>
@@ -1413,7 +1874,22 @@
       </w:pPr>
       <w:r>
         <w:tab/>
-        <w:t>active bool NOT NULL DEFAULT true,</w:t>
+      </w:r>
+      <w:proofErr w:type="gramStart"/>
+      <w:r>
+        <w:t>active</w:t>
+      </w:r>
+      <w:proofErr w:type="gramEnd"/>
+      <w:r>
+        <w:t xml:space="preserve"> </w:t>
+      </w:r>
+      <w:proofErr w:type="spellStart"/>
+      <w:r>
+        <w:t>bool</w:t>
+      </w:r>
+      <w:proofErr w:type="spellEnd"/>
+      <w:r>
+        <w:t xml:space="preserve"> NOT NULL DEFAULT true,</w:t>
       </w:r>
     </w:p>
     <w:p>
@@ -1424,7 +1900,15 @@
       </w:pPr>
       <w:r>
         <w:tab/>
-        <w:t>CONSTRAINT email_sender_pkey PRIMARY KEY (id)</w:t>
+        <w:t xml:space="preserve">CONSTRAINT </w:t>
+      </w:r>
+      <w:proofErr w:type="spellStart"/>
+      <w:r>
+        <w:t>email_sender_pkey</w:t>
+      </w:r>
+      <w:proofErr w:type="spellEnd"/>
+      <w:r>
+        <w:t xml:space="preserve"> PRIMARY KEY (id)</w:t>
       </w:r>
     </w:p>
     <w:p>
@@ -1462,52 +1946,152 @@
         <w:spacing w:after="120" w:line="240" w:lineRule="auto"/>
       </w:pPr>
       <w:r>
-        <w:t>ALTER TABLE public.email_template_category ALTER COLUMN id TYPE int8 USING id::int8 ;</w:t>
-      </w:r>
-    </w:p>
-    <w:p>
-      <w:pPr>
-        <w:pStyle w:val="normalNew"/>
-        <w:spacing w:after="120" w:line="240" w:lineRule="auto"/>
-      </w:pPr>
-      <w:r>
-        <w:t>ALTER TABLE public.email_template_category ADD description varchar(255) NULL ;</w:t>
-      </w:r>
-    </w:p>
-    <w:p>
-      <w:pPr>
-        <w:pStyle w:val="normalNew"/>
-        <w:spacing w:after="120" w:line="240" w:lineRule="auto"/>
-      </w:pPr>
-      <w:r>
-        <w:t>ALTER TABLE public.email_template_category ALTER COLUMN active SET DEFAULT true ;</w:t>
-      </w:r>
-    </w:p>
-    <w:p>
-      <w:pPr>
-        <w:pStyle w:val="normalNew"/>
-        <w:spacing w:after="120" w:line="240" w:lineRule="auto"/>
-      </w:pPr>
-    </w:p>
-    <w:p>
-      <w:pPr>
-        <w:pStyle w:val="normalNew"/>
-        <w:spacing w:after="120" w:line="240" w:lineRule="auto"/>
-      </w:pPr>
-      <w:r>
+        <w:t xml:space="preserve">ALTER TABLE </w:t>
+      </w:r>
+      <w:proofErr w:type="spellStart"/>
+      <w:r>
+        <w:t>public.email_template_category</w:t>
+      </w:r>
+      <w:proofErr w:type="spellEnd"/>
+      <w:r>
+        <w:t xml:space="preserve"> ALTER COLUMN id TYPE int8 USING id::</w:t>
+      </w:r>
+      <w:proofErr w:type="gramStart"/>
+      <w:r>
+        <w:t>int8 ;</w:t>
+      </w:r>
+      <w:proofErr w:type="gramEnd"/>
+    </w:p>
+    <w:p>
+      <w:pPr>
+        <w:pStyle w:val="normalNew"/>
+        <w:spacing w:after="120" w:line="240" w:lineRule="auto"/>
+      </w:pPr>
+      <w:r>
+        <w:t xml:space="preserve">ALTER TABLE </w:t>
+      </w:r>
+      <w:proofErr w:type="spellStart"/>
+      <w:r>
+        <w:t>public.email_template_category</w:t>
+      </w:r>
+      <w:proofErr w:type="spellEnd"/>
+      <w:r>
+        <w:t xml:space="preserve"> ADD description </w:t>
+      </w:r>
+      <w:proofErr w:type="spellStart"/>
+      <w:proofErr w:type="gramStart"/>
+      <w:r>
+        <w:t>varchar</w:t>
+      </w:r>
+      <w:proofErr w:type="spellEnd"/>
+      <w:r>
+        <w:t>(</w:t>
+      </w:r>
+      <w:proofErr w:type="gramEnd"/>
+      <w:r>
+        <w:t>255) NULL ;</w:t>
+      </w:r>
+    </w:p>
+    <w:p>
+      <w:pPr>
+        <w:pStyle w:val="normalNew"/>
+        <w:spacing w:after="120" w:line="240" w:lineRule="auto"/>
+      </w:pPr>
+      <w:r>
+        <w:t xml:space="preserve">ALTER TABLE </w:t>
+      </w:r>
+      <w:proofErr w:type="spellStart"/>
+      <w:r>
+        <w:t>public.email_template_category</w:t>
+      </w:r>
+      <w:proofErr w:type="spellEnd"/>
+      <w:r>
+        <w:t xml:space="preserve"> ALTER COLUMN active SET DEFAULT </w:t>
+      </w:r>
+      <w:proofErr w:type="gramStart"/>
+      <w:r>
+        <w:t>true ;</w:t>
+      </w:r>
+      <w:proofErr w:type="gramEnd"/>
+    </w:p>
+    <w:p>
+      <w:pPr>
+        <w:pStyle w:val="normalNew"/>
+        <w:spacing w:after="120" w:line="240" w:lineRule="auto"/>
+      </w:pPr>
+    </w:p>
+    <w:p>
+      <w:pPr>
+        <w:pStyle w:val="normalNew"/>
+        <w:spacing w:after="120" w:line="240" w:lineRule="auto"/>
+        <w:rPr>
+          <w:b/>
+        </w:rPr>
+      </w:pPr>
+      <w:proofErr w:type="spellStart"/>
+      <w:r>
+        <w:rPr>
+          <w:b/>
+        </w:rPr>
         <w:t>Menambahkan</w:t>
       </w:r>
-      <w:r>
-        <w:t xml:space="preserve"> DEFAULT email_template_category :</w:t>
-      </w:r>
-    </w:p>
-    <w:p>
-      <w:pPr>
-        <w:pStyle w:val="normalNew"/>
-        <w:spacing w:after="120" w:line="240" w:lineRule="auto"/>
-      </w:pPr>
-      <w:r>
-        <w:t>INSERT INTO public.email_template_category VALUES (0, 'No Category', true, '');</w:t>
+      <w:proofErr w:type="spellEnd"/>
+      <w:r>
+        <w:rPr>
+          <w:b/>
+        </w:rPr>
+        <w:t xml:space="preserve"> DEFAULT</w:t>
+      </w:r>
+      <w:r>
+        <w:rPr>
+          <w:b/>
+        </w:rPr>
+        <w:t xml:space="preserve"> RECORD</w:t>
+      </w:r>
+      <w:r>
+        <w:rPr>
+          <w:b/>
+        </w:rPr>
+        <w:t xml:space="preserve"> </w:t>
+      </w:r>
+      <w:proofErr w:type="spellStart"/>
+      <w:r>
+        <w:rPr>
+          <w:b/>
+        </w:rPr>
+        <w:t>email_template_</w:t>
+      </w:r>
+      <w:proofErr w:type="gramStart"/>
+      <w:r>
+        <w:rPr>
+          <w:b/>
+        </w:rPr>
+        <w:t>category</w:t>
+      </w:r>
+      <w:proofErr w:type="spellEnd"/>
+      <w:r>
+        <w:rPr>
+          <w:b/>
+        </w:rPr>
+        <w:t xml:space="preserve"> :</w:t>
+      </w:r>
+      <w:proofErr w:type="gramEnd"/>
+    </w:p>
+    <w:p>
+      <w:pPr>
+        <w:pStyle w:val="normalNew"/>
+        <w:spacing w:after="120" w:line="240" w:lineRule="auto"/>
+      </w:pPr>
+      <w:r>
+        <w:t xml:space="preserve">INSERT INTO </w:t>
+      </w:r>
+      <w:proofErr w:type="spellStart"/>
+      <w:r>
+        <w:t>public.email_template_category</w:t>
+      </w:r>
+      <w:proofErr w:type="spellEnd"/>
+      <w:r>
+        <w:t xml:space="preserve"> VALUES (0, 'No Category', true, '');</w:t>
       </w:r>
     </w:p>
     <w:p>
@@ -1536,16 +2120,32 @@
         <w:spacing w:after="120" w:line="240" w:lineRule="auto"/>
       </w:pPr>
       <w:r>
-        <w:t>CREATE SEQUENCE email_history_id_seq;</w:t>
-      </w:r>
-    </w:p>
-    <w:p>
-      <w:pPr>
-        <w:pStyle w:val="normalNew"/>
-        <w:spacing w:after="120" w:line="240" w:lineRule="auto"/>
-      </w:pPr>
-      <w:r>
-        <w:t>CREATE TABLE public.email_history (</w:t>
+        <w:t xml:space="preserve">CREATE SEQUENCE </w:t>
+      </w:r>
+      <w:proofErr w:type="spellStart"/>
+      <w:r>
+        <w:t>email_history_id_seq</w:t>
+      </w:r>
+      <w:proofErr w:type="spellEnd"/>
+      <w:r>
+        <w:t>;</w:t>
+      </w:r>
+    </w:p>
+    <w:p>
+      <w:pPr>
+        <w:pStyle w:val="normalNew"/>
+        <w:spacing w:after="120" w:line="240" w:lineRule="auto"/>
+      </w:pPr>
+      <w:r>
+        <w:t xml:space="preserve">CREATE TABLE </w:t>
+      </w:r>
+      <w:proofErr w:type="spellStart"/>
+      <w:r>
+        <w:t>public.email_history</w:t>
+      </w:r>
+      <w:proofErr w:type="spellEnd"/>
+      <w:r>
+        <w:t xml:space="preserve"> (</w:t>
       </w:r>
     </w:p>
     <w:p>
@@ -1556,7 +2156,38 @@
       </w:pPr>
       <w:r>
         <w:tab/>
-        <w:t>id int8 NOT NULL DEFAULT nextval('email_history_id_seq'::regclass),</w:t>
+      </w:r>
+      <w:proofErr w:type="gramStart"/>
+      <w:r>
+        <w:t>id</w:t>
+      </w:r>
+      <w:proofErr w:type="gramEnd"/>
+      <w:r>
+        <w:t xml:space="preserve"> int8 NOT NULL DEFAULT </w:t>
+      </w:r>
+      <w:proofErr w:type="spellStart"/>
+      <w:r>
+        <w:t>nextval</w:t>
+      </w:r>
+      <w:proofErr w:type="spellEnd"/>
+      <w:r>
+        <w:t>('</w:t>
+      </w:r>
+      <w:proofErr w:type="spellStart"/>
+      <w:r>
+        <w:t>email_history_id_seq</w:t>
+      </w:r>
+      <w:proofErr w:type="spellEnd"/>
+      <w:r>
+        <w:t>'::</w:t>
+      </w:r>
+      <w:proofErr w:type="spellStart"/>
+      <w:r>
+        <w:t>regclass</w:t>
+      </w:r>
+      <w:proofErr w:type="spellEnd"/>
+      <w:r>
+        <w:t>),</w:t>
       </w:r>
     </w:p>
     <w:p>
@@ -1567,7 +2198,16 @@
       </w:pPr>
       <w:r>
         <w:tab/>
-        <w:t>to_recipient text NOT NULL,</w:t>
+      </w:r>
+      <w:proofErr w:type="spellStart"/>
+      <w:proofErr w:type="gramStart"/>
+      <w:r>
+        <w:t>to_recipient</w:t>
+      </w:r>
+      <w:proofErr w:type="spellEnd"/>
+      <w:proofErr w:type="gramEnd"/>
+      <w:r>
+        <w:t xml:space="preserve"> text NOT NULL,</w:t>
       </w:r>
     </w:p>
     <w:p>
@@ -1578,7 +2218,14 @@
       </w:pPr>
       <w:r>
         <w:tab/>
-        <w:t>bcc text NULL,</w:t>
+      </w:r>
+      <w:proofErr w:type="gramStart"/>
+      <w:r>
+        <w:t>bcc</w:t>
+      </w:r>
+      <w:proofErr w:type="gramEnd"/>
+      <w:r>
+        <w:t xml:space="preserve"> text NULL,</w:t>
       </w:r>
     </w:p>
     <w:p>
@@ -1600,7 +2247,22 @@
       </w:pPr>
       <w:r>
         <w:tab/>
-        <w:t>subject varchar(255) NOT NULL,</w:t>
+      </w:r>
+      <w:proofErr w:type="gramStart"/>
+      <w:r>
+        <w:t>subject</w:t>
+      </w:r>
+      <w:proofErr w:type="gramEnd"/>
+      <w:r>
+        <w:t xml:space="preserve"> </w:t>
+      </w:r>
+      <w:proofErr w:type="spellStart"/>
+      <w:r>
+        <w:t>varchar</w:t>
+      </w:r>
+      <w:proofErr w:type="spellEnd"/>
+      <w:r>
+        <w:t>(255) NOT NULL,</w:t>
       </w:r>
     </w:p>
     <w:p>
@@ -1611,7 +2273,14 @@
       </w:pPr>
       <w:r>
         <w:tab/>
-        <w:t>body text NULL,</w:t>
+      </w:r>
+      <w:proofErr w:type="gramStart"/>
+      <w:r>
+        <w:t>body</w:t>
+      </w:r>
+      <w:proofErr w:type="gramEnd"/>
+      <w:r>
+        <w:t xml:space="preserve"> text NULL,</w:t>
       </w:r>
     </w:p>
     <w:p>
@@ -1622,7 +2291,16 @@
       </w:pPr>
       <w:r>
         <w:tab/>
-        <w:t>sent_date date NOT NULL,</w:t>
+      </w:r>
+      <w:proofErr w:type="spellStart"/>
+      <w:proofErr w:type="gramStart"/>
+      <w:r>
+        <w:t>sent_date</w:t>
+      </w:r>
+      <w:proofErr w:type="spellEnd"/>
+      <w:proofErr w:type="gramEnd"/>
+      <w:r>
+        <w:t xml:space="preserve"> date NOT NULL,</w:t>
       </w:r>
     </w:p>
     <w:p>
@@ -1633,8 +2311,19 @@
       </w:pPr>
       <w:r>
         <w:tab/>
-        <w:t>sent_time time NOT NULL,</w:t>
-      </w:r>
+      </w:r>
+      <w:proofErr w:type="spellStart"/>
+      <w:proofErr w:type="gramStart"/>
+      <w:r>
+        <w:t>sent_time</w:t>
+      </w:r>
+      <w:proofErr w:type="spellEnd"/>
+      <w:proofErr w:type="gramEnd"/>
+      <w:r>
+        <w:t xml:space="preserve"> time NOT NULL,</w:t>
+      </w:r>
+      <w:bookmarkStart w:id="0" w:name="_GoBack"/>
+      <w:bookmarkEnd w:id="0"/>
     </w:p>
     <w:p>
       <w:pPr>
@@ -1644,7 +2333,14 @@
       </w:pPr>
       <w:r>
         <w:tab/>
-        <w:t>email_template_category_id int8 NULL DEFAULT 0,</w:t>
+      </w:r>
+      <w:proofErr w:type="spellStart"/>
+      <w:r>
+        <w:t>email_template_category_id</w:t>
+      </w:r>
+      <w:proofErr w:type="spellEnd"/>
+      <w:r>
+        <w:t xml:space="preserve"> int8 NULL DEFAULT 0,</w:t>
       </w:r>
     </w:p>
     <w:p>
@@ -1656,7 +2352,14 @@
       <w:r>
         <w:lastRenderedPageBreak/>
         <w:tab/>
-        <w:t>sender_id int8 NOT NULL,</w:t>
+      </w:r>
+      <w:proofErr w:type="spellStart"/>
+      <w:r>
+        <w:t>sender_id</w:t>
+      </w:r>
+      <w:proofErr w:type="spellEnd"/>
+      <w:r>
+        <w:t xml:space="preserve"> int8 NOT NULL,</w:t>
       </w:r>
     </w:p>
     <w:p>
@@ -1667,7 +2370,22 @@
       </w:pPr>
       <w:r>
         <w:tab/>
-        <w:t>sent bool NOT NULL DEFAULT FALSE,</w:t>
+      </w:r>
+      <w:proofErr w:type="gramStart"/>
+      <w:r>
+        <w:t>sent</w:t>
+      </w:r>
+      <w:proofErr w:type="gramEnd"/>
+      <w:r>
+        <w:t xml:space="preserve"> </w:t>
+      </w:r>
+      <w:proofErr w:type="spellStart"/>
+      <w:r>
+        <w:t>bool</w:t>
+      </w:r>
+      <w:proofErr w:type="spellEnd"/>
+      <w:r>
+        <w:t xml:space="preserve"> NOT NULL DEFAULT FALSE,</w:t>
       </w:r>
     </w:p>
     <w:p>
@@ -1678,7 +2396,14 @@
       </w:pPr>
       <w:r>
         <w:tab/>
-        <w:t>CONSTRAINT email_history_pk PRIMARY KEY (id),</w:t>
+      </w:r>
+      <w:proofErr w:type="spellStart"/>
+      <w:r>
+        <w:t>tm_user_id</w:t>
+      </w:r>
+      <w:proofErr w:type="spellEnd"/>
+      <w:r>
+        <w:t xml:space="preserve"> int8 NULL,</w:t>
       </w:r>
     </w:p>
     <w:p>
@@ -1689,10 +2414,79 @@
       </w:pPr>
       <w:r>
         <w:tab/>
-        <w:t xml:space="preserve">CONSTRAINT email_history_email_sender_fk FOREIGN KEY (sender_id) </w:t>
-      </w:r>
-      <w:r>
-        <w:t>REFERENCES public.email_sender(id) ON DELETE CASCADE ON UPDATE CASCADE</w:t>
+      </w:r>
+      <w:proofErr w:type="gramStart"/>
+      <w:r>
+        <w:t>status</w:t>
+      </w:r>
+      <w:proofErr w:type="gramEnd"/>
+      <w:r>
+        <w:t xml:space="preserve"> text NULL,</w:t>
+      </w:r>
+    </w:p>
+    <w:p>
+      <w:pPr>
+        <w:pStyle w:val="normalNew"/>
+        <w:spacing w:after="120" w:line="240" w:lineRule="auto"/>
+        <w:ind w:left="720"/>
+      </w:pPr>
+      <w:r>
+        <w:tab/>
+        <w:t xml:space="preserve">CONSTRAINT </w:t>
+      </w:r>
+      <w:proofErr w:type="spellStart"/>
+      <w:r>
+        <w:t>email_history_pk</w:t>
+      </w:r>
+      <w:proofErr w:type="spellEnd"/>
+      <w:r>
+        <w:t xml:space="preserve"> PRIMARY KEY (id),</w:t>
+      </w:r>
+    </w:p>
+    <w:p>
+      <w:pPr>
+        <w:pStyle w:val="normalNew"/>
+        <w:spacing w:after="120" w:line="240" w:lineRule="auto"/>
+        <w:ind w:left="720"/>
+      </w:pPr>
+      <w:r>
+        <w:tab/>
+        <w:t xml:space="preserve">CONSTRAINT </w:t>
+      </w:r>
+      <w:proofErr w:type="spellStart"/>
+      <w:r>
+        <w:t>email_history_email_sender_fk</w:t>
+      </w:r>
+      <w:proofErr w:type="spellEnd"/>
+      <w:r>
+        <w:t xml:space="preserve"> FOREIGN KEY (</w:t>
+      </w:r>
+      <w:proofErr w:type="spellStart"/>
+      <w:r>
+        <w:t>sender_id</w:t>
+      </w:r>
+      <w:proofErr w:type="spellEnd"/>
+      <w:r>
+        <w:t xml:space="preserve">) </w:t>
+      </w:r>
+      <w:r>
+        <w:t xml:space="preserve">REFERENCES </w:t>
+      </w:r>
+      <w:proofErr w:type="spellStart"/>
+      <w:r>
+        <w:t>public.email_</w:t>
+      </w:r>
+      <w:proofErr w:type="gramStart"/>
+      <w:r>
+        <w:t>sender</w:t>
+      </w:r>
+      <w:proofErr w:type="spellEnd"/>
+      <w:r>
+        <w:t>(</w:t>
+      </w:r>
+      <w:proofErr w:type="gramEnd"/>
+      <w:r>
+        <w:t>id) ON DELETE CASCADE ON UPDATE CASCADE</w:t>
       </w:r>
       <w:r>
         <w:t>,</w:t>
@@ -1706,7 +2500,39 @@
       </w:pPr>
       <w:r>
         <w:tab/>
-        <w:t>CONSTRAINT email_history_email_template_category_fk FOREIGN KEY (email_template_category_id) REFERENCES public.email_template_category(id) ON DELETE CASCADE ON UPDATE CASCADE</w:t>
+        <w:t xml:space="preserve">CONSTRAINT </w:t>
+      </w:r>
+      <w:proofErr w:type="spellStart"/>
+      <w:r>
+        <w:t>email_history_email_template_category_fk</w:t>
+      </w:r>
+      <w:proofErr w:type="spellEnd"/>
+      <w:r>
+        <w:t xml:space="preserve"> FOREIGN KEY (</w:t>
+      </w:r>
+      <w:proofErr w:type="spellStart"/>
+      <w:r>
+        <w:t>email_template_category_id</w:t>
+      </w:r>
+      <w:proofErr w:type="spellEnd"/>
+      <w:r>
+        <w:t xml:space="preserve">) REFERENCES </w:t>
+      </w:r>
+      <w:proofErr w:type="spellStart"/>
+      <w:r>
+        <w:t>public.email_template_</w:t>
+      </w:r>
+      <w:proofErr w:type="gramStart"/>
+      <w:r>
+        <w:t>category</w:t>
+      </w:r>
+      <w:proofErr w:type="spellEnd"/>
+      <w:r>
+        <w:t>(</w:t>
+      </w:r>
+      <w:proofErr w:type="gramEnd"/>
+      <w:r>
+        <w:t>id) ON DELETE CASCADE ON UPDATE CASCADE</w:t>
       </w:r>
     </w:p>
     <w:p>
@@ -1727,11 +2553,115 @@
     <w:p>
       <w:pPr>
         <w:pStyle w:val="normalNew"/>
+        <w:spacing w:after="120" w:line="240" w:lineRule="auto"/>
+        <w:rPr>
+          <w:b/>
+          <w:color w:val="FF0000"/>
+        </w:rPr>
+      </w:pPr>
+      <w:proofErr w:type="spellStart"/>
+      <w:r>
+        <w:rPr>
+          <w:b/>
+          <w:color w:val="FF0000"/>
+        </w:rPr>
+        <w:t>Jangan</w:t>
+      </w:r>
+      <w:proofErr w:type="spellEnd"/>
+      <w:r>
+        <w:rPr>
+          <w:b/>
+          <w:color w:val="FF0000"/>
+        </w:rPr>
+        <w:t xml:space="preserve"> </w:t>
+      </w:r>
+      <w:proofErr w:type="spellStart"/>
+      <w:r>
+        <w:rPr>
+          <w:b/>
+          <w:color w:val="FF0000"/>
+        </w:rPr>
+        <w:t>dijalankan</w:t>
+      </w:r>
+      <w:proofErr w:type="spellEnd"/>
+      <w:r>
+        <w:rPr>
+          <w:b/>
+          <w:color w:val="FF0000"/>
+        </w:rPr>
+        <w:t xml:space="preserve"> </w:t>
+      </w:r>
+      <w:proofErr w:type="spellStart"/>
+      <w:r>
+        <w:rPr>
+          <w:b/>
+          <w:color w:val="FF0000"/>
+        </w:rPr>
+        <w:t>jika</w:t>
+      </w:r>
+      <w:proofErr w:type="spellEnd"/>
+      <w:r>
+        <w:rPr>
+          <w:b/>
+          <w:color w:val="FF0000"/>
+        </w:rPr>
+        <w:t xml:space="preserve"> </w:t>
+      </w:r>
+      <w:proofErr w:type="spellStart"/>
+      <w:r>
+        <w:rPr>
+          <w:b/>
+          <w:color w:val="FF0000"/>
+        </w:rPr>
+        <w:t>sudah</w:t>
+      </w:r>
+      <w:proofErr w:type="spellEnd"/>
+      <w:r>
+        <w:rPr>
+          <w:b/>
+          <w:color w:val="FF0000"/>
+        </w:rPr>
+        <w:t xml:space="preserve"> </w:t>
+      </w:r>
+      <w:proofErr w:type="gramStart"/>
+      <w:r>
+        <w:rPr>
+          <w:b/>
+          <w:color w:val="FF0000"/>
+        </w:rPr>
+        <w:t>create :</w:t>
+      </w:r>
+      <w:proofErr w:type="gramEnd"/>
+    </w:p>
+    <w:p>
+      <w:pPr>
+        <w:pStyle w:val="normalNew"/>
         <w:spacing w:line="240" w:lineRule="auto"/>
       </w:pPr>
       <w:r>
-        <w:t>ALTER TABLE public.email_history ADD tm_user_id int8 NULL ;</w:t>
-      </w:r>
+        <w:t xml:space="preserve">ALTER TABLE </w:t>
+      </w:r>
+      <w:proofErr w:type="spellStart"/>
+      <w:r>
+        <w:t>public.email_history</w:t>
+      </w:r>
+      <w:proofErr w:type="spellEnd"/>
+      <w:r>
+        <w:t xml:space="preserve"> ADD </w:t>
+      </w:r>
+      <w:proofErr w:type="spellStart"/>
+      <w:r>
+        <w:t>tm_user_id</w:t>
+      </w:r>
+      <w:proofErr w:type="spellEnd"/>
+      <w:r>
+        <w:t xml:space="preserve"> int8 </w:t>
+      </w:r>
+      <w:proofErr w:type="gramStart"/>
+      <w:r>
+        <w:t>NULL ;</w:t>
+      </w:r>
+      <w:proofErr w:type="gramEnd"/>
     </w:p>
     <w:p>
       <w:pPr>
@@ -1742,12 +2672,37 @@
           <w:szCs w:val="24"/>
         </w:rPr>
       </w:pPr>
+      <w:proofErr w:type="gramStart"/>
       <w:r>
         <w:rPr>
           <w:sz w:val="24"/>
           <w:szCs w:val="24"/>
         </w:rPr>
-        <w:t>alter table public.email_history add column status text null;</w:t>
+        <w:t>alter</w:t>
+      </w:r>
+      <w:proofErr w:type="gramEnd"/>
+      <w:r>
+        <w:rPr>
+          <w:sz w:val="24"/>
+          <w:szCs w:val="24"/>
+        </w:rPr>
+        <w:t xml:space="preserve"> table </w:t>
+      </w:r>
+      <w:proofErr w:type="spellStart"/>
+      <w:r>
+        <w:rPr>
+          <w:sz w:val="24"/>
+          <w:szCs w:val="24"/>
+        </w:rPr>
+        <w:t>public.email_history</w:t>
+      </w:r>
+      <w:proofErr w:type="spellEnd"/>
+      <w:r>
+        <w:rPr>
+          <w:sz w:val="24"/>
+          <w:szCs w:val="24"/>
+        </w:rPr>
+        <w:t xml:space="preserve"> add column status text null;</w:t>
       </w:r>
     </w:p>
     <w:p>
@@ -1780,8 +2735,29 @@
         <w:spacing w:line="240" w:lineRule="auto"/>
       </w:pPr>
       <w:r>
-        <w:t>ALTER TABLE public.email_template DROP CONSTRAINT email_template_type_id_fkey ;</w:t>
-      </w:r>
+        <w:t xml:space="preserve">ALTER TABLE </w:t>
+      </w:r>
+      <w:proofErr w:type="spellStart"/>
+      <w:r>
+        <w:t>public.email_template</w:t>
+      </w:r>
+      <w:proofErr w:type="spellEnd"/>
+      <w:r>
+        <w:t xml:space="preserve"> DROP CONSTRAINT </w:t>
+      </w:r>
+      <w:proofErr w:type="spellStart"/>
+      <w:r>
+        <w:t>email_template_type_id_</w:t>
+      </w:r>
+      <w:proofErr w:type="gramStart"/>
+      <w:r>
+        <w:t>fkey</w:t>
+      </w:r>
+      <w:proofErr w:type="spellEnd"/>
+      <w:r>
+        <w:t xml:space="preserve"> ;</w:t>
+      </w:r>
+      <w:proofErr w:type="gramEnd"/>
     </w:p>
     <w:p>
       <w:pPr>
@@ -1789,8 +2765,29 @@
         <w:spacing w:line="240" w:lineRule="auto"/>
       </w:pPr>
       <w:r>
-        <w:t>ALTER TABLE public.email_template DROP COLUMN tenant_type_id ;</w:t>
-      </w:r>
+        <w:t xml:space="preserve">ALTER TABLE </w:t>
+      </w:r>
+      <w:proofErr w:type="spellStart"/>
+      <w:r>
+        <w:t>public.email_template</w:t>
+      </w:r>
+      <w:proofErr w:type="spellEnd"/>
+      <w:r>
+        <w:t xml:space="preserve"> DROP COLUMN </w:t>
+      </w:r>
+      <w:proofErr w:type="spellStart"/>
+      <w:r>
+        <w:t>tenant_type_</w:t>
+      </w:r>
+      <w:proofErr w:type="gramStart"/>
+      <w:r>
+        <w:t>id</w:t>
+      </w:r>
+      <w:proofErr w:type="spellEnd"/>
+      <w:r>
+        <w:t xml:space="preserve"> ;</w:t>
+      </w:r>
+      <w:proofErr w:type="gramEnd"/>
     </w:p>
     <w:p>
       <w:pPr>
@@ -1798,8 +2795,21 @@
         <w:spacing w:line="240" w:lineRule="auto"/>
       </w:pPr>
       <w:r>
-        <w:t>ALTER TABLE public.email_template DROP COLUMN active ;</w:t>
-      </w:r>
+        <w:t xml:space="preserve">ALTER TABLE </w:t>
+      </w:r>
+      <w:proofErr w:type="spellStart"/>
+      <w:r>
+        <w:t>public.email_template</w:t>
+      </w:r>
+      <w:proofErr w:type="spellEnd"/>
+      <w:r>
+        <w:t xml:space="preserve"> DROP COLUMN </w:t>
+      </w:r>
+      <w:proofErr w:type="gramStart"/>
+      <w:r>
+        <w:t>active ;</w:t>
+      </w:r>
+      <w:proofErr w:type="gramEnd"/>
     </w:p>
     <w:p>
       <w:pPr>
@@ -1807,14 +2817,32 @@
         <w:spacing w:line="240" w:lineRule="auto"/>
       </w:pPr>
       <w:r>
-        <w:t>ALTER TABLE public.email_</w:t>
-      </w:r>
-      <w:r>
-        <w:t xml:space="preserve">template ADD sender_id int8 </w:t>
-      </w:r>
+        <w:t xml:space="preserve">ALTER TABLE </w:t>
+      </w:r>
+      <w:proofErr w:type="spellStart"/>
+      <w:r>
+        <w:t>public.email_</w:t>
+      </w:r>
+      <w:r>
+        <w:t>template</w:t>
+      </w:r>
+      <w:proofErr w:type="spellEnd"/>
+      <w:r>
+        <w:t xml:space="preserve"> ADD </w:t>
+      </w:r>
+      <w:proofErr w:type="spellStart"/>
+      <w:r>
+        <w:t>sender_id</w:t>
+      </w:r>
+      <w:proofErr w:type="spellEnd"/>
+      <w:r>
+        <w:t xml:space="preserve"> int8 </w:t>
+      </w:r>
+      <w:proofErr w:type="gramStart"/>
       <w:r>
         <w:t>NULL ;</w:t>
       </w:r>
+      <w:proofErr w:type="gramEnd"/>
     </w:p>
     <w:p>
       <w:pPr>
@@ -1822,8 +2850,29 @@
         <w:spacing w:line="240" w:lineRule="auto"/>
       </w:pPr>
       <w:r>
-        <w:t>ALTER TABLE public.email_template ADD modified_date date NULL ;</w:t>
-      </w:r>
+        <w:t xml:space="preserve">ALTER TABLE </w:t>
+      </w:r>
+      <w:proofErr w:type="spellStart"/>
+      <w:r>
+        <w:t>public.email_template</w:t>
+      </w:r>
+      <w:proofErr w:type="spellEnd"/>
+      <w:r>
+        <w:t xml:space="preserve"> ADD </w:t>
+      </w:r>
+      <w:proofErr w:type="spellStart"/>
+      <w:r>
+        <w:t>modified_date</w:t>
+      </w:r>
+      <w:proofErr w:type="spellEnd"/>
+      <w:r>
+        <w:t xml:space="preserve"> date </w:t>
+      </w:r>
+      <w:proofErr w:type="gramStart"/>
+      <w:r>
+        <w:t>NULL ;</w:t>
+      </w:r>
+      <w:proofErr w:type="gramEnd"/>
     </w:p>
     <w:p>
       <w:pPr>
@@ -1831,8 +2880,21 @@
         <w:spacing w:line="240" w:lineRule="auto"/>
       </w:pPr>
       <w:r>
-        <w:t>ALTER TABLE public.email_template ADD recipient text NULL ;</w:t>
-      </w:r>
+        <w:t xml:space="preserve">ALTER TABLE </w:t>
+      </w:r>
+      <w:proofErr w:type="spellStart"/>
+      <w:r>
+        <w:t>public.email_template</w:t>
+      </w:r>
+      <w:proofErr w:type="spellEnd"/>
+      <w:r>
+        <w:t xml:space="preserve"> ADD recipient text </w:t>
+      </w:r>
+      <w:proofErr w:type="gramStart"/>
+      <w:r>
+        <w:t>NULL ;</w:t>
+      </w:r>
+      <w:proofErr w:type="gramEnd"/>
     </w:p>
     <w:p>
       <w:pPr>
@@ -1840,31 +2902,51 @@
         <w:spacing w:line="240" w:lineRule="auto"/>
       </w:pPr>
       <w:r>
-        <w:t>ALTER TABLE public.email_template ADD CONSTRAINT email_template_email_sender_fk FOREIGN KEY (sender_id) REFERENCES public.email_</w:t>
-      </w:r>
-      <w:r>
-        <w:t xml:space="preserve">sender(id) ON DELETE CASCADE ON </w:t>
-      </w:r>
-      <w:bookmarkStart w:id="0" w:name="_GoBack"/>
-      <w:bookmarkEnd w:id="0"/>
+        <w:t xml:space="preserve">ALTER TABLE </w:t>
+      </w:r>
+      <w:proofErr w:type="spellStart"/>
+      <w:r>
+        <w:t>public.email_template</w:t>
+      </w:r>
+      <w:proofErr w:type="spellEnd"/>
+      <w:r>
+        <w:t xml:space="preserve"> ADD CONSTRAINT </w:t>
+      </w:r>
+      <w:proofErr w:type="spellStart"/>
+      <w:r>
+        <w:t>email_template_email_sender_fk</w:t>
+      </w:r>
+      <w:proofErr w:type="spellEnd"/>
+      <w:r>
+        <w:t xml:space="preserve"> FOREIGN KEY (</w:t>
+      </w:r>
+      <w:proofErr w:type="spellStart"/>
+      <w:r>
+        <w:t>sender_id</w:t>
+      </w:r>
+      <w:proofErr w:type="spellEnd"/>
+      <w:r>
+        <w:t xml:space="preserve">) REFERENCES </w:t>
+      </w:r>
+      <w:proofErr w:type="spellStart"/>
+      <w:r>
+        <w:t>public.email_</w:t>
+      </w:r>
+      <w:proofErr w:type="gramStart"/>
+      <w:r>
+        <w:t>sender</w:t>
+      </w:r>
+      <w:proofErr w:type="spellEnd"/>
+      <w:r>
+        <w:t>(</w:t>
+      </w:r>
+      <w:proofErr w:type="gramEnd"/>
+      <w:r>
+        <w:t xml:space="preserve">id) ON DELETE CASCADE ON </w:t>
+      </w:r>
       <w:r>
         <w:t>UPDATE CASCADE ;</w:t>
       </w:r>
-    </w:p>
-    <w:p>
-      <w:pPr>
-        <w:pStyle w:val="normalNew"/>
-        <w:spacing w:line="240" w:lineRule="auto"/>
-      </w:pPr>
-      <w:r>
-        <w:t>ALTER TABLE public.email_history ADD tm_user_id int8 NULL ;</w:t>
-      </w:r>
-    </w:p>
-    <w:p>
-      <w:pPr>
-        <w:pStyle w:val="normalNew"/>
-        <w:spacing w:line="240" w:lineRule="auto"/>
-      </w:pPr>
     </w:p>
     <w:p>
       <w:pPr>
@@ -1886,7 +2968,15 @@
         <w:spacing w:line="240" w:lineRule="auto"/>
       </w:pPr>
       <w:r>
-        <w:t>DROP TABLE email_recipient;</w:t>
+        <w:t xml:space="preserve">DROP TABLE </w:t>
+      </w:r>
+      <w:proofErr w:type="spellStart"/>
+      <w:r>
+        <w:t>email_recipient</w:t>
+      </w:r>
+      <w:proofErr w:type="spellEnd"/>
+      <w:r>
+        <w:t>;</w:t>
       </w:r>
     </w:p>
     <w:p>
@@ -1906,8 +2996,8 @@
 </file>
 
 <file path=word/numbering.xml><?xml version="1.0" encoding="utf-8"?>
-<w:numbering xmlns:wpc="http://schemas.microsoft.com/office/word/2010/wordprocessingCanvas" xmlns:cx="http://schemas.microsoft.com/office/drawing/2014/chartex" xmlns:mc="http://schemas.openxmlformats.org/markup-compatibility/2006" xmlns:o="urn:schemas-microsoft-com:office:office" xmlns:r="http://schemas.openxmlformats.org/officeDocument/2006/relationships" xmlns:m="http://schemas.openxmlformats.org/officeDocument/2006/math" xmlns:v="urn:schemas-microsoft-com:vml" xmlns:wp14="http://schemas.microsoft.com/office/word/2010/wordprocessingDrawing" xmlns:wp="http://schemas.openxmlformats.org/drawingml/2006/wordprocessingDrawing" xmlns:w10="urn:schemas-microsoft-com:office:word" xmlns:w="http://schemas.openxmlformats.org/wordprocessingml/2006/main" xmlns:w14="http://schemas.microsoft.com/office/word/2010/wordml" xmlns:w15="http://schemas.microsoft.com/office/word/2012/wordml" xmlns:w16se="http://schemas.microsoft.com/office/word/2015/wordml/symex" xmlns:wpg="http://schemas.microsoft.com/office/word/2010/wordprocessingGroup" xmlns:wpi="http://schemas.microsoft.com/office/word/2010/wordprocessingInk" xmlns:wne="http://schemas.microsoft.com/office/word/2006/wordml" xmlns:wps="http://schemas.microsoft.com/office/word/2010/wordprocessingShape" mc:Ignorable="w14 w15 w16se wp14">
-  <w:abstractNum w:abstractNumId="0" w15:restartNumberingAfterBreak="0">
+<w:numbering xmlns:wpc="http://schemas.microsoft.com/office/word/2010/wordprocessingCanvas" xmlns:mc="http://schemas.openxmlformats.org/markup-compatibility/2006" xmlns:o="urn:schemas-microsoft-com:office:office" xmlns:r="http://schemas.openxmlformats.org/officeDocument/2006/relationships" xmlns:m="http://schemas.openxmlformats.org/officeDocument/2006/math" xmlns:v="urn:schemas-microsoft-com:vml" xmlns:wp14="http://schemas.microsoft.com/office/word/2010/wordprocessingDrawing" xmlns:wp="http://schemas.openxmlformats.org/drawingml/2006/wordprocessingDrawing" xmlns:w10="urn:schemas-microsoft-com:office:word" xmlns:w="http://schemas.openxmlformats.org/wordprocessingml/2006/main" xmlns:w14="http://schemas.microsoft.com/office/word/2010/wordml" xmlns:wpg="http://schemas.microsoft.com/office/word/2010/wordprocessingGroup" xmlns:wpi="http://schemas.microsoft.com/office/word/2010/wordprocessingInk" xmlns:wne="http://schemas.microsoft.com/office/word/2006/wordml" xmlns:wps="http://schemas.microsoft.com/office/word/2010/wordprocessingShape" mc:Ignorable="w14 wp14">
+  <w:abstractNum w:abstractNumId="0">
     <w:nsid w:val="18F11606"/>
     <w:multiLevelType w:val="hybridMultilevel"/>
     <w:tmpl w:val="556C794A"/>
@@ -1996,7 +3086,7 @@
       </w:pPr>
     </w:lvl>
   </w:abstractNum>
-  <w:abstractNum w:abstractNumId="1" w15:restartNumberingAfterBreak="0">
+  <w:abstractNum w:abstractNumId="1">
     <w:nsid w:val="2A1526F6"/>
     <w:multiLevelType w:val="hybridMultilevel"/>
     <w:tmpl w:val="A8369AA4"/>
@@ -2085,7 +3175,7 @@
       </w:pPr>
     </w:lvl>
   </w:abstractNum>
-  <w:abstractNum w:abstractNumId="2" w15:restartNumberingAfterBreak="0">
+  <w:abstractNum w:abstractNumId="2">
     <w:nsid w:val="3B5277D8"/>
     <w:multiLevelType w:val="hybridMultilevel"/>
     <w:tmpl w:val="CD78F910"/>
@@ -2174,7 +3264,7 @@
       </w:pPr>
     </w:lvl>
   </w:abstractNum>
-  <w:abstractNum w:abstractNumId="3" w15:restartNumberingAfterBreak="0">
+  <w:abstractNum w:abstractNumId="3">
     <w:nsid w:val="64350B01"/>
     <w:multiLevelType w:val="hybridMultilevel"/>
     <w:tmpl w:val="F4B44932"/>
@@ -2263,7 +3353,7 @@
       </w:pPr>
     </w:lvl>
   </w:abstractNum>
-  <w:abstractNum w:abstractNumId="4" w15:restartNumberingAfterBreak="0">
+  <w:abstractNum w:abstractNumId="4">
     <w:nsid w:val="7FD84AEE"/>
     <w:multiLevelType w:val="hybridMultilevel"/>
     <w:tmpl w:val="A52E67F6"/>
@@ -2371,7 +3461,7 @@
 </file>
 
 <file path=word/styles.xml><?xml version="1.0" encoding="utf-8"?>
-<w:styles xmlns:mc="http://schemas.openxmlformats.org/markup-compatibility/2006" xmlns:r="http://schemas.openxmlformats.org/officeDocument/2006/relationships" xmlns:w="http://schemas.openxmlformats.org/wordprocessingml/2006/main" xmlns:w14="http://schemas.microsoft.com/office/word/2010/wordml" xmlns:w15="http://schemas.microsoft.com/office/word/2012/wordml" xmlns:w16se="http://schemas.microsoft.com/office/word/2015/wordml/symex" mc:Ignorable="w14 w15 w16se">
+<w:styles xmlns:mc="http://schemas.openxmlformats.org/markup-compatibility/2006" xmlns:r="http://schemas.openxmlformats.org/officeDocument/2006/relationships" xmlns:w="http://schemas.openxmlformats.org/wordprocessingml/2006/main" xmlns:w14="http://schemas.microsoft.com/office/word/2010/wordml" mc:Ignorable="w14">
   <w:docDefaults>
     <w:rPrDefault>
       <w:rPr>
@@ -2387,378 +3477,508 @@
       </w:pPr>
     </w:pPrDefault>
   </w:docDefaults>
-  <w:latentStyles w:defLockedState="0" w:defUIPriority="99" w:defSemiHidden="0" w:defUnhideWhenUsed="0" w:defQFormat="0" w:count="371">
-    <w:lsdException w:name="Normal" w:uiPriority="0" w:qFormat="1"/>
-    <w:lsdException w:name="heading 1" w:uiPriority="9" w:qFormat="1"/>
-    <w:lsdException w:name="heading 2" w:semiHidden="1" w:uiPriority="9" w:unhideWhenUsed="1" w:qFormat="1"/>
-    <w:lsdException w:name="heading 3" w:semiHidden="1" w:uiPriority="9" w:unhideWhenUsed="1" w:qFormat="1"/>
-    <w:lsdException w:name="heading 4" w:semiHidden="1" w:uiPriority="9" w:unhideWhenUsed="1" w:qFormat="1"/>
-    <w:lsdException w:name="heading 5" w:semiHidden="1" w:uiPriority="9" w:unhideWhenUsed="1" w:qFormat="1"/>
-    <w:lsdException w:name="heading 6" w:semiHidden="1" w:uiPriority="9" w:unhideWhenUsed="1" w:qFormat="1"/>
-    <w:lsdException w:name="heading 7" w:semiHidden="1" w:uiPriority="9" w:unhideWhenUsed="1" w:qFormat="1"/>
-    <w:lsdException w:name="heading 8" w:semiHidden="1" w:uiPriority="9" w:unhideWhenUsed="1" w:qFormat="1"/>
-    <w:lsdException w:name="heading 9" w:semiHidden="1" w:uiPriority="9" w:unhideWhenUsed="1" w:qFormat="1"/>
-    <w:lsdException w:name="index 1" w:semiHidden="1" w:unhideWhenUsed="1"/>
-    <w:lsdException w:name="index 2" w:semiHidden="1" w:unhideWhenUsed="1"/>
-    <w:lsdException w:name="index 3" w:semiHidden="1" w:unhideWhenUsed="1"/>
-    <w:lsdException w:name="index 4" w:semiHidden="1" w:unhideWhenUsed="1"/>
-    <w:lsdException w:name="index 5" w:semiHidden="1" w:unhideWhenUsed="1"/>
-    <w:lsdException w:name="index 6" w:semiHidden="1" w:unhideWhenUsed="1"/>
-    <w:lsdException w:name="index 7" w:semiHidden="1" w:unhideWhenUsed="1"/>
-    <w:lsdException w:name="index 8" w:semiHidden="1" w:unhideWhenUsed="1"/>
-    <w:lsdException w:name="index 9" w:semiHidden="1" w:unhideWhenUsed="1"/>
-    <w:lsdException w:name="toc 1" w:semiHidden="1" w:uiPriority="39" w:unhideWhenUsed="1"/>
-    <w:lsdException w:name="toc 2" w:semiHidden="1" w:uiPriority="39" w:unhideWhenUsed="1"/>
-    <w:lsdException w:name="toc 3" w:semiHidden="1" w:uiPriority="39" w:unhideWhenUsed="1"/>
-    <w:lsdException w:name="toc 4" w:semiHidden="1" w:uiPriority="39" w:unhideWhenUsed="1"/>
-    <w:lsdException w:name="toc 5" w:semiHidden="1" w:uiPriority="39" w:unhideWhenUsed="1"/>
-    <w:lsdException w:name="toc 6" w:semiHidden="1" w:uiPriority="39" w:unhideWhenUsed="1"/>
-    <w:lsdException w:name="toc 7" w:semiHidden="1" w:uiPriority="39" w:unhideWhenUsed="1"/>
-    <w:lsdException w:name="toc 8" w:semiHidden="1" w:uiPriority="39" w:unhideWhenUsed="1"/>
-    <w:lsdException w:name="toc 9" w:semiHidden="1" w:uiPriority="39" w:unhideWhenUsed="1"/>
-    <w:lsdException w:name="Normal Indent" w:semiHidden="1" w:unhideWhenUsed="1"/>
-    <w:lsdException w:name="footnote text" w:semiHidden="1" w:unhideWhenUsed="1"/>
-    <w:lsdException w:name="annotation text" w:semiHidden="1" w:unhideWhenUsed="1"/>
-    <w:lsdException w:name="header" w:semiHidden="1" w:unhideWhenUsed="1"/>
-    <w:lsdException w:name="footer" w:semiHidden="1" w:unhideWhenUsed="1"/>
-    <w:lsdException w:name="index heading" w:semiHidden="1" w:unhideWhenUsed="1"/>
-    <w:lsdException w:name="caption" w:semiHidden="1" w:uiPriority="35" w:unhideWhenUsed="1" w:qFormat="1"/>
-    <w:lsdException w:name="table of figures" w:semiHidden="1" w:unhideWhenUsed="1"/>
-    <w:lsdException w:name="envelope address" w:semiHidden="1" w:unhideWhenUsed="1"/>
-    <w:lsdException w:name="envelope return" w:semiHidden="1" w:unhideWhenUsed="1"/>
-    <w:lsdException w:name="footnote reference" w:semiHidden="1" w:unhideWhenUsed="1"/>
-    <w:lsdException w:name="annotation reference" w:semiHidden="1" w:unhideWhenUsed="1"/>
-    <w:lsdException w:name="line number" w:semiHidden="1" w:unhideWhenUsed="1"/>
-    <w:lsdException w:name="page number" w:semiHidden="1" w:unhideWhenUsed="1"/>
-    <w:lsdException w:name="endnote reference" w:semiHidden="1" w:unhideWhenUsed="1"/>
-    <w:lsdException w:name="endnote text" w:semiHidden="1" w:unhideWhenUsed="1"/>
-    <w:lsdException w:name="table of authorities" w:semiHidden="1" w:unhideWhenUsed="1"/>
-    <w:lsdException w:name="macro" w:semiHidden="1" w:unhideWhenUsed="1"/>
-    <w:lsdException w:name="toa heading" w:semiHidden="1" w:unhideWhenUsed="1"/>
-    <w:lsdException w:name="List" w:semiHidden="1" w:unhideWhenUsed="1"/>
-    <w:lsdException w:name="List Bullet" w:semiHidden="1" w:unhideWhenUsed="1"/>
-    <w:lsdException w:name="List Number" w:semiHidden="1" w:unhideWhenUsed="1"/>
-    <w:lsdException w:name="List 2" w:semiHidden="1" w:unhideWhenUsed="1"/>
-    <w:lsdException w:name="List 3" w:semiHidden="1" w:unhideWhenUsed="1"/>
-    <w:lsdException w:name="List 4" w:semiHidden="1" w:unhideWhenUsed="1"/>
-    <w:lsdException w:name="List 5" w:semiHidden="1" w:unhideWhenUsed="1"/>
-    <w:lsdException w:name="List Bullet 2" w:semiHidden="1" w:unhideWhenUsed="1"/>
-    <w:lsdException w:name="List Bullet 3" w:semiHidden="1" w:unhideWhenUsed="1"/>
-    <w:lsdException w:name="List Bullet 4" w:semiHidden="1" w:unhideWhenUsed="1"/>
-    <w:lsdException w:name="List Bullet 5" w:semiHidden="1" w:unhideWhenUsed="1"/>
-    <w:lsdException w:name="List Number 2" w:semiHidden="1" w:unhideWhenUsed="1"/>
-    <w:lsdException w:name="List Number 3" w:semiHidden="1" w:unhideWhenUsed="1"/>
-    <w:lsdException w:name="List Number 4" w:semiHidden="1" w:unhideWhenUsed="1"/>
-    <w:lsdException w:name="List Number 5" w:semiHidden="1" w:unhideWhenUsed="1"/>
-    <w:lsdException w:name="Title" w:uiPriority="10" w:qFormat="1"/>
-    <w:lsdException w:name="Closing" w:semiHidden="1" w:unhideWhenUsed="1"/>
-    <w:lsdException w:name="Signature" w:semiHidden="1" w:unhideWhenUsed="1"/>
-    <w:lsdException w:name="Default Paragraph Font" w:semiHidden="1" w:uiPriority="1" w:unhideWhenUsed="1"/>
-    <w:lsdException w:name="Body Text" w:semiHidden="1" w:unhideWhenUsed="1"/>
-    <w:lsdException w:name="Body Text Indent" w:semiHidden="1" w:unhideWhenUsed="1"/>
-    <w:lsdException w:name="List Continue" w:semiHidden="1" w:unhideWhenUsed="1"/>
-    <w:lsdException w:name="List Continue 2" w:semiHidden="1" w:unhideWhenUsed="1"/>
-    <w:lsdException w:name="List Continue 3" w:semiHidden="1" w:unhideWhenUsed="1"/>
-    <w:lsdException w:name="List Continue 4" w:semiHidden="1" w:unhideWhenUsed="1"/>
-    <w:lsdException w:name="List Continue 5" w:semiHidden="1" w:unhideWhenUsed="1"/>
-    <w:lsdException w:name="Message Header" w:semiHidden="1" w:unhideWhenUsed="1"/>
-    <w:lsdException w:name="Subtitle" w:uiPriority="11" w:qFormat="1"/>
-    <w:lsdException w:name="Salutation" w:semiHidden="1" w:unhideWhenUsed="1"/>
-    <w:lsdException w:name="Date" w:semiHidden="1" w:unhideWhenUsed="1"/>
-    <w:lsdException w:name="Body Text First Indent" w:semiHidden="1" w:unhideWhenUsed="1"/>
-    <w:lsdException w:name="Body Text First Indent 2" w:semiHidden="1" w:unhideWhenUsed="1"/>
-    <w:lsdException w:name="Note Heading" w:semiHidden="1" w:unhideWhenUsed="1"/>
-    <w:lsdException w:name="Body Text 2" w:semiHidden="1" w:unhideWhenUsed="1"/>
-    <w:lsdException w:name="Body Text 3" w:semiHidden="1" w:unhideWhenUsed="1"/>
-    <w:lsdException w:name="Body Text Indent 2" w:semiHidden="1" w:unhideWhenUsed="1"/>
-    <w:lsdException w:name="Body Text Indent 3" w:semiHidden="1" w:unhideWhenUsed="1"/>
-    <w:lsdException w:name="Block Text" w:semiHidden="1" w:unhideWhenUsed="1"/>
-    <w:lsdException w:name="Hyperlink" w:semiHidden="1" w:unhideWhenUsed="1"/>
-    <w:lsdException w:name="FollowedHyperlink" w:semiHidden="1" w:unhideWhenUsed="1"/>
-    <w:lsdException w:name="Strong" w:uiPriority="22" w:qFormat="1"/>
-    <w:lsdException w:name="Emphasis" w:uiPriority="20" w:qFormat="1"/>
-    <w:lsdException w:name="Document Map" w:semiHidden="1" w:unhideWhenUsed="1"/>
-    <w:lsdException w:name="Plain Text" w:semiHidden="1" w:unhideWhenUsed="1"/>
-    <w:lsdException w:name="E-mail Signature" w:semiHidden="1" w:unhideWhenUsed="1"/>
-    <w:lsdException w:name="HTML Top of Form" w:semiHidden="1" w:unhideWhenUsed="1"/>
-    <w:lsdException w:name="HTML Bottom of Form" w:semiHidden="1" w:unhideWhenUsed="1"/>
-    <w:lsdException w:name="Normal (Web)" w:semiHidden="1" w:unhideWhenUsed="1"/>
-    <w:lsdException w:name="HTML Acronym" w:semiHidden="1" w:unhideWhenUsed="1"/>
-    <w:lsdException w:name="HTML Address" w:semiHidden="1" w:unhideWhenUsed="1"/>
-    <w:lsdException w:name="HTML Cite" w:semiHidden="1" w:unhideWhenUsed="1"/>
-    <w:lsdException w:name="HTML Code" w:semiHidden="1" w:unhideWhenUsed="1"/>
-    <w:lsdException w:name="HTML Definition" w:semiHidden="1" w:unhideWhenUsed="1"/>
-    <w:lsdException w:name="HTML Keyboard" w:semiHidden="1" w:unhideWhenUsed="1"/>
-    <w:lsdException w:name="HTML Preformatted" w:semiHidden="1" w:unhideWhenUsed="1"/>
-    <w:lsdException w:name="HTML Sample" w:semiHidden="1" w:unhideWhenUsed="1"/>
-    <w:lsdException w:name="HTML Typewriter" w:semiHidden="1" w:unhideWhenUsed="1"/>
-    <w:lsdException w:name="HTML Variable" w:semiHidden="1" w:unhideWhenUsed="1"/>
-    <w:lsdException w:name="Normal Table" w:semiHidden="1" w:unhideWhenUsed="1"/>
-    <w:lsdException w:name="annotation subject" w:semiHidden="1" w:unhideWhenUsed="1"/>
-    <w:lsdException w:name="No List" w:semiHidden="1" w:unhideWhenUsed="1"/>
-    <w:lsdException w:name="Outline List 1" w:semiHidden="1" w:unhideWhenUsed="1"/>
-    <w:lsdException w:name="Outline List 2" w:semiHidden="1" w:unhideWhenUsed="1"/>
-    <w:lsdException w:name="Outline List 3" w:semiHidden="1" w:unhideWhenUsed="1"/>
-    <w:lsdException w:name="Table Simple 1" w:semiHidden="1" w:unhideWhenUsed="1"/>
-    <w:lsdException w:name="Table Simple 2" w:semiHidden="1" w:unhideWhenUsed="1"/>
-    <w:lsdException w:name="Table Simple 3" w:semiHidden="1" w:unhideWhenUsed="1"/>
-    <w:lsdException w:name="Table Classic 1" w:semiHidden="1" w:unhideWhenUsed="1"/>
-    <w:lsdException w:name="Table Classic 2" w:semiHidden="1" w:unhideWhenUsed="1"/>
-    <w:lsdException w:name="Table Classic 3" w:semiHidden="1" w:unhideWhenUsed="1"/>
-    <w:lsdException w:name="Table Classic 4" w:semiHidden="1" w:unhideWhenUsed="1"/>
-    <w:lsdException w:name="Table Colorful 1" w:semiHidden="1" w:unhideWhenUsed="1"/>
-    <w:lsdException w:name="Table Colorful 2" w:semiHidden="1" w:unhideWhenUsed="1"/>
-    <w:lsdException w:name="Table Colorful 3" w:semiHidden="1" w:unhideWhenUsed="1"/>
-    <w:lsdException w:name="Table Columns 1" w:semiHidden="1" w:unhideWhenUsed="1"/>
-    <w:lsdException w:name="Table Columns 2" w:semiHidden="1" w:unhideWhenUsed="1"/>
-    <w:lsdException w:name="Table Columns 3" w:semiHidden="1" w:unhideWhenUsed="1"/>
-    <w:lsdException w:name="Table Columns 4" w:semiHidden="1" w:unhideWhenUsed="1"/>
-    <w:lsdException w:name="Table Columns 5" w:semiHidden="1" w:unhideWhenUsed="1"/>
-    <w:lsdException w:name="Table Grid 1" w:semiHidden="1" w:unhideWhenUsed="1"/>
-    <w:lsdException w:name="Table Grid 2" w:semiHidden="1" w:unhideWhenUsed="1"/>
-    <w:lsdException w:name="Table Grid 3" w:semiHidden="1" w:unhideWhenUsed="1"/>
-    <w:lsdException w:name="Table Grid 4" w:semiHidden="1" w:unhideWhenUsed="1"/>
-    <w:lsdException w:name="Table Grid 5" w:semiHidden="1" w:unhideWhenUsed="1"/>
-    <w:lsdException w:name="Table Grid 6" w:semiHidden="1" w:unhideWhenUsed="1"/>
-    <w:lsdException w:name="Table Grid 7" w:semiHidden="1" w:unhideWhenUsed="1"/>
-    <w:lsdException w:name="Table Grid 8" w:semiHidden="1" w:unhideWhenUsed="1"/>
-    <w:lsdException w:name="Table List 1" w:semiHidden="1" w:unhideWhenUsed="1"/>
-    <w:lsdException w:name="Table List 2" w:semiHidden="1" w:unhideWhenUsed="1"/>
-    <w:lsdException w:name="Table List 3" w:semiHidden="1" w:unhideWhenUsed="1"/>
-    <w:lsdException w:name="Table List 4" w:semiHidden="1" w:unhideWhenUsed="1"/>
-    <w:lsdException w:name="Table List 5" w:semiHidden="1" w:unhideWhenUsed="1"/>
-    <w:lsdException w:name="Table List 6" w:semiHidden="1" w:unhideWhenUsed="1"/>
-    <w:lsdException w:name="Table List 7" w:semiHidden="1" w:unhideWhenUsed="1"/>
-    <w:lsdException w:name="Table List 8" w:semiHidden="1" w:unhideWhenUsed="1"/>
-    <w:lsdException w:name="Table 3D effects 1" w:semiHidden="1" w:unhideWhenUsed="1"/>
-    <w:lsdException w:name="Table 3D effects 2" w:semiHidden="1" w:unhideWhenUsed="1"/>
-    <w:lsdException w:name="Table 3D effects 3" w:semiHidden="1" w:unhideWhenUsed="1"/>
-    <w:lsdException w:name="Table Contemporary" w:semiHidden="1" w:unhideWhenUsed="1"/>
-    <w:lsdException w:name="Table Elegant" w:semiHidden="1" w:unhideWhenUsed="1"/>
-    <w:lsdException w:name="Table Professional" w:semiHidden="1" w:unhideWhenUsed="1"/>
-    <w:lsdException w:name="Table Subtle 1" w:semiHidden="1" w:unhideWhenUsed="1"/>
-    <w:lsdException w:name="Table Subtle 2" w:semiHidden="1" w:unhideWhenUsed="1"/>
-    <w:lsdException w:name="Table Web 1" w:semiHidden="1" w:unhideWhenUsed="1"/>
-    <w:lsdException w:name="Table Web 2" w:semiHidden="1" w:unhideWhenUsed="1"/>
-    <w:lsdException w:name="Table Web 3" w:semiHidden="1" w:unhideWhenUsed="1"/>
-    <w:lsdException w:name="Balloon Text" w:semiHidden="1" w:unhideWhenUsed="1"/>
-    <w:lsdException w:name="Table Grid" w:uiPriority="59"/>
-    <w:lsdException w:name="Table Theme" w:semiHidden="1" w:unhideWhenUsed="1"/>
-    <w:lsdException w:name="Placeholder Text" w:semiHidden="1"/>
-    <w:lsdException w:name="No Spacing" w:uiPriority="1" w:qFormat="1"/>
-    <w:lsdException w:name="Light Shading" w:uiPriority="60"/>
-    <w:lsdException w:name="Light List" w:uiPriority="61"/>
-    <w:lsdException w:name="Light Grid" w:uiPriority="62"/>
-    <w:lsdException w:name="Medium Shading 1" w:uiPriority="63"/>
-    <w:lsdException w:name="Medium Shading 2" w:uiPriority="64"/>
-    <w:lsdException w:name="Medium List 1" w:uiPriority="65"/>
-    <w:lsdException w:name="Medium List 2" w:uiPriority="66"/>
-    <w:lsdException w:name="Medium Grid 1" w:uiPriority="67"/>
-    <w:lsdException w:name="Medium Grid 2" w:uiPriority="68"/>
-    <w:lsdException w:name="Medium Grid 3" w:uiPriority="69"/>
-    <w:lsdException w:name="Dark List" w:uiPriority="70"/>
-    <w:lsdException w:name="Colorful Shading" w:uiPriority="71"/>
-    <w:lsdException w:name="Colorful List" w:uiPriority="72"/>
-    <w:lsdException w:name="Colorful Grid" w:uiPriority="73"/>
-    <w:lsdException w:name="Light Shading Accent 1" w:uiPriority="60"/>
-    <w:lsdException w:name="Light List Accent 1" w:uiPriority="61"/>
-    <w:lsdException w:name="Light Grid Accent 1" w:uiPriority="62"/>
-    <w:lsdException w:name="Medium Shading 1 Accent 1" w:uiPriority="63"/>
-    <w:lsdException w:name="Medium Shading 2 Accent 1" w:uiPriority="64"/>
-    <w:lsdException w:name="Medium List 1 Accent 1" w:uiPriority="65"/>
-    <w:lsdException w:name="Revision" w:semiHidden="1"/>
-    <w:lsdException w:name="List Paragraph" w:uiPriority="34" w:qFormat="1"/>
-    <w:lsdException w:name="Quote" w:uiPriority="29" w:qFormat="1"/>
-    <w:lsdException w:name="Intense Quote" w:uiPriority="30" w:qFormat="1"/>
-    <w:lsdException w:name="Medium List 2 Accent 1" w:uiPriority="66"/>
-    <w:lsdException w:name="Medium Grid 1 Accent 1" w:uiPriority="67"/>
-    <w:lsdException w:name="Medium Grid 2 Accent 1" w:uiPriority="68"/>
-    <w:lsdException w:name="Medium Grid 3 Accent 1" w:uiPriority="69"/>
-    <w:lsdException w:name="Dark List Accent 1" w:uiPriority="70"/>
-    <w:lsdException w:name="Colorful Shading Accent 1" w:uiPriority="71"/>
-    <w:lsdException w:name="Colorful List Accent 1" w:uiPriority="72"/>
-    <w:lsdException w:name="Colorful Grid Accent 1" w:uiPriority="73"/>
-    <w:lsdException w:name="Light Shading Accent 2" w:uiPriority="60"/>
-    <w:lsdException w:name="Light List Accent 2" w:uiPriority="61"/>
-    <w:lsdException w:name="Light Grid Accent 2" w:uiPriority="62"/>
-    <w:lsdException w:name="Medium Shading 1 Accent 2" w:uiPriority="63"/>
-    <w:lsdException w:name="Medium Shading 2 Accent 2" w:uiPriority="64"/>
-    <w:lsdException w:name="Medium List 1 Accent 2" w:uiPriority="65"/>
-    <w:lsdException w:name="Medium List 2 Accent 2" w:uiPriority="66"/>
-    <w:lsdException w:name="Medium Grid 1 Accent 2" w:uiPriority="67"/>
-    <w:lsdException w:name="Medium Grid 2 Accent 2" w:uiPriority="68"/>
-    <w:lsdException w:name="Medium Grid 3 Accent 2" w:uiPriority="69"/>
-    <w:lsdException w:name="Dark List Accent 2" w:uiPriority="70"/>
-    <w:lsdException w:name="Colorful Shading Accent 2" w:uiPriority="71"/>
-    <w:lsdException w:name="Colorful List Accent 2" w:uiPriority="72"/>
-    <w:lsdException w:name="Colorful Grid Accent 2" w:uiPriority="73"/>
-    <w:lsdException w:name="Light Shading Accent 3" w:uiPriority="60"/>
-    <w:lsdException w:name="Light List Accent 3" w:uiPriority="61"/>
-    <w:lsdException w:name="Light Grid Accent 3" w:uiPriority="62"/>
-    <w:lsdException w:name="Medium Shading 1 Accent 3" w:uiPriority="63"/>
-    <w:lsdException w:name="Medium Shading 2 Accent 3" w:uiPriority="64"/>
-    <w:lsdException w:name="Medium List 1 Accent 3" w:uiPriority="65"/>
-    <w:lsdException w:name="Medium List 2 Accent 3" w:uiPriority="66"/>
-    <w:lsdException w:name="Medium Grid 1 Accent 3" w:uiPriority="67"/>
-    <w:lsdException w:name="Medium Grid 2 Accent 3" w:uiPriority="68"/>
-    <w:lsdException w:name="Medium Grid 3 Accent 3" w:uiPriority="69"/>
-    <w:lsdException w:name="Dark List Accent 3" w:uiPriority="70"/>
-    <w:lsdException w:name="Colorful Shading Accent 3" w:uiPriority="71"/>
-    <w:lsdException w:name="Colorful List Accent 3" w:uiPriority="72"/>
-    <w:lsdException w:name="Colorful Grid Accent 3" w:uiPriority="73"/>
-    <w:lsdException w:name="Light Shading Accent 4" w:uiPriority="60"/>
-    <w:lsdException w:name="Light List Accent 4" w:uiPriority="61"/>
-    <w:lsdException w:name="Light Grid Accent 4" w:uiPriority="62"/>
-    <w:lsdException w:name="Medium Shading 1 Accent 4" w:uiPriority="63"/>
-    <w:lsdException w:name="Medium Shading 2 Accent 4" w:uiPriority="64"/>
-    <w:lsdException w:name="Medium List 1 Accent 4" w:uiPriority="65"/>
-    <w:lsdException w:name="Medium List 2 Accent 4" w:uiPriority="66"/>
-    <w:lsdException w:name="Medium Grid 1 Accent 4" w:uiPriority="67"/>
-    <w:lsdException w:name="Medium Grid 2 Accent 4" w:uiPriority="68"/>
-    <w:lsdException w:name="Medium Grid 3 Accent 4" w:uiPriority="69"/>
-    <w:lsdException w:name="Dark List Accent 4" w:uiPriority="70"/>
-    <w:lsdException w:name="Colorful Shading Accent 4" w:uiPriority="71"/>
-    <w:lsdException w:name="Colorful List Accent 4" w:uiPriority="72"/>
-    <w:lsdException w:name="Colorful Grid Accent 4" w:uiPriority="73"/>
-    <w:lsdException w:name="Light Shading Accent 5" w:uiPriority="60"/>
-    <w:lsdException w:name="Light List Accent 5" w:uiPriority="61"/>
-    <w:lsdException w:name="Light Grid Accent 5" w:uiPriority="62"/>
-    <w:lsdException w:name="Medium Shading 1 Accent 5" w:uiPriority="63"/>
-    <w:lsdException w:name="Medium Shading 2 Accent 5" w:uiPriority="64"/>
-    <w:lsdException w:name="Medium List 1 Accent 5" w:uiPriority="65"/>
-    <w:lsdException w:name="Medium List 2 Accent 5" w:uiPriority="66"/>
-    <w:lsdException w:name="Medium Grid 1 Accent 5" w:uiPriority="67"/>
-    <w:lsdException w:name="Medium Grid 2 Accent 5" w:uiPriority="68"/>
-    <w:lsdException w:name="Medium Grid 3 Accent 5" w:uiPriority="69"/>
-    <w:lsdException w:name="Dark List Accent 5" w:uiPriority="70"/>
-    <w:lsdException w:name="Colorful Shading Accent 5" w:uiPriority="71"/>
-    <w:lsdException w:name="Colorful List Accent 5" w:uiPriority="72"/>
-    <w:lsdException w:name="Colorful Grid Accent 5" w:uiPriority="73"/>
-    <w:lsdException w:name="Light Shading Accent 6" w:uiPriority="60"/>
-    <w:lsdException w:name="Light List Accent 6" w:uiPriority="61"/>
-    <w:lsdException w:name="Light Grid Accent 6" w:uiPriority="62"/>
-    <w:lsdException w:name="Medium Shading 1 Accent 6" w:uiPriority="63"/>
-    <w:lsdException w:name="Medium Shading 2 Accent 6" w:uiPriority="64"/>
-    <w:lsdException w:name="Medium List 1 Accent 6" w:uiPriority="65"/>
-    <w:lsdException w:name="Medium List 2 Accent 6" w:uiPriority="66"/>
-    <w:lsdException w:name="Medium Grid 1 Accent 6" w:uiPriority="67"/>
-    <w:lsdException w:name="Medium Grid 2 Accent 6" w:uiPriority="68"/>
-    <w:lsdException w:name="Medium Grid 3 Accent 6" w:uiPriority="69"/>
-    <w:lsdException w:name="Dark List Accent 6" w:uiPriority="70"/>
-    <w:lsdException w:name="Colorful Shading Accent 6" w:uiPriority="71"/>
-    <w:lsdException w:name="Colorful List Accent 6" w:uiPriority="72"/>
-    <w:lsdException w:name="Colorful Grid Accent 6" w:uiPriority="73"/>
-    <w:lsdException w:name="Subtle Emphasis" w:uiPriority="19" w:qFormat="1"/>
-    <w:lsdException w:name="Intense Emphasis" w:uiPriority="21" w:qFormat="1"/>
-    <w:lsdException w:name="Subtle Reference" w:uiPriority="31" w:qFormat="1"/>
-    <w:lsdException w:name="Intense Reference" w:uiPriority="32" w:qFormat="1"/>
-    <w:lsdException w:name="Book Title" w:uiPriority="33" w:qFormat="1"/>
-    <w:lsdException w:name="Bibliography" w:semiHidden="1" w:uiPriority="37" w:unhideWhenUsed="1"/>
-    <w:lsdException w:name="TOC Heading" w:semiHidden="1" w:uiPriority="39" w:unhideWhenUsed="1" w:qFormat="1"/>
-    <w:lsdException w:name="Plain Table 1" w:uiPriority="41"/>
-    <w:lsdException w:name="Plain Table 2" w:uiPriority="42"/>
-    <w:lsdException w:name="Plain Table 3" w:uiPriority="43"/>
-    <w:lsdException w:name="Plain Table 4" w:uiPriority="44"/>
-    <w:lsdException w:name="Plain Table 5" w:uiPriority="45"/>
-    <w:lsdException w:name="Grid Table Light" w:uiPriority="40"/>
-    <w:lsdException w:name="Grid Table 1 Light" w:uiPriority="46"/>
-    <w:lsdException w:name="Grid Table 2" w:uiPriority="47"/>
-    <w:lsdException w:name="Grid Table 3" w:uiPriority="48"/>
-    <w:lsdException w:name="Grid Table 4" w:uiPriority="49"/>
-    <w:lsdException w:name="Grid Table 5 Dark" w:uiPriority="50"/>
-    <w:lsdException w:name="Grid Table 6 Colorful" w:uiPriority="51"/>
-    <w:lsdException w:name="Grid Table 7 Colorful" w:uiPriority="52"/>
-    <w:lsdException w:name="Grid Table 1 Light Accent 1" w:uiPriority="46"/>
-    <w:lsdException w:name="Grid Table 2 Accent 1" w:uiPriority="47"/>
-    <w:lsdException w:name="Grid Table 3 Accent 1" w:uiPriority="48"/>
-    <w:lsdException w:name="Grid Table 4 Accent 1" w:uiPriority="49"/>
-    <w:lsdException w:name="Grid Table 5 Dark Accent 1" w:uiPriority="50"/>
-    <w:lsdException w:name="Grid Table 6 Colorful Accent 1" w:uiPriority="51"/>
-    <w:lsdException w:name="Grid Table 7 Colorful Accent 1" w:uiPriority="52"/>
-    <w:lsdException w:name="Grid Table 1 Light Accent 2" w:uiPriority="46"/>
-    <w:lsdException w:name="Grid Table 2 Accent 2" w:uiPriority="47"/>
-    <w:lsdException w:name="Grid Table 3 Accent 2" w:uiPriority="48"/>
-    <w:lsdException w:name="Grid Table 4 Accent 2" w:uiPriority="49"/>
-    <w:lsdException w:name="Grid Table 5 Dark Accent 2" w:uiPriority="50"/>
-    <w:lsdException w:name="Grid Table 6 Colorful Accent 2" w:uiPriority="51"/>
-    <w:lsdException w:name="Grid Table 7 Colorful Accent 2" w:uiPriority="52"/>
-    <w:lsdException w:name="Grid Table 1 Light Accent 3" w:uiPriority="46"/>
-    <w:lsdException w:name="Grid Table 2 Accent 3" w:uiPriority="47"/>
-    <w:lsdException w:name="Grid Table 3 Accent 3" w:uiPriority="48"/>
-    <w:lsdException w:name="Grid Table 4 Accent 3" w:uiPriority="49"/>
-    <w:lsdException w:name="Grid Table 5 Dark Accent 3" w:uiPriority="50"/>
-    <w:lsdException w:name="Grid Table 6 Colorful Accent 3" w:uiPriority="51"/>
-    <w:lsdException w:name="Grid Table 7 Colorful Accent 3" w:uiPriority="52"/>
-    <w:lsdException w:name="Grid Table 1 Light Accent 4" w:uiPriority="46"/>
-    <w:lsdException w:name="Grid Table 2 Accent 4" w:uiPriority="47"/>
-    <w:lsdException w:name="Grid Table 3 Accent 4" w:uiPriority="48"/>
-    <w:lsdException w:name="Grid Table 4 Accent 4" w:uiPriority="49"/>
-    <w:lsdException w:name="Grid Table 5 Dark Accent 4" w:uiPriority="50"/>
-    <w:lsdException w:name="Grid Table 6 Colorful Accent 4" w:uiPriority="51"/>
-    <w:lsdException w:name="Grid Table 7 Colorful Accent 4" w:uiPriority="52"/>
-    <w:lsdException w:name="Grid Table 1 Light Accent 5" w:uiPriority="46"/>
-    <w:lsdException w:name="Grid Table 2 Accent 5" w:uiPriority="47"/>
-    <w:lsdException w:name="Grid Table 3 Accent 5" w:uiPriority="48"/>
-    <w:lsdException w:name="Grid Table 4 Accent 5" w:uiPriority="49"/>
-    <w:lsdException w:name="Grid Table 5 Dark Accent 5" w:uiPriority="50"/>
-    <w:lsdException w:name="Grid Table 6 Colorful Accent 5" w:uiPriority="51"/>
-    <w:lsdException w:name="Grid Table 7 Colorful Accent 5" w:uiPriority="52"/>
-    <w:lsdException w:name="Grid Table 1 Light Accent 6" w:uiPriority="46"/>
-    <w:lsdException w:name="Grid Table 2 Accent 6" w:uiPriority="47"/>
-    <w:lsdException w:name="Grid Table 3 Accent 6" w:uiPriority="48"/>
-    <w:lsdException w:name="Grid Table 4 Accent 6" w:uiPriority="49"/>
-    <w:lsdException w:name="Grid Table 5 Dark Accent 6" w:uiPriority="50"/>
-    <w:lsdException w:name="Grid Table 6 Colorful Accent 6" w:uiPriority="51"/>
-    <w:lsdException w:name="Grid Table 7 Colorful Accent 6" w:uiPriority="52"/>
-    <w:lsdException w:name="List Table 1 Light" w:uiPriority="46"/>
-    <w:lsdException w:name="List Table 2" w:uiPriority="47"/>
-    <w:lsdException w:name="List Table 3" w:uiPriority="48"/>
-    <w:lsdException w:name="List Table 4" w:uiPriority="49"/>
-    <w:lsdException w:name="List Table 5 Dark" w:uiPriority="50"/>
-    <w:lsdException w:name="List Table 6 Colorful" w:uiPriority="51"/>
-    <w:lsdException w:name="List Table 7 Colorful" w:uiPriority="52"/>
-    <w:lsdException w:name="List Table 1 Light Accent 1" w:uiPriority="46"/>
-    <w:lsdException w:name="List Table 2 Accent 1" w:uiPriority="47"/>
-    <w:lsdException w:name="List Table 3 Accent 1" w:uiPriority="48"/>
-    <w:lsdException w:name="List Table 4 Accent 1" w:uiPriority="49"/>
-    <w:lsdException w:name="List Table 5 Dark Accent 1" w:uiPriority="50"/>
-    <w:lsdException w:name="List Table 6 Colorful Accent 1" w:uiPriority="51"/>
-    <w:lsdException w:name="List Table 7 Colorful Accent 1" w:uiPriority="52"/>
-    <w:lsdException w:name="List Table 1 Light Accent 2" w:uiPriority="46"/>
-    <w:lsdException w:name="List Table 2 Accent 2" w:uiPriority="47"/>
-    <w:lsdException w:name="List Table 3 Accent 2" w:uiPriority="48"/>
-    <w:lsdException w:name="List Table 4 Accent 2" w:uiPriority="49"/>
-    <w:lsdException w:name="List Table 5 Dark Accent 2" w:uiPriority="50"/>
-    <w:lsdException w:name="List Table 6 Colorful Accent 2" w:uiPriority="51"/>
-    <w:lsdException w:name="List Table 7 Colorful Accent 2" w:uiPriority="52"/>
-    <w:lsdException w:name="List Table 1 Light Accent 3" w:uiPriority="46"/>
-    <w:lsdException w:name="List Table 2 Accent 3" w:uiPriority="47"/>
-    <w:lsdException w:name="List Table 3 Accent 3" w:uiPriority="48"/>
-    <w:lsdException w:name="List Table 4 Accent 3" w:uiPriority="49"/>
-    <w:lsdException w:name="List Table 5 Dark Accent 3" w:uiPriority="50"/>
-    <w:lsdException w:name="List Table 6 Colorful Accent 3" w:uiPriority="51"/>
-    <w:lsdException w:name="List Table 7 Colorful Accent 3" w:uiPriority="52"/>
-    <w:lsdException w:name="List Table 1 Light Accent 4" w:uiPriority="46"/>
-    <w:lsdException w:name="List Table 2 Accent 4" w:uiPriority="47"/>
-    <w:lsdException w:name="List Table 3 Accent 4" w:uiPriority="48"/>
-    <w:lsdException w:name="List Table 4 Accent 4" w:uiPriority="49"/>
-    <w:lsdException w:name="List Table 5 Dark Accent 4" w:uiPriority="50"/>
-    <w:lsdException w:name="List Table 6 Colorful Accent 4" w:uiPriority="51"/>
-    <w:lsdException w:name="List Table 7 Colorful Accent 4" w:uiPriority="52"/>
-    <w:lsdException w:name="List Table 1 Light Accent 5" w:uiPriority="46"/>
-    <w:lsdException w:name="List Table 2 Accent 5" w:uiPriority="47"/>
-    <w:lsdException w:name="List Table 3 Accent 5" w:uiPriority="48"/>
-    <w:lsdException w:name="List Table 4 Accent 5" w:uiPriority="49"/>
-    <w:lsdException w:name="List Table 5 Dark Accent 5" w:uiPriority="50"/>
-    <w:lsdException w:name="List Table 6 Colorful Accent 5" w:uiPriority="51"/>
-    <w:lsdException w:name="List Table 7 Colorful Accent 5" w:uiPriority="52"/>
-    <w:lsdException w:name="List Table 1 Light Accent 6" w:uiPriority="46"/>
-    <w:lsdException w:name="List Table 2 Accent 6" w:uiPriority="47"/>
-    <w:lsdException w:name="List Table 3 Accent 6" w:uiPriority="48"/>
-    <w:lsdException w:name="List Table 4 Accent 6" w:uiPriority="49"/>
-    <w:lsdException w:name="List Table 5 Dark Accent 6" w:uiPriority="50"/>
-    <w:lsdException w:name="List Table 6 Colorful Accent 6" w:uiPriority="51"/>
-    <w:lsdException w:name="List Table 7 Colorful Accent 6" w:uiPriority="52"/>
+  <w:latentStyles w:defLockedState="0" w:defUIPriority="99" w:defSemiHidden="1" w:defUnhideWhenUsed="1" w:defQFormat="0" w:count="267">
+    <w:lsdException w:name="Normal" w:semiHidden="0" w:uiPriority="0" w:unhideWhenUsed="0" w:qFormat="1"/>
+    <w:lsdException w:name="heading 1" w:semiHidden="0" w:uiPriority="9" w:unhideWhenUsed="0" w:qFormat="1"/>
+    <w:lsdException w:name="heading 2" w:uiPriority="9" w:qFormat="1"/>
+    <w:lsdException w:name="heading 3" w:uiPriority="9" w:qFormat="1"/>
+    <w:lsdException w:name="heading 4" w:uiPriority="9" w:qFormat="1"/>
+    <w:lsdException w:name="heading 5" w:uiPriority="9" w:qFormat="1"/>
+    <w:lsdException w:name="heading 6" w:uiPriority="9" w:qFormat="1"/>
+    <w:lsdException w:name="heading 7" w:uiPriority="9" w:qFormat="1"/>
+    <w:lsdException w:name="heading 8" w:uiPriority="9" w:qFormat="1"/>
+    <w:lsdException w:name="heading 9" w:uiPriority="9" w:qFormat="1"/>
+    <w:lsdException w:name="toc 1" w:uiPriority="39"/>
+    <w:lsdException w:name="toc 2" w:uiPriority="39"/>
+    <w:lsdException w:name="toc 3" w:uiPriority="39"/>
+    <w:lsdException w:name="toc 4" w:uiPriority="39"/>
+    <w:lsdException w:name="toc 5" w:uiPriority="39"/>
+    <w:lsdException w:name="toc 6" w:uiPriority="39"/>
+    <w:lsdException w:name="toc 7" w:uiPriority="39"/>
+    <w:lsdException w:name="toc 8" w:uiPriority="39"/>
+    <w:lsdException w:name="toc 9" w:uiPriority="39"/>
+    <w:lsdException w:name="caption" w:uiPriority="35" w:qFormat="1"/>
+    <w:lsdException w:name="Title" w:semiHidden="0" w:uiPriority="10" w:unhideWhenUsed="0" w:qFormat="1"/>
+    <w:lsdException w:name="Default Paragraph Font" w:uiPriority="1"/>
+    <w:lsdException w:name="Subtitle" w:semiHidden="0" w:uiPriority="11" w:unhideWhenUsed="0" w:qFormat="1"/>
+    <w:lsdException w:name="Strong" w:semiHidden="0" w:uiPriority="22" w:unhideWhenUsed="0" w:qFormat="1"/>
+    <w:lsdException w:name="Emphasis" w:semiHidden="0" w:uiPriority="20" w:unhideWhenUsed="0" w:qFormat="1"/>
+    <w:lsdException w:name="Table Grid" w:semiHidden="0" w:uiPriority="59" w:unhideWhenUsed="0"/>
+    <w:lsdException w:name="Placeholder Text" w:unhideWhenUsed="0"/>
+    <w:lsdException w:name="No Spacing" w:semiHidden="0" w:uiPriority="1" w:unhideWhenUsed="0" w:qFormat="1"/>
+    <w:lsdException w:name="Light Shading" w:semiHidden="0" w:uiPriority="60" w:unhideWhenUsed="0"/>
+    <w:lsdException w:name="Light List" w:semiHidden="0" w:uiPriority="61" w:unhideWhenUsed="0"/>
+    <w:lsdException w:name="Light Grid" w:semiHidden="0" w:uiPriority="62" w:unhideWhenUsed="0"/>
+    <w:lsdException w:name="Medium Shading 1" w:semiHidden="0" w:uiPriority="63" w:unhideWhenUsed="0"/>
+    <w:lsdException w:name="Medium Shading 2" w:semiHidden="0" w:uiPriority="64" w:unhideWhenUsed="0"/>
+    <w:lsdException w:name="Medium List 1" w:semiHidden="0" w:uiPriority="65" w:unhideWhenUsed="0"/>
+    <w:lsdException w:name="Medium List 2" w:semiHidden="0" w:uiPriority="66" w:unhideWhenUsed="0"/>
+    <w:lsdException w:name="Medium Grid 1" w:semiHidden="0" w:uiPriority="67" w:unhideWhenUsed="0"/>
+    <w:lsdException w:name="Medium Grid 2" w:semiHidden="0" w:uiPriority="68" w:unhideWhenUsed="0"/>
+    <w:lsdException w:name="Medium Grid 3" w:semiHidden="0" w:uiPriority="69" w:unhideWhenUsed="0"/>
+    <w:lsdException w:name="Dark List" w:semiHidden="0" w:uiPriority="70" w:unhideWhenUsed="0"/>
+    <w:lsdException w:name="Colorful Shading" w:semiHidden="0" w:uiPriority="71" w:unhideWhenUsed="0"/>
+    <w:lsdException w:name="Colorful List" w:semiHidden="0" w:uiPriority="72" w:unhideWhenUsed="0"/>
+    <w:lsdException w:name="Colorful Grid" w:semiHidden="0" w:uiPriority="73" w:unhideWhenUsed="0"/>
+    <w:lsdException w:name="Light Shading Accent 1" w:semiHidden="0" w:uiPriority="60" w:unhideWhenUsed="0"/>
+    <w:lsdException w:name="Light List Accent 1" w:semiHidden="0" w:uiPriority="61" w:unhideWhenUsed="0"/>
+    <w:lsdException w:name="Light Grid Accent 1" w:semiHidden="0" w:uiPriority="62" w:unhideWhenUsed="0"/>
+    <w:lsdException w:name="Medium Shading 1 Accent 1" w:semiHidden="0" w:uiPriority="63" w:unhideWhenUsed="0"/>
+    <w:lsdException w:name="Medium Shading 2 Accent 1" w:semiHidden="0" w:uiPriority="64" w:unhideWhenUsed="0"/>
+    <w:lsdException w:name="Medium List 1 Accent 1" w:semiHidden="0" w:uiPriority="65" w:unhideWhenUsed="0"/>
+    <w:lsdException w:name="Revision" w:unhideWhenUsed="0"/>
+    <w:lsdException w:name="List Paragraph" w:semiHidden="0" w:uiPriority="34" w:unhideWhenUsed="0" w:qFormat="1"/>
+    <w:lsdException w:name="Quote" w:semiHidden="0" w:uiPriority="29" w:unhideWhenUsed="0" w:qFormat="1"/>
+    <w:lsdException w:name="Intense Quote" w:semiHidden="0" w:uiPriority="30" w:unhideWhenUsed="0" w:qFormat="1"/>
+    <w:lsdException w:name="Medium List 2 Accent 1" w:semiHidden="0" w:uiPriority="66" w:unhideWhenUsed="0"/>
+    <w:lsdException w:name="Medium Grid 1 Accent 1" w:semiHidden="0" w:uiPriority="67" w:unhideWhenUsed="0"/>
+    <w:lsdException w:name="Medium Grid 2 Accent 1" w:semiHidden="0" w:uiPriority="68" w:unhideWhenUsed="0"/>
+    <w:lsdException w:name="Medium Grid 3 Accent 1" w:semiHidden="0" w:uiPriority="69" w:unhideWhenUsed="0"/>
+    <w:lsdException w:name="Dark List Accent 1" w:semiHidden="0" w:uiPriority="70" w:unhideWhenUsed="0"/>
+    <w:lsdException w:name="Colorful Shading Accent 1" w:semiHidden="0" w:uiPriority="71" w:unhideWhenUsed="0"/>
+    <w:lsdException w:name="Colorful List Accent 1" w:semiHidden="0" w:uiPriority="72" w:unhideWhenUsed="0"/>
+    <w:lsdException w:name="Colorful Grid Accent 1" w:semiHidden="0" w:uiPriority="73" w:unhideWhenUsed="0"/>
+    <w:lsdException w:name="Light Shading Accent 2" w:semiHidden="0" w:uiPriority="60" w:unhideWhenUsed="0"/>
+    <w:lsdException w:name="Light List Accent 2" w:semiHidden="0" w:uiPriority="61" w:unhideWhenUsed="0"/>
+    <w:lsdException w:name="Light Grid Accent 2" w:semiHidden="0" w:uiPriority="62" w:unhideWhenUsed="0"/>
+    <w:lsdException w:name="Medium Shading 1 Accent 2" w:semiHidden="0" w:uiPriority="63" w:unhideWhenUsed="0"/>
+    <w:lsdException w:name="Medium Shading 2 Accent 2" w:semiHidden="0" w:uiPriority="64" w:unhideWhenUsed="0"/>
+    <w:lsdException w:name="Medium List 1 Accent 2" w:semiHidden="0" w:uiPriority="65" w:unhideWhenUsed="0"/>
+    <w:lsdException w:name="Medium List 2 Accent 2" w:semiHidden="0" w:uiPriority="66" w:unhideWhenUsed="0"/>
+    <w:lsdException w:name="Medium Grid 1 Accent 2" w:semiHidden="0" w:uiPriority="67" w:unhideWhenUsed="0"/>
+    <w:lsdException w:name="Medium Grid 2 Accent 2" w:semiHidden="0" w:uiPriority="68" w:unhideWhenUsed="0"/>
+    <w:lsdException w:name="Medium Grid 3 Accent 2" w:semiHidden="0" w:uiPriority="69" w:unhideWhenUsed="0"/>
+    <w:lsdException w:name="Dark List Accent 2" w:semiHidden="0" w:uiPriority="70" w:unhideWhenUsed="0"/>
+    <w:lsdException w:name="Colorful Shading Accent 2" w:semiHidden="0" w:uiPriority="71" w:unhideWhenUsed="0"/>
+    <w:lsdException w:name="Colorful List Accent 2" w:semiHidden="0" w:uiPriority="72" w:unhideWhenUsed="0"/>
+    <w:lsdException w:name="Colorful Grid Accent 2" w:semiHidden="0" w:uiPriority="73" w:unhideWhenUsed="0"/>
+    <w:lsdException w:name="Light Shading Accent 3" w:semiHidden="0" w:uiPriority="60" w:unhideWhenUsed="0"/>
+    <w:lsdException w:name="Light List Accent 3" w:semiHidden="0" w:uiPriority="61" w:unhideWhenUsed="0"/>
+    <w:lsdException w:name="Light Grid Accent 3" w:semiHidden="0" w:uiPriority="62" w:unhideWhenUsed="0"/>
+    <w:lsdException w:name="Medium Shading 1 Accent 3" w:semiHidden="0" w:uiPriority="63" w:unhideWhenUsed="0"/>
+    <w:lsdException w:name="Medium Shading 2 Accent 3" w:semiHidden="0" w:uiPriority="64" w:unhideWhenUsed="0"/>
+    <w:lsdException w:name="Medium List 1 Accent 3" w:semiHidden="0" w:uiPriority="65" w:unhideWhenUsed="0"/>
+    <w:lsdException w:name="Medium List 2 Accent 3" w:semiHidden="0" w:uiPriority="66" w:unhideWhenUsed="0"/>
+    <w:lsdException w:name="Medium Grid 1 Accent 3" w:semiHidden="0" w:uiPriority="67" w:unhideWhenUsed="0"/>
+    <w:lsdException w:name="Medium Grid 2 Accent 3" w:semiHidden="0" w:uiPriority="68" w:unhideWhenUsed="0"/>
+    <w:lsdException w:name="Medium Grid 3 Accent 3" w:semiHidden="0" w:uiPriority="69" w:unhideWhenUsed="0"/>
+    <w:lsdException w:name="Dark List Accent 3" w:semiHidden="0" w:uiPriority="70" w:unhideWhenUsed="0"/>
+    <w:lsdException w:name="Colorful Shading Accent 3" w:semiHidden="0" w:uiPriority="71" w:unhideWhenUsed="0"/>
+    <w:lsdException w:name="Colorful List Accent 3" w:semiHidden="0" w:uiPriority="72" w:unhideWhenUsed="0"/>
+    <w:lsdException w:name="Colorful Grid Accent 3" w:semiHidden="0" w:uiPriority="73" w:unhideWhenUsed="0"/>
+    <w:lsdException w:name="Light Shading Accent 4" w:semiHidden="0" w:uiPriority="60" w:unhideWhenUsed="0"/>
+    <w:lsdException w:name="Light List Accent 4" w:semiHidden="0" w:uiPriority="61" w:unhideWhenUsed="0"/>
+    <w:lsdException w:name="Light Grid Accent 4" w:semiHidden="0" w:uiPriority="62" w:unhideWhenUsed="0"/>
+    <w:lsdException w:name="Medium Shading 1 Accent 4" w:semiHidden="0" w:uiPriority="63" w:unhideWhenUsed="0"/>
+    <w:lsdException w:name="Medium Shading 2 Accent 4" w:semiHidden="0" w:uiPriority="64" w:unhideWhenUsed="0"/>
+    <w:lsdException w:name="Medium List 1 Accent 4" w:semiHidden="0" w:uiPriority="65" w:unhideWhenUsed="0"/>
+    <w:lsdException w:name="Medium List 2 Accent 4" w:semiHidden="0" w:uiPriority="66" w:unhideWhenUsed="0"/>
+    <w:lsdException w:name="Medium Grid 1 Accent 4" w:semiHidden="0" w:uiPriority="67" w:unhideWhenUsed="0"/>
+    <w:lsdException w:name="Medium Grid 2 Accent 4" w:semiHidden="0" w:uiPriority="68" w:unhideWhenUsed="0"/>
+    <w:lsdException w:name="Medium Grid 3 Accent 4" w:semiHidden="0" w:uiPriority="69" w:unhideWhenUsed="0"/>
+    <w:lsdException w:name="Dark List Accent 4" w:semiHidden="0" w:uiPriority="70" w:unhideWhenUsed="0"/>
+    <w:lsdException w:name="Colorful Shading Accent 4" w:semiHidden="0" w:uiPriority="71" w:unhideWhenUsed="0"/>
+    <w:lsdException w:name="Colorful List Accent 4" w:semiHidden="0" w:uiPriority="72" w:unhideWhenUsed="0"/>
+    <w:lsdException w:name="Colorful Grid Accent 4" w:semiHidden="0" w:uiPriority="73" w:unhideWhenUsed="0"/>
+    <w:lsdException w:name="Light Shading Accent 5" w:semiHidden="0" w:uiPriority="60" w:unhideWhenUsed="0"/>
+    <w:lsdException w:name="Light List Accent 5" w:semiHidden="0" w:uiPriority="61" w:unhideWhenUsed="0"/>
+    <w:lsdException w:name="Light Grid Accent 5" w:semiHidden="0" w:uiPriority="62" w:unhideWhenUsed="0"/>
+    <w:lsdException w:name="Medium Shading 1 Accent 5" w:semiHidden="0" w:uiPriority="63" w:unhideWhenUsed="0"/>
+    <w:lsdException w:name="Medium Shading 2 Accent 5" w:semiHidden="0" w:uiPriority="64" w:unhideWhenUsed="0"/>
+    <w:lsdException w:name="Medium List 1 Accent 5" w:semiHidden="0" w:uiPriority="65" w:unhideWhenUsed="0"/>
+    <w:lsdException w:name="Medium List 2 Accent 5" w:semiHidden="0" w:uiPriority="66" w:unhideWhenUsed="0"/>
+    <w:lsdException w:name="Medium Grid 1 Accent 5" w:semiHidden="0" w:uiPriority="67" w:unhideWhenUsed="0"/>
+    <w:lsdException w:name="Medium Grid 2 Accent 5" w:semiHidden="0" w:uiPriority="68" w:unhideWhenUsed="0"/>
+    <w:lsdException w:name="Medium Grid 3 Accent 5" w:semiHidden="0" w:uiPriority="69" w:unhideWhenUsed="0"/>
+    <w:lsdException w:name="Dark List Accent 5" w:semiHidden="0" w:uiPriority="70" w:unhideWhenUsed="0"/>
+    <w:lsdException w:name="Colorful Shading Accent 5" w:semiHidden="0" w:uiPriority="71" w:unhideWhenUsed="0"/>
+    <w:lsdException w:name="Colorful List Accent 5" w:semiHidden="0" w:uiPriority="72" w:unhideWhenUsed="0"/>
+    <w:lsdException w:name="Colorful Grid Accent 5" w:semiHidden="0" w:uiPriority="73" w:unhideWhenUsed="0"/>
+    <w:lsdException w:name="Light Shading Accent 6" w:semiHidden="0" w:uiPriority="60" w:unhideWhenUsed="0"/>
+    <w:lsdException w:name="Light List Accent 6" w:semiHidden="0" w:uiPriority="61" w:unhideWhenUsed="0"/>
+    <w:lsdException w:name="Light Grid Accent 6" w:semiHidden="0" w:uiPriority="62" w:unhideWhenUsed="0"/>
+    <w:lsdException w:name="Medium Shading 1 Accent 6" w:semiHidden="0" w:uiPriority="63" w:unhideWhenUsed="0"/>
+    <w:lsdException w:name="Medium Shading 2 Accent 6" w:semiHidden="0" w:uiPriority="64" w:unhideWhenUsed="0"/>
+    <w:lsdException w:name="Medium List 1 Accent 6" w:semiHidden="0" w:uiPriority="65" w:unhideWhenUsed="0"/>
+    <w:lsdException w:name="Medium List 2 Accent 6" w:semiHidden="0" w:uiPriority="66" w:unhideWhenUsed="0"/>
+    <w:lsdException w:name="Medium Grid 1 Accent 6" w:semiHidden="0" w:uiPriority="67" w:unhideWhenUsed="0"/>
+    <w:lsdException w:name="Medium Grid 2 Accent 6" w:semiHidden="0" w:uiPriority="68" w:unhideWhenUsed="0"/>
+    <w:lsdException w:name="Medium Grid 3 Accent 6" w:semiHidden="0" w:uiPriority="69" w:unhideWhenUsed="0"/>
+    <w:lsdException w:name="Dark List Accent 6" w:semiHidden="0" w:uiPriority="70" w:unhideWhenUsed="0"/>
+    <w:lsdException w:name="Colorful Shading Accent 6" w:semiHidden="0" w:uiPriority="71" w:unhideWhenUsed="0"/>
+    <w:lsdException w:name="Colorful List Accent 6" w:semiHidden="0" w:uiPriority="72" w:unhideWhenUsed="0"/>
+    <w:lsdException w:name="Colorful Grid Accent 6" w:semiHidden="0" w:uiPriority="73" w:unhideWhenUsed="0"/>
+    <w:lsdException w:name="Subtle Emphasis" w:semiHidden="0" w:uiPriority="19" w:unhideWhenUsed="0" w:qFormat="1"/>
+    <w:lsdException w:name="Intense Emphasis" w:semiHidden="0" w:uiPriority="21" w:unhideWhenUsed="0" w:qFormat="1"/>
+    <w:lsdException w:name="Subtle Reference" w:semiHidden="0" w:uiPriority="31" w:unhideWhenUsed="0" w:qFormat="1"/>
+    <w:lsdException w:name="Intense Reference" w:semiHidden="0" w:uiPriority="32" w:unhideWhenUsed="0" w:qFormat="1"/>
+    <w:lsdException w:name="Book Title" w:semiHidden="0" w:uiPriority="33" w:unhideWhenUsed="0" w:qFormat="1"/>
+    <w:lsdException w:name="Bibliography" w:uiPriority="37"/>
+    <w:lsdException w:name="TOC Heading" w:uiPriority="39" w:qFormat="1"/>
+  </w:latentStyles>
+  <w:style w:type="paragraph" w:default="1" w:styleId="Normal">
+    <w:name w:val="Normal"/>
+    <w:qFormat/>
+  </w:style>
+  <w:style w:type="paragraph" w:styleId="Heading1">
+    <w:name w:val="heading 1"/>
+    <w:basedOn w:val="Normal"/>
+    <w:next w:val="Normal"/>
+    <w:link w:val="Heading1Char"/>
+    <w:uiPriority w:val="9"/>
+    <w:qFormat/>
+    <w:rsid w:val="00990590"/>
+    <w:pPr>
+      <w:keepNext/>
+      <w:keepLines/>
+      <w:spacing w:before="480" w:after="0"/>
+      <w:outlineLvl w:val="0"/>
+    </w:pPr>
+    <w:rPr>
+      <w:rFonts w:asciiTheme="majorHAnsi" w:eastAsiaTheme="majorEastAsia" w:hAnsiTheme="majorHAnsi" w:cstheme="majorBidi"/>
+      <w:b/>
+      <w:bCs/>
+      <w:color w:val="365F91" w:themeColor="accent1" w:themeShade="BF"/>
+      <w:sz w:val="28"/>
+      <w:szCs w:val="28"/>
+    </w:rPr>
+  </w:style>
+  <w:style w:type="paragraph" w:styleId="Heading2">
+    <w:name w:val="heading 2"/>
+    <w:basedOn w:val="Normal"/>
+    <w:next w:val="Normal"/>
+    <w:link w:val="Heading2Char"/>
+    <w:uiPriority w:val="9"/>
+    <w:unhideWhenUsed/>
+    <w:qFormat/>
+    <w:rsid w:val="00B86B8E"/>
+    <w:pPr>
+      <w:keepNext/>
+      <w:keepLines/>
+      <w:spacing w:before="200" w:after="0"/>
+      <w:outlineLvl w:val="1"/>
+    </w:pPr>
+    <w:rPr>
+      <w:rFonts w:asciiTheme="majorHAnsi" w:eastAsiaTheme="majorEastAsia" w:hAnsiTheme="majorHAnsi" w:cstheme="majorBidi"/>
+      <w:b/>
+      <w:bCs/>
+      <w:color w:val="4F81BD" w:themeColor="accent1"/>
+      <w:sz w:val="26"/>
+      <w:szCs w:val="26"/>
+    </w:rPr>
+  </w:style>
+  <w:style w:type="paragraph" w:styleId="Heading3">
+    <w:name w:val="heading 3"/>
+    <w:basedOn w:val="Normal"/>
+    <w:next w:val="Normal"/>
+    <w:link w:val="Heading3Char"/>
+    <w:uiPriority w:val="9"/>
+    <w:unhideWhenUsed/>
+    <w:qFormat/>
+    <w:rsid w:val="00B86B8E"/>
+    <w:pPr>
+      <w:keepNext/>
+      <w:keepLines/>
+      <w:spacing w:before="200" w:after="0"/>
+      <w:outlineLvl w:val="2"/>
+    </w:pPr>
+    <w:rPr>
+      <w:rFonts w:asciiTheme="majorHAnsi" w:eastAsiaTheme="majorEastAsia" w:hAnsiTheme="majorHAnsi" w:cstheme="majorBidi"/>
+      <w:b/>
+      <w:bCs/>
+      <w:color w:val="4F81BD" w:themeColor="accent1"/>
+    </w:rPr>
+  </w:style>
+  <w:style w:type="character" w:default="1" w:styleId="DefaultParagraphFont">
+    <w:name w:val="Default Paragraph Font"/>
+    <w:uiPriority w:val="1"/>
+    <w:semiHidden/>
+    <w:unhideWhenUsed/>
+  </w:style>
+  <w:style w:type="table" w:default="1" w:styleId="TableNormal">
+    <w:name w:val="Normal Table"/>
+    <w:uiPriority w:val="99"/>
+    <w:semiHidden/>
+    <w:unhideWhenUsed/>
+    <w:tblPr>
+      <w:tblInd w:w="0" w:type="dxa"/>
+      <w:tblCellMar>
+        <w:top w:w="0" w:type="dxa"/>
+        <w:left w:w="108" w:type="dxa"/>
+        <w:bottom w:w="0" w:type="dxa"/>
+        <w:right w:w="108" w:type="dxa"/>
+      </w:tblCellMar>
+    </w:tblPr>
+  </w:style>
+  <w:style w:type="numbering" w:default="1" w:styleId="NoList">
+    <w:name w:val="No List"/>
+    <w:uiPriority w:val="99"/>
+    <w:semiHidden/>
+    <w:unhideWhenUsed/>
+  </w:style>
+  <w:style w:type="character" w:customStyle="1" w:styleId="Heading2Char">
+    <w:name w:val="Heading 2 Char"/>
+    <w:basedOn w:val="DefaultParagraphFont"/>
+    <w:link w:val="Heading2"/>
+    <w:uiPriority w:val="9"/>
+    <w:rsid w:val="00B86B8E"/>
+    <w:rPr>
+      <w:rFonts w:asciiTheme="majorHAnsi" w:eastAsiaTheme="majorEastAsia" w:hAnsiTheme="majorHAnsi" w:cstheme="majorBidi"/>
+      <w:b/>
+      <w:bCs/>
+      <w:color w:val="4F81BD" w:themeColor="accent1"/>
+      <w:sz w:val="26"/>
+      <w:szCs w:val="26"/>
+    </w:rPr>
+  </w:style>
+  <w:style w:type="paragraph" w:styleId="ListParagraph">
+    <w:name w:val="List Paragraph"/>
+    <w:basedOn w:val="Normal"/>
+    <w:uiPriority w:val="34"/>
+    <w:qFormat/>
+    <w:rsid w:val="00B86B8E"/>
+    <w:pPr>
+      <w:ind w:left="720"/>
+      <w:contextualSpacing/>
+    </w:pPr>
+  </w:style>
+  <w:style w:type="character" w:customStyle="1" w:styleId="Heading3Char">
+    <w:name w:val="Heading 3 Char"/>
+    <w:basedOn w:val="DefaultParagraphFont"/>
+    <w:link w:val="Heading3"/>
+    <w:uiPriority w:val="9"/>
+    <w:rsid w:val="00B86B8E"/>
+    <w:rPr>
+      <w:rFonts w:asciiTheme="majorHAnsi" w:eastAsiaTheme="majorEastAsia" w:hAnsiTheme="majorHAnsi" w:cstheme="majorBidi"/>
+      <w:b/>
+      <w:bCs/>
+      <w:color w:val="4F81BD" w:themeColor="accent1"/>
+    </w:rPr>
+  </w:style>
+  <w:style w:type="paragraph" w:customStyle="1" w:styleId="headingNew">
+    <w:name w:val="headingNew"/>
+    <w:basedOn w:val="Heading3"/>
+    <w:link w:val="headingNewChar"/>
+    <w:qFormat/>
+    <w:rsid w:val="00B86B8E"/>
+    <w:rPr>
+      <w:color w:val="auto"/>
+      <w:lang w:val="en-ID"/>
+    </w:rPr>
+  </w:style>
+  <w:style w:type="character" w:styleId="Hyperlink">
+    <w:name w:val="Hyperlink"/>
+    <w:basedOn w:val="DefaultParagraphFont"/>
+    <w:uiPriority w:val="99"/>
+    <w:unhideWhenUsed/>
+    <w:rsid w:val="00990590"/>
+    <w:rPr>
+      <w:color w:val="0000FF" w:themeColor="hyperlink"/>
+      <w:u w:val="single"/>
+    </w:rPr>
+  </w:style>
+  <w:style w:type="character" w:customStyle="1" w:styleId="headingNewChar">
+    <w:name w:val="headingNew Char"/>
+    <w:basedOn w:val="Heading3Char"/>
+    <w:link w:val="headingNew"/>
+    <w:rsid w:val="00B86B8E"/>
+    <w:rPr>
+      <w:rFonts w:asciiTheme="majorHAnsi" w:eastAsiaTheme="majorEastAsia" w:hAnsiTheme="majorHAnsi" w:cstheme="majorBidi"/>
+      <w:b/>
+      <w:bCs/>
+      <w:color w:val="4F81BD" w:themeColor="accent1"/>
+      <w:lang w:val="en-ID"/>
+    </w:rPr>
+  </w:style>
+  <w:style w:type="character" w:customStyle="1" w:styleId="Heading1Char">
+    <w:name w:val="Heading 1 Char"/>
+    <w:basedOn w:val="DefaultParagraphFont"/>
+    <w:link w:val="Heading1"/>
+    <w:uiPriority w:val="9"/>
+    <w:rsid w:val="00990590"/>
+    <w:rPr>
+      <w:rFonts w:asciiTheme="majorHAnsi" w:eastAsiaTheme="majorEastAsia" w:hAnsiTheme="majorHAnsi" w:cstheme="majorBidi"/>
+      <w:b/>
+      <w:bCs/>
+      <w:color w:val="365F91" w:themeColor="accent1" w:themeShade="BF"/>
+      <w:sz w:val="28"/>
+      <w:szCs w:val="28"/>
+    </w:rPr>
+  </w:style>
+  <w:style w:type="paragraph" w:customStyle="1" w:styleId="normalNew">
+    <w:name w:val="normalNew"/>
+    <w:basedOn w:val="Normal"/>
+    <w:link w:val="normalNewChar"/>
+    <w:qFormat/>
+    <w:rsid w:val="00990590"/>
+    <w:pPr>
+      <w:ind w:left="709"/>
+    </w:pPr>
+  </w:style>
+  <w:style w:type="character" w:customStyle="1" w:styleId="normalNewChar">
+    <w:name w:val="normalNew Char"/>
+    <w:basedOn w:val="DefaultParagraphFont"/>
+    <w:link w:val="normalNew"/>
+    <w:rsid w:val="00990590"/>
+  </w:style>
+</w:styles>
+</file>
+
+<file path=word/stylesWithEffects.xml><?xml version="1.0" encoding="utf-8"?>
+<w:styles xmlns:wpc="http://schemas.microsoft.com/office/word/2010/wordprocessingCanvas" xmlns:mc="http://schemas.openxmlformats.org/markup-compatibility/2006" xmlns:o="urn:schemas-microsoft-com:office:office" xmlns:r="http://schemas.openxmlformats.org/officeDocument/2006/relationships" xmlns:m="http://schemas.openxmlformats.org/officeDocument/2006/math" xmlns:v="urn:schemas-microsoft-com:vml" xmlns:wp14="http://schemas.microsoft.com/office/word/2010/wordprocessingDrawing" xmlns:wp="http://schemas.openxmlformats.org/drawingml/2006/wordprocessingDrawing" xmlns:w10="urn:schemas-microsoft-com:office:word" xmlns:w="http://schemas.openxmlformats.org/wordprocessingml/2006/main" xmlns:w14="http://schemas.microsoft.com/office/word/2010/wordml" xmlns:wpg="http://schemas.microsoft.com/office/word/2010/wordprocessingGroup" xmlns:wpi="http://schemas.microsoft.com/office/word/2010/wordprocessingInk" xmlns:wne="http://schemas.microsoft.com/office/word/2006/wordml" xmlns:wps="http://schemas.microsoft.com/office/word/2010/wordprocessingShape" mc:Ignorable="w14 wp14">
+  <w:docDefaults>
+    <w:rPrDefault>
+      <w:rPr>
+        <w:rFonts w:asciiTheme="minorHAnsi" w:eastAsiaTheme="minorHAnsi" w:hAnsiTheme="minorHAnsi" w:cstheme="minorBidi"/>
+        <w:sz w:val="22"/>
+        <w:szCs w:val="22"/>
+        <w:lang w:val="en-US" w:eastAsia="en-US" w:bidi="ar-SA"/>
+      </w:rPr>
+    </w:rPrDefault>
+    <w:pPrDefault>
+      <w:pPr>
+        <w:spacing w:after="200" w:line="276" w:lineRule="auto"/>
+      </w:pPr>
+    </w:pPrDefault>
+  </w:docDefaults>
+  <w:latentStyles w:defLockedState="0" w:defUIPriority="99" w:defSemiHidden="1" w:defUnhideWhenUsed="1" w:defQFormat="0" w:count="267">
+    <w:lsdException w:name="Normal" w:semiHidden="0" w:uiPriority="0" w:unhideWhenUsed="0" w:qFormat="1"/>
+    <w:lsdException w:name="heading 1" w:semiHidden="0" w:uiPriority="9" w:unhideWhenUsed="0" w:qFormat="1"/>
+    <w:lsdException w:name="heading 2" w:uiPriority="9" w:qFormat="1"/>
+    <w:lsdException w:name="heading 3" w:uiPriority="9" w:qFormat="1"/>
+    <w:lsdException w:name="heading 4" w:uiPriority="9" w:qFormat="1"/>
+    <w:lsdException w:name="heading 5" w:uiPriority="9" w:qFormat="1"/>
+    <w:lsdException w:name="heading 6" w:uiPriority="9" w:qFormat="1"/>
+    <w:lsdException w:name="heading 7" w:uiPriority="9" w:qFormat="1"/>
+    <w:lsdException w:name="heading 8" w:uiPriority="9" w:qFormat="1"/>
+    <w:lsdException w:name="heading 9" w:uiPriority="9" w:qFormat="1"/>
+    <w:lsdException w:name="toc 1" w:uiPriority="39"/>
+    <w:lsdException w:name="toc 2" w:uiPriority="39"/>
+    <w:lsdException w:name="toc 3" w:uiPriority="39"/>
+    <w:lsdException w:name="toc 4" w:uiPriority="39"/>
+    <w:lsdException w:name="toc 5" w:uiPriority="39"/>
+    <w:lsdException w:name="toc 6" w:uiPriority="39"/>
+    <w:lsdException w:name="toc 7" w:uiPriority="39"/>
+    <w:lsdException w:name="toc 8" w:uiPriority="39"/>
+    <w:lsdException w:name="toc 9" w:uiPriority="39"/>
+    <w:lsdException w:name="caption" w:uiPriority="35" w:qFormat="1"/>
+    <w:lsdException w:name="Title" w:semiHidden="0" w:uiPriority="10" w:unhideWhenUsed="0" w:qFormat="1"/>
+    <w:lsdException w:name="Default Paragraph Font" w:uiPriority="1"/>
+    <w:lsdException w:name="Subtitle" w:semiHidden="0" w:uiPriority="11" w:unhideWhenUsed="0" w:qFormat="1"/>
+    <w:lsdException w:name="Strong" w:semiHidden="0" w:uiPriority="22" w:unhideWhenUsed="0" w:qFormat="1"/>
+    <w:lsdException w:name="Emphasis" w:semiHidden="0" w:uiPriority="20" w:unhideWhenUsed="0" w:qFormat="1"/>
+    <w:lsdException w:name="Table Grid" w:semiHidden="0" w:uiPriority="59" w:unhideWhenUsed="0"/>
+    <w:lsdException w:name="Placeholder Text" w:unhideWhenUsed="0"/>
+    <w:lsdException w:name="No Spacing" w:semiHidden="0" w:uiPriority="1" w:unhideWhenUsed="0" w:qFormat="1"/>
+    <w:lsdException w:name="Light Shading" w:semiHidden="0" w:uiPriority="60" w:unhideWhenUsed="0"/>
+    <w:lsdException w:name="Light List" w:semiHidden="0" w:uiPriority="61" w:unhideWhenUsed="0"/>
+    <w:lsdException w:name="Light Grid" w:semiHidden="0" w:uiPriority="62" w:unhideWhenUsed="0"/>
+    <w:lsdException w:name="Medium Shading 1" w:semiHidden="0" w:uiPriority="63" w:unhideWhenUsed="0"/>
+    <w:lsdException w:name="Medium Shading 2" w:semiHidden="0" w:uiPriority="64" w:unhideWhenUsed="0"/>
+    <w:lsdException w:name="Medium List 1" w:semiHidden="0" w:uiPriority="65" w:unhideWhenUsed="0"/>
+    <w:lsdException w:name="Medium List 2" w:semiHidden="0" w:uiPriority="66" w:unhideWhenUsed="0"/>
+    <w:lsdException w:name="Medium Grid 1" w:semiHidden="0" w:uiPriority="67" w:unhideWhenUsed="0"/>
+    <w:lsdException w:name="Medium Grid 2" w:semiHidden="0" w:uiPriority="68" w:unhideWhenUsed="0"/>
+    <w:lsdException w:name="Medium Grid 3" w:semiHidden="0" w:uiPriority="69" w:unhideWhenUsed="0"/>
+    <w:lsdException w:name="Dark List" w:semiHidden="0" w:uiPriority="70" w:unhideWhenUsed="0"/>
+    <w:lsdException w:name="Colorful Shading" w:semiHidden="0" w:uiPriority="71" w:unhideWhenUsed="0"/>
+    <w:lsdException w:name="Colorful List" w:semiHidden="0" w:uiPriority="72" w:unhideWhenUsed="0"/>
+    <w:lsdException w:name="Colorful Grid" w:semiHidden="0" w:uiPriority="73" w:unhideWhenUsed="0"/>
+    <w:lsdException w:name="Light Shading Accent 1" w:semiHidden="0" w:uiPriority="60" w:unhideWhenUsed="0"/>
+    <w:lsdException w:name="Light List Accent 1" w:semiHidden="0" w:uiPriority="61" w:unhideWhenUsed="0"/>
+    <w:lsdException w:name="Light Grid Accent 1" w:semiHidden="0" w:uiPriority="62" w:unhideWhenUsed="0"/>
+    <w:lsdException w:name="Medium Shading 1 Accent 1" w:semiHidden="0" w:uiPriority="63" w:unhideWhenUsed="0"/>
+    <w:lsdException w:name="Medium Shading 2 Accent 1" w:semiHidden="0" w:uiPriority="64" w:unhideWhenUsed="0"/>
+    <w:lsdException w:name="Medium List 1 Accent 1" w:semiHidden="0" w:uiPriority="65" w:unhideWhenUsed="0"/>
+    <w:lsdException w:name="Revision" w:unhideWhenUsed="0"/>
+    <w:lsdException w:name="List Paragraph" w:semiHidden="0" w:uiPriority="34" w:unhideWhenUsed="0" w:qFormat="1"/>
+    <w:lsdException w:name="Quote" w:semiHidden="0" w:uiPriority="29" w:unhideWhenUsed="0" w:qFormat="1"/>
+    <w:lsdException w:name="Intense Quote" w:semiHidden="0" w:uiPriority="30" w:unhideWhenUsed="0" w:qFormat="1"/>
+    <w:lsdException w:name="Medium List 2 Accent 1" w:semiHidden="0" w:uiPriority="66" w:unhideWhenUsed="0"/>
+    <w:lsdException w:name="Medium Grid 1 Accent 1" w:semiHidden="0" w:uiPriority="67" w:unhideWhenUsed="0"/>
+    <w:lsdException w:name="Medium Grid 2 Accent 1" w:semiHidden="0" w:uiPriority="68" w:unhideWhenUsed="0"/>
+    <w:lsdException w:name="Medium Grid 3 Accent 1" w:semiHidden="0" w:uiPriority="69" w:unhideWhenUsed="0"/>
+    <w:lsdException w:name="Dark List Accent 1" w:semiHidden="0" w:uiPriority="70" w:unhideWhenUsed="0"/>
+    <w:lsdException w:name="Colorful Shading Accent 1" w:semiHidden="0" w:uiPriority="71" w:unhideWhenUsed="0"/>
+    <w:lsdException w:name="Colorful List Accent 1" w:semiHidden="0" w:uiPriority="72" w:unhideWhenUsed="0"/>
+    <w:lsdException w:name="Colorful Grid Accent 1" w:semiHidden="0" w:uiPriority="73" w:unhideWhenUsed="0"/>
+    <w:lsdException w:name="Light Shading Accent 2" w:semiHidden="0" w:uiPriority="60" w:unhideWhenUsed="0"/>
+    <w:lsdException w:name="Light List Accent 2" w:semiHidden="0" w:uiPriority="61" w:unhideWhenUsed="0"/>
+    <w:lsdException w:name="Light Grid Accent 2" w:semiHidden="0" w:uiPriority="62" w:unhideWhenUsed="0"/>
+    <w:lsdException w:name="Medium Shading 1 Accent 2" w:semiHidden="0" w:uiPriority="63" w:unhideWhenUsed="0"/>
+    <w:lsdException w:name="Medium Shading 2 Accent 2" w:semiHidden="0" w:uiPriority="64" w:unhideWhenUsed="0"/>
+    <w:lsdException w:name="Medium List 1 Accent 2" w:semiHidden="0" w:uiPriority="65" w:unhideWhenUsed="0"/>
+    <w:lsdException w:name="Medium List 2 Accent 2" w:semiHidden="0" w:uiPriority="66" w:unhideWhenUsed="0"/>
+    <w:lsdException w:name="Medium Grid 1 Accent 2" w:semiHidden="0" w:uiPriority="67" w:unhideWhenUsed="0"/>
+    <w:lsdException w:name="Medium Grid 2 Accent 2" w:semiHidden="0" w:uiPriority="68" w:unhideWhenUsed="0"/>
+    <w:lsdException w:name="Medium Grid 3 Accent 2" w:semiHidden="0" w:uiPriority="69" w:unhideWhenUsed="0"/>
+    <w:lsdException w:name="Dark List Accent 2" w:semiHidden="0" w:uiPriority="70" w:unhideWhenUsed="0"/>
+    <w:lsdException w:name="Colorful Shading Accent 2" w:semiHidden="0" w:uiPriority="71" w:unhideWhenUsed="0"/>
+    <w:lsdException w:name="Colorful List Accent 2" w:semiHidden="0" w:uiPriority="72" w:unhideWhenUsed="0"/>
+    <w:lsdException w:name="Colorful Grid Accent 2" w:semiHidden="0" w:uiPriority="73" w:unhideWhenUsed="0"/>
+    <w:lsdException w:name="Light Shading Accent 3" w:semiHidden="0" w:uiPriority="60" w:unhideWhenUsed="0"/>
+    <w:lsdException w:name="Light List Accent 3" w:semiHidden="0" w:uiPriority="61" w:unhideWhenUsed="0"/>
+    <w:lsdException w:name="Light Grid Accent 3" w:semiHidden="0" w:uiPriority="62" w:unhideWhenUsed="0"/>
+    <w:lsdException w:name="Medium Shading 1 Accent 3" w:semiHidden="0" w:uiPriority="63" w:unhideWhenUsed="0"/>
+    <w:lsdException w:name="Medium Shading 2 Accent 3" w:semiHidden="0" w:uiPriority="64" w:unhideWhenUsed="0"/>
+    <w:lsdException w:name="Medium List 1 Accent 3" w:semiHidden="0" w:uiPriority="65" w:unhideWhenUsed="0"/>
+    <w:lsdException w:name="Medium List 2 Accent 3" w:semiHidden="0" w:uiPriority="66" w:unhideWhenUsed="0"/>
+    <w:lsdException w:name="Medium Grid 1 Accent 3" w:semiHidden="0" w:uiPriority="67" w:unhideWhenUsed="0"/>
+    <w:lsdException w:name="Medium Grid 2 Accent 3" w:semiHidden="0" w:uiPriority="68" w:unhideWhenUsed="0"/>
+    <w:lsdException w:name="Medium Grid 3 Accent 3" w:semiHidden="0" w:uiPriority="69" w:unhideWhenUsed="0"/>
+    <w:lsdException w:name="Dark List Accent 3" w:semiHidden="0" w:uiPriority="70" w:unhideWhenUsed="0"/>
+    <w:lsdException w:name="Colorful Shading Accent 3" w:semiHidden="0" w:uiPriority="71" w:unhideWhenUsed="0"/>
+    <w:lsdException w:name="Colorful List Accent 3" w:semiHidden="0" w:uiPriority="72" w:unhideWhenUsed="0"/>
+    <w:lsdException w:name="Colorful Grid Accent 3" w:semiHidden="0" w:uiPriority="73" w:unhideWhenUsed="0"/>
+    <w:lsdException w:name="Light Shading Accent 4" w:semiHidden="0" w:uiPriority="60" w:unhideWhenUsed="0"/>
+    <w:lsdException w:name="Light List Accent 4" w:semiHidden="0" w:uiPriority="61" w:unhideWhenUsed="0"/>
+    <w:lsdException w:name="Light Grid Accent 4" w:semiHidden="0" w:uiPriority="62" w:unhideWhenUsed="0"/>
+    <w:lsdException w:name="Medium Shading 1 Accent 4" w:semiHidden="0" w:uiPriority="63" w:unhideWhenUsed="0"/>
+    <w:lsdException w:name="Medium Shading 2 Accent 4" w:semiHidden="0" w:uiPriority="64" w:unhideWhenUsed="0"/>
+    <w:lsdException w:name="Medium List 1 Accent 4" w:semiHidden="0" w:uiPriority="65" w:unhideWhenUsed="0"/>
+    <w:lsdException w:name="Medium List 2 Accent 4" w:semiHidden="0" w:uiPriority="66" w:unhideWhenUsed="0"/>
+    <w:lsdException w:name="Medium Grid 1 Accent 4" w:semiHidden="0" w:uiPriority="67" w:unhideWhenUsed="0"/>
+    <w:lsdException w:name="Medium Grid 2 Accent 4" w:semiHidden="0" w:uiPriority="68" w:unhideWhenUsed="0"/>
+    <w:lsdException w:name="Medium Grid 3 Accent 4" w:semiHidden="0" w:uiPriority="69" w:unhideWhenUsed="0"/>
+    <w:lsdException w:name="Dark List Accent 4" w:semiHidden="0" w:uiPriority="70" w:unhideWhenUsed="0"/>
+    <w:lsdException w:name="Colorful Shading Accent 4" w:semiHidden="0" w:uiPriority="71" w:unhideWhenUsed="0"/>
+    <w:lsdException w:name="Colorful List Accent 4" w:semiHidden="0" w:uiPriority="72" w:unhideWhenUsed="0"/>
+    <w:lsdException w:name="Colorful Grid Accent 4" w:semiHidden="0" w:uiPriority="73" w:unhideWhenUsed="0"/>
+    <w:lsdException w:name="Light Shading Accent 5" w:semiHidden="0" w:uiPriority="60" w:unhideWhenUsed="0"/>
+    <w:lsdException w:name="Light List Accent 5" w:semiHidden="0" w:uiPriority="61" w:unhideWhenUsed="0"/>
+    <w:lsdException w:name="Light Grid Accent 5" w:semiHidden="0" w:uiPriority="62" w:unhideWhenUsed="0"/>
+    <w:lsdException w:name="Medium Shading 1 Accent 5" w:semiHidden="0" w:uiPriority="63" w:unhideWhenUsed="0"/>
+    <w:lsdException w:name="Medium Shading 2 Accent 5" w:semiHidden="0" w:uiPriority="64" w:unhideWhenUsed="0"/>
+    <w:lsdException w:name="Medium List 1 Accent 5" w:semiHidden="0" w:uiPriority="65" w:unhideWhenUsed="0"/>
+    <w:lsdException w:name="Medium List 2 Accent 5" w:semiHidden="0" w:uiPriority="66" w:unhideWhenUsed="0"/>
+    <w:lsdException w:name="Medium Grid 1 Accent 5" w:semiHidden="0" w:uiPriority="67" w:unhideWhenUsed="0"/>
+    <w:lsdException w:name="Medium Grid 2 Accent 5" w:semiHidden="0" w:uiPriority="68" w:unhideWhenUsed="0"/>
+    <w:lsdException w:name="Medium Grid 3 Accent 5" w:semiHidden="0" w:uiPriority="69" w:unhideWhenUsed="0"/>
+    <w:lsdException w:name="Dark List Accent 5" w:semiHidden="0" w:uiPriority="70" w:unhideWhenUsed="0"/>
+    <w:lsdException w:name="Colorful Shading Accent 5" w:semiHidden="0" w:uiPriority="71" w:unhideWhenUsed="0"/>
+    <w:lsdException w:name="Colorful List Accent 5" w:semiHidden="0" w:uiPriority="72" w:unhideWhenUsed="0"/>
+    <w:lsdException w:name="Colorful Grid Accent 5" w:semiHidden="0" w:uiPriority="73" w:unhideWhenUsed="0"/>
+    <w:lsdException w:name="Light Shading Accent 6" w:semiHidden="0" w:uiPriority="60" w:unhideWhenUsed="0"/>
+    <w:lsdException w:name="Light List Accent 6" w:semiHidden="0" w:uiPriority="61" w:unhideWhenUsed="0"/>
+    <w:lsdException w:name="Light Grid Accent 6" w:semiHidden="0" w:uiPriority="62" w:unhideWhenUsed="0"/>
+    <w:lsdException w:name="Medium Shading 1 Accent 6" w:semiHidden="0" w:uiPriority="63" w:unhideWhenUsed="0"/>
+    <w:lsdException w:name="Medium Shading 2 Accent 6" w:semiHidden="0" w:uiPriority="64" w:unhideWhenUsed="0"/>
+    <w:lsdException w:name="Medium List 1 Accent 6" w:semiHidden="0" w:uiPriority="65" w:unhideWhenUsed="0"/>
+    <w:lsdException w:name="Medium List 2 Accent 6" w:semiHidden="0" w:uiPriority="66" w:unhideWhenUsed="0"/>
+    <w:lsdException w:name="Medium Grid 1 Accent 6" w:semiHidden="0" w:uiPriority="67" w:unhideWhenUsed="0"/>
+    <w:lsdException w:name="Medium Grid 2 Accent 6" w:semiHidden="0" w:uiPriority="68" w:unhideWhenUsed="0"/>
+    <w:lsdException w:name="Medium Grid 3 Accent 6" w:semiHidden="0" w:uiPriority="69" w:unhideWhenUsed="0"/>
+    <w:lsdException w:name="Dark List Accent 6" w:semiHidden="0" w:uiPriority="70" w:unhideWhenUsed="0"/>
+    <w:lsdException w:name="Colorful Shading Accent 6" w:semiHidden="0" w:uiPriority="71" w:unhideWhenUsed="0"/>
+    <w:lsdException w:name="Colorful List Accent 6" w:semiHidden="0" w:uiPriority="72" w:unhideWhenUsed="0"/>
+    <w:lsdException w:name="Colorful Grid Accent 6" w:semiHidden="0" w:uiPriority="73" w:unhideWhenUsed="0"/>
+    <w:lsdException w:name="Subtle Emphasis" w:semiHidden="0" w:uiPriority="19" w:unhideWhenUsed="0" w:qFormat="1"/>
+    <w:lsdException w:name="Intense Emphasis" w:semiHidden="0" w:uiPriority="21" w:unhideWhenUsed="0" w:qFormat="1"/>
+    <w:lsdException w:name="Subtle Reference" w:semiHidden="0" w:uiPriority="31" w:unhideWhenUsed="0" w:qFormat="1"/>
+    <w:lsdException w:name="Intense Reference" w:semiHidden="0" w:uiPriority="32" w:unhideWhenUsed="0" w:qFormat="1"/>
+    <w:lsdException w:name="Book Title" w:semiHidden="0" w:uiPriority="33" w:unhideWhenUsed="0" w:qFormat="1"/>
+    <w:lsdException w:name="Bibliography" w:uiPriority="37"/>
+    <w:lsdException w:name="TOC Heading" w:uiPriority="39" w:qFormat="1"/>
   </w:latentStyles>
   <w:style w:type="paragraph" w:default="1" w:styleId="Normal">
     <w:name w:val="Normal"/>

</xml_diff>

<commit_message>
tambahan ddl dr mas kris+mas dean
</commit_message>
<xml_diff>
--- a/proyek/API + DUMMY and DDL.docx
+++ b/proyek/API + DUMMY and DDL.docx
@@ -2322,8 +2322,6 @@
       <w:r>
         <w:t xml:space="preserve"> time NOT NULL,</w:t>
       </w:r>
-      <w:bookmarkStart w:id="0" w:name="_GoBack"/>
-      <w:bookmarkEnd w:id="0"/>
     </w:p>
     <w:p>
       <w:pPr>
@@ -2981,9 +2979,628 @@
     </w:p>
     <w:p>
       <w:pPr>
-        <w:pStyle w:val="normalNew"/>
-        <w:spacing w:line="240" w:lineRule="auto"/>
-      </w:pPr>
+        <w:pStyle w:val="Heading2"/>
+        <w:numPr>
+          <w:ilvl w:val="0"/>
+          <w:numId w:val="5"/>
+        </w:numPr>
+        <w:ind w:left="426"/>
+      </w:pPr>
+      <w:proofErr w:type="spellStart"/>
+      <w:r>
+        <w:t>Tambahan</w:t>
+      </w:r>
+      <w:proofErr w:type="spellEnd"/>
+      <w:r>
+        <w:t xml:space="preserve"> </w:t>
+      </w:r>
+      <w:proofErr w:type="spellStart"/>
+      <w:r>
+        <w:t>dari</w:t>
+      </w:r>
+      <w:proofErr w:type="spellEnd"/>
+      <w:r>
+        <w:t xml:space="preserve"> Tim mas Kris – mas Dean</w:t>
+      </w:r>
+    </w:p>
+    <w:p>
+      <w:pPr>
+        <w:pStyle w:val="normalNew"/>
+      </w:pPr>
+      <w:r>
+        <w:t xml:space="preserve">ALTER TABLE </w:t>
+      </w:r>
+      <w:proofErr w:type="spellStart"/>
+      <w:r>
+        <w:t>public.tenant_type</w:t>
+      </w:r>
+      <w:proofErr w:type="spellEnd"/>
+      <w:r>
+        <w:t xml:space="preserve"> RENAME TO </w:t>
+      </w:r>
+      <w:proofErr w:type="spellStart"/>
+      <w:r>
+        <w:t>tenant_template</w:t>
+      </w:r>
+      <w:proofErr w:type="spellEnd"/>
+      <w:r>
+        <w:t>;</w:t>
+      </w:r>
+    </w:p>
+    <w:p>
+      <w:pPr>
+        <w:pStyle w:val="normalNew"/>
+      </w:pPr>
+      <w:r>
+        <w:t xml:space="preserve">ALTER TABLE </w:t>
+      </w:r>
+      <w:proofErr w:type="spellStart"/>
+      <w:r>
+        <w:t>public.tenant_template</w:t>
+      </w:r>
+      <w:proofErr w:type="spellEnd"/>
+      <w:r>
+        <w:t xml:space="preserve"> DROP COLUMN </w:t>
+      </w:r>
+      <w:proofErr w:type="spellStart"/>
+      <w:r>
+        <w:t>tenant_type_identifier</w:t>
+      </w:r>
+      <w:proofErr w:type="spellEnd"/>
+      <w:r>
+        <w:t xml:space="preserve">; </w:t>
+      </w:r>
+    </w:p>
+    <w:p>
+      <w:pPr>
+        <w:pStyle w:val="normalNew"/>
+      </w:pPr>
+      <w:r>
+        <w:t xml:space="preserve">ALTER TABLE </w:t>
+      </w:r>
+      <w:proofErr w:type="spellStart"/>
+      <w:r>
+        <w:t>public.tenant_template</w:t>
+      </w:r>
+      <w:proofErr w:type="spellEnd"/>
+      <w:r>
+        <w:t xml:space="preserve"> RENAME </w:t>
+      </w:r>
+      <w:proofErr w:type="spellStart"/>
+      <w:r>
+        <w:t>tenant_type_name</w:t>
+      </w:r>
+      <w:proofErr w:type="spellEnd"/>
+      <w:r>
+        <w:t xml:space="preserve"> TO </w:t>
+      </w:r>
+      <w:proofErr w:type="spellStart"/>
+      <w:r>
+        <w:t>tenant_template_name</w:t>
+      </w:r>
+      <w:proofErr w:type="spellEnd"/>
+      <w:r>
+        <w:t xml:space="preserve">; </w:t>
+      </w:r>
+    </w:p>
+    <w:p>
+      <w:pPr>
+        <w:pStyle w:val="normalNew"/>
+      </w:pPr>
+      <w:r>
+        <w:t xml:space="preserve">ALTER TABLE </w:t>
+      </w:r>
+      <w:proofErr w:type="spellStart"/>
+      <w:r>
+        <w:t>public.tenant_template</w:t>
+      </w:r>
+      <w:proofErr w:type="spellEnd"/>
+      <w:r>
+        <w:t xml:space="preserve"> ADD COLUMN </w:t>
+      </w:r>
+      <w:proofErr w:type="spellStart"/>
+      <w:r>
+        <w:t>tenant_type_id</w:t>
+      </w:r>
+      <w:proofErr w:type="spellEnd"/>
+      <w:r>
+        <w:t xml:space="preserve"> integer; </w:t>
+      </w:r>
+    </w:p>
+    <w:p>
+      <w:pPr>
+        <w:pStyle w:val="normalNew"/>
+      </w:pPr>
+      <w:r>
+        <w:lastRenderedPageBreak/>
+        <w:t xml:space="preserve">ALTER TABLE </w:t>
+      </w:r>
+      <w:proofErr w:type="spellStart"/>
+      <w:r>
+        <w:t>public.tenant_template</w:t>
+      </w:r>
+      <w:proofErr w:type="spellEnd"/>
+      <w:r>
+        <w:t xml:space="preserve"> ADD COLUMN </w:t>
+      </w:r>
+      <w:proofErr w:type="spellStart"/>
+      <w:r>
+        <w:t>suffix_identifier</w:t>
+      </w:r>
+      <w:proofErr w:type="spellEnd"/>
+      <w:r>
+        <w:t xml:space="preserve"> </w:t>
+      </w:r>
+      <w:proofErr w:type="gramStart"/>
+      <w:r>
+        <w:t>character(</w:t>
+      </w:r>
+      <w:proofErr w:type="gramEnd"/>
+      <w:r>
+        <w:t xml:space="preserve">4); </w:t>
+      </w:r>
+    </w:p>
+    <w:p>
+      <w:pPr>
+        <w:pStyle w:val="normalNew"/>
+      </w:pPr>
+      <w:r>
+        <w:t xml:space="preserve">CREATE TABLE </w:t>
+      </w:r>
+      <w:proofErr w:type="spellStart"/>
+      <w:r>
+        <w:t>public.tenant_type</w:t>
+      </w:r>
+      <w:proofErr w:type="spellEnd"/>
+      <w:r>
+        <w:t xml:space="preserve"> ( </w:t>
+      </w:r>
+    </w:p>
+    <w:p>
+      <w:pPr>
+        <w:pStyle w:val="normalNew"/>
+        <w:ind w:left="720" w:firstLine="720"/>
+      </w:pPr>
+      <w:proofErr w:type="gramStart"/>
+      <w:r>
+        <w:t>id</w:t>
+      </w:r>
+      <w:proofErr w:type="gramEnd"/>
+      <w:r>
+        <w:t xml:space="preserve"> integer NOT NULL, </w:t>
+      </w:r>
+    </w:p>
+    <w:p>
+      <w:pPr>
+        <w:pStyle w:val="normalNew"/>
+        <w:ind w:left="720" w:firstLine="720"/>
+      </w:pPr>
+      <w:proofErr w:type="spellStart"/>
+      <w:proofErr w:type="gramStart"/>
+      <w:r>
+        <w:t>prefix_identifier</w:t>
+      </w:r>
+      <w:proofErr w:type="spellEnd"/>
+      <w:proofErr w:type="gramEnd"/>
+      <w:r>
+        <w:t xml:space="preserve"> character(2) NOT NULL, </w:t>
+      </w:r>
+    </w:p>
+    <w:p>
+      <w:pPr>
+        <w:pStyle w:val="normalNew"/>
+        <w:ind w:left="720" w:firstLine="720"/>
+      </w:pPr>
+      <w:proofErr w:type="gramStart"/>
+      <w:r>
+        <w:t>description</w:t>
+      </w:r>
+      <w:proofErr w:type="gramEnd"/>
+      <w:r>
+        <w:t xml:space="preserve"> character varying(100) NOT NULL, </w:t>
+      </w:r>
+    </w:p>
+    <w:p>
+      <w:pPr>
+        <w:pStyle w:val="normalNew"/>
+        <w:ind w:left="720" w:firstLine="720"/>
+      </w:pPr>
+      <w:r>
+        <w:t>PRIMARY KEY (id</w:t>
+      </w:r>
+      <w:proofErr w:type="gramStart"/>
+      <w:r>
+        <w:t>) )</w:t>
+      </w:r>
+      <w:proofErr w:type="gramEnd"/>
+      <w:r>
+        <w:t xml:space="preserve"> </w:t>
+      </w:r>
+    </w:p>
+    <w:p>
+      <w:pPr>
+        <w:pStyle w:val="normalNew"/>
+        <w:ind w:left="720"/>
+      </w:pPr>
+      <w:r>
+        <w:t xml:space="preserve">CREATE TABLE </w:t>
+      </w:r>
+      <w:proofErr w:type="spellStart"/>
+      <w:r>
+        <w:t>public.server_connection</w:t>
+      </w:r>
+      <w:proofErr w:type="spellEnd"/>
+      <w:r>
+        <w:t xml:space="preserve"> (</w:t>
+      </w:r>
+    </w:p>
+    <w:p>
+      <w:pPr>
+        <w:pStyle w:val="normalNew"/>
+        <w:ind w:left="720" w:firstLine="720"/>
+      </w:pPr>
+      <w:r>
+        <w:t xml:space="preserve"> </w:t>
+      </w:r>
+      <w:proofErr w:type="gramStart"/>
+      <w:r>
+        <w:t>id</w:t>
+      </w:r>
+      <w:proofErr w:type="gramEnd"/>
+      <w:r>
+        <w:t xml:space="preserve"> integer NOT NULL, </w:t>
+      </w:r>
+    </w:p>
+    <w:p>
+      <w:pPr>
+        <w:pStyle w:val="normalNew"/>
+        <w:ind w:left="720" w:firstLine="720"/>
+      </w:pPr>
+      <w:proofErr w:type="gramStart"/>
+      <w:r>
+        <w:t>description</w:t>
+      </w:r>
+      <w:proofErr w:type="gramEnd"/>
+      <w:r>
+        <w:t xml:space="preserve"> character varying(100) NOT NULL,</w:t>
+      </w:r>
+    </w:p>
+    <w:p>
+      <w:pPr>
+        <w:pStyle w:val="normalNew"/>
+        <w:ind w:left="720" w:firstLine="720"/>
+      </w:pPr>
+      <w:r>
+        <w:t xml:space="preserve"> </w:t>
+      </w:r>
+      <w:proofErr w:type="spellStart"/>
+      <w:proofErr w:type="gramStart"/>
+      <w:r>
+        <w:t>schema_server</w:t>
+      </w:r>
+      <w:proofErr w:type="spellEnd"/>
+      <w:proofErr w:type="gramEnd"/>
+      <w:r>
+        <w:t xml:space="preserve"> character varying(100) NOT NULL, </w:t>
+      </w:r>
+    </w:p>
+    <w:p>
+      <w:pPr>
+        <w:pStyle w:val="normalNew"/>
+        <w:ind w:left="720" w:firstLine="720"/>
+      </w:pPr>
+      <w:proofErr w:type="spellStart"/>
+      <w:proofErr w:type="gramStart"/>
+      <w:r>
+        <w:t>schema_server_port</w:t>
+      </w:r>
+      <w:proofErr w:type="spellEnd"/>
+      <w:proofErr w:type="gramEnd"/>
+      <w:r>
+        <w:t xml:space="preserve"> character varying(10) NOT NULL, </w:t>
+      </w:r>
+    </w:p>
+    <w:p>
+      <w:pPr>
+        <w:pStyle w:val="normalNew"/>
+        <w:ind w:left="720" w:firstLine="720"/>
+      </w:pPr>
+      <w:proofErr w:type="spellStart"/>
+      <w:proofErr w:type="gramStart"/>
+      <w:r>
+        <w:t>schema_username</w:t>
+      </w:r>
+      <w:proofErr w:type="spellEnd"/>
+      <w:proofErr w:type="gramEnd"/>
+      <w:r>
+        <w:t xml:space="preserve"> character varying(100) NOT NULL, </w:t>
+      </w:r>
+    </w:p>
+    <w:p>
+      <w:pPr>
+        <w:pStyle w:val="normalNew"/>
+        <w:ind w:left="720" w:firstLine="720"/>
+      </w:pPr>
+      <w:proofErr w:type="spellStart"/>
+      <w:proofErr w:type="gramStart"/>
+      <w:r>
+        <w:t>schema_password</w:t>
+      </w:r>
+      <w:proofErr w:type="spellEnd"/>
+      <w:proofErr w:type="gramEnd"/>
+      <w:r>
+        <w:t xml:space="preserve"> character varying(100) NOT NULL ) </w:t>
+      </w:r>
+    </w:p>
+    <w:p>
+      <w:pPr>
+        <w:pStyle w:val="normalNew"/>
+      </w:pPr>
+      <w:r>
+        <w:t xml:space="preserve">ALTER TABLE </w:t>
+      </w:r>
+      <w:proofErr w:type="spellStart"/>
+      <w:r>
+        <w:t>public.tenant_template</w:t>
+      </w:r>
+      <w:proofErr w:type="spellEnd"/>
+      <w:r>
+        <w:t xml:space="preserve"> ADD CONSTRAINT </w:t>
+      </w:r>
+      <w:proofErr w:type="spellStart"/>
+      <w:r>
+        <w:t>tenant_type_id_fkey</w:t>
+      </w:r>
+      <w:proofErr w:type="spellEnd"/>
+      <w:r>
+        <w:t xml:space="preserve"> FOREIGN KEY (</w:t>
+      </w:r>
+      <w:proofErr w:type="spellStart"/>
+      <w:r>
+        <w:t>tenant_type_id</w:t>
+      </w:r>
+      <w:proofErr w:type="spellEnd"/>
+      <w:r>
+        <w:t xml:space="preserve">) REFERENCES </w:t>
+      </w:r>
+      <w:proofErr w:type="spellStart"/>
+      <w:r>
+        <w:t>public.tenant_type</w:t>
+      </w:r>
+      <w:proofErr w:type="spellEnd"/>
+      <w:r>
+        <w:t xml:space="preserve"> (id); </w:t>
+      </w:r>
+    </w:p>
+    <w:p>
+      <w:pPr>
+        <w:pStyle w:val="normalNew"/>
+      </w:pPr>
+      <w:r>
+        <w:t xml:space="preserve">ALTER SEQUENCE </w:t>
+      </w:r>
+      <w:proofErr w:type="spellStart"/>
+      <w:r>
+        <w:t>public.tenant_type_id_seq</w:t>
+      </w:r>
+      <w:proofErr w:type="spellEnd"/>
+      <w:r>
+        <w:t xml:space="preserve"> RENAME TO </w:t>
+      </w:r>
+      <w:proofErr w:type="spellStart"/>
+      <w:r>
+        <w:t>tenant_template_id_seq</w:t>
+      </w:r>
+      <w:proofErr w:type="spellEnd"/>
+      <w:r>
+        <w:t>;</w:t>
+      </w:r>
+    </w:p>
+    <w:p>
+      <w:pPr>
+        <w:pStyle w:val="normalNew"/>
+      </w:pPr>
+      <w:r>
+        <w:t xml:space="preserve">CREATE SEQUENCE </w:t>
+      </w:r>
+      <w:proofErr w:type="spellStart"/>
+      <w:r>
+        <w:t>public.tenant_type_id_seq</w:t>
+      </w:r>
+      <w:proofErr w:type="spellEnd"/>
+      <w:r>
+        <w:t xml:space="preserve"> </w:t>
+      </w:r>
+    </w:p>
+    <w:p>
+      <w:pPr>
+        <w:pStyle w:val="normalNew"/>
+        <w:ind w:left="1429" w:firstLine="11"/>
+      </w:pPr>
+      <w:r>
+        <w:t xml:space="preserve">INCREMENT 1 </w:t>
+      </w:r>
+    </w:p>
+    <w:p>
+      <w:pPr>
+        <w:pStyle w:val="normalNew"/>
+        <w:ind w:left="1429" w:firstLine="11"/>
+      </w:pPr>
+      <w:r>
+        <w:t xml:space="preserve">START 1 </w:t>
+      </w:r>
+    </w:p>
+    <w:p>
+      <w:pPr>
+        <w:pStyle w:val="normalNew"/>
+        <w:ind w:left="1429" w:firstLine="11"/>
+      </w:pPr>
+      <w:r>
+        <w:t>MINVALUE 1</w:t>
+      </w:r>
+    </w:p>
+    <w:p>
+      <w:pPr>
+        <w:pStyle w:val="normalNew"/>
+        <w:ind w:left="1429" w:firstLine="11"/>
+      </w:pPr>
+      <w:r>
+        <w:t xml:space="preserve">CACHE 1; </w:t>
+      </w:r>
+    </w:p>
+    <w:p>
+      <w:pPr>
+        <w:pStyle w:val="normalNew"/>
+      </w:pPr>
+      <w:r>
+        <w:t xml:space="preserve">CREATE SEQUENCE </w:t>
+      </w:r>
+      <w:proofErr w:type="spellStart"/>
+      <w:r>
+        <w:t>public.server_connection_id_seq</w:t>
+      </w:r>
+      <w:proofErr w:type="spellEnd"/>
+      <w:r>
+        <w:t xml:space="preserve"> </w:t>
+      </w:r>
+    </w:p>
+    <w:p>
+      <w:pPr>
+        <w:pStyle w:val="normalNew"/>
+        <w:ind w:left="720" w:firstLine="720"/>
+      </w:pPr>
+      <w:r>
+        <w:t xml:space="preserve">INCREMENT 1 </w:t>
+      </w:r>
+    </w:p>
+    <w:p>
+      <w:pPr>
+        <w:pStyle w:val="normalNew"/>
+        <w:ind w:left="720" w:firstLine="720"/>
+      </w:pPr>
+      <w:r>
+        <w:t xml:space="preserve">START 1 </w:t>
+      </w:r>
+    </w:p>
+    <w:p>
+      <w:pPr>
+        <w:pStyle w:val="normalNew"/>
+        <w:ind w:left="720" w:firstLine="720"/>
+      </w:pPr>
+      <w:r>
+        <w:t xml:space="preserve">MINVALUE 1 </w:t>
+      </w:r>
+    </w:p>
+    <w:p>
+      <w:pPr>
+        <w:pStyle w:val="normalNew"/>
+        <w:ind w:left="720" w:firstLine="720"/>
+      </w:pPr>
+      <w:r>
+        <w:t xml:space="preserve">CACHE 1; </w:t>
+      </w:r>
+    </w:p>
+    <w:p>
+      <w:pPr>
+        <w:pStyle w:val="normalNew"/>
+        <w:ind w:left="720"/>
+      </w:pPr>
+      <w:r>
+        <w:t xml:space="preserve">ALTER TABLE </w:t>
+      </w:r>
+      <w:proofErr w:type="spellStart"/>
+      <w:r>
+        <w:t>public.customer</w:t>
+      </w:r>
+      <w:proofErr w:type="spellEnd"/>
+      <w:r>
+        <w:t xml:space="preserve"> ADD COLUMN </w:t>
+      </w:r>
+      <w:proofErr w:type="spellStart"/>
+      <w:r>
+        <w:t>facebook</w:t>
+      </w:r>
+      <w:proofErr w:type="spellEnd"/>
+      <w:r>
+        <w:t xml:space="preserve"> character </w:t>
+      </w:r>
+      <w:proofErr w:type="gramStart"/>
+      <w:r>
+        <w:t>varying(</w:t>
+      </w:r>
+      <w:proofErr w:type="gramEnd"/>
+      <w:r>
+        <w:t xml:space="preserve">255); </w:t>
+      </w:r>
+    </w:p>
+    <w:p>
+      <w:pPr>
+        <w:pStyle w:val="normalNew"/>
+        <w:ind w:left="720"/>
+      </w:pPr>
+      <w:r>
+        <w:t xml:space="preserve">ALTER TABLE </w:t>
+      </w:r>
+      <w:proofErr w:type="spellStart"/>
+      <w:r>
+        <w:t>public.customer</w:t>
+      </w:r>
+      <w:proofErr w:type="spellEnd"/>
+      <w:r>
+        <w:t xml:space="preserve"> ADD COLUMN </w:t>
+      </w:r>
+      <w:proofErr w:type="spellStart"/>
+      <w:r>
+        <w:t>instagram</w:t>
+      </w:r>
+      <w:proofErr w:type="spellEnd"/>
+      <w:r>
+        <w:t xml:space="preserve"> character </w:t>
+      </w:r>
+      <w:proofErr w:type="gramStart"/>
+      <w:r>
+        <w:t>varying(</w:t>
+      </w:r>
+      <w:proofErr w:type="gramEnd"/>
+      <w:r>
+        <w:t xml:space="preserve">255); </w:t>
+      </w:r>
+    </w:p>
+    <w:p>
+      <w:pPr>
+        <w:pStyle w:val="normalNew"/>
+        <w:ind w:left="720"/>
+      </w:pPr>
+      <w:bookmarkStart w:id="0" w:name="_GoBack"/>
+      <w:bookmarkEnd w:id="0"/>
+      <w:r>
+        <w:lastRenderedPageBreak/>
+        <w:t xml:space="preserve">ALTER TABLE </w:t>
+      </w:r>
+      <w:proofErr w:type="spellStart"/>
+      <w:r>
+        <w:t>public.customer</w:t>
+      </w:r>
+      <w:proofErr w:type="spellEnd"/>
+      <w:r>
+        <w:t xml:space="preserve"> ADD COLUMN </w:t>
+      </w:r>
+      <w:proofErr w:type="spellStart"/>
+      <w:r>
+        <w:t>linkedin</w:t>
+      </w:r>
+      <w:proofErr w:type="spellEnd"/>
+      <w:r>
+        <w:t xml:space="preserve"> character </w:t>
+      </w:r>
+      <w:proofErr w:type="gramStart"/>
+      <w:r>
+        <w:t>varying(</w:t>
+      </w:r>
+      <w:proofErr w:type="gramEnd"/>
+      <w:r>
+        <w:t>255);</w:t>
+      </w:r>
     </w:p>
     <w:sectPr>
       <w:pgSz w:w="11907" w:h="16839" w:code="9"/>

</xml_diff>

<commit_message>
edit ddl untuk fk email template ke emial kategori
</commit_message>
<xml_diff>
--- a/proyek/API + DUMMY and DDL.docx
+++ b/proyek/API + DUMMY and DDL.docx
@@ -1,6 +1,6 @@
 
 <file path=word/document.xml><?xml version="1.0" encoding="utf-8"?>
-<w:document xmlns:wpc="http://schemas.microsoft.com/office/word/2010/wordprocessingCanvas" xmlns:cx="http://schemas.microsoft.com/office/drawing/2014/chartex" xmlns:mc="http://schemas.openxmlformats.org/markup-compatibility/2006" xmlns:o="urn:schemas-microsoft-com:office:office" xmlns:r="http://schemas.openxmlformats.org/officeDocument/2006/relationships" xmlns:m="http://schemas.openxmlformats.org/officeDocument/2006/math" xmlns:v="urn:schemas-microsoft-com:vml" xmlns:wp14="http://schemas.microsoft.com/office/word/2010/wordprocessingDrawing" xmlns:wp="http://schemas.openxmlformats.org/drawingml/2006/wordprocessingDrawing" xmlns:w10="urn:schemas-microsoft-com:office:word" xmlns:w="http://schemas.openxmlformats.org/wordprocessingml/2006/main" xmlns:w14="http://schemas.microsoft.com/office/word/2010/wordml" xmlns:w15="http://schemas.microsoft.com/office/word/2012/wordml" xmlns:w16se="http://schemas.microsoft.com/office/word/2015/wordml/symex" xmlns:wpg="http://schemas.microsoft.com/office/word/2010/wordprocessingGroup" xmlns:wpi="http://schemas.microsoft.com/office/word/2010/wordprocessingInk" xmlns:wne="http://schemas.microsoft.com/office/word/2006/wordml" xmlns:wps="http://schemas.microsoft.com/office/word/2010/wordprocessingShape" mc:Ignorable="w14 w15 w16se wp14">
+<w:document xmlns:wpc="http://schemas.microsoft.com/office/word/2010/wordprocessingCanvas" xmlns:mc="http://schemas.openxmlformats.org/markup-compatibility/2006" xmlns:o="urn:schemas-microsoft-com:office:office" xmlns:r="http://schemas.openxmlformats.org/officeDocument/2006/relationships" xmlns:m="http://schemas.openxmlformats.org/officeDocument/2006/math" xmlns:v="urn:schemas-microsoft-com:vml" xmlns:wp14="http://schemas.microsoft.com/office/word/2010/wordprocessingDrawing" xmlns:wp="http://schemas.openxmlformats.org/drawingml/2006/wordprocessingDrawing" xmlns:w10="urn:schemas-microsoft-com:office:word" xmlns:w="http://schemas.openxmlformats.org/wordprocessingml/2006/main" xmlns:w14="http://schemas.microsoft.com/office/word/2010/wordml" xmlns:wpg="http://schemas.microsoft.com/office/word/2010/wordprocessingGroup" xmlns:wpi="http://schemas.microsoft.com/office/word/2010/wordprocessingInk" xmlns:wne="http://schemas.microsoft.com/office/word/2006/wordml" xmlns:wps="http://schemas.microsoft.com/office/word/2010/wordprocessingShape" mc:Ignorable="w14 wp14">
   <w:body>
     <w:p>
       <w:pPr>
@@ -162,161 +162,18 @@
         <w:t>"</w:t>
       </w:r>
       <w:proofErr w:type="spellStart"/>
+      <w:proofErr w:type="gramStart"/>
       <w:r>
         <w:t>templateName</w:t>
       </w:r>
       <w:proofErr w:type="spellEnd"/>
-      <w:proofErr w:type="gramStart"/>
-      <w:r>
-        <w:t>" :</w:t>
-      </w:r>
-      <w:proofErr w:type="gramEnd"/>
-      <w:r>
-        <w:t xml:space="preserve"> "template </w:t>
+      <w:proofErr w:type="gramEnd"/>
+      <w:r>
+        <w:t xml:space="preserve">" : "template </w:t>
       </w:r>
       <w:proofErr w:type="spellStart"/>
       <w:r>
         <w:t>baru</w:t>
-      </w:r>
-      <w:proofErr w:type="spellEnd"/>
-      <w:r>
-        <w:t>",</w:t>
-      </w:r>
-    </w:p>
-    <w:p>
-      <w:pPr>
-        <w:pStyle w:val="normalNew"/>
-        <w:spacing w:after="120" w:line="240" w:lineRule="auto"/>
-        <w:ind w:left="1069"/>
-      </w:pPr>
-      <w:r>
-        <w:tab/>
-        <w:t>"subject</w:t>
-      </w:r>
-      <w:proofErr w:type="gramStart"/>
-      <w:r>
-        <w:t>" :</w:t>
-      </w:r>
-      <w:proofErr w:type="gramEnd"/>
-      <w:r>
-        <w:t xml:space="preserve"> "template </w:t>
-      </w:r>
-      <w:proofErr w:type="spellStart"/>
-      <w:r>
-        <w:t>baru</w:t>
-      </w:r>
-      <w:proofErr w:type="spellEnd"/>
-      <w:r>
-        <w:t xml:space="preserve"> subject",</w:t>
-      </w:r>
-    </w:p>
-    <w:p>
-      <w:pPr>
-        <w:pStyle w:val="normalNew"/>
-        <w:spacing w:after="120" w:line="240" w:lineRule="auto"/>
-        <w:ind w:left="1069"/>
-      </w:pPr>
-      <w:r>
-        <w:tab/>
-        <w:t>"body</w:t>
-      </w:r>
-      <w:proofErr w:type="gramStart"/>
-      <w:r>
-        <w:t>" :</w:t>
-      </w:r>
-      <w:proofErr w:type="gramEnd"/>
-      <w:r>
-        <w:t xml:space="preserve"> "</w:t>
-      </w:r>
-      <w:proofErr w:type="spellStart"/>
-      <w:r>
-        <w:t>baru</w:t>
-      </w:r>
-      <w:proofErr w:type="spellEnd"/>
-      <w:r>
-        <w:t xml:space="preserve"> body</w:t>
-      </w:r>
-      <w:r>
-        <w:t xml:space="preserve">, </w:t>
-      </w:r>
-      <w:proofErr w:type="spellStart"/>
-      <w:r>
-        <w:t>ceritanya</w:t>
-      </w:r>
-      <w:proofErr w:type="spellEnd"/>
-      <w:r>
-        <w:t xml:space="preserve"> </w:t>
-      </w:r>
-      <w:proofErr w:type="spellStart"/>
-      <w:r>
-        <w:t>bodynya</w:t>
-      </w:r>
-      <w:proofErr w:type="spellEnd"/>
-      <w:r>
-        <w:t xml:space="preserve"> </w:t>
-      </w:r>
-      <w:proofErr w:type="spellStart"/>
-      <w:r>
-        <w:t>disin</w:t>
-      </w:r>
-      <w:r>
-        <w:t>i</w:t>
-      </w:r>
-      <w:proofErr w:type="spellEnd"/>
-      <w:r>
-        <w:t xml:space="preserve">. </w:t>
-      </w:r>
-      <w:proofErr w:type="spellStart"/>
-      <w:r>
-        <w:t>Ya</w:t>
-      </w:r>
-      <w:proofErr w:type="spellEnd"/>
-      <w:r>
-        <w:t xml:space="preserve"> </w:t>
-      </w:r>
-      <w:proofErr w:type="spellStart"/>
-      <w:r>
-        <w:t>coba</w:t>
-      </w:r>
-      <w:proofErr w:type="spellEnd"/>
-      <w:r>
-        <w:t xml:space="preserve"> </w:t>
-      </w:r>
-      <w:proofErr w:type="spellStart"/>
-      <w:r>
-        <w:t>ajalah</w:t>
-      </w:r>
-      <w:proofErr w:type="spellEnd"/>
-      <w:r>
-        <w:t xml:space="preserve"> </w:t>
-      </w:r>
-      <w:proofErr w:type="spellStart"/>
-      <w:r>
-        <w:t>ya</w:t>
-      </w:r>
-      <w:proofErr w:type="spellEnd"/>
-      <w:r>
-        <w:t xml:space="preserve">. </w:t>
-      </w:r>
-      <w:proofErr w:type="spellStart"/>
-      <w:r>
-        <w:t>Siapa</w:t>
-      </w:r>
-      <w:proofErr w:type="spellEnd"/>
-      <w:r>
-        <w:t xml:space="preserve"> tau </w:t>
-      </w:r>
-      <w:proofErr w:type="spellStart"/>
-      <w:r>
-        <w:t>beruntung</w:t>
-      </w:r>
-      <w:proofErr w:type="spellEnd"/>
-      <w:r>
-        <w:t xml:space="preserve"> </w:t>
-      </w:r>
-      <w:proofErr w:type="spellStart"/>
-      <w:r>
-        <w:t>hehe</w:t>
       </w:r>
       <w:proofErr w:type="spellEnd"/>
       <w:r>
@@ -333,41 +190,21 @@
         <w:tab/>
         <w:t>"</w:t>
       </w:r>
-      <w:proofErr w:type="spellStart"/>
-      <w:r>
-        <w:t>emailTemplateCategoryId</w:t>
-      </w:r>
-      <w:proofErr w:type="spellEnd"/>
-      <w:proofErr w:type="gramStart"/>
-      <w:r>
-        <w:t>" :</w:t>
-      </w:r>
-      <w:proofErr w:type="gramEnd"/>
-      <w:r>
-        <w:t xml:space="preserve"> 1,</w:t>
-      </w:r>
-    </w:p>
-    <w:p>
-      <w:pPr>
-        <w:pStyle w:val="normalNew"/>
-        <w:spacing w:after="120" w:line="240" w:lineRule="auto"/>
-        <w:ind w:left="1069"/>
-      </w:pPr>
-      <w:r>
-        <w:t>"</w:t>
-      </w:r>
-      <w:proofErr w:type="spellStart"/>
-      <w:r>
-        <w:t>senderId</w:t>
-      </w:r>
-      <w:proofErr w:type="spellEnd"/>
-      <w:proofErr w:type="gramStart"/>
-      <w:r>
-        <w:t>" :</w:t>
-      </w:r>
-      <w:proofErr w:type="gramEnd"/>
-      <w:r>
-        <w:t xml:space="preserve"> 3,</w:t>
+      <w:proofErr w:type="gramStart"/>
+      <w:r>
+        <w:t>subject</w:t>
+      </w:r>
+      <w:proofErr w:type="gramEnd"/>
+      <w:r>
+        <w:t xml:space="preserve">" : "template </w:t>
+      </w:r>
+      <w:proofErr w:type="spellStart"/>
+      <w:r>
+        <w:t>baru</w:t>
+      </w:r>
+      <w:proofErr w:type="spellEnd"/>
+      <w:r>
+        <w:t xml:space="preserve"> subject",</w:t>
       </w:r>
     </w:p>
     <w:p>
@@ -380,18 +217,169 @@
         <w:tab/>
         <w:t>"</w:t>
       </w:r>
-      <w:proofErr w:type="spellStart"/>
+      <w:proofErr w:type="gramStart"/>
+      <w:r>
+        <w:t>body</w:t>
+      </w:r>
+      <w:proofErr w:type="gramEnd"/>
+      <w:r>
+        <w:t>" : "</w:t>
+      </w:r>
+      <w:proofErr w:type="spellStart"/>
+      <w:r>
+        <w:t>baru</w:t>
+      </w:r>
+      <w:proofErr w:type="spellEnd"/>
+      <w:r>
+        <w:t xml:space="preserve"> body</w:t>
+      </w:r>
+      <w:r>
+        <w:t xml:space="preserve">, </w:t>
+      </w:r>
+      <w:proofErr w:type="spellStart"/>
+      <w:r>
+        <w:t>ceritanya</w:t>
+      </w:r>
+      <w:proofErr w:type="spellEnd"/>
+      <w:r>
+        <w:t xml:space="preserve"> </w:t>
+      </w:r>
+      <w:proofErr w:type="spellStart"/>
+      <w:r>
+        <w:t>bodynya</w:t>
+      </w:r>
+      <w:proofErr w:type="spellEnd"/>
+      <w:r>
+        <w:t xml:space="preserve"> </w:t>
+      </w:r>
+      <w:proofErr w:type="spellStart"/>
+      <w:r>
+        <w:t>disin</w:t>
+      </w:r>
+      <w:r>
+        <w:t>i</w:t>
+      </w:r>
+      <w:proofErr w:type="spellEnd"/>
+      <w:r>
+        <w:t xml:space="preserve">. </w:t>
+      </w:r>
+      <w:proofErr w:type="spellStart"/>
+      <w:r>
+        <w:t>Ya</w:t>
+      </w:r>
+      <w:proofErr w:type="spellEnd"/>
+      <w:r>
+        <w:t xml:space="preserve"> </w:t>
+      </w:r>
+      <w:proofErr w:type="spellStart"/>
+      <w:r>
+        <w:t>coba</w:t>
+      </w:r>
+      <w:proofErr w:type="spellEnd"/>
+      <w:r>
+        <w:t xml:space="preserve"> </w:t>
+      </w:r>
+      <w:proofErr w:type="spellStart"/>
+      <w:r>
+        <w:t>ajalah</w:t>
+      </w:r>
+      <w:proofErr w:type="spellEnd"/>
+      <w:r>
+        <w:t xml:space="preserve"> </w:t>
+      </w:r>
+      <w:proofErr w:type="spellStart"/>
+      <w:r>
+        <w:t>ya</w:t>
+      </w:r>
+      <w:proofErr w:type="spellEnd"/>
+      <w:r>
+        <w:t xml:space="preserve">. </w:t>
+      </w:r>
+      <w:proofErr w:type="spellStart"/>
+      <w:r>
+        <w:t>Siapa</w:t>
+      </w:r>
+      <w:proofErr w:type="spellEnd"/>
+      <w:r>
+        <w:t xml:space="preserve"> tau </w:t>
+      </w:r>
+      <w:proofErr w:type="spellStart"/>
+      <w:r>
+        <w:t>beruntung</w:t>
+      </w:r>
+      <w:proofErr w:type="spellEnd"/>
+      <w:r>
+        <w:t xml:space="preserve"> </w:t>
+      </w:r>
+      <w:proofErr w:type="spellStart"/>
+      <w:r>
+        <w:t>hehe</w:t>
+      </w:r>
+      <w:proofErr w:type="spellEnd"/>
+      <w:r>
+        <w:t>",</w:t>
+      </w:r>
+    </w:p>
+    <w:p>
+      <w:pPr>
+        <w:pStyle w:val="normalNew"/>
+        <w:spacing w:after="120" w:line="240" w:lineRule="auto"/>
+        <w:ind w:left="1069"/>
+      </w:pPr>
+      <w:r>
+        <w:tab/>
+        <w:t>"</w:t>
+      </w:r>
+      <w:proofErr w:type="spellStart"/>
+      <w:proofErr w:type="gramStart"/>
+      <w:r>
+        <w:t>emailTemplateCategoryId</w:t>
+      </w:r>
+      <w:proofErr w:type="spellEnd"/>
+      <w:proofErr w:type="gramEnd"/>
+      <w:r>
+        <w:t>" : 1,</w:t>
+      </w:r>
+    </w:p>
+    <w:p>
+      <w:pPr>
+        <w:pStyle w:val="normalNew"/>
+        <w:spacing w:after="120" w:line="240" w:lineRule="auto"/>
+        <w:ind w:left="1069"/>
+      </w:pPr>
+      <w:r>
+        <w:t>"</w:t>
+      </w:r>
+      <w:proofErr w:type="spellStart"/>
+      <w:proofErr w:type="gramStart"/>
+      <w:r>
+        <w:t>senderId</w:t>
+      </w:r>
+      <w:proofErr w:type="spellEnd"/>
+      <w:proofErr w:type="gramEnd"/>
+      <w:r>
+        <w:t>" : 3,</w:t>
+      </w:r>
+    </w:p>
+    <w:p>
+      <w:pPr>
+        <w:pStyle w:val="normalNew"/>
+        <w:spacing w:after="120" w:line="240" w:lineRule="auto"/>
+        <w:ind w:left="1069"/>
+      </w:pPr>
+      <w:r>
+        <w:tab/>
+        <w:t>"</w:t>
+      </w:r>
+      <w:proofErr w:type="spellStart"/>
+      <w:proofErr w:type="gramStart"/>
       <w:r>
         <w:t>appId</w:t>
       </w:r>
       <w:proofErr w:type="spellEnd"/>
-      <w:proofErr w:type="gramStart"/>
-      <w:r>
-        <w:t>" :</w:t>
-      </w:r>
-      <w:proofErr w:type="gramEnd"/>
-      <w:r>
-        <w:t xml:space="preserve"> 3,</w:t>
+      <w:proofErr w:type="gramEnd"/>
+      <w:r>
+        <w:t>" : 3,</w:t>
       </w:r>
     </w:p>
     <w:p>
@@ -402,15 +390,15 @@
       </w:pPr>
       <w:r>
         <w:tab/>
-        <w:t>"recipient</w:t>
-      </w:r>
-      <w:proofErr w:type="gramStart"/>
-      <w:r>
-        <w:t>" :</w:t>
-      </w:r>
-      <w:proofErr w:type="gramEnd"/>
-      <w:r>
-        <w:t xml:space="preserve"> "</w:t>
+        <w:t>"</w:t>
+      </w:r>
+      <w:proofErr w:type="gramStart"/>
+      <w:r>
+        <w:t>recipient</w:t>
+      </w:r>
+      <w:proofErr w:type="gramEnd"/>
+      <w:r>
+        <w:t>" : "</w:t>
       </w:r>
       <w:r>
         <w:t>paskaanugrah1@gmail.com</w:t>
@@ -834,7 +822,7 @@
         <w:spacing w:line="240" w:lineRule="auto"/>
         <w:ind w:left="0" w:firstLine="720"/>
       </w:pPr>
-      <w:hyperlink r:id="rId5" w:history="1">
+      <w:hyperlink r:id="rId6" w:history="1">
         <w:r>
           <w:rPr>
             <w:rStyle w:val="Hyperlink"/>
@@ -1030,15 +1018,15 @@
         <w:t>"</w:t>
       </w:r>
       <w:proofErr w:type="spellStart"/>
+      <w:proofErr w:type="gramStart"/>
       <w:r>
         <w:t>active</w:t>
       </w:r>
-      <w:proofErr w:type="gramStart"/>
+      <w:proofErr w:type="gramEnd"/>
       <w:r>
         <w:t>":true</w:t>
       </w:r>
       <w:proofErr w:type="spellEnd"/>
-      <w:proofErr w:type="gramEnd"/>
     </w:p>
     <w:p>
       <w:pPr>
@@ -1284,17 +1272,14 @@
         <w:t>"</w:t>
       </w:r>
       <w:proofErr w:type="spellStart"/>
+      <w:proofErr w:type="gramStart"/>
       <w:r>
         <w:t>toRecipient</w:t>
       </w:r>
       <w:proofErr w:type="spellEnd"/>
-      <w:proofErr w:type="gramStart"/>
-      <w:r>
-        <w:t>" :</w:t>
-      </w:r>
-      <w:proofErr w:type="gramEnd"/>
-      <w:r>
-        <w:t xml:space="preserve"> "oeyeoy@gmail.com",</w:t>
+      <w:proofErr w:type="gramEnd"/>
+      <w:r>
+        <w:t>" : "oeyeoy@gmail.com",</w:t>
       </w:r>
     </w:p>
     <w:p>
@@ -1305,15 +1290,15 @@
       </w:pPr>
       <w:r>
         <w:tab/>
-        <w:t>"bcc</w:t>
-      </w:r>
-      <w:proofErr w:type="gramStart"/>
-      <w:r>
-        <w:t>" :</w:t>
-      </w:r>
-      <w:proofErr w:type="gramEnd"/>
-      <w:r>
-        <w:t xml:space="preserve"> "paskaadil@gmail.com",</w:t>
+        <w:t>"</w:t>
+      </w:r>
+      <w:proofErr w:type="gramStart"/>
+      <w:r>
+        <w:t>bcc</w:t>
+      </w:r>
+      <w:proofErr w:type="gramEnd"/>
+      <w:r>
+        <w:t>" : "paskaadil@gmail.com",</w:t>
       </w:r>
     </w:p>
     <w:p>
@@ -1343,15 +1328,15 @@
       </w:pPr>
       <w:r>
         <w:tab/>
-        <w:t>"subject</w:t>
-      </w:r>
-      <w:proofErr w:type="gramStart"/>
-      <w:r>
-        <w:t>" :</w:t>
-      </w:r>
-      <w:proofErr w:type="gramEnd"/>
-      <w:r>
-        <w:t xml:space="preserve"> "</w:t>
+        <w:t>"</w:t>
+      </w:r>
+      <w:proofErr w:type="gramStart"/>
+      <w:r>
+        <w:t>subject</w:t>
+      </w:r>
+      <w:proofErr w:type="gramEnd"/>
+      <w:r>
+        <w:t>" : "</w:t>
       </w:r>
       <w:proofErr w:type="spellStart"/>
       <w:r>
@@ -1386,15 +1371,15 @@
       </w:pPr>
       <w:r>
         <w:tab/>
-        <w:t>"body</w:t>
-      </w:r>
-      <w:proofErr w:type="gramStart"/>
-      <w:r>
-        <w:t>" :</w:t>
-      </w:r>
-      <w:proofErr w:type="gramEnd"/>
-      <w:r>
-        <w:t xml:space="preserve"> "</w:t>
+        <w:t>"</w:t>
+      </w:r>
+      <w:proofErr w:type="gramStart"/>
+      <w:r>
+        <w:t>body</w:t>
+      </w:r>
+      <w:proofErr w:type="gramEnd"/>
+      <w:r>
+        <w:t>" : "</w:t>
       </w:r>
       <w:proofErr w:type="spellStart"/>
       <w:r>
@@ -1426,17 +1411,14 @@
         <w:t>"</w:t>
       </w:r>
       <w:proofErr w:type="spellStart"/>
+      <w:proofErr w:type="gramStart"/>
       <w:r>
         <w:t>senderId</w:t>
       </w:r>
       <w:proofErr w:type="spellEnd"/>
-      <w:proofErr w:type="gramStart"/>
-      <w:r>
-        <w:t>" :</w:t>
-      </w:r>
-      <w:proofErr w:type="gramEnd"/>
-      <w:r>
-        <w:t xml:space="preserve"> 3</w:t>
+      <w:proofErr w:type="gramEnd"/>
+      <w:r>
+        <w:t>" : 3</w:t>
       </w:r>
     </w:p>
     <w:p>
@@ -1597,16 +1579,7 @@
           <w:lang w:val="en-ID"/>
         </w:rPr>
         <w:lastRenderedPageBreak/>
-        <w:t>D</w:t>
-      </w:r>
-      <w:bookmarkStart w:id="0" w:name="_GoBack"/>
-      <w:bookmarkEnd w:id="0"/>
-      <w:r>
-        <w:rPr>
-          <w:color w:val="000000" w:themeColor="text1"/>
-          <w:lang w:val="en-ID"/>
-        </w:rPr>
-        <w:t xml:space="preserve">DL FOR </w:t>
+        <w:t xml:space="preserve">DDL FOR </w:t>
       </w:r>
       <w:r>
         <w:rPr>
@@ -1686,7 +1659,14 @@
       </w:pPr>
       <w:r>
         <w:tab/>
-        <w:t xml:space="preserve">id int8 NOT NULL DEFAULT </w:t>
+      </w:r>
+      <w:proofErr w:type="gramStart"/>
+      <w:r>
+        <w:t>id</w:t>
+      </w:r>
+      <w:proofErr w:type="gramEnd"/>
+      <w:r>
+        <w:t xml:space="preserve"> int8 NOT NULL DEFAULT </w:t>
       </w:r>
       <w:proofErr w:type="spellStart"/>
       <w:r>
@@ -1701,12 +1681,10 @@
         <w:t>email_sender_id_seq</w:t>
       </w:r>
       <w:proofErr w:type="spellEnd"/>
-      <w:proofErr w:type="gramStart"/>
       <w:r>
         <w:t>'::</w:t>
       </w:r>
       <w:proofErr w:type="spellStart"/>
-      <w:proofErr w:type="gramEnd"/>
       <w:r>
         <w:t>regclass</w:t>
       </w:r>
@@ -1723,15 +1701,14 @@
       </w:pPr>
       <w:r>
         <w:tab/>
-        <w:t xml:space="preserve">email </w:t>
-      </w:r>
-      <w:proofErr w:type="gramStart"/>
-      <w:r>
-        <w:t>varchar(</w:t>
-      </w:r>
-      <w:proofErr w:type="gramEnd"/>
-      <w:r>
-        <w:t>255) NOT NULL,</w:t>
+      </w:r>
+      <w:proofErr w:type="gramStart"/>
+      <w:r>
+        <w:t>email</w:t>
+      </w:r>
+      <w:proofErr w:type="gramEnd"/>
+      <w:r>
+        <w:t xml:space="preserve"> varchar(255) NOT NULL,</w:t>
       </w:r>
     </w:p>
     <w:p>
@@ -1753,15 +1730,14 @@
       </w:pPr>
       <w:r>
         <w:tab/>
-        <w:t xml:space="preserve">host </w:t>
-      </w:r>
-      <w:proofErr w:type="gramStart"/>
-      <w:r>
-        <w:t>varchar(</w:t>
-      </w:r>
-      <w:proofErr w:type="gramEnd"/>
-      <w:r>
-        <w:t>255) NOT NULL,</w:t>
+      </w:r>
+      <w:proofErr w:type="gramStart"/>
+      <w:r>
+        <w:t>host</w:t>
+      </w:r>
+      <w:proofErr w:type="gramEnd"/>
+      <w:r>
+        <w:t xml:space="preserve"> varchar(255) NOT NULL,</w:t>
       </w:r>
     </w:p>
     <w:p>
@@ -1790,7 +1766,15 @@
       </w:r>
       <w:proofErr w:type="spellEnd"/>
       <w:r>
-        <w:t xml:space="preserve"> bool NOT NULL,</w:t>
+        <w:t xml:space="preserve"> </w:t>
+      </w:r>
+      <w:proofErr w:type="spellStart"/>
+      <w:r>
+        <w:t>bool</w:t>
+      </w:r>
+      <w:proofErr w:type="spellEnd"/>
+      <w:r>
+        <w:t xml:space="preserve"> NOT NULL,</w:t>
       </w:r>
     </w:p>
     <w:p>
@@ -1861,18 +1845,18 @@
         <w:t xml:space="preserve">ALTER TABLE </w:t>
       </w:r>
       <w:proofErr w:type="spellStart"/>
-      <w:proofErr w:type="gramStart"/>
-      <w:r>
-        <w:t>public.email</w:t>
-      </w:r>
-      <w:proofErr w:type="gramEnd"/>
-      <w:r>
-        <w:t>_template_category</w:t>
-      </w:r>
-      <w:proofErr w:type="spellEnd"/>
-      <w:r>
-        <w:t xml:space="preserve"> ALTER COLUMN id TYPE int8 USING id::int8 ;</w:t>
-      </w:r>
+      <w:r>
+        <w:t>public.email_template_category</w:t>
+      </w:r>
+      <w:proofErr w:type="spellEnd"/>
+      <w:r>
+        <w:t xml:space="preserve"> ALTER COLUMN id TYPE int8 USING id::</w:t>
+      </w:r>
+      <w:proofErr w:type="gramStart"/>
+      <w:r>
+        <w:t>int8 ;</w:t>
+      </w:r>
+      <w:proofErr w:type="gramEnd"/>
     </w:p>
     <w:p>
       <w:pPr>
@@ -1883,17 +1867,25 @@
         <w:t xml:space="preserve">ALTER TABLE </w:t>
       </w:r>
       <w:proofErr w:type="spellStart"/>
-      <w:proofErr w:type="gramStart"/>
-      <w:r>
-        <w:t>public.email</w:t>
-      </w:r>
-      <w:proofErr w:type="gramEnd"/>
-      <w:r>
-        <w:t>_template_category</w:t>
-      </w:r>
-      <w:proofErr w:type="spellEnd"/>
-      <w:r>
-        <w:t xml:space="preserve"> ADD description varchar(255) NULL ;</w:t>
+      <w:r>
+        <w:t>public.email_template_category</w:t>
+      </w:r>
+      <w:proofErr w:type="spellEnd"/>
+      <w:r>
+        <w:t xml:space="preserve"> ADD description </w:t>
+      </w:r>
+      <w:proofErr w:type="spellStart"/>
+      <w:proofErr w:type="gramStart"/>
+      <w:r>
+        <w:t>varchar</w:t>
+      </w:r>
+      <w:proofErr w:type="spellEnd"/>
+      <w:r>
+        <w:t>(</w:t>
+      </w:r>
+      <w:proofErr w:type="gramEnd"/>
+      <w:r>
+        <w:t>255) NULL ;</w:t>
       </w:r>
     </w:p>
     <w:p>
@@ -1905,18 +1897,18 @@
         <w:t xml:space="preserve">ALTER TABLE </w:t>
       </w:r>
       <w:proofErr w:type="spellStart"/>
-      <w:proofErr w:type="gramStart"/>
-      <w:r>
-        <w:t>public.email</w:t>
-      </w:r>
-      <w:proofErr w:type="gramEnd"/>
-      <w:r>
-        <w:t>_template_category</w:t>
-      </w:r>
-      <w:proofErr w:type="spellEnd"/>
-      <w:r>
-        <w:t xml:space="preserve"> ALTER COLUMN active SET DEFAULT true ;</w:t>
-      </w:r>
+      <w:r>
+        <w:t>public.email_template_category</w:t>
+      </w:r>
+      <w:proofErr w:type="spellEnd"/>
+      <w:r>
+        <w:t xml:space="preserve"> ALTER COLUMN active SET DEFAULT </w:t>
+      </w:r>
+      <w:proofErr w:type="gramStart"/>
+      <w:r>
+        <w:t>true ;</w:t>
+      </w:r>
+      <w:proofErr w:type="gramEnd"/>
     </w:p>
     <w:p>
       <w:pPr>
@@ -2060,7 +2052,14 @@
       </w:pPr>
       <w:r>
         <w:tab/>
-        <w:t xml:space="preserve">id int8 NOT NULL DEFAULT </w:t>
+      </w:r>
+      <w:proofErr w:type="gramStart"/>
+      <w:r>
+        <w:t>id</w:t>
+      </w:r>
+      <w:proofErr w:type="gramEnd"/>
+      <w:r>
+        <w:t xml:space="preserve"> int8 NOT NULL DEFAULT </w:t>
       </w:r>
       <w:proofErr w:type="spellStart"/>
       <w:r>
@@ -2075,12 +2074,10 @@
         <w:t>email_history_id_seq</w:t>
       </w:r>
       <w:proofErr w:type="spellEnd"/>
-      <w:proofErr w:type="gramStart"/>
       <w:r>
         <w:t>'::</w:t>
       </w:r>
       <w:proofErr w:type="spellStart"/>
-      <w:proofErr w:type="gramEnd"/>
       <w:r>
         <w:t>regclass</w:t>
       </w:r>
@@ -2137,15 +2134,14 @@
       </w:pPr>
       <w:r>
         <w:tab/>
-        <w:t xml:space="preserve">subject </w:t>
-      </w:r>
-      <w:proofErr w:type="gramStart"/>
-      <w:r>
-        <w:t>varchar(</w:t>
-      </w:r>
-      <w:proofErr w:type="gramEnd"/>
-      <w:r>
-        <w:t>255) NOT NULL,</w:t>
+      </w:r>
+      <w:proofErr w:type="gramStart"/>
+      <w:r>
+        <w:t>subject</w:t>
+      </w:r>
+      <w:proofErr w:type="gramEnd"/>
+      <w:r>
+        <w:t xml:space="preserve"> varchar(255) NOT NULL,</w:t>
       </w:r>
     </w:p>
     <w:p>
@@ -2321,17 +2317,20 @@
         <w:t xml:space="preserve">REFERENCES </w:t>
       </w:r>
       <w:proofErr w:type="spellStart"/>
-      <w:proofErr w:type="gramStart"/>
-      <w:r>
-        <w:t>public.email</w:t>
-      </w:r>
-      <w:proofErr w:type="gramEnd"/>
-      <w:r>
-        <w:t>_sender</w:t>
-      </w:r>
-      <w:proofErr w:type="spellEnd"/>
-      <w:r>
-        <w:t>(id) ON DELETE CASCADE ON UPDATE CASCADE</w:t>
+      <w:r>
+        <w:t>public.email_</w:t>
+      </w:r>
+      <w:proofErr w:type="gramStart"/>
+      <w:r>
+        <w:t>sender</w:t>
+      </w:r>
+      <w:proofErr w:type="spellEnd"/>
+      <w:r>
+        <w:t>(</w:t>
+      </w:r>
+      <w:proofErr w:type="gramEnd"/>
+      <w:r>
+        <w:t>id) ON DELETE CASCADE ON UPDATE CASCADE</w:t>
       </w:r>
       <w:r>
         <w:t>,</w:t>
@@ -2364,17 +2363,20 @@
         <w:t xml:space="preserve">) REFERENCES </w:t>
       </w:r>
       <w:proofErr w:type="spellStart"/>
-      <w:proofErr w:type="gramStart"/>
-      <w:r>
-        <w:t>public.email</w:t>
-      </w:r>
-      <w:proofErr w:type="gramEnd"/>
-      <w:r>
-        <w:t>_template_category</w:t>
-      </w:r>
-      <w:proofErr w:type="spellEnd"/>
-      <w:r>
-        <w:t>(id) ON DELETE CASCADE ON UPDATE CASCADE</w:t>
+      <w:r>
+        <w:t>public.email_template_</w:t>
+      </w:r>
+      <w:proofErr w:type="gramStart"/>
+      <w:r>
+        <w:t>category</w:t>
+      </w:r>
+      <w:proofErr w:type="spellEnd"/>
+      <w:r>
+        <w:t>(</w:t>
+      </w:r>
+      <w:proofErr w:type="gramEnd"/>
+      <w:r>
+        <w:t>id) ON DELETE CASCADE ON UPDATE CASCADE</w:t>
       </w:r>
     </w:p>
     <w:p>
@@ -2484,13 +2486,8 @@
         <w:t xml:space="preserve">ALTER TABLE </w:t>
       </w:r>
       <w:proofErr w:type="spellStart"/>
-      <w:proofErr w:type="gramStart"/>
-      <w:r>
-        <w:t>public.email</w:t>
-      </w:r>
-      <w:proofErr w:type="gramEnd"/>
-      <w:r>
-        <w:t>_history</w:t>
+      <w:r>
+        <w:t>public.email_history</w:t>
       </w:r>
       <w:proofErr w:type="spellEnd"/>
       <w:r>
@@ -2502,8 +2499,13 @@
       </w:r>
       <w:proofErr w:type="spellEnd"/>
       <w:r>
-        <w:t xml:space="preserve"> int8 NULL ;</w:t>
-      </w:r>
+        <w:t xml:space="preserve"> int8 </w:t>
+      </w:r>
+      <w:proofErr w:type="gramStart"/>
+      <w:r>
+        <w:t>NULL ;</w:t>
+      </w:r>
+      <w:proofErr w:type="gramEnd"/>
     </w:p>
     <w:p>
       <w:pPr>
@@ -2514,29 +2516,29 @@
           <w:szCs w:val="24"/>
         </w:rPr>
       </w:pPr>
+      <w:proofErr w:type="gramStart"/>
       <w:r>
         <w:rPr>
           <w:sz w:val="24"/>
           <w:szCs w:val="24"/>
         </w:rPr>
-        <w:t xml:space="preserve">alter table </w:t>
-      </w:r>
-      <w:proofErr w:type="spellStart"/>
-      <w:proofErr w:type="gramStart"/>
+        <w:t>alter</w:t>
+      </w:r>
+      <w:proofErr w:type="gramEnd"/>
       <w:r>
         <w:rPr>
           <w:sz w:val="24"/>
           <w:szCs w:val="24"/>
         </w:rPr>
-        <w:t>public.email</w:t>
-      </w:r>
-      <w:proofErr w:type="gramEnd"/>
+        <w:t xml:space="preserve"> table </w:t>
+      </w:r>
+      <w:proofErr w:type="spellStart"/>
       <w:r>
         <w:rPr>
           <w:sz w:val="24"/>
           <w:szCs w:val="24"/>
         </w:rPr>
-        <w:t>_history</w:t>
+        <w:t>public.email_history</w:t>
       </w:r>
       <w:proofErr w:type="spellEnd"/>
       <w:r>
@@ -2580,13 +2582,8 @@
         <w:t xml:space="preserve">ALTER TABLE </w:t>
       </w:r>
       <w:proofErr w:type="spellStart"/>
-      <w:proofErr w:type="gramStart"/>
-      <w:r>
-        <w:t>public.email</w:t>
-      </w:r>
-      <w:proofErr w:type="gramEnd"/>
-      <w:r>
-        <w:t>_template</w:t>
+      <w:r>
+        <w:t>public.email_template</w:t>
       </w:r>
       <w:proofErr w:type="spellEnd"/>
       <w:r>
@@ -2594,12 +2591,17 @@
       </w:r>
       <w:proofErr w:type="spellStart"/>
       <w:r>
-        <w:t>email_template_type_id_fkey</w:t>
+        <w:t>email_template_type_id_</w:t>
+      </w:r>
+      <w:proofErr w:type="gramStart"/>
+      <w:r>
+        <w:t>fkey</w:t>
       </w:r>
       <w:proofErr w:type="spellEnd"/>
       <w:r>
         <w:t xml:space="preserve"> ;</w:t>
       </w:r>
+      <w:proofErr w:type="gramEnd"/>
     </w:p>
     <w:p>
       <w:pPr>
@@ -2610,13 +2612,8 @@
         <w:t xml:space="preserve">ALTER TABLE </w:t>
       </w:r>
       <w:proofErr w:type="spellStart"/>
-      <w:proofErr w:type="gramStart"/>
-      <w:r>
-        <w:t>public.email</w:t>
-      </w:r>
-      <w:proofErr w:type="gramEnd"/>
-      <w:r>
-        <w:t>_template</w:t>
+      <w:r>
+        <w:t>public.email_template</w:t>
       </w:r>
       <w:proofErr w:type="spellEnd"/>
       <w:r>
@@ -2624,12 +2621,17 @@
       </w:r>
       <w:proofErr w:type="spellStart"/>
       <w:r>
-        <w:t>tenant_type_id</w:t>
+        <w:t>tenant_type_</w:t>
+      </w:r>
+      <w:proofErr w:type="gramStart"/>
+      <w:r>
+        <w:t>id</w:t>
       </w:r>
       <w:proofErr w:type="spellEnd"/>
       <w:r>
         <w:t xml:space="preserve"> ;</w:t>
       </w:r>
+      <w:proofErr w:type="gramEnd"/>
     </w:p>
     <w:p>
       <w:pPr>
@@ -2640,18 +2642,18 @@
         <w:t xml:space="preserve">ALTER TABLE </w:t>
       </w:r>
       <w:proofErr w:type="spellStart"/>
-      <w:proofErr w:type="gramStart"/>
-      <w:r>
-        <w:t>public.email</w:t>
-      </w:r>
-      <w:proofErr w:type="gramEnd"/>
-      <w:r>
-        <w:t>_template</w:t>
-      </w:r>
-      <w:proofErr w:type="spellEnd"/>
-      <w:r>
-        <w:t xml:space="preserve"> DROP COLUMN active ;</w:t>
-      </w:r>
+      <w:r>
+        <w:t>public.email_template</w:t>
+      </w:r>
+      <w:proofErr w:type="spellEnd"/>
+      <w:r>
+        <w:t xml:space="preserve"> DROP COLUMN </w:t>
+      </w:r>
+      <w:proofErr w:type="gramStart"/>
+      <w:r>
+        <w:t>active ;</w:t>
+      </w:r>
+      <w:proofErr w:type="gramEnd"/>
     </w:p>
     <w:p>
       <w:pPr>
@@ -2662,13 +2664,8 @@
         <w:t xml:space="preserve">ALTER TABLE </w:t>
       </w:r>
       <w:proofErr w:type="spellStart"/>
-      <w:proofErr w:type="gramStart"/>
-      <w:r>
-        <w:t>public.email</w:t>
-      </w:r>
-      <w:proofErr w:type="gramEnd"/>
-      <w:r>
-        <w:t>_</w:t>
+      <w:r>
+        <w:t>public.email_</w:t>
       </w:r>
       <w:r>
         <w:t>template</w:t>
@@ -2685,9 +2682,11 @@
       <w:r>
         <w:t xml:space="preserve"> int8 </w:t>
       </w:r>
+      <w:proofErr w:type="gramStart"/>
       <w:r>
         <w:t>NULL ;</w:t>
       </w:r>
+      <w:proofErr w:type="gramEnd"/>
     </w:p>
     <w:p>
       <w:pPr>
@@ -2698,13 +2697,8 @@
         <w:t xml:space="preserve">ALTER TABLE </w:t>
       </w:r>
       <w:proofErr w:type="spellStart"/>
-      <w:proofErr w:type="gramStart"/>
-      <w:r>
-        <w:t>public.email</w:t>
-      </w:r>
-      <w:proofErr w:type="gramEnd"/>
-      <w:r>
-        <w:t>_template</w:t>
+      <w:r>
+        <w:t>public.email_template</w:t>
       </w:r>
       <w:proofErr w:type="spellEnd"/>
       <w:r>
@@ -2716,8 +2710,13 @@
       </w:r>
       <w:proofErr w:type="spellEnd"/>
       <w:r>
-        <w:t xml:space="preserve"> date NULL ;</w:t>
-      </w:r>
+        <w:t xml:space="preserve"> date </w:t>
+      </w:r>
+      <w:proofErr w:type="gramStart"/>
+      <w:r>
+        <w:t>NULL ;</w:t>
+      </w:r>
+      <w:proofErr w:type="gramEnd"/>
     </w:p>
     <w:p>
       <w:pPr>
@@ -2728,18 +2727,18 @@
         <w:t xml:space="preserve">ALTER TABLE </w:t>
       </w:r>
       <w:proofErr w:type="spellStart"/>
-      <w:proofErr w:type="gramStart"/>
-      <w:r>
-        <w:t>public.email</w:t>
-      </w:r>
-      <w:proofErr w:type="gramEnd"/>
-      <w:r>
-        <w:t>_template</w:t>
-      </w:r>
-      <w:proofErr w:type="spellEnd"/>
-      <w:r>
-        <w:t xml:space="preserve"> ADD recipient text NULL ;</w:t>
-      </w:r>
+      <w:r>
+        <w:t>public.email_template</w:t>
+      </w:r>
+      <w:proofErr w:type="spellEnd"/>
+      <w:r>
+        <w:t xml:space="preserve"> ADD recipient text </w:t>
+      </w:r>
+      <w:proofErr w:type="gramStart"/>
+      <w:r>
+        <w:t>NULL ;</w:t>
+      </w:r>
+      <w:proofErr w:type="gramEnd"/>
     </w:p>
     <w:p>
       <w:pPr>
@@ -2750,13 +2749,8 @@
         <w:t xml:space="preserve">ALTER TABLE </w:t>
       </w:r>
       <w:proofErr w:type="spellStart"/>
-      <w:proofErr w:type="gramStart"/>
-      <w:r>
-        <w:t>public.email</w:t>
-      </w:r>
-      <w:proofErr w:type="gramEnd"/>
-      <w:r>
-        <w:t>_template</w:t>
+      <w:r>
+        <w:t>public.email_template</w:t>
       </w:r>
       <w:proofErr w:type="spellEnd"/>
       <w:r>
@@ -2772,7 +2766,12 @@
       </w:r>
       <w:proofErr w:type="spellStart"/>
       <w:r>
-        <w:t>sender_id</w:t>
+        <w:t>sender</w:t>
+      </w:r>
+      <w:bookmarkStart w:id="0" w:name="_GoBack"/>
+      <w:bookmarkEnd w:id="0"/>
+      <w:r>
+        <w:t>_id</w:t>
       </w:r>
       <w:proofErr w:type="spellEnd"/>
       <w:r>
@@ -2782,15 +2781,136 @@
       <w:r>
         <w:t>public.email_</w:t>
       </w:r>
+      <w:proofErr w:type="gramStart"/>
       <w:r>
         <w:t>sender</w:t>
       </w:r>
       <w:proofErr w:type="spellEnd"/>
       <w:r>
-        <w:t xml:space="preserve">(id) ON DELETE CASCADE ON </w:t>
+        <w:t>(</w:t>
+      </w:r>
+      <w:proofErr w:type="gramEnd"/>
+      <w:r>
+        <w:t xml:space="preserve">id) ON DELETE CASCADE ON </w:t>
       </w:r>
       <w:r>
         <w:t>UPDATE CASCADE ;</w:t>
+      </w:r>
+    </w:p>
+    <w:p>
+      <w:pPr>
+        <w:pStyle w:val="normalNew"/>
+        <w:spacing w:line="240" w:lineRule="auto"/>
+      </w:pPr>
+    </w:p>
+    <w:p>
+      <w:pPr>
+        <w:pStyle w:val="normalNew"/>
+        <w:spacing w:line="240" w:lineRule="auto"/>
+        <w:rPr>
+          <w:b/>
+          <w:color w:val="FF0000"/>
+        </w:rPr>
+      </w:pPr>
+      <w:proofErr w:type="spellStart"/>
+      <w:proofErr w:type="gramStart"/>
+      <w:r>
+        <w:rPr>
+          <w:b/>
+          <w:color w:val="FF0000"/>
+        </w:rPr>
+        <w:t>Tambahan</w:t>
+      </w:r>
+      <w:proofErr w:type="spellEnd"/>
+      <w:r>
+        <w:rPr>
+          <w:b/>
+          <w:color w:val="FF0000"/>
+        </w:rPr>
+        <w:t xml:space="preserve"> :</w:t>
+      </w:r>
+      <w:proofErr w:type="gramEnd"/>
+    </w:p>
+    <w:p>
+      <w:pPr>
+        <w:pStyle w:val="normalNew"/>
+        <w:spacing w:line="240" w:lineRule="auto"/>
+      </w:pPr>
+      <w:r>
+        <w:t xml:space="preserve">ALTER TABLE </w:t>
+      </w:r>
+      <w:proofErr w:type="spellStart"/>
+      <w:r>
+        <w:t>public</w:t>
+      </w:r>
+      <w:r>
+        <w:t>.email_template</w:t>
+      </w:r>
+      <w:proofErr w:type="spellEnd"/>
+      <w:r>
+        <w:t xml:space="preserve"> DROP CONSTRAINT </w:t>
+      </w:r>
+      <w:proofErr w:type="spellStart"/>
+      <w:r>
+        <w:t>email_template_email_template_category_id_</w:t>
+      </w:r>
+      <w:proofErr w:type="gramStart"/>
+      <w:r>
+        <w:t>fkey</w:t>
+      </w:r>
+      <w:proofErr w:type="spellEnd"/>
+      <w:r>
+        <w:t xml:space="preserve"> ;</w:t>
+      </w:r>
+      <w:proofErr w:type="gramEnd"/>
+    </w:p>
+    <w:p>
+      <w:pPr>
+        <w:pStyle w:val="normalNew"/>
+        <w:spacing w:line="240" w:lineRule="auto"/>
+      </w:pPr>
+      <w:r>
+        <w:t xml:space="preserve">ALTER TABLE </w:t>
+      </w:r>
+      <w:proofErr w:type="spellStart"/>
+      <w:r>
+        <w:t>public.email_template</w:t>
+      </w:r>
+      <w:proofErr w:type="spellEnd"/>
+      <w:r>
+        <w:t xml:space="preserve"> ADD CONSTRAINT </w:t>
+      </w:r>
+      <w:proofErr w:type="spellStart"/>
+      <w:r>
+        <w:t>email_template_email_template_category_fk</w:t>
+      </w:r>
+      <w:proofErr w:type="spellEnd"/>
+      <w:r>
+        <w:t xml:space="preserve"> FOREIGN KEY (</w:t>
+      </w:r>
+      <w:proofErr w:type="spellStart"/>
+      <w:r>
+        <w:t>email_template_category_id</w:t>
+      </w:r>
+      <w:proofErr w:type="spellEnd"/>
+      <w:r>
+        <w:t xml:space="preserve">) REFERENCES </w:t>
+      </w:r>
+      <w:proofErr w:type="spellStart"/>
+      <w:r>
+        <w:t>public.email_template_</w:t>
+      </w:r>
+      <w:proofErr w:type="gramStart"/>
+      <w:r>
+        <w:t>category</w:t>
+      </w:r>
+      <w:proofErr w:type="spellEnd"/>
+      <w:r>
+        <w:t>(</w:t>
+      </w:r>
+      <w:proofErr w:type="gramEnd"/>
+      <w:r>
+        <w:t>id) ON DELETE SET DEFAULT ON UPDATE SET DEFAULT ;</w:t>
       </w:r>
     </w:p>
     <w:p>
@@ -2835,6 +2955,7 @@
       </w:pPr>
       <w:proofErr w:type="spellStart"/>
       <w:r>
+        <w:lastRenderedPageBreak/>
         <w:t>Tambahan</w:t>
       </w:r>
       <w:proofErr w:type="spellEnd"/>
@@ -2858,25 +2979,28 @@
         <w:t xml:space="preserve">ALTER TABLE </w:t>
       </w:r>
       <w:proofErr w:type="spellStart"/>
-      <w:proofErr w:type="gramStart"/>
       <w:r>
         <w:t>public.apps</w:t>
       </w:r>
       <w:proofErr w:type="spellEnd"/>
-      <w:proofErr w:type="gramEnd"/>
       <w:r>
         <w:t xml:space="preserve"> ADD COLUMN </w:t>
       </w:r>
       <w:proofErr w:type="spellStart"/>
       <w:r>
-        <w:t>ima</w:t>
-      </w:r>
-      <w:r>
-        <w:t>ge_path</w:t>
-      </w:r>
-      <w:proofErr w:type="spellEnd"/>
-      <w:r>
-        <w:t xml:space="preserve"> character varying(255);</w:t>
+        <w:t>image_path</w:t>
+      </w:r>
+      <w:proofErr w:type="spellEnd"/>
+      <w:r>
+        <w:t xml:space="preserve"> character </w:t>
+      </w:r>
+      <w:proofErr w:type="gramStart"/>
+      <w:r>
+        <w:t>varying(</w:t>
+      </w:r>
+      <w:proofErr w:type="gramEnd"/>
+      <w:r>
+        <w:t>255);</w:t>
       </w:r>
     </w:p>
     <w:p>
@@ -2887,25 +3011,28 @@
         <w:t xml:space="preserve">ALTER TABLE </w:t>
       </w:r>
       <w:proofErr w:type="spellStart"/>
-      <w:proofErr w:type="gramStart"/>
       <w:r>
         <w:t>public.customer</w:t>
       </w:r>
       <w:proofErr w:type="spellEnd"/>
-      <w:proofErr w:type="gramEnd"/>
       <w:r>
         <w:t xml:space="preserve"> ADD COLUMN </w:t>
       </w:r>
       <w:proofErr w:type="spellStart"/>
       <w:r>
-        <w:t>ima</w:t>
-      </w:r>
-      <w:r>
-        <w:t>ge_path</w:t>
-      </w:r>
-      <w:proofErr w:type="spellEnd"/>
-      <w:r>
-        <w:t xml:space="preserve"> character varying(255);</w:t>
+        <w:t>image_path</w:t>
+      </w:r>
+      <w:proofErr w:type="spellEnd"/>
+      <w:r>
+        <w:t xml:space="preserve"> character </w:t>
+      </w:r>
+      <w:proofErr w:type="gramStart"/>
+      <w:r>
+        <w:t>varying(</w:t>
+      </w:r>
+      <w:proofErr w:type="gramEnd"/>
+      <w:r>
+        <w:t>255);</w:t>
       </w:r>
     </w:p>
     <w:p>
@@ -2916,15 +3043,10 @@
         <w:t xml:space="preserve">ALTER TABLE </w:t>
       </w:r>
       <w:proofErr w:type="spellStart"/>
-      <w:proofErr w:type="gramStart"/>
-      <w:r>
-        <w:t>public.</w:t>
-      </w:r>
-      <w:r>
-        <w:t>timezones</w:t>
-      </w:r>
-      <w:proofErr w:type="spellEnd"/>
-      <w:proofErr w:type="gramEnd"/>
+      <w:r>
+        <w:t>public.timezones</w:t>
+      </w:r>
+      <w:proofErr w:type="spellEnd"/>
       <w:r>
         <w:t xml:space="preserve"> ADD PRIMARY KEY (id);</w:t>
       </w:r>
@@ -2951,10 +3073,7 @@
       </w:r>
       <w:proofErr w:type="spellStart"/>
       <w:r>
-        <w:t>public</w:t>
-      </w:r>
-      <w:r>
-        <w:t>.timezones_id_seq</w:t>
+        <w:t>public.timezones_id_seq</w:t>
       </w:r>
       <w:proofErr w:type="spellEnd"/>
       <w:r>
@@ -2969,12 +3088,10 @@
         <w:t xml:space="preserve">ALTER TABLE </w:t>
       </w:r>
       <w:proofErr w:type="spellStart"/>
-      <w:proofErr w:type="gramStart"/>
       <w:r>
         <w:t>public.apps</w:t>
       </w:r>
       <w:proofErr w:type="spellEnd"/>
-      <w:proofErr w:type="gramEnd"/>
       <w:r>
         <w:t xml:space="preserve"> DROP COLUMN </w:t>
       </w:r>
@@ -2992,17 +3109,11 @@
         <w:ind w:left="709"/>
       </w:pPr>
       <w:r>
-        <w:lastRenderedPageBreak/>
         <w:t xml:space="preserve">ALTER TABLE </w:t>
       </w:r>
       <w:proofErr w:type="spellStart"/>
-      <w:proofErr w:type="gramStart"/>
-      <w:r>
-        <w:t>public.tenant</w:t>
-      </w:r>
-      <w:proofErr w:type="gramEnd"/>
-      <w:r>
-        <w:t>_type</w:t>
+      <w:r>
+        <w:t>public.tenant_type</w:t>
       </w:r>
       <w:proofErr w:type="spellEnd"/>
       <w:r>
@@ -3025,13 +3136,8 @@
         <w:t xml:space="preserve">ALTER TABLE </w:t>
       </w:r>
       <w:proofErr w:type="spellStart"/>
-      <w:proofErr w:type="gramStart"/>
-      <w:r>
-        <w:t>public.tenant</w:t>
-      </w:r>
-      <w:proofErr w:type="gramEnd"/>
-      <w:r>
-        <w:t>_type</w:t>
+      <w:r>
+        <w:t>public.tenant_type</w:t>
       </w:r>
       <w:proofErr w:type="spellEnd"/>
       <w:r>
@@ -3134,13 +3240,8 @@
         <w:t xml:space="preserve">ALTER TABLE </w:t>
       </w:r>
       <w:proofErr w:type="spellStart"/>
-      <w:proofErr w:type="gramStart"/>
-      <w:r>
-        <w:t>public.tenant</w:t>
-      </w:r>
-      <w:proofErr w:type="gramEnd"/>
-      <w:r>
-        <w:t>_template</w:t>
+      <w:r>
+        <w:t>public.tenant_template</w:t>
       </w:r>
       <w:proofErr w:type="spellEnd"/>
       <w:r>
@@ -3152,7 +3253,15 @@
       </w:r>
       <w:proofErr w:type="spellEnd"/>
       <w:r>
-        <w:t xml:space="preserve"> character(4); </w:t>
+        <w:t xml:space="preserve"> </w:t>
+      </w:r>
+      <w:proofErr w:type="gramStart"/>
+      <w:r>
+        <w:t>character(</w:t>
+      </w:r>
+      <w:proofErr w:type="gramEnd"/>
+      <w:r>
+        <w:t xml:space="preserve">4); </w:t>
       </w:r>
     </w:p>
     <w:p>
@@ -3186,20 +3295,62 @@
         <w:ind w:left="720" w:firstLine="720"/>
       </w:pPr>
       <w:proofErr w:type="spellStart"/>
+      <w:proofErr w:type="gramStart"/>
       <w:r>
         <w:t>prefix_identifier</w:t>
       </w:r>
       <w:proofErr w:type="spellEnd"/>
+      <w:proofErr w:type="gramEnd"/>
+      <w:r>
+        <w:t xml:space="preserve"> character(2) NOT NULL, </w:t>
+      </w:r>
+    </w:p>
+    <w:p>
+      <w:pPr>
+        <w:pStyle w:val="normalNew"/>
+        <w:ind w:left="720" w:firstLine="720"/>
+      </w:pPr>
+      <w:proofErr w:type="gramStart"/>
+      <w:r>
+        <w:t>description</w:t>
+      </w:r>
+      <w:proofErr w:type="gramEnd"/>
+      <w:r>
+        <w:t xml:space="preserve"> character varying(100) NOT NULL, </w:t>
+      </w:r>
+    </w:p>
+    <w:p>
+      <w:pPr>
+        <w:pStyle w:val="normalNew"/>
+        <w:ind w:left="720" w:firstLine="720"/>
+      </w:pPr>
+      <w:r>
+        <w:t>PRIMARY KEY (id</w:t>
+      </w:r>
+      <w:proofErr w:type="gramStart"/>
+      <w:r>
+        <w:t>) )</w:t>
+      </w:r>
+      <w:proofErr w:type="gramEnd"/>
       <w:r>
         <w:t xml:space="preserve"> </w:t>
       </w:r>
-      <w:proofErr w:type="gramStart"/>
-      <w:r>
-        <w:t>character(</w:t>
-      </w:r>
-      <w:proofErr w:type="gramEnd"/>
-      <w:r>
-        <w:t xml:space="preserve">2) NOT NULL, </w:t>
+    </w:p>
+    <w:p>
+      <w:pPr>
+        <w:pStyle w:val="normalNew"/>
+        <w:ind w:left="720"/>
+      </w:pPr>
+      <w:r>
+        <w:t xml:space="preserve">CREATE TABLE </w:t>
+      </w:r>
+      <w:proofErr w:type="spellStart"/>
+      <w:r>
+        <w:t>public.server_connection</w:t>
+      </w:r>
+      <w:proofErr w:type="spellEnd"/>
+      <w:r>
+        <w:t xml:space="preserve"> (</w:t>
       </w:r>
     </w:p>
     <w:p>
@@ -3208,15 +3359,7 @@
         <w:ind w:left="720" w:firstLine="720"/>
       </w:pPr>
       <w:r>
-        <w:t xml:space="preserve">description character </w:t>
-      </w:r>
-      <w:proofErr w:type="gramStart"/>
-      <w:r>
-        <w:t>varying(</w:t>
-      </w:r>
-      <w:proofErr w:type="gramEnd"/>
-      <w:r>
-        <w:t xml:space="preserve">100) NOT NULL, </w:t>
+        <w:t xml:space="preserve"> id integer NOT NULL, </w:t>
       </w:r>
     </w:p>
     <w:p>
@@ -3224,33 +3367,32 @@
         <w:pStyle w:val="normalNew"/>
         <w:ind w:left="720" w:firstLine="720"/>
       </w:pPr>
-      <w:r>
-        <w:t>PRIMARY KEY (id</w:t>
-      </w:r>
-      <w:proofErr w:type="gramStart"/>
-      <w:r>
-        <w:t>) )</w:t>
-      </w:r>
-      <w:proofErr w:type="gramEnd"/>
+      <w:proofErr w:type="gramStart"/>
+      <w:r>
+        <w:t>description</w:t>
+      </w:r>
+      <w:proofErr w:type="gramEnd"/>
+      <w:r>
+        <w:t xml:space="preserve"> character varying(100) NOT NULL,</w:t>
+      </w:r>
+    </w:p>
+    <w:p>
+      <w:pPr>
+        <w:pStyle w:val="normalNew"/>
+        <w:ind w:left="720" w:firstLine="720"/>
+      </w:pPr>
       <w:r>
         <w:t xml:space="preserve"> </w:t>
       </w:r>
-    </w:p>
-    <w:p>
-      <w:pPr>
-        <w:pStyle w:val="normalNew"/>
-        <w:ind w:left="720"/>
-      </w:pPr>
-      <w:r>
-        <w:t xml:space="preserve">CREATE TABLE </w:t>
-      </w:r>
-      <w:proofErr w:type="spellStart"/>
-      <w:r>
-        <w:t>public.server_connection</w:t>
-      </w:r>
-      <w:proofErr w:type="spellEnd"/>
-      <w:r>
-        <w:t xml:space="preserve"> (</w:t>
+      <w:proofErr w:type="spellStart"/>
+      <w:proofErr w:type="gramStart"/>
+      <w:r>
+        <w:t>schema_server</w:t>
+      </w:r>
+      <w:proofErr w:type="spellEnd"/>
+      <w:proofErr w:type="gramEnd"/>
+      <w:r>
+        <w:t xml:space="preserve"> character varying(100) NOT NULL, </w:t>
       </w:r>
     </w:p>
     <w:p>
@@ -3258,8 +3400,15 @@
         <w:pStyle w:val="normalNew"/>
         <w:ind w:left="720" w:firstLine="720"/>
       </w:pPr>
-      <w:r>
-        <w:t xml:space="preserve"> id integer NOT NULL, </w:t>
+      <w:proofErr w:type="spellStart"/>
+      <w:proofErr w:type="gramStart"/>
+      <w:r>
+        <w:t>schema_server_port</w:t>
+      </w:r>
+      <w:proofErr w:type="spellEnd"/>
+      <w:proofErr w:type="gramEnd"/>
+      <w:r>
+        <w:t xml:space="preserve"> character varying(10) NOT NULL, </w:t>
       </w:r>
     </w:p>
     <w:p>
@@ -3267,16 +3416,15 @@
         <w:pStyle w:val="normalNew"/>
         <w:ind w:left="720" w:firstLine="720"/>
       </w:pPr>
-      <w:r>
-        <w:t xml:space="preserve">description character </w:t>
-      </w:r>
-      <w:proofErr w:type="gramStart"/>
-      <w:r>
-        <w:t>varying(</w:t>
-      </w:r>
-      <w:proofErr w:type="gramEnd"/>
-      <w:r>
-        <w:t>100) NOT NULL,</w:t>
+      <w:proofErr w:type="spellStart"/>
+      <w:proofErr w:type="gramStart"/>
+      <w:r>
+        <w:t>schema_username</w:t>
+      </w:r>
+      <w:proofErr w:type="spellEnd"/>
+      <w:proofErr w:type="gramEnd"/>
+      <w:r>
+        <w:t xml:space="preserve"> character varying(100) NOT NULL, </w:t>
       </w:r>
     </w:p>
     <w:p>
@@ -3284,228 +3432,101 @@
         <w:pStyle w:val="normalNew"/>
         <w:ind w:left="720" w:firstLine="720"/>
       </w:pPr>
+      <w:proofErr w:type="spellStart"/>
+      <w:proofErr w:type="gramStart"/>
+      <w:r>
+        <w:t>schema_password</w:t>
+      </w:r>
+      <w:proofErr w:type="spellEnd"/>
+      <w:proofErr w:type="gramEnd"/>
+      <w:r>
+        <w:t xml:space="preserve"> character varying(100) NOT NULL ) </w:t>
+      </w:r>
+    </w:p>
+    <w:p>
+      <w:pPr>
+        <w:pStyle w:val="normalNew"/>
+      </w:pPr>
+      <w:r>
+        <w:t xml:space="preserve">ALTER TABLE </w:t>
+      </w:r>
+      <w:proofErr w:type="spellStart"/>
+      <w:r>
+        <w:t>public.tenant_template</w:t>
+      </w:r>
+      <w:proofErr w:type="spellEnd"/>
+      <w:r>
+        <w:t xml:space="preserve"> ADD CONSTRAINT </w:t>
+      </w:r>
+      <w:proofErr w:type="spellStart"/>
+      <w:r>
+        <w:t>tenant_type_id_fkey</w:t>
+      </w:r>
+      <w:proofErr w:type="spellEnd"/>
+      <w:r>
+        <w:t xml:space="preserve"> FOREIGN KEY (</w:t>
+      </w:r>
+      <w:proofErr w:type="spellStart"/>
+      <w:r>
+        <w:t>tenant_type_id</w:t>
+      </w:r>
+      <w:proofErr w:type="spellEnd"/>
+      <w:r>
+        <w:t xml:space="preserve">) REFERENCES </w:t>
+      </w:r>
+      <w:proofErr w:type="spellStart"/>
+      <w:r>
+        <w:t>public.tenant_type</w:t>
+      </w:r>
+      <w:proofErr w:type="spellEnd"/>
+      <w:r>
+        <w:t xml:space="preserve"> (id); </w:t>
+      </w:r>
+    </w:p>
+    <w:p>
+      <w:pPr>
+        <w:pStyle w:val="normalNew"/>
+      </w:pPr>
+      <w:r>
+        <w:t xml:space="preserve">ALTER SEQUENCE </w:t>
+      </w:r>
+      <w:proofErr w:type="spellStart"/>
+      <w:r>
+        <w:t>public.tenant_type_id_seq</w:t>
+      </w:r>
+      <w:proofErr w:type="spellEnd"/>
+      <w:r>
+        <w:t xml:space="preserve"> RENAME TO </w:t>
+      </w:r>
+      <w:proofErr w:type="spellStart"/>
+      <w:r>
+        <w:t>tenant_template_id_seq</w:t>
+      </w:r>
+      <w:proofErr w:type="spellEnd"/>
+      <w:r>
+        <w:t>;</w:t>
+      </w:r>
+    </w:p>
+    <w:p>
+      <w:pPr>
+        <w:pStyle w:val="normalNew"/>
+      </w:pPr>
+      <w:r>
+        <w:t xml:space="preserve">CREATE SEQUENCE </w:t>
+      </w:r>
+      <w:proofErr w:type="spellStart"/>
+      <w:r>
+        <w:t>public.tenant_type_id_seq</w:t>
+      </w:r>
+      <w:proofErr w:type="spellEnd"/>
       <w:r>
         <w:t xml:space="preserve"> </w:t>
       </w:r>
-      <w:proofErr w:type="spellStart"/>
-      <w:r>
-        <w:t>schema_server</w:t>
-      </w:r>
-      <w:proofErr w:type="spellEnd"/>
-      <w:r>
-        <w:t xml:space="preserve"> character </w:t>
-      </w:r>
-      <w:proofErr w:type="gramStart"/>
-      <w:r>
-        <w:t>varying(</w:t>
-      </w:r>
-      <w:proofErr w:type="gramEnd"/>
-      <w:r>
-        <w:t xml:space="preserve">100) NOT NULL, </w:t>
-      </w:r>
-    </w:p>
-    <w:p>
-      <w:pPr>
-        <w:pStyle w:val="normalNew"/>
-        <w:ind w:left="720" w:firstLine="720"/>
-      </w:pPr>
-      <w:proofErr w:type="spellStart"/>
-      <w:r>
-        <w:t>schema_server_port</w:t>
-      </w:r>
-      <w:proofErr w:type="spellEnd"/>
-      <w:r>
-        <w:t xml:space="preserve"> character </w:t>
-      </w:r>
-      <w:proofErr w:type="gramStart"/>
-      <w:r>
-        <w:t>varying(</w:t>
-      </w:r>
-      <w:proofErr w:type="gramEnd"/>
-      <w:r>
-        <w:t xml:space="preserve">10) NOT NULL, </w:t>
-      </w:r>
-    </w:p>
-    <w:p>
-      <w:pPr>
-        <w:pStyle w:val="normalNew"/>
-        <w:ind w:left="720" w:firstLine="720"/>
-      </w:pPr>
-      <w:proofErr w:type="spellStart"/>
-      <w:r>
-        <w:t>schema_username</w:t>
-      </w:r>
-      <w:proofErr w:type="spellEnd"/>
-      <w:r>
-        <w:t xml:space="preserve"> character </w:t>
-      </w:r>
-      <w:proofErr w:type="gramStart"/>
-      <w:r>
-        <w:t>varying(</w:t>
-      </w:r>
-      <w:proofErr w:type="gramEnd"/>
-      <w:r>
-        <w:t xml:space="preserve">100) NOT NULL, </w:t>
-      </w:r>
-    </w:p>
-    <w:p>
-      <w:pPr>
-        <w:pStyle w:val="normalNew"/>
-        <w:ind w:left="720" w:firstLine="720"/>
-      </w:pPr>
-      <w:proofErr w:type="spellStart"/>
-      <w:r>
-        <w:t>schema_password</w:t>
-      </w:r>
-      <w:proofErr w:type="spellEnd"/>
-      <w:r>
-        <w:t xml:space="preserve"> character </w:t>
-      </w:r>
-      <w:proofErr w:type="gramStart"/>
-      <w:r>
-        <w:t>varying(</w:t>
-      </w:r>
-      <w:proofErr w:type="gramEnd"/>
-      <w:r>
-        <w:t xml:space="preserve">100) NOT NULL ) </w:t>
-      </w:r>
-    </w:p>
-    <w:p>
-      <w:pPr>
-        <w:pStyle w:val="normalNew"/>
-      </w:pPr>
-      <w:r>
-        <w:t xml:space="preserve">ALTER TABLE </w:t>
-      </w:r>
-      <w:proofErr w:type="spellStart"/>
-      <w:r>
-        <w:t>public.tenant_template</w:t>
-      </w:r>
-      <w:proofErr w:type="spellEnd"/>
-      <w:r>
-        <w:t xml:space="preserve"> ADD CONSTRAINT </w:t>
-      </w:r>
-      <w:proofErr w:type="spellStart"/>
-      <w:r>
-        <w:t>tenant_type_id_fkey</w:t>
-      </w:r>
-      <w:proofErr w:type="spellEnd"/>
-      <w:r>
-        <w:t xml:space="preserve"> FOREIGN KEY (</w:t>
-      </w:r>
-      <w:proofErr w:type="spellStart"/>
-      <w:r>
-        <w:t>tenant_type_id</w:t>
-      </w:r>
-      <w:proofErr w:type="spellEnd"/>
-      <w:r>
-        <w:t xml:space="preserve">) REFERENCES </w:t>
-      </w:r>
-      <w:proofErr w:type="spellStart"/>
-      <w:r>
-        <w:t>public.tenant_type</w:t>
-      </w:r>
-      <w:proofErr w:type="spellEnd"/>
-      <w:r>
-        <w:t xml:space="preserve"> (id); </w:t>
-      </w:r>
-    </w:p>
-    <w:p>
-      <w:pPr>
-        <w:pStyle w:val="normalNew"/>
-      </w:pPr>
-      <w:r>
-        <w:t xml:space="preserve">ALTER SEQUENCE </w:t>
-      </w:r>
-      <w:proofErr w:type="spellStart"/>
-      <w:r>
-        <w:t>public.tenant_type_id_seq</w:t>
-      </w:r>
-      <w:proofErr w:type="spellEnd"/>
-      <w:r>
-        <w:t xml:space="preserve"> RENAME TO </w:t>
-      </w:r>
-      <w:proofErr w:type="spellStart"/>
-      <w:r>
-        <w:t>tenant_template_id_seq</w:t>
-      </w:r>
-      <w:proofErr w:type="spellEnd"/>
-      <w:r>
-        <w:t>;</w:t>
-      </w:r>
-    </w:p>
-    <w:p>
-      <w:pPr>
-        <w:pStyle w:val="normalNew"/>
-      </w:pPr>
-      <w:r>
-        <w:t xml:space="preserve">CREATE SEQUENCE </w:t>
-      </w:r>
-      <w:proofErr w:type="spellStart"/>
-      <w:r>
-        <w:t>public.tenant_type_id_seq</w:t>
-      </w:r>
-      <w:proofErr w:type="spellEnd"/>
-      <w:r>
-        <w:t xml:space="preserve"> </w:t>
-      </w:r>
     </w:p>
     <w:p>
       <w:pPr>
         <w:pStyle w:val="normalNew"/>
         <w:ind w:left="1429" w:firstLine="11"/>
-      </w:pPr>
-      <w:r>
-        <w:t xml:space="preserve">INCREMENT 1 </w:t>
-      </w:r>
-    </w:p>
-    <w:p>
-      <w:pPr>
-        <w:pStyle w:val="normalNew"/>
-        <w:ind w:left="1429" w:firstLine="11"/>
-      </w:pPr>
-      <w:r>
-        <w:t xml:space="preserve">START 1 </w:t>
-      </w:r>
-    </w:p>
-    <w:p>
-      <w:pPr>
-        <w:pStyle w:val="normalNew"/>
-        <w:ind w:left="1429" w:firstLine="11"/>
-      </w:pPr>
-      <w:r>
-        <w:t>MINVALUE 1</w:t>
-      </w:r>
-    </w:p>
-    <w:p>
-      <w:pPr>
-        <w:pStyle w:val="normalNew"/>
-        <w:ind w:left="1429" w:firstLine="11"/>
-      </w:pPr>
-      <w:r>
-        <w:t xml:space="preserve">CACHE 1; </w:t>
-      </w:r>
-    </w:p>
-    <w:p>
-      <w:pPr>
-        <w:pStyle w:val="normalNew"/>
-      </w:pPr>
-      <w:r>
-        <w:t xml:space="preserve">CREATE SEQUENCE </w:t>
-      </w:r>
-      <w:proofErr w:type="spellStart"/>
-      <w:r>
-        <w:t>public.server_connection_id_seq</w:t>
-      </w:r>
-      <w:proofErr w:type="spellEnd"/>
-      <w:r>
-        <w:t xml:space="preserve"> </w:t>
-      </w:r>
-    </w:p>
-    <w:p>
-      <w:pPr>
-        <w:pStyle w:val="normalNew"/>
-        <w:ind w:left="720" w:firstLine="720"/>
       </w:pPr>
       <w:r>
         <w:lastRenderedPageBreak/>
@@ -3515,9 +3536,61 @@
     <w:p>
       <w:pPr>
         <w:pStyle w:val="normalNew"/>
+        <w:ind w:left="1429" w:firstLine="11"/>
+      </w:pPr>
+      <w:r>
+        <w:t xml:space="preserve">START 1 </w:t>
+      </w:r>
+    </w:p>
+    <w:p>
+      <w:pPr>
+        <w:pStyle w:val="normalNew"/>
+        <w:ind w:left="1429" w:firstLine="11"/>
+      </w:pPr>
+      <w:r>
+        <w:t>MINVALUE 1</w:t>
+      </w:r>
+    </w:p>
+    <w:p>
+      <w:pPr>
+        <w:pStyle w:val="normalNew"/>
+        <w:ind w:left="1429" w:firstLine="11"/>
+      </w:pPr>
+      <w:r>
+        <w:t xml:space="preserve">CACHE 1; </w:t>
+      </w:r>
+    </w:p>
+    <w:p>
+      <w:pPr>
+        <w:pStyle w:val="normalNew"/>
+      </w:pPr>
+      <w:r>
+        <w:t xml:space="preserve">CREATE SEQUENCE </w:t>
+      </w:r>
+      <w:proofErr w:type="spellStart"/>
+      <w:r>
+        <w:t>public.server_connection_id_seq</w:t>
+      </w:r>
+      <w:proofErr w:type="spellEnd"/>
+      <w:r>
+        <w:t xml:space="preserve"> </w:t>
+      </w:r>
+    </w:p>
+    <w:p>
+      <w:pPr>
+        <w:pStyle w:val="normalNew"/>
         <w:ind w:left="720" w:firstLine="720"/>
       </w:pPr>
       <w:r>
+        <w:t xml:space="preserve">INCREMENT 1 </w:t>
+      </w:r>
+    </w:p>
+    <w:p>
+      <w:pPr>
+        <w:pStyle w:val="normalNew"/>
+        <w:ind w:left="720" w:firstLine="720"/>
+      </w:pPr>
+      <w:r>
         <w:t xml:space="preserve">START 1 </w:t>
       </w:r>
     </w:p>
@@ -3548,12 +3621,10 @@
         <w:t xml:space="preserve">ALTER TABLE </w:t>
       </w:r>
       <w:proofErr w:type="spellStart"/>
-      <w:proofErr w:type="gramStart"/>
       <w:r>
         <w:t>public.customer</w:t>
       </w:r>
       <w:proofErr w:type="spellEnd"/>
-      <w:proofErr w:type="gramEnd"/>
       <w:r>
         <w:t xml:space="preserve"> ADD COLUMN </w:t>
       </w:r>
@@ -3563,7 +3634,15 @@
       </w:r>
       <w:proofErr w:type="spellEnd"/>
       <w:r>
-        <w:t xml:space="preserve"> character varying(255); </w:t>
+        <w:t xml:space="preserve"> character </w:t>
+      </w:r>
+      <w:proofErr w:type="gramStart"/>
+      <w:r>
+        <w:t>varying(</w:t>
+      </w:r>
+      <w:proofErr w:type="gramEnd"/>
+      <w:r>
+        <w:t xml:space="preserve">255); </w:t>
       </w:r>
     </w:p>
     <w:p>
@@ -3575,12 +3654,10 @@
         <w:t xml:space="preserve">ALTER TABLE </w:t>
       </w:r>
       <w:proofErr w:type="spellStart"/>
-      <w:proofErr w:type="gramStart"/>
       <w:r>
         <w:t>public.customer</w:t>
       </w:r>
       <w:proofErr w:type="spellEnd"/>
-      <w:proofErr w:type="gramEnd"/>
       <w:r>
         <w:t xml:space="preserve"> ADD COLUMN </w:t>
       </w:r>
@@ -3590,7 +3667,15 @@
       </w:r>
       <w:proofErr w:type="spellEnd"/>
       <w:r>
-        <w:t xml:space="preserve"> character varying(255); </w:t>
+        <w:t xml:space="preserve"> character </w:t>
+      </w:r>
+      <w:proofErr w:type="gramStart"/>
+      <w:r>
+        <w:t>varying(</w:t>
+      </w:r>
+      <w:proofErr w:type="gramEnd"/>
+      <w:r>
+        <w:t xml:space="preserve">255); </w:t>
       </w:r>
     </w:p>
     <w:p>
@@ -3602,12 +3687,10 @@
         <w:t xml:space="preserve">ALTER TABLE </w:t>
       </w:r>
       <w:proofErr w:type="spellStart"/>
-      <w:proofErr w:type="gramStart"/>
       <w:r>
         <w:t>public.customer</w:t>
       </w:r>
       <w:proofErr w:type="spellEnd"/>
-      <w:proofErr w:type="gramEnd"/>
       <w:r>
         <w:t xml:space="preserve"> ADD COLUMN </w:t>
       </w:r>
@@ -3617,7 +3700,15 @@
       </w:r>
       <w:proofErr w:type="spellEnd"/>
       <w:r>
-        <w:t xml:space="preserve"> character varying(255);</w:t>
+        <w:t xml:space="preserve"> character </w:t>
+      </w:r>
+      <w:proofErr w:type="gramStart"/>
+      <w:r>
+        <w:t>varying(</w:t>
+      </w:r>
+      <w:proofErr w:type="gramEnd"/>
+      <w:r>
+        <w:t>255);</w:t>
       </w:r>
     </w:p>
     <w:sectPr>
@@ -3631,8 +3722,8 @@
 </file>
 
 <file path=word/numbering.xml><?xml version="1.0" encoding="utf-8"?>
-<w:numbering xmlns:wpc="http://schemas.microsoft.com/office/word/2010/wordprocessingCanvas" xmlns:cx="http://schemas.microsoft.com/office/drawing/2014/chartex" xmlns:mc="http://schemas.openxmlformats.org/markup-compatibility/2006" xmlns:o="urn:schemas-microsoft-com:office:office" xmlns:r="http://schemas.openxmlformats.org/officeDocument/2006/relationships" xmlns:m="http://schemas.openxmlformats.org/officeDocument/2006/math" xmlns:v="urn:schemas-microsoft-com:vml" xmlns:wp14="http://schemas.microsoft.com/office/word/2010/wordprocessingDrawing" xmlns:wp="http://schemas.openxmlformats.org/drawingml/2006/wordprocessingDrawing" xmlns:w10="urn:schemas-microsoft-com:office:word" xmlns:w="http://schemas.openxmlformats.org/wordprocessingml/2006/main" xmlns:w14="http://schemas.microsoft.com/office/word/2010/wordml" xmlns:w15="http://schemas.microsoft.com/office/word/2012/wordml" xmlns:w16se="http://schemas.microsoft.com/office/word/2015/wordml/symex" xmlns:wpg="http://schemas.microsoft.com/office/word/2010/wordprocessingGroup" xmlns:wpi="http://schemas.microsoft.com/office/word/2010/wordprocessingInk" xmlns:wne="http://schemas.microsoft.com/office/word/2006/wordml" xmlns:wps="http://schemas.microsoft.com/office/word/2010/wordprocessingShape" mc:Ignorable="w14 w15 w16se wp14">
-  <w:abstractNum w:abstractNumId="0" w15:restartNumberingAfterBreak="0">
+<w:numbering xmlns:wpc="http://schemas.microsoft.com/office/word/2010/wordprocessingCanvas" xmlns:mc="http://schemas.openxmlformats.org/markup-compatibility/2006" xmlns:o="urn:schemas-microsoft-com:office:office" xmlns:r="http://schemas.openxmlformats.org/officeDocument/2006/relationships" xmlns:m="http://schemas.openxmlformats.org/officeDocument/2006/math" xmlns:v="urn:schemas-microsoft-com:vml" xmlns:wp14="http://schemas.microsoft.com/office/word/2010/wordprocessingDrawing" xmlns:wp="http://schemas.openxmlformats.org/drawingml/2006/wordprocessingDrawing" xmlns:w10="urn:schemas-microsoft-com:office:word" xmlns:w="http://schemas.openxmlformats.org/wordprocessingml/2006/main" xmlns:w14="http://schemas.microsoft.com/office/word/2010/wordml" xmlns:wpg="http://schemas.microsoft.com/office/word/2010/wordprocessingGroup" xmlns:wpi="http://schemas.microsoft.com/office/word/2010/wordprocessingInk" xmlns:wne="http://schemas.microsoft.com/office/word/2006/wordml" xmlns:wps="http://schemas.microsoft.com/office/word/2010/wordprocessingShape" mc:Ignorable="w14 wp14">
+  <w:abstractNum w:abstractNumId="0">
     <w:nsid w:val="18F11606"/>
     <w:multiLevelType w:val="hybridMultilevel"/>
     <w:tmpl w:val="556C794A"/>
@@ -3721,7 +3812,7 @@
       </w:pPr>
     </w:lvl>
   </w:abstractNum>
-  <w:abstractNum w:abstractNumId="1" w15:restartNumberingAfterBreak="0">
+  <w:abstractNum w:abstractNumId="1">
     <w:nsid w:val="2A1526F6"/>
     <w:multiLevelType w:val="hybridMultilevel"/>
     <w:tmpl w:val="A8369AA4"/>
@@ -3810,7 +3901,7 @@
       </w:pPr>
     </w:lvl>
   </w:abstractNum>
-  <w:abstractNum w:abstractNumId="2" w15:restartNumberingAfterBreak="0">
+  <w:abstractNum w:abstractNumId="2">
     <w:nsid w:val="3B5277D8"/>
     <w:multiLevelType w:val="hybridMultilevel"/>
     <w:tmpl w:val="CD78F910"/>
@@ -3899,7 +3990,7 @@
       </w:pPr>
     </w:lvl>
   </w:abstractNum>
-  <w:abstractNum w:abstractNumId="3" w15:restartNumberingAfterBreak="0">
+  <w:abstractNum w:abstractNumId="3">
     <w:nsid w:val="64350B01"/>
     <w:multiLevelType w:val="hybridMultilevel"/>
     <w:tmpl w:val="F4B44932"/>
@@ -3988,7 +4079,7 @@
       </w:pPr>
     </w:lvl>
   </w:abstractNum>
-  <w:abstractNum w:abstractNumId="4" w15:restartNumberingAfterBreak="0">
+  <w:abstractNum w:abstractNumId="4">
     <w:nsid w:val="7FD84AEE"/>
     <w:multiLevelType w:val="hybridMultilevel"/>
     <w:tmpl w:val="A52E67F6"/>
@@ -4096,7 +4187,7 @@
 </file>
 
 <file path=word/styles.xml><?xml version="1.0" encoding="utf-8"?>
-<w:styles xmlns:mc="http://schemas.openxmlformats.org/markup-compatibility/2006" xmlns:r="http://schemas.openxmlformats.org/officeDocument/2006/relationships" xmlns:w="http://schemas.openxmlformats.org/wordprocessingml/2006/main" xmlns:w14="http://schemas.microsoft.com/office/word/2010/wordml" xmlns:w15="http://schemas.microsoft.com/office/word/2012/wordml" xmlns:w16se="http://schemas.microsoft.com/office/word/2015/wordml/symex" mc:Ignorable="w14 w15 w16se">
+<w:styles xmlns:mc="http://schemas.openxmlformats.org/markup-compatibility/2006" xmlns:r="http://schemas.openxmlformats.org/officeDocument/2006/relationships" xmlns:w="http://schemas.openxmlformats.org/wordprocessingml/2006/main" xmlns:w14="http://schemas.microsoft.com/office/word/2010/wordml" mc:Ignorable="w14">
   <w:docDefaults>
     <w:rPrDefault>
       <w:rPr>
@@ -4112,378 +4203,508 @@
       </w:pPr>
     </w:pPrDefault>
   </w:docDefaults>
-  <w:latentStyles w:defLockedState="0" w:defUIPriority="99" w:defSemiHidden="0" w:defUnhideWhenUsed="0" w:defQFormat="0" w:count="371">
-    <w:lsdException w:name="Normal" w:uiPriority="0" w:qFormat="1"/>
-    <w:lsdException w:name="heading 1" w:uiPriority="9" w:qFormat="1"/>
-    <w:lsdException w:name="heading 2" w:semiHidden="1" w:uiPriority="9" w:unhideWhenUsed="1" w:qFormat="1"/>
-    <w:lsdException w:name="heading 3" w:semiHidden="1" w:uiPriority="9" w:unhideWhenUsed="1" w:qFormat="1"/>
-    <w:lsdException w:name="heading 4" w:semiHidden="1" w:uiPriority="9" w:unhideWhenUsed="1" w:qFormat="1"/>
-    <w:lsdException w:name="heading 5" w:semiHidden="1" w:uiPriority="9" w:unhideWhenUsed="1" w:qFormat="1"/>
-    <w:lsdException w:name="heading 6" w:semiHidden="1" w:uiPriority="9" w:unhideWhenUsed="1" w:qFormat="1"/>
-    <w:lsdException w:name="heading 7" w:semiHidden="1" w:uiPriority="9" w:unhideWhenUsed="1" w:qFormat="1"/>
-    <w:lsdException w:name="heading 8" w:semiHidden="1" w:uiPriority="9" w:unhideWhenUsed="1" w:qFormat="1"/>
-    <w:lsdException w:name="heading 9" w:semiHidden="1" w:uiPriority="9" w:unhideWhenUsed="1" w:qFormat="1"/>
-    <w:lsdException w:name="index 1" w:semiHidden="1" w:unhideWhenUsed="1"/>
-    <w:lsdException w:name="index 2" w:semiHidden="1" w:unhideWhenUsed="1"/>
-    <w:lsdException w:name="index 3" w:semiHidden="1" w:unhideWhenUsed="1"/>
-    <w:lsdException w:name="index 4" w:semiHidden="1" w:unhideWhenUsed="1"/>
-    <w:lsdException w:name="index 5" w:semiHidden="1" w:unhideWhenUsed="1"/>
-    <w:lsdException w:name="index 6" w:semiHidden="1" w:unhideWhenUsed="1"/>
-    <w:lsdException w:name="index 7" w:semiHidden="1" w:unhideWhenUsed="1"/>
-    <w:lsdException w:name="index 8" w:semiHidden="1" w:unhideWhenUsed="1"/>
-    <w:lsdException w:name="index 9" w:semiHidden="1" w:unhideWhenUsed="1"/>
-    <w:lsdException w:name="toc 1" w:semiHidden="1" w:uiPriority="39" w:unhideWhenUsed="1"/>
-    <w:lsdException w:name="toc 2" w:semiHidden="1" w:uiPriority="39" w:unhideWhenUsed="1"/>
-    <w:lsdException w:name="toc 3" w:semiHidden="1" w:uiPriority="39" w:unhideWhenUsed="1"/>
-    <w:lsdException w:name="toc 4" w:semiHidden="1" w:uiPriority="39" w:unhideWhenUsed="1"/>
-    <w:lsdException w:name="toc 5" w:semiHidden="1" w:uiPriority="39" w:unhideWhenUsed="1"/>
-    <w:lsdException w:name="toc 6" w:semiHidden="1" w:uiPriority="39" w:unhideWhenUsed="1"/>
-    <w:lsdException w:name="toc 7" w:semiHidden="1" w:uiPriority="39" w:unhideWhenUsed="1"/>
-    <w:lsdException w:name="toc 8" w:semiHidden="1" w:uiPriority="39" w:unhideWhenUsed="1"/>
-    <w:lsdException w:name="toc 9" w:semiHidden="1" w:uiPriority="39" w:unhideWhenUsed="1"/>
-    <w:lsdException w:name="Normal Indent" w:semiHidden="1" w:unhideWhenUsed="1"/>
-    <w:lsdException w:name="footnote text" w:semiHidden="1" w:unhideWhenUsed="1"/>
-    <w:lsdException w:name="annotation text" w:semiHidden="1" w:unhideWhenUsed="1"/>
-    <w:lsdException w:name="header" w:semiHidden="1" w:unhideWhenUsed="1"/>
-    <w:lsdException w:name="footer" w:semiHidden="1" w:unhideWhenUsed="1"/>
-    <w:lsdException w:name="index heading" w:semiHidden="1" w:unhideWhenUsed="1"/>
-    <w:lsdException w:name="caption" w:semiHidden="1" w:uiPriority="35" w:unhideWhenUsed="1" w:qFormat="1"/>
-    <w:lsdException w:name="table of figures" w:semiHidden="1" w:unhideWhenUsed="1"/>
-    <w:lsdException w:name="envelope address" w:semiHidden="1" w:unhideWhenUsed="1"/>
-    <w:lsdException w:name="envelope return" w:semiHidden="1" w:unhideWhenUsed="1"/>
-    <w:lsdException w:name="footnote reference" w:semiHidden="1" w:unhideWhenUsed="1"/>
-    <w:lsdException w:name="annotation reference" w:semiHidden="1" w:unhideWhenUsed="1"/>
-    <w:lsdException w:name="line number" w:semiHidden="1" w:unhideWhenUsed="1"/>
-    <w:lsdException w:name="page number" w:semiHidden="1" w:unhideWhenUsed="1"/>
-    <w:lsdException w:name="endnote reference" w:semiHidden="1" w:unhideWhenUsed="1"/>
-    <w:lsdException w:name="endnote text" w:semiHidden="1" w:unhideWhenUsed="1"/>
-    <w:lsdException w:name="table of authorities" w:semiHidden="1" w:unhideWhenUsed="1"/>
-    <w:lsdException w:name="macro" w:semiHidden="1" w:unhideWhenUsed="1"/>
-    <w:lsdException w:name="toa heading" w:semiHidden="1" w:unhideWhenUsed="1"/>
-    <w:lsdException w:name="List" w:semiHidden="1" w:unhideWhenUsed="1"/>
-    <w:lsdException w:name="List Bullet" w:semiHidden="1" w:unhideWhenUsed="1"/>
-    <w:lsdException w:name="List Number" w:semiHidden="1" w:unhideWhenUsed="1"/>
-    <w:lsdException w:name="List 2" w:semiHidden="1" w:unhideWhenUsed="1"/>
-    <w:lsdException w:name="List 3" w:semiHidden="1" w:unhideWhenUsed="1"/>
-    <w:lsdException w:name="List 4" w:semiHidden="1" w:unhideWhenUsed="1"/>
-    <w:lsdException w:name="List 5" w:semiHidden="1" w:unhideWhenUsed="1"/>
-    <w:lsdException w:name="List Bullet 2" w:semiHidden="1" w:unhideWhenUsed="1"/>
-    <w:lsdException w:name="List Bullet 3" w:semiHidden="1" w:unhideWhenUsed="1"/>
-    <w:lsdException w:name="List Bullet 4" w:semiHidden="1" w:unhideWhenUsed="1"/>
-    <w:lsdException w:name="List Bullet 5" w:semiHidden="1" w:unhideWhenUsed="1"/>
-    <w:lsdException w:name="List Number 2" w:semiHidden="1" w:unhideWhenUsed="1"/>
-    <w:lsdException w:name="List Number 3" w:semiHidden="1" w:unhideWhenUsed="1"/>
-    <w:lsdException w:name="List Number 4" w:semiHidden="1" w:unhideWhenUsed="1"/>
-    <w:lsdException w:name="List Number 5" w:semiHidden="1" w:unhideWhenUsed="1"/>
-    <w:lsdException w:name="Title" w:uiPriority="10" w:qFormat="1"/>
-    <w:lsdException w:name="Closing" w:semiHidden="1" w:unhideWhenUsed="1"/>
-    <w:lsdException w:name="Signature" w:semiHidden="1" w:unhideWhenUsed="1"/>
-    <w:lsdException w:name="Default Paragraph Font" w:semiHidden="1" w:uiPriority="1" w:unhideWhenUsed="1"/>
-    <w:lsdException w:name="Body Text" w:semiHidden="1" w:unhideWhenUsed="1"/>
-    <w:lsdException w:name="Body Text Indent" w:semiHidden="1" w:unhideWhenUsed="1"/>
-    <w:lsdException w:name="List Continue" w:semiHidden="1" w:unhideWhenUsed="1"/>
-    <w:lsdException w:name="List Continue 2" w:semiHidden="1" w:unhideWhenUsed="1"/>
-    <w:lsdException w:name="List Continue 3" w:semiHidden="1" w:unhideWhenUsed="1"/>
-    <w:lsdException w:name="List Continue 4" w:semiHidden="1" w:unhideWhenUsed="1"/>
-    <w:lsdException w:name="List Continue 5" w:semiHidden="1" w:unhideWhenUsed="1"/>
-    <w:lsdException w:name="Message Header" w:semiHidden="1" w:unhideWhenUsed="1"/>
-    <w:lsdException w:name="Subtitle" w:uiPriority="11" w:qFormat="1"/>
-    <w:lsdException w:name="Salutation" w:semiHidden="1" w:unhideWhenUsed="1"/>
-    <w:lsdException w:name="Date" w:semiHidden="1" w:unhideWhenUsed="1"/>
-    <w:lsdException w:name="Body Text First Indent" w:semiHidden="1" w:unhideWhenUsed="1"/>
-    <w:lsdException w:name="Body Text First Indent 2" w:semiHidden="1" w:unhideWhenUsed="1"/>
-    <w:lsdException w:name="Note Heading" w:semiHidden="1" w:unhideWhenUsed="1"/>
-    <w:lsdException w:name="Body Text 2" w:semiHidden="1" w:unhideWhenUsed="1"/>
-    <w:lsdException w:name="Body Text 3" w:semiHidden="1" w:unhideWhenUsed="1"/>
-    <w:lsdException w:name="Body Text Indent 2" w:semiHidden="1" w:unhideWhenUsed="1"/>
-    <w:lsdException w:name="Body Text Indent 3" w:semiHidden="1" w:unhideWhenUsed="1"/>
-    <w:lsdException w:name="Block Text" w:semiHidden="1" w:unhideWhenUsed="1"/>
-    <w:lsdException w:name="Hyperlink" w:semiHidden="1" w:unhideWhenUsed="1"/>
-    <w:lsdException w:name="FollowedHyperlink" w:semiHidden="1" w:unhideWhenUsed="1"/>
-    <w:lsdException w:name="Strong" w:uiPriority="22" w:qFormat="1"/>
-    <w:lsdException w:name="Emphasis" w:uiPriority="20" w:qFormat="1"/>
-    <w:lsdException w:name="Document Map" w:semiHidden="1" w:unhideWhenUsed="1"/>
-    <w:lsdException w:name="Plain Text" w:semiHidden="1" w:unhideWhenUsed="1"/>
-    <w:lsdException w:name="E-mail Signature" w:semiHidden="1" w:unhideWhenUsed="1"/>
-    <w:lsdException w:name="HTML Top of Form" w:semiHidden="1" w:unhideWhenUsed="1"/>
-    <w:lsdException w:name="HTML Bottom of Form" w:semiHidden="1" w:unhideWhenUsed="1"/>
-    <w:lsdException w:name="Normal (Web)" w:semiHidden="1" w:unhideWhenUsed="1"/>
-    <w:lsdException w:name="HTML Acronym" w:semiHidden="1" w:unhideWhenUsed="1"/>
-    <w:lsdException w:name="HTML Address" w:semiHidden="1" w:unhideWhenUsed="1"/>
-    <w:lsdException w:name="HTML Cite" w:semiHidden="1" w:unhideWhenUsed="1"/>
-    <w:lsdException w:name="HTML Code" w:semiHidden="1" w:unhideWhenUsed="1"/>
-    <w:lsdException w:name="HTML Definition" w:semiHidden="1" w:unhideWhenUsed="1"/>
-    <w:lsdException w:name="HTML Keyboard" w:semiHidden="1" w:unhideWhenUsed="1"/>
-    <w:lsdException w:name="HTML Preformatted" w:semiHidden="1" w:unhideWhenUsed="1"/>
-    <w:lsdException w:name="HTML Sample" w:semiHidden="1" w:unhideWhenUsed="1"/>
-    <w:lsdException w:name="HTML Typewriter" w:semiHidden="1" w:unhideWhenUsed="1"/>
-    <w:lsdException w:name="HTML Variable" w:semiHidden="1" w:unhideWhenUsed="1"/>
-    <w:lsdException w:name="Normal Table" w:semiHidden="1" w:unhideWhenUsed="1"/>
-    <w:lsdException w:name="annotation subject" w:semiHidden="1" w:unhideWhenUsed="1"/>
-    <w:lsdException w:name="No List" w:semiHidden="1" w:unhideWhenUsed="1"/>
-    <w:lsdException w:name="Outline List 1" w:semiHidden="1" w:unhideWhenUsed="1"/>
-    <w:lsdException w:name="Outline List 2" w:semiHidden="1" w:unhideWhenUsed="1"/>
-    <w:lsdException w:name="Outline List 3" w:semiHidden="1" w:unhideWhenUsed="1"/>
-    <w:lsdException w:name="Table Simple 1" w:semiHidden="1" w:unhideWhenUsed="1"/>
-    <w:lsdException w:name="Table Simple 2" w:semiHidden="1" w:unhideWhenUsed="1"/>
-    <w:lsdException w:name="Table Simple 3" w:semiHidden="1" w:unhideWhenUsed="1"/>
-    <w:lsdException w:name="Table Classic 1" w:semiHidden="1" w:unhideWhenUsed="1"/>
-    <w:lsdException w:name="Table Classic 2" w:semiHidden="1" w:unhideWhenUsed="1"/>
-    <w:lsdException w:name="Table Classic 3" w:semiHidden="1" w:unhideWhenUsed="1"/>
-    <w:lsdException w:name="Table Classic 4" w:semiHidden="1" w:unhideWhenUsed="1"/>
-    <w:lsdException w:name="Table Colorful 1" w:semiHidden="1" w:unhideWhenUsed="1"/>
-    <w:lsdException w:name="Table Colorful 2" w:semiHidden="1" w:unhideWhenUsed="1"/>
-    <w:lsdException w:name="Table Colorful 3" w:semiHidden="1" w:unhideWhenUsed="1"/>
-    <w:lsdException w:name="Table Columns 1" w:semiHidden="1" w:unhideWhenUsed="1"/>
-    <w:lsdException w:name="Table Columns 2" w:semiHidden="1" w:unhideWhenUsed="1"/>
-    <w:lsdException w:name="Table Columns 3" w:semiHidden="1" w:unhideWhenUsed="1"/>
-    <w:lsdException w:name="Table Columns 4" w:semiHidden="1" w:unhideWhenUsed="1"/>
-    <w:lsdException w:name="Table Columns 5" w:semiHidden="1" w:unhideWhenUsed="1"/>
-    <w:lsdException w:name="Table Grid 1" w:semiHidden="1" w:unhideWhenUsed="1"/>
-    <w:lsdException w:name="Table Grid 2" w:semiHidden="1" w:unhideWhenUsed="1"/>
-    <w:lsdException w:name="Table Grid 3" w:semiHidden="1" w:unhideWhenUsed="1"/>
-    <w:lsdException w:name="Table Grid 4" w:semiHidden="1" w:unhideWhenUsed="1"/>
-    <w:lsdException w:name="Table Grid 5" w:semiHidden="1" w:unhideWhenUsed="1"/>
-    <w:lsdException w:name="Table Grid 6" w:semiHidden="1" w:unhideWhenUsed="1"/>
-    <w:lsdException w:name="Table Grid 7" w:semiHidden="1" w:unhideWhenUsed="1"/>
-    <w:lsdException w:name="Table Grid 8" w:semiHidden="1" w:unhideWhenUsed="1"/>
-    <w:lsdException w:name="Table List 1" w:semiHidden="1" w:unhideWhenUsed="1"/>
-    <w:lsdException w:name="Table List 2" w:semiHidden="1" w:unhideWhenUsed="1"/>
-    <w:lsdException w:name="Table List 3" w:semiHidden="1" w:unhideWhenUsed="1"/>
-    <w:lsdException w:name="Table List 4" w:semiHidden="1" w:unhideWhenUsed="1"/>
-    <w:lsdException w:name="Table List 5" w:semiHidden="1" w:unhideWhenUsed="1"/>
-    <w:lsdException w:name="Table List 6" w:semiHidden="1" w:unhideWhenUsed="1"/>
-    <w:lsdException w:name="Table List 7" w:semiHidden="1" w:unhideWhenUsed="1"/>
-    <w:lsdException w:name="Table List 8" w:semiHidden="1" w:unhideWhenUsed="1"/>
-    <w:lsdException w:name="Table 3D effects 1" w:semiHidden="1" w:unhideWhenUsed="1"/>
-    <w:lsdException w:name="Table 3D effects 2" w:semiHidden="1" w:unhideWhenUsed="1"/>
-    <w:lsdException w:name="Table 3D effects 3" w:semiHidden="1" w:unhideWhenUsed="1"/>
-    <w:lsdException w:name="Table Contemporary" w:semiHidden="1" w:unhideWhenUsed="1"/>
-    <w:lsdException w:name="Table Elegant" w:semiHidden="1" w:unhideWhenUsed="1"/>
-    <w:lsdException w:name="Table Professional" w:semiHidden="1" w:unhideWhenUsed="1"/>
-    <w:lsdException w:name="Table Subtle 1" w:semiHidden="1" w:unhideWhenUsed="1"/>
-    <w:lsdException w:name="Table Subtle 2" w:semiHidden="1" w:unhideWhenUsed="1"/>
-    <w:lsdException w:name="Table Web 1" w:semiHidden="1" w:unhideWhenUsed="1"/>
-    <w:lsdException w:name="Table Web 2" w:semiHidden="1" w:unhideWhenUsed="1"/>
-    <w:lsdException w:name="Table Web 3" w:semiHidden="1" w:unhideWhenUsed="1"/>
-    <w:lsdException w:name="Balloon Text" w:semiHidden="1" w:unhideWhenUsed="1"/>
-    <w:lsdException w:name="Table Grid" w:uiPriority="59"/>
-    <w:lsdException w:name="Table Theme" w:semiHidden="1" w:unhideWhenUsed="1"/>
-    <w:lsdException w:name="Placeholder Text" w:semiHidden="1"/>
-    <w:lsdException w:name="No Spacing" w:uiPriority="1" w:qFormat="1"/>
-    <w:lsdException w:name="Light Shading" w:uiPriority="60"/>
-    <w:lsdException w:name="Light List" w:uiPriority="61"/>
-    <w:lsdException w:name="Light Grid" w:uiPriority="62"/>
-    <w:lsdException w:name="Medium Shading 1" w:uiPriority="63"/>
-    <w:lsdException w:name="Medium Shading 2" w:uiPriority="64"/>
-    <w:lsdException w:name="Medium List 1" w:uiPriority="65"/>
-    <w:lsdException w:name="Medium List 2" w:uiPriority="66"/>
-    <w:lsdException w:name="Medium Grid 1" w:uiPriority="67"/>
-    <w:lsdException w:name="Medium Grid 2" w:uiPriority="68"/>
-    <w:lsdException w:name="Medium Grid 3" w:uiPriority="69"/>
-    <w:lsdException w:name="Dark List" w:uiPriority="70"/>
-    <w:lsdException w:name="Colorful Shading" w:uiPriority="71"/>
-    <w:lsdException w:name="Colorful List" w:uiPriority="72"/>
-    <w:lsdException w:name="Colorful Grid" w:uiPriority="73"/>
-    <w:lsdException w:name="Light Shading Accent 1" w:uiPriority="60"/>
-    <w:lsdException w:name="Light List Accent 1" w:uiPriority="61"/>
-    <w:lsdException w:name="Light Grid Accent 1" w:uiPriority="62"/>
-    <w:lsdException w:name="Medium Shading 1 Accent 1" w:uiPriority="63"/>
-    <w:lsdException w:name="Medium Shading 2 Accent 1" w:uiPriority="64"/>
-    <w:lsdException w:name="Medium List 1 Accent 1" w:uiPriority="65"/>
-    <w:lsdException w:name="Revision" w:semiHidden="1"/>
-    <w:lsdException w:name="List Paragraph" w:uiPriority="34" w:qFormat="1"/>
-    <w:lsdException w:name="Quote" w:uiPriority="29" w:qFormat="1"/>
-    <w:lsdException w:name="Intense Quote" w:uiPriority="30" w:qFormat="1"/>
-    <w:lsdException w:name="Medium List 2 Accent 1" w:uiPriority="66"/>
-    <w:lsdException w:name="Medium Grid 1 Accent 1" w:uiPriority="67"/>
-    <w:lsdException w:name="Medium Grid 2 Accent 1" w:uiPriority="68"/>
-    <w:lsdException w:name="Medium Grid 3 Accent 1" w:uiPriority="69"/>
-    <w:lsdException w:name="Dark List Accent 1" w:uiPriority="70"/>
-    <w:lsdException w:name="Colorful Shading Accent 1" w:uiPriority="71"/>
-    <w:lsdException w:name="Colorful List Accent 1" w:uiPriority="72"/>
-    <w:lsdException w:name="Colorful Grid Accent 1" w:uiPriority="73"/>
-    <w:lsdException w:name="Light Shading Accent 2" w:uiPriority="60"/>
-    <w:lsdException w:name="Light List Accent 2" w:uiPriority="61"/>
-    <w:lsdException w:name="Light Grid Accent 2" w:uiPriority="62"/>
-    <w:lsdException w:name="Medium Shading 1 Accent 2" w:uiPriority="63"/>
-    <w:lsdException w:name="Medium Shading 2 Accent 2" w:uiPriority="64"/>
-    <w:lsdException w:name="Medium List 1 Accent 2" w:uiPriority="65"/>
-    <w:lsdException w:name="Medium List 2 Accent 2" w:uiPriority="66"/>
-    <w:lsdException w:name="Medium Grid 1 Accent 2" w:uiPriority="67"/>
-    <w:lsdException w:name="Medium Grid 2 Accent 2" w:uiPriority="68"/>
-    <w:lsdException w:name="Medium Grid 3 Accent 2" w:uiPriority="69"/>
-    <w:lsdException w:name="Dark List Accent 2" w:uiPriority="70"/>
-    <w:lsdException w:name="Colorful Shading Accent 2" w:uiPriority="71"/>
-    <w:lsdException w:name="Colorful List Accent 2" w:uiPriority="72"/>
-    <w:lsdException w:name="Colorful Grid Accent 2" w:uiPriority="73"/>
-    <w:lsdException w:name="Light Shading Accent 3" w:uiPriority="60"/>
-    <w:lsdException w:name="Light List Accent 3" w:uiPriority="61"/>
-    <w:lsdException w:name="Light Grid Accent 3" w:uiPriority="62"/>
-    <w:lsdException w:name="Medium Shading 1 Accent 3" w:uiPriority="63"/>
-    <w:lsdException w:name="Medium Shading 2 Accent 3" w:uiPriority="64"/>
-    <w:lsdException w:name="Medium List 1 Accent 3" w:uiPriority="65"/>
-    <w:lsdException w:name="Medium List 2 Accent 3" w:uiPriority="66"/>
-    <w:lsdException w:name="Medium Grid 1 Accent 3" w:uiPriority="67"/>
-    <w:lsdException w:name="Medium Grid 2 Accent 3" w:uiPriority="68"/>
-    <w:lsdException w:name="Medium Grid 3 Accent 3" w:uiPriority="69"/>
-    <w:lsdException w:name="Dark List Accent 3" w:uiPriority="70"/>
-    <w:lsdException w:name="Colorful Shading Accent 3" w:uiPriority="71"/>
-    <w:lsdException w:name="Colorful List Accent 3" w:uiPriority="72"/>
-    <w:lsdException w:name="Colorful Grid Accent 3" w:uiPriority="73"/>
-    <w:lsdException w:name="Light Shading Accent 4" w:uiPriority="60"/>
-    <w:lsdException w:name="Light List Accent 4" w:uiPriority="61"/>
-    <w:lsdException w:name="Light Grid Accent 4" w:uiPriority="62"/>
-    <w:lsdException w:name="Medium Shading 1 Accent 4" w:uiPriority="63"/>
-    <w:lsdException w:name="Medium Shading 2 Accent 4" w:uiPriority="64"/>
-    <w:lsdException w:name="Medium List 1 Accent 4" w:uiPriority="65"/>
-    <w:lsdException w:name="Medium List 2 Accent 4" w:uiPriority="66"/>
-    <w:lsdException w:name="Medium Grid 1 Accent 4" w:uiPriority="67"/>
-    <w:lsdException w:name="Medium Grid 2 Accent 4" w:uiPriority="68"/>
-    <w:lsdException w:name="Medium Grid 3 Accent 4" w:uiPriority="69"/>
-    <w:lsdException w:name="Dark List Accent 4" w:uiPriority="70"/>
-    <w:lsdException w:name="Colorful Shading Accent 4" w:uiPriority="71"/>
-    <w:lsdException w:name="Colorful List Accent 4" w:uiPriority="72"/>
-    <w:lsdException w:name="Colorful Grid Accent 4" w:uiPriority="73"/>
-    <w:lsdException w:name="Light Shading Accent 5" w:uiPriority="60"/>
-    <w:lsdException w:name="Light List Accent 5" w:uiPriority="61"/>
-    <w:lsdException w:name="Light Grid Accent 5" w:uiPriority="62"/>
-    <w:lsdException w:name="Medium Shading 1 Accent 5" w:uiPriority="63"/>
-    <w:lsdException w:name="Medium Shading 2 Accent 5" w:uiPriority="64"/>
-    <w:lsdException w:name="Medium List 1 Accent 5" w:uiPriority="65"/>
-    <w:lsdException w:name="Medium List 2 Accent 5" w:uiPriority="66"/>
-    <w:lsdException w:name="Medium Grid 1 Accent 5" w:uiPriority="67"/>
-    <w:lsdException w:name="Medium Grid 2 Accent 5" w:uiPriority="68"/>
-    <w:lsdException w:name="Medium Grid 3 Accent 5" w:uiPriority="69"/>
-    <w:lsdException w:name="Dark List Accent 5" w:uiPriority="70"/>
-    <w:lsdException w:name="Colorful Shading Accent 5" w:uiPriority="71"/>
-    <w:lsdException w:name="Colorful List Accent 5" w:uiPriority="72"/>
-    <w:lsdException w:name="Colorful Grid Accent 5" w:uiPriority="73"/>
-    <w:lsdException w:name="Light Shading Accent 6" w:uiPriority="60"/>
-    <w:lsdException w:name="Light List Accent 6" w:uiPriority="61"/>
-    <w:lsdException w:name="Light Grid Accent 6" w:uiPriority="62"/>
-    <w:lsdException w:name="Medium Shading 1 Accent 6" w:uiPriority="63"/>
-    <w:lsdException w:name="Medium Shading 2 Accent 6" w:uiPriority="64"/>
-    <w:lsdException w:name="Medium List 1 Accent 6" w:uiPriority="65"/>
-    <w:lsdException w:name="Medium List 2 Accent 6" w:uiPriority="66"/>
-    <w:lsdException w:name="Medium Grid 1 Accent 6" w:uiPriority="67"/>
-    <w:lsdException w:name="Medium Grid 2 Accent 6" w:uiPriority="68"/>
-    <w:lsdException w:name="Medium Grid 3 Accent 6" w:uiPriority="69"/>
-    <w:lsdException w:name="Dark List Accent 6" w:uiPriority="70"/>
-    <w:lsdException w:name="Colorful Shading Accent 6" w:uiPriority="71"/>
-    <w:lsdException w:name="Colorful List Accent 6" w:uiPriority="72"/>
-    <w:lsdException w:name="Colorful Grid Accent 6" w:uiPriority="73"/>
-    <w:lsdException w:name="Subtle Emphasis" w:uiPriority="19" w:qFormat="1"/>
-    <w:lsdException w:name="Intense Emphasis" w:uiPriority="21" w:qFormat="1"/>
-    <w:lsdException w:name="Subtle Reference" w:uiPriority="31" w:qFormat="1"/>
-    <w:lsdException w:name="Intense Reference" w:uiPriority="32" w:qFormat="1"/>
-    <w:lsdException w:name="Book Title" w:uiPriority="33" w:qFormat="1"/>
-    <w:lsdException w:name="Bibliography" w:semiHidden="1" w:uiPriority="37" w:unhideWhenUsed="1"/>
-    <w:lsdException w:name="TOC Heading" w:semiHidden="1" w:uiPriority="39" w:unhideWhenUsed="1" w:qFormat="1"/>
-    <w:lsdException w:name="Plain Table 1" w:uiPriority="41"/>
-    <w:lsdException w:name="Plain Table 2" w:uiPriority="42"/>
-    <w:lsdException w:name="Plain Table 3" w:uiPriority="43"/>
-    <w:lsdException w:name="Plain Table 4" w:uiPriority="44"/>
-    <w:lsdException w:name="Plain Table 5" w:uiPriority="45"/>
-    <w:lsdException w:name="Grid Table Light" w:uiPriority="40"/>
-    <w:lsdException w:name="Grid Table 1 Light" w:uiPriority="46"/>
-    <w:lsdException w:name="Grid Table 2" w:uiPriority="47"/>
-    <w:lsdException w:name="Grid Table 3" w:uiPriority="48"/>
-    <w:lsdException w:name="Grid Table 4" w:uiPriority="49"/>
-    <w:lsdException w:name="Grid Table 5 Dark" w:uiPriority="50"/>
-    <w:lsdException w:name="Grid Table 6 Colorful" w:uiPriority="51"/>
-    <w:lsdException w:name="Grid Table 7 Colorful" w:uiPriority="52"/>
-    <w:lsdException w:name="Grid Table 1 Light Accent 1" w:uiPriority="46"/>
-    <w:lsdException w:name="Grid Table 2 Accent 1" w:uiPriority="47"/>
-    <w:lsdException w:name="Grid Table 3 Accent 1" w:uiPriority="48"/>
-    <w:lsdException w:name="Grid Table 4 Accent 1" w:uiPriority="49"/>
-    <w:lsdException w:name="Grid Table 5 Dark Accent 1" w:uiPriority="50"/>
-    <w:lsdException w:name="Grid Table 6 Colorful Accent 1" w:uiPriority="51"/>
-    <w:lsdException w:name="Grid Table 7 Colorful Accent 1" w:uiPriority="52"/>
-    <w:lsdException w:name="Grid Table 1 Light Accent 2" w:uiPriority="46"/>
-    <w:lsdException w:name="Grid Table 2 Accent 2" w:uiPriority="47"/>
-    <w:lsdException w:name="Grid Table 3 Accent 2" w:uiPriority="48"/>
-    <w:lsdException w:name="Grid Table 4 Accent 2" w:uiPriority="49"/>
-    <w:lsdException w:name="Grid Table 5 Dark Accent 2" w:uiPriority="50"/>
-    <w:lsdException w:name="Grid Table 6 Colorful Accent 2" w:uiPriority="51"/>
-    <w:lsdException w:name="Grid Table 7 Colorful Accent 2" w:uiPriority="52"/>
-    <w:lsdException w:name="Grid Table 1 Light Accent 3" w:uiPriority="46"/>
-    <w:lsdException w:name="Grid Table 2 Accent 3" w:uiPriority="47"/>
-    <w:lsdException w:name="Grid Table 3 Accent 3" w:uiPriority="48"/>
-    <w:lsdException w:name="Grid Table 4 Accent 3" w:uiPriority="49"/>
-    <w:lsdException w:name="Grid Table 5 Dark Accent 3" w:uiPriority="50"/>
-    <w:lsdException w:name="Grid Table 6 Colorful Accent 3" w:uiPriority="51"/>
-    <w:lsdException w:name="Grid Table 7 Colorful Accent 3" w:uiPriority="52"/>
-    <w:lsdException w:name="Grid Table 1 Light Accent 4" w:uiPriority="46"/>
-    <w:lsdException w:name="Grid Table 2 Accent 4" w:uiPriority="47"/>
-    <w:lsdException w:name="Grid Table 3 Accent 4" w:uiPriority="48"/>
-    <w:lsdException w:name="Grid Table 4 Accent 4" w:uiPriority="49"/>
-    <w:lsdException w:name="Grid Table 5 Dark Accent 4" w:uiPriority="50"/>
-    <w:lsdException w:name="Grid Table 6 Colorful Accent 4" w:uiPriority="51"/>
-    <w:lsdException w:name="Grid Table 7 Colorful Accent 4" w:uiPriority="52"/>
-    <w:lsdException w:name="Grid Table 1 Light Accent 5" w:uiPriority="46"/>
-    <w:lsdException w:name="Grid Table 2 Accent 5" w:uiPriority="47"/>
-    <w:lsdException w:name="Grid Table 3 Accent 5" w:uiPriority="48"/>
-    <w:lsdException w:name="Grid Table 4 Accent 5" w:uiPriority="49"/>
-    <w:lsdException w:name="Grid Table 5 Dark Accent 5" w:uiPriority="50"/>
-    <w:lsdException w:name="Grid Table 6 Colorful Accent 5" w:uiPriority="51"/>
-    <w:lsdException w:name="Grid Table 7 Colorful Accent 5" w:uiPriority="52"/>
-    <w:lsdException w:name="Grid Table 1 Light Accent 6" w:uiPriority="46"/>
-    <w:lsdException w:name="Grid Table 2 Accent 6" w:uiPriority="47"/>
-    <w:lsdException w:name="Grid Table 3 Accent 6" w:uiPriority="48"/>
-    <w:lsdException w:name="Grid Table 4 Accent 6" w:uiPriority="49"/>
-    <w:lsdException w:name="Grid Table 5 Dark Accent 6" w:uiPriority="50"/>
-    <w:lsdException w:name="Grid Table 6 Colorful Accent 6" w:uiPriority="51"/>
-    <w:lsdException w:name="Grid Table 7 Colorful Accent 6" w:uiPriority="52"/>
-    <w:lsdException w:name="List Table 1 Light" w:uiPriority="46"/>
-    <w:lsdException w:name="List Table 2" w:uiPriority="47"/>
-    <w:lsdException w:name="List Table 3" w:uiPriority="48"/>
-    <w:lsdException w:name="List Table 4" w:uiPriority="49"/>
-    <w:lsdException w:name="List Table 5 Dark" w:uiPriority="50"/>
-    <w:lsdException w:name="List Table 6 Colorful" w:uiPriority="51"/>
-    <w:lsdException w:name="List Table 7 Colorful" w:uiPriority="52"/>
-    <w:lsdException w:name="List Table 1 Light Accent 1" w:uiPriority="46"/>
-    <w:lsdException w:name="List Table 2 Accent 1" w:uiPriority="47"/>
-    <w:lsdException w:name="List Table 3 Accent 1" w:uiPriority="48"/>
-    <w:lsdException w:name="List Table 4 Accent 1" w:uiPriority="49"/>
-    <w:lsdException w:name="List Table 5 Dark Accent 1" w:uiPriority="50"/>
-    <w:lsdException w:name="List Table 6 Colorful Accent 1" w:uiPriority="51"/>
-    <w:lsdException w:name="List Table 7 Colorful Accent 1" w:uiPriority="52"/>
-    <w:lsdException w:name="List Table 1 Light Accent 2" w:uiPriority="46"/>
-    <w:lsdException w:name="List Table 2 Accent 2" w:uiPriority="47"/>
-    <w:lsdException w:name="List Table 3 Accent 2" w:uiPriority="48"/>
-    <w:lsdException w:name="List Table 4 Accent 2" w:uiPriority="49"/>
-    <w:lsdException w:name="List Table 5 Dark Accent 2" w:uiPriority="50"/>
-    <w:lsdException w:name="List Table 6 Colorful Accent 2" w:uiPriority="51"/>
-    <w:lsdException w:name="List Table 7 Colorful Accent 2" w:uiPriority="52"/>
-    <w:lsdException w:name="List Table 1 Light Accent 3" w:uiPriority="46"/>
-    <w:lsdException w:name="List Table 2 Accent 3" w:uiPriority="47"/>
-    <w:lsdException w:name="List Table 3 Accent 3" w:uiPriority="48"/>
-    <w:lsdException w:name="List Table 4 Accent 3" w:uiPriority="49"/>
-    <w:lsdException w:name="List Table 5 Dark Accent 3" w:uiPriority="50"/>
-    <w:lsdException w:name="List Table 6 Colorful Accent 3" w:uiPriority="51"/>
-    <w:lsdException w:name="List Table 7 Colorful Accent 3" w:uiPriority="52"/>
-    <w:lsdException w:name="List Table 1 Light Accent 4" w:uiPriority="46"/>
-    <w:lsdException w:name="List Table 2 Accent 4" w:uiPriority="47"/>
-    <w:lsdException w:name="List Table 3 Accent 4" w:uiPriority="48"/>
-    <w:lsdException w:name="List Table 4 Accent 4" w:uiPriority="49"/>
-    <w:lsdException w:name="List Table 5 Dark Accent 4" w:uiPriority="50"/>
-    <w:lsdException w:name="List Table 6 Colorful Accent 4" w:uiPriority="51"/>
-    <w:lsdException w:name="List Table 7 Colorful Accent 4" w:uiPriority="52"/>
-    <w:lsdException w:name="List Table 1 Light Accent 5" w:uiPriority="46"/>
-    <w:lsdException w:name="List Table 2 Accent 5" w:uiPriority="47"/>
-    <w:lsdException w:name="List Table 3 Accent 5" w:uiPriority="48"/>
-    <w:lsdException w:name="List Table 4 Accent 5" w:uiPriority="49"/>
-    <w:lsdException w:name="List Table 5 Dark Accent 5" w:uiPriority="50"/>
-    <w:lsdException w:name="List Table 6 Colorful Accent 5" w:uiPriority="51"/>
-    <w:lsdException w:name="List Table 7 Colorful Accent 5" w:uiPriority="52"/>
-    <w:lsdException w:name="List Table 1 Light Accent 6" w:uiPriority="46"/>
-    <w:lsdException w:name="List Table 2 Accent 6" w:uiPriority="47"/>
-    <w:lsdException w:name="List Table 3 Accent 6" w:uiPriority="48"/>
-    <w:lsdException w:name="List Table 4 Accent 6" w:uiPriority="49"/>
-    <w:lsdException w:name="List Table 5 Dark Accent 6" w:uiPriority="50"/>
-    <w:lsdException w:name="List Table 6 Colorful Accent 6" w:uiPriority="51"/>
-    <w:lsdException w:name="List Table 7 Colorful Accent 6" w:uiPriority="52"/>
+  <w:latentStyles w:defLockedState="0" w:defUIPriority="99" w:defSemiHidden="1" w:defUnhideWhenUsed="1" w:defQFormat="0" w:count="267">
+    <w:lsdException w:name="Normal" w:semiHidden="0" w:uiPriority="0" w:unhideWhenUsed="0" w:qFormat="1"/>
+    <w:lsdException w:name="heading 1" w:semiHidden="0" w:uiPriority="9" w:unhideWhenUsed="0" w:qFormat="1"/>
+    <w:lsdException w:name="heading 2" w:uiPriority="9" w:qFormat="1"/>
+    <w:lsdException w:name="heading 3" w:uiPriority="9" w:qFormat="1"/>
+    <w:lsdException w:name="heading 4" w:uiPriority="9" w:qFormat="1"/>
+    <w:lsdException w:name="heading 5" w:uiPriority="9" w:qFormat="1"/>
+    <w:lsdException w:name="heading 6" w:uiPriority="9" w:qFormat="1"/>
+    <w:lsdException w:name="heading 7" w:uiPriority="9" w:qFormat="1"/>
+    <w:lsdException w:name="heading 8" w:uiPriority="9" w:qFormat="1"/>
+    <w:lsdException w:name="heading 9" w:uiPriority="9" w:qFormat="1"/>
+    <w:lsdException w:name="toc 1" w:uiPriority="39"/>
+    <w:lsdException w:name="toc 2" w:uiPriority="39"/>
+    <w:lsdException w:name="toc 3" w:uiPriority="39"/>
+    <w:lsdException w:name="toc 4" w:uiPriority="39"/>
+    <w:lsdException w:name="toc 5" w:uiPriority="39"/>
+    <w:lsdException w:name="toc 6" w:uiPriority="39"/>
+    <w:lsdException w:name="toc 7" w:uiPriority="39"/>
+    <w:lsdException w:name="toc 8" w:uiPriority="39"/>
+    <w:lsdException w:name="toc 9" w:uiPriority="39"/>
+    <w:lsdException w:name="caption" w:uiPriority="35" w:qFormat="1"/>
+    <w:lsdException w:name="Title" w:semiHidden="0" w:uiPriority="10" w:unhideWhenUsed="0" w:qFormat="1"/>
+    <w:lsdException w:name="Default Paragraph Font" w:uiPriority="1"/>
+    <w:lsdException w:name="Subtitle" w:semiHidden="0" w:uiPriority="11" w:unhideWhenUsed="0" w:qFormat="1"/>
+    <w:lsdException w:name="Strong" w:semiHidden="0" w:uiPriority="22" w:unhideWhenUsed="0" w:qFormat="1"/>
+    <w:lsdException w:name="Emphasis" w:semiHidden="0" w:uiPriority="20" w:unhideWhenUsed="0" w:qFormat="1"/>
+    <w:lsdException w:name="Table Grid" w:semiHidden="0" w:uiPriority="59" w:unhideWhenUsed="0"/>
+    <w:lsdException w:name="Placeholder Text" w:unhideWhenUsed="0"/>
+    <w:lsdException w:name="No Spacing" w:semiHidden="0" w:uiPriority="1" w:unhideWhenUsed="0" w:qFormat="1"/>
+    <w:lsdException w:name="Light Shading" w:semiHidden="0" w:uiPriority="60" w:unhideWhenUsed="0"/>
+    <w:lsdException w:name="Light List" w:semiHidden="0" w:uiPriority="61" w:unhideWhenUsed="0"/>
+    <w:lsdException w:name="Light Grid" w:semiHidden="0" w:uiPriority="62" w:unhideWhenUsed="0"/>
+    <w:lsdException w:name="Medium Shading 1" w:semiHidden="0" w:uiPriority="63" w:unhideWhenUsed="0"/>
+    <w:lsdException w:name="Medium Shading 2" w:semiHidden="0" w:uiPriority="64" w:unhideWhenUsed="0"/>
+    <w:lsdException w:name="Medium List 1" w:semiHidden="0" w:uiPriority="65" w:unhideWhenUsed="0"/>
+    <w:lsdException w:name="Medium List 2" w:semiHidden="0" w:uiPriority="66" w:unhideWhenUsed="0"/>
+    <w:lsdException w:name="Medium Grid 1" w:semiHidden="0" w:uiPriority="67" w:unhideWhenUsed="0"/>
+    <w:lsdException w:name="Medium Grid 2" w:semiHidden="0" w:uiPriority="68" w:unhideWhenUsed="0"/>
+    <w:lsdException w:name="Medium Grid 3" w:semiHidden="0" w:uiPriority="69" w:unhideWhenUsed="0"/>
+    <w:lsdException w:name="Dark List" w:semiHidden="0" w:uiPriority="70" w:unhideWhenUsed="0"/>
+    <w:lsdException w:name="Colorful Shading" w:semiHidden="0" w:uiPriority="71" w:unhideWhenUsed="0"/>
+    <w:lsdException w:name="Colorful List" w:semiHidden="0" w:uiPriority="72" w:unhideWhenUsed="0"/>
+    <w:lsdException w:name="Colorful Grid" w:semiHidden="0" w:uiPriority="73" w:unhideWhenUsed="0"/>
+    <w:lsdException w:name="Light Shading Accent 1" w:semiHidden="0" w:uiPriority="60" w:unhideWhenUsed="0"/>
+    <w:lsdException w:name="Light List Accent 1" w:semiHidden="0" w:uiPriority="61" w:unhideWhenUsed="0"/>
+    <w:lsdException w:name="Light Grid Accent 1" w:semiHidden="0" w:uiPriority="62" w:unhideWhenUsed="0"/>
+    <w:lsdException w:name="Medium Shading 1 Accent 1" w:semiHidden="0" w:uiPriority="63" w:unhideWhenUsed="0"/>
+    <w:lsdException w:name="Medium Shading 2 Accent 1" w:semiHidden="0" w:uiPriority="64" w:unhideWhenUsed="0"/>
+    <w:lsdException w:name="Medium List 1 Accent 1" w:semiHidden="0" w:uiPriority="65" w:unhideWhenUsed="0"/>
+    <w:lsdException w:name="Revision" w:unhideWhenUsed="0"/>
+    <w:lsdException w:name="List Paragraph" w:semiHidden="0" w:uiPriority="34" w:unhideWhenUsed="0" w:qFormat="1"/>
+    <w:lsdException w:name="Quote" w:semiHidden="0" w:uiPriority="29" w:unhideWhenUsed="0" w:qFormat="1"/>
+    <w:lsdException w:name="Intense Quote" w:semiHidden="0" w:uiPriority="30" w:unhideWhenUsed="0" w:qFormat="1"/>
+    <w:lsdException w:name="Medium List 2 Accent 1" w:semiHidden="0" w:uiPriority="66" w:unhideWhenUsed="0"/>
+    <w:lsdException w:name="Medium Grid 1 Accent 1" w:semiHidden="0" w:uiPriority="67" w:unhideWhenUsed="0"/>
+    <w:lsdException w:name="Medium Grid 2 Accent 1" w:semiHidden="0" w:uiPriority="68" w:unhideWhenUsed="0"/>
+    <w:lsdException w:name="Medium Grid 3 Accent 1" w:semiHidden="0" w:uiPriority="69" w:unhideWhenUsed="0"/>
+    <w:lsdException w:name="Dark List Accent 1" w:semiHidden="0" w:uiPriority="70" w:unhideWhenUsed="0"/>
+    <w:lsdException w:name="Colorful Shading Accent 1" w:semiHidden="0" w:uiPriority="71" w:unhideWhenUsed="0"/>
+    <w:lsdException w:name="Colorful List Accent 1" w:semiHidden="0" w:uiPriority="72" w:unhideWhenUsed="0"/>
+    <w:lsdException w:name="Colorful Grid Accent 1" w:semiHidden="0" w:uiPriority="73" w:unhideWhenUsed="0"/>
+    <w:lsdException w:name="Light Shading Accent 2" w:semiHidden="0" w:uiPriority="60" w:unhideWhenUsed="0"/>
+    <w:lsdException w:name="Light List Accent 2" w:semiHidden="0" w:uiPriority="61" w:unhideWhenUsed="0"/>
+    <w:lsdException w:name="Light Grid Accent 2" w:semiHidden="0" w:uiPriority="62" w:unhideWhenUsed="0"/>
+    <w:lsdException w:name="Medium Shading 1 Accent 2" w:semiHidden="0" w:uiPriority="63" w:unhideWhenUsed="0"/>
+    <w:lsdException w:name="Medium Shading 2 Accent 2" w:semiHidden="0" w:uiPriority="64" w:unhideWhenUsed="0"/>
+    <w:lsdException w:name="Medium List 1 Accent 2" w:semiHidden="0" w:uiPriority="65" w:unhideWhenUsed="0"/>
+    <w:lsdException w:name="Medium List 2 Accent 2" w:semiHidden="0" w:uiPriority="66" w:unhideWhenUsed="0"/>
+    <w:lsdException w:name="Medium Grid 1 Accent 2" w:semiHidden="0" w:uiPriority="67" w:unhideWhenUsed="0"/>
+    <w:lsdException w:name="Medium Grid 2 Accent 2" w:semiHidden="0" w:uiPriority="68" w:unhideWhenUsed="0"/>
+    <w:lsdException w:name="Medium Grid 3 Accent 2" w:semiHidden="0" w:uiPriority="69" w:unhideWhenUsed="0"/>
+    <w:lsdException w:name="Dark List Accent 2" w:semiHidden="0" w:uiPriority="70" w:unhideWhenUsed="0"/>
+    <w:lsdException w:name="Colorful Shading Accent 2" w:semiHidden="0" w:uiPriority="71" w:unhideWhenUsed="0"/>
+    <w:lsdException w:name="Colorful List Accent 2" w:semiHidden="0" w:uiPriority="72" w:unhideWhenUsed="0"/>
+    <w:lsdException w:name="Colorful Grid Accent 2" w:semiHidden="0" w:uiPriority="73" w:unhideWhenUsed="0"/>
+    <w:lsdException w:name="Light Shading Accent 3" w:semiHidden="0" w:uiPriority="60" w:unhideWhenUsed="0"/>
+    <w:lsdException w:name="Light List Accent 3" w:semiHidden="0" w:uiPriority="61" w:unhideWhenUsed="0"/>
+    <w:lsdException w:name="Light Grid Accent 3" w:semiHidden="0" w:uiPriority="62" w:unhideWhenUsed="0"/>
+    <w:lsdException w:name="Medium Shading 1 Accent 3" w:semiHidden="0" w:uiPriority="63" w:unhideWhenUsed="0"/>
+    <w:lsdException w:name="Medium Shading 2 Accent 3" w:semiHidden="0" w:uiPriority="64" w:unhideWhenUsed="0"/>
+    <w:lsdException w:name="Medium List 1 Accent 3" w:semiHidden="0" w:uiPriority="65" w:unhideWhenUsed="0"/>
+    <w:lsdException w:name="Medium List 2 Accent 3" w:semiHidden="0" w:uiPriority="66" w:unhideWhenUsed="0"/>
+    <w:lsdException w:name="Medium Grid 1 Accent 3" w:semiHidden="0" w:uiPriority="67" w:unhideWhenUsed="0"/>
+    <w:lsdException w:name="Medium Grid 2 Accent 3" w:semiHidden="0" w:uiPriority="68" w:unhideWhenUsed="0"/>
+    <w:lsdException w:name="Medium Grid 3 Accent 3" w:semiHidden="0" w:uiPriority="69" w:unhideWhenUsed="0"/>
+    <w:lsdException w:name="Dark List Accent 3" w:semiHidden="0" w:uiPriority="70" w:unhideWhenUsed="0"/>
+    <w:lsdException w:name="Colorful Shading Accent 3" w:semiHidden="0" w:uiPriority="71" w:unhideWhenUsed="0"/>
+    <w:lsdException w:name="Colorful List Accent 3" w:semiHidden="0" w:uiPriority="72" w:unhideWhenUsed="0"/>
+    <w:lsdException w:name="Colorful Grid Accent 3" w:semiHidden="0" w:uiPriority="73" w:unhideWhenUsed="0"/>
+    <w:lsdException w:name="Light Shading Accent 4" w:semiHidden="0" w:uiPriority="60" w:unhideWhenUsed="0"/>
+    <w:lsdException w:name="Light List Accent 4" w:semiHidden="0" w:uiPriority="61" w:unhideWhenUsed="0"/>
+    <w:lsdException w:name="Light Grid Accent 4" w:semiHidden="0" w:uiPriority="62" w:unhideWhenUsed="0"/>
+    <w:lsdException w:name="Medium Shading 1 Accent 4" w:semiHidden="0" w:uiPriority="63" w:unhideWhenUsed="0"/>
+    <w:lsdException w:name="Medium Shading 2 Accent 4" w:semiHidden="0" w:uiPriority="64" w:unhideWhenUsed="0"/>
+    <w:lsdException w:name="Medium List 1 Accent 4" w:semiHidden="0" w:uiPriority="65" w:unhideWhenUsed="0"/>
+    <w:lsdException w:name="Medium List 2 Accent 4" w:semiHidden="0" w:uiPriority="66" w:unhideWhenUsed="0"/>
+    <w:lsdException w:name="Medium Grid 1 Accent 4" w:semiHidden="0" w:uiPriority="67" w:unhideWhenUsed="0"/>
+    <w:lsdException w:name="Medium Grid 2 Accent 4" w:semiHidden="0" w:uiPriority="68" w:unhideWhenUsed="0"/>
+    <w:lsdException w:name="Medium Grid 3 Accent 4" w:semiHidden="0" w:uiPriority="69" w:unhideWhenUsed="0"/>
+    <w:lsdException w:name="Dark List Accent 4" w:semiHidden="0" w:uiPriority="70" w:unhideWhenUsed="0"/>
+    <w:lsdException w:name="Colorful Shading Accent 4" w:semiHidden="0" w:uiPriority="71" w:unhideWhenUsed="0"/>
+    <w:lsdException w:name="Colorful List Accent 4" w:semiHidden="0" w:uiPriority="72" w:unhideWhenUsed="0"/>
+    <w:lsdException w:name="Colorful Grid Accent 4" w:semiHidden="0" w:uiPriority="73" w:unhideWhenUsed="0"/>
+    <w:lsdException w:name="Light Shading Accent 5" w:semiHidden="0" w:uiPriority="60" w:unhideWhenUsed="0"/>
+    <w:lsdException w:name="Light List Accent 5" w:semiHidden="0" w:uiPriority="61" w:unhideWhenUsed="0"/>
+    <w:lsdException w:name="Light Grid Accent 5" w:semiHidden="0" w:uiPriority="62" w:unhideWhenUsed="0"/>
+    <w:lsdException w:name="Medium Shading 1 Accent 5" w:semiHidden="0" w:uiPriority="63" w:unhideWhenUsed="0"/>
+    <w:lsdException w:name="Medium Shading 2 Accent 5" w:semiHidden="0" w:uiPriority="64" w:unhideWhenUsed="0"/>
+    <w:lsdException w:name="Medium List 1 Accent 5" w:semiHidden="0" w:uiPriority="65" w:unhideWhenUsed="0"/>
+    <w:lsdException w:name="Medium List 2 Accent 5" w:semiHidden="0" w:uiPriority="66" w:unhideWhenUsed="0"/>
+    <w:lsdException w:name="Medium Grid 1 Accent 5" w:semiHidden="0" w:uiPriority="67" w:unhideWhenUsed="0"/>
+    <w:lsdException w:name="Medium Grid 2 Accent 5" w:semiHidden="0" w:uiPriority="68" w:unhideWhenUsed="0"/>
+    <w:lsdException w:name="Medium Grid 3 Accent 5" w:semiHidden="0" w:uiPriority="69" w:unhideWhenUsed="0"/>
+    <w:lsdException w:name="Dark List Accent 5" w:semiHidden="0" w:uiPriority="70" w:unhideWhenUsed="0"/>
+    <w:lsdException w:name="Colorful Shading Accent 5" w:semiHidden="0" w:uiPriority="71" w:unhideWhenUsed="0"/>
+    <w:lsdException w:name="Colorful List Accent 5" w:semiHidden="0" w:uiPriority="72" w:unhideWhenUsed="0"/>
+    <w:lsdException w:name="Colorful Grid Accent 5" w:semiHidden="0" w:uiPriority="73" w:unhideWhenUsed="0"/>
+    <w:lsdException w:name="Light Shading Accent 6" w:semiHidden="0" w:uiPriority="60" w:unhideWhenUsed="0"/>
+    <w:lsdException w:name="Light List Accent 6" w:semiHidden="0" w:uiPriority="61" w:unhideWhenUsed="0"/>
+    <w:lsdException w:name="Light Grid Accent 6" w:semiHidden="0" w:uiPriority="62" w:unhideWhenUsed="0"/>
+    <w:lsdException w:name="Medium Shading 1 Accent 6" w:semiHidden="0" w:uiPriority="63" w:unhideWhenUsed="0"/>
+    <w:lsdException w:name="Medium Shading 2 Accent 6" w:semiHidden="0" w:uiPriority="64" w:unhideWhenUsed="0"/>
+    <w:lsdException w:name="Medium List 1 Accent 6" w:semiHidden="0" w:uiPriority="65" w:unhideWhenUsed="0"/>
+    <w:lsdException w:name="Medium List 2 Accent 6" w:semiHidden="0" w:uiPriority="66" w:unhideWhenUsed="0"/>
+    <w:lsdException w:name="Medium Grid 1 Accent 6" w:semiHidden="0" w:uiPriority="67" w:unhideWhenUsed="0"/>
+    <w:lsdException w:name="Medium Grid 2 Accent 6" w:semiHidden="0" w:uiPriority="68" w:unhideWhenUsed="0"/>
+    <w:lsdException w:name="Medium Grid 3 Accent 6" w:semiHidden="0" w:uiPriority="69" w:unhideWhenUsed="0"/>
+    <w:lsdException w:name="Dark List Accent 6" w:semiHidden="0" w:uiPriority="70" w:unhideWhenUsed="0"/>
+    <w:lsdException w:name="Colorful Shading Accent 6" w:semiHidden="0" w:uiPriority="71" w:unhideWhenUsed="0"/>
+    <w:lsdException w:name="Colorful List Accent 6" w:semiHidden="0" w:uiPriority="72" w:unhideWhenUsed="0"/>
+    <w:lsdException w:name="Colorful Grid Accent 6" w:semiHidden="0" w:uiPriority="73" w:unhideWhenUsed="0"/>
+    <w:lsdException w:name="Subtle Emphasis" w:semiHidden="0" w:uiPriority="19" w:unhideWhenUsed="0" w:qFormat="1"/>
+    <w:lsdException w:name="Intense Emphasis" w:semiHidden="0" w:uiPriority="21" w:unhideWhenUsed="0" w:qFormat="1"/>
+    <w:lsdException w:name="Subtle Reference" w:semiHidden="0" w:uiPriority="31" w:unhideWhenUsed="0" w:qFormat="1"/>
+    <w:lsdException w:name="Intense Reference" w:semiHidden="0" w:uiPriority="32" w:unhideWhenUsed="0" w:qFormat="1"/>
+    <w:lsdException w:name="Book Title" w:semiHidden="0" w:uiPriority="33" w:unhideWhenUsed="0" w:qFormat="1"/>
+    <w:lsdException w:name="Bibliography" w:uiPriority="37"/>
+    <w:lsdException w:name="TOC Heading" w:uiPriority="39" w:qFormat="1"/>
+  </w:latentStyles>
+  <w:style w:type="paragraph" w:default="1" w:styleId="Normal">
+    <w:name w:val="Normal"/>
+    <w:qFormat/>
+  </w:style>
+  <w:style w:type="paragraph" w:styleId="Heading1">
+    <w:name w:val="heading 1"/>
+    <w:basedOn w:val="Normal"/>
+    <w:next w:val="Normal"/>
+    <w:link w:val="Heading1Char"/>
+    <w:uiPriority w:val="9"/>
+    <w:qFormat/>
+    <w:rsid w:val="00990590"/>
+    <w:pPr>
+      <w:keepNext/>
+      <w:keepLines/>
+      <w:spacing w:before="480" w:after="0"/>
+      <w:outlineLvl w:val="0"/>
+    </w:pPr>
+    <w:rPr>
+      <w:rFonts w:asciiTheme="majorHAnsi" w:eastAsiaTheme="majorEastAsia" w:hAnsiTheme="majorHAnsi" w:cstheme="majorBidi"/>
+      <w:b/>
+      <w:bCs/>
+      <w:color w:val="365F91" w:themeColor="accent1" w:themeShade="BF"/>
+      <w:sz w:val="28"/>
+      <w:szCs w:val="28"/>
+    </w:rPr>
+  </w:style>
+  <w:style w:type="paragraph" w:styleId="Heading2">
+    <w:name w:val="heading 2"/>
+    <w:basedOn w:val="Normal"/>
+    <w:next w:val="Normal"/>
+    <w:link w:val="Heading2Char"/>
+    <w:uiPriority w:val="9"/>
+    <w:unhideWhenUsed/>
+    <w:qFormat/>
+    <w:rsid w:val="00B86B8E"/>
+    <w:pPr>
+      <w:keepNext/>
+      <w:keepLines/>
+      <w:spacing w:before="200" w:after="0"/>
+      <w:outlineLvl w:val="1"/>
+    </w:pPr>
+    <w:rPr>
+      <w:rFonts w:asciiTheme="majorHAnsi" w:eastAsiaTheme="majorEastAsia" w:hAnsiTheme="majorHAnsi" w:cstheme="majorBidi"/>
+      <w:b/>
+      <w:bCs/>
+      <w:color w:val="4F81BD" w:themeColor="accent1"/>
+      <w:sz w:val="26"/>
+      <w:szCs w:val="26"/>
+    </w:rPr>
+  </w:style>
+  <w:style w:type="paragraph" w:styleId="Heading3">
+    <w:name w:val="heading 3"/>
+    <w:basedOn w:val="Normal"/>
+    <w:next w:val="Normal"/>
+    <w:link w:val="Heading3Char"/>
+    <w:uiPriority w:val="9"/>
+    <w:unhideWhenUsed/>
+    <w:qFormat/>
+    <w:rsid w:val="00B86B8E"/>
+    <w:pPr>
+      <w:keepNext/>
+      <w:keepLines/>
+      <w:spacing w:before="200" w:after="0"/>
+      <w:outlineLvl w:val="2"/>
+    </w:pPr>
+    <w:rPr>
+      <w:rFonts w:asciiTheme="majorHAnsi" w:eastAsiaTheme="majorEastAsia" w:hAnsiTheme="majorHAnsi" w:cstheme="majorBidi"/>
+      <w:b/>
+      <w:bCs/>
+      <w:color w:val="4F81BD" w:themeColor="accent1"/>
+    </w:rPr>
+  </w:style>
+  <w:style w:type="character" w:default="1" w:styleId="DefaultParagraphFont">
+    <w:name w:val="Default Paragraph Font"/>
+    <w:uiPriority w:val="1"/>
+    <w:semiHidden/>
+    <w:unhideWhenUsed/>
+  </w:style>
+  <w:style w:type="table" w:default="1" w:styleId="TableNormal">
+    <w:name w:val="Normal Table"/>
+    <w:uiPriority w:val="99"/>
+    <w:semiHidden/>
+    <w:unhideWhenUsed/>
+    <w:tblPr>
+      <w:tblInd w:w="0" w:type="dxa"/>
+      <w:tblCellMar>
+        <w:top w:w="0" w:type="dxa"/>
+        <w:left w:w="108" w:type="dxa"/>
+        <w:bottom w:w="0" w:type="dxa"/>
+        <w:right w:w="108" w:type="dxa"/>
+      </w:tblCellMar>
+    </w:tblPr>
+  </w:style>
+  <w:style w:type="numbering" w:default="1" w:styleId="NoList">
+    <w:name w:val="No List"/>
+    <w:uiPriority w:val="99"/>
+    <w:semiHidden/>
+    <w:unhideWhenUsed/>
+  </w:style>
+  <w:style w:type="character" w:customStyle="1" w:styleId="Heading2Char">
+    <w:name w:val="Heading 2 Char"/>
+    <w:basedOn w:val="DefaultParagraphFont"/>
+    <w:link w:val="Heading2"/>
+    <w:uiPriority w:val="9"/>
+    <w:rsid w:val="00B86B8E"/>
+    <w:rPr>
+      <w:rFonts w:asciiTheme="majorHAnsi" w:eastAsiaTheme="majorEastAsia" w:hAnsiTheme="majorHAnsi" w:cstheme="majorBidi"/>
+      <w:b/>
+      <w:bCs/>
+      <w:color w:val="4F81BD" w:themeColor="accent1"/>
+      <w:sz w:val="26"/>
+      <w:szCs w:val="26"/>
+    </w:rPr>
+  </w:style>
+  <w:style w:type="paragraph" w:styleId="ListParagraph">
+    <w:name w:val="List Paragraph"/>
+    <w:basedOn w:val="Normal"/>
+    <w:uiPriority w:val="34"/>
+    <w:qFormat/>
+    <w:rsid w:val="00B86B8E"/>
+    <w:pPr>
+      <w:ind w:left="720"/>
+      <w:contextualSpacing/>
+    </w:pPr>
+  </w:style>
+  <w:style w:type="character" w:customStyle="1" w:styleId="Heading3Char">
+    <w:name w:val="Heading 3 Char"/>
+    <w:basedOn w:val="DefaultParagraphFont"/>
+    <w:link w:val="Heading3"/>
+    <w:uiPriority w:val="9"/>
+    <w:rsid w:val="00B86B8E"/>
+    <w:rPr>
+      <w:rFonts w:asciiTheme="majorHAnsi" w:eastAsiaTheme="majorEastAsia" w:hAnsiTheme="majorHAnsi" w:cstheme="majorBidi"/>
+      <w:b/>
+      <w:bCs/>
+      <w:color w:val="4F81BD" w:themeColor="accent1"/>
+    </w:rPr>
+  </w:style>
+  <w:style w:type="paragraph" w:customStyle="1" w:styleId="headingNew">
+    <w:name w:val="headingNew"/>
+    <w:basedOn w:val="Heading3"/>
+    <w:link w:val="headingNewChar"/>
+    <w:qFormat/>
+    <w:rsid w:val="00B86B8E"/>
+    <w:rPr>
+      <w:color w:val="auto"/>
+      <w:lang w:val="en-ID"/>
+    </w:rPr>
+  </w:style>
+  <w:style w:type="character" w:styleId="Hyperlink">
+    <w:name w:val="Hyperlink"/>
+    <w:basedOn w:val="DefaultParagraphFont"/>
+    <w:uiPriority w:val="99"/>
+    <w:unhideWhenUsed/>
+    <w:rsid w:val="00990590"/>
+    <w:rPr>
+      <w:color w:val="0000FF" w:themeColor="hyperlink"/>
+      <w:u w:val="single"/>
+    </w:rPr>
+  </w:style>
+  <w:style w:type="character" w:customStyle="1" w:styleId="headingNewChar">
+    <w:name w:val="headingNew Char"/>
+    <w:basedOn w:val="Heading3Char"/>
+    <w:link w:val="headingNew"/>
+    <w:rsid w:val="00B86B8E"/>
+    <w:rPr>
+      <w:rFonts w:asciiTheme="majorHAnsi" w:eastAsiaTheme="majorEastAsia" w:hAnsiTheme="majorHAnsi" w:cstheme="majorBidi"/>
+      <w:b/>
+      <w:bCs/>
+      <w:color w:val="4F81BD" w:themeColor="accent1"/>
+      <w:lang w:val="en-ID"/>
+    </w:rPr>
+  </w:style>
+  <w:style w:type="character" w:customStyle="1" w:styleId="Heading1Char">
+    <w:name w:val="Heading 1 Char"/>
+    <w:basedOn w:val="DefaultParagraphFont"/>
+    <w:link w:val="Heading1"/>
+    <w:uiPriority w:val="9"/>
+    <w:rsid w:val="00990590"/>
+    <w:rPr>
+      <w:rFonts w:asciiTheme="majorHAnsi" w:eastAsiaTheme="majorEastAsia" w:hAnsiTheme="majorHAnsi" w:cstheme="majorBidi"/>
+      <w:b/>
+      <w:bCs/>
+      <w:color w:val="365F91" w:themeColor="accent1" w:themeShade="BF"/>
+      <w:sz w:val="28"/>
+      <w:szCs w:val="28"/>
+    </w:rPr>
+  </w:style>
+  <w:style w:type="paragraph" w:customStyle="1" w:styleId="normalNew">
+    <w:name w:val="normalNew"/>
+    <w:basedOn w:val="Normal"/>
+    <w:link w:val="normalNewChar"/>
+    <w:qFormat/>
+    <w:rsid w:val="00990590"/>
+    <w:pPr>
+      <w:ind w:left="709"/>
+    </w:pPr>
+  </w:style>
+  <w:style w:type="character" w:customStyle="1" w:styleId="normalNewChar">
+    <w:name w:val="normalNew Char"/>
+    <w:basedOn w:val="DefaultParagraphFont"/>
+    <w:link w:val="normalNew"/>
+    <w:rsid w:val="00990590"/>
+  </w:style>
+</w:styles>
+</file>
+
+<file path=word/stylesWithEffects.xml><?xml version="1.0" encoding="utf-8"?>
+<w:styles xmlns:wpc="http://schemas.microsoft.com/office/word/2010/wordprocessingCanvas" xmlns:mc="http://schemas.openxmlformats.org/markup-compatibility/2006" xmlns:o="urn:schemas-microsoft-com:office:office" xmlns:r="http://schemas.openxmlformats.org/officeDocument/2006/relationships" xmlns:m="http://schemas.openxmlformats.org/officeDocument/2006/math" xmlns:v="urn:schemas-microsoft-com:vml" xmlns:wp14="http://schemas.microsoft.com/office/word/2010/wordprocessingDrawing" xmlns:wp="http://schemas.openxmlformats.org/drawingml/2006/wordprocessingDrawing" xmlns:w10="urn:schemas-microsoft-com:office:word" xmlns:w="http://schemas.openxmlformats.org/wordprocessingml/2006/main" xmlns:w14="http://schemas.microsoft.com/office/word/2010/wordml" xmlns:wpg="http://schemas.microsoft.com/office/word/2010/wordprocessingGroup" xmlns:wpi="http://schemas.microsoft.com/office/word/2010/wordprocessingInk" xmlns:wne="http://schemas.microsoft.com/office/word/2006/wordml" xmlns:wps="http://schemas.microsoft.com/office/word/2010/wordprocessingShape" mc:Ignorable="w14 wp14">
+  <w:docDefaults>
+    <w:rPrDefault>
+      <w:rPr>
+        <w:rFonts w:asciiTheme="minorHAnsi" w:eastAsiaTheme="minorHAnsi" w:hAnsiTheme="minorHAnsi" w:cstheme="minorBidi"/>
+        <w:sz w:val="22"/>
+        <w:szCs w:val="22"/>
+        <w:lang w:val="en-US" w:eastAsia="en-US" w:bidi="ar-SA"/>
+      </w:rPr>
+    </w:rPrDefault>
+    <w:pPrDefault>
+      <w:pPr>
+        <w:spacing w:after="200" w:line="276" w:lineRule="auto"/>
+      </w:pPr>
+    </w:pPrDefault>
+  </w:docDefaults>
+  <w:latentStyles w:defLockedState="0" w:defUIPriority="99" w:defSemiHidden="1" w:defUnhideWhenUsed="1" w:defQFormat="0" w:count="267">
+    <w:lsdException w:name="Normal" w:semiHidden="0" w:uiPriority="0" w:unhideWhenUsed="0" w:qFormat="1"/>
+    <w:lsdException w:name="heading 1" w:semiHidden="0" w:uiPriority="9" w:unhideWhenUsed="0" w:qFormat="1"/>
+    <w:lsdException w:name="heading 2" w:uiPriority="9" w:qFormat="1"/>
+    <w:lsdException w:name="heading 3" w:uiPriority="9" w:qFormat="1"/>
+    <w:lsdException w:name="heading 4" w:uiPriority="9" w:qFormat="1"/>
+    <w:lsdException w:name="heading 5" w:uiPriority="9" w:qFormat="1"/>
+    <w:lsdException w:name="heading 6" w:uiPriority="9" w:qFormat="1"/>
+    <w:lsdException w:name="heading 7" w:uiPriority="9" w:qFormat="1"/>
+    <w:lsdException w:name="heading 8" w:uiPriority="9" w:qFormat="1"/>
+    <w:lsdException w:name="heading 9" w:uiPriority="9" w:qFormat="1"/>
+    <w:lsdException w:name="toc 1" w:uiPriority="39"/>
+    <w:lsdException w:name="toc 2" w:uiPriority="39"/>
+    <w:lsdException w:name="toc 3" w:uiPriority="39"/>
+    <w:lsdException w:name="toc 4" w:uiPriority="39"/>
+    <w:lsdException w:name="toc 5" w:uiPriority="39"/>
+    <w:lsdException w:name="toc 6" w:uiPriority="39"/>
+    <w:lsdException w:name="toc 7" w:uiPriority="39"/>
+    <w:lsdException w:name="toc 8" w:uiPriority="39"/>
+    <w:lsdException w:name="toc 9" w:uiPriority="39"/>
+    <w:lsdException w:name="caption" w:uiPriority="35" w:qFormat="1"/>
+    <w:lsdException w:name="Title" w:semiHidden="0" w:uiPriority="10" w:unhideWhenUsed="0" w:qFormat="1"/>
+    <w:lsdException w:name="Default Paragraph Font" w:uiPriority="1"/>
+    <w:lsdException w:name="Subtitle" w:semiHidden="0" w:uiPriority="11" w:unhideWhenUsed="0" w:qFormat="1"/>
+    <w:lsdException w:name="Strong" w:semiHidden="0" w:uiPriority="22" w:unhideWhenUsed="0" w:qFormat="1"/>
+    <w:lsdException w:name="Emphasis" w:semiHidden="0" w:uiPriority="20" w:unhideWhenUsed="0" w:qFormat="1"/>
+    <w:lsdException w:name="Table Grid" w:semiHidden="0" w:uiPriority="59" w:unhideWhenUsed="0"/>
+    <w:lsdException w:name="Placeholder Text" w:unhideWhenUsed="0"/>
+    <w:lsdException w:name="No Spacing" w:semiHidden="0" w:uiPriority="1" w:unhideWhenUsed="0" w:qFormat="1"/>
+    <w:lsdException w:name="Light Shading" w:semiHidden="0" w:uiPriority="60" w:unhideWhenUsed="0"/>
+    <w:lsdException w:name="Light List" w:semiHidden="0" w:uiPriority="61" w:unhideWhenUsed="0"/>
+    <w:lsdException w:name="Light Grid" w:semiHidden="0" w:uiPriority="62" w:unhideWhenUsed="0"/>
+    <w:lsdException w:name="Medium Shading 1" w:semiHidden="0" w:uiPriority="63" w:unhideWhenUsed="0"/>
+    <w:lsdException w:name="Medium Shading 2" w:semiHidden="0" w:uiPriority="64" w:unhideWhenUsed="0"/>
+    <w:lsdException w:name="Medium List 1" w:semiHidden="0" w:uiPriority="65" w:unhideWhenUsed="0"/>
+    <w:lsdException w:name="Medium List 2" w:semiHidden="0" w:uiPriority="66" w:unhideWhenUsed="0"/>
+    <w:lsdException w:name="Medium Grid 1" w:semiHidden="0" w:uiPriority="67" w:unhideWhenUsed="0"/>
+    <w:lsdException w:name="Medium Grid 2" w:semiHidden="0" w:uiPriority="68" w:unhideWhenUsed="0"/>
+    <w:lsdException w:name="Medium Grid 3" w:semiHidden="0" w:uiPriority="69" w:unhideWhenUsed="0"/>
+    <w:lsdException w:name="Dark List" w:semiHidden="0" w:uiPriority="70" w:unhideWhenUsed="0"/>
+    <w:lsdException w:name="Colorful Shading" w:semiHidden="0" w:uiPriority="71" w:unhideWhenUsed="0"/>
+    <w:lsdException w:name="Colorful List" w:semiHidden="0" w:uiPriority="72" w:unhideWhenUsed="0"/>
+    <w:lsdException w:name="Colorful Grid" w:semiHidden="0" w:uiPriority="73" w:unhideWhenUsed="0"/>
+    <w:lsdException w:name="Light Shading Accent 1" w:semiHidden="0" w:uiPriority="60" w:unhideWhenUsed="0"/>
+    <w:lsdException w:name="Light List Accent 1" w:semiHidden="0" w:uiPriority="61" w:unhideWhenUsed="0"/>
+    <w:lsdException w:name="Light Grid Accent 1" w:semiHidden="0" w:uiPriority="62" w:unhideWhenUsed="0"/>
+    <w:lsdException w:name="Medium Shading 1 Accent 1" w:semiHidden="0" w:uiPriority="63" w:unhideWhenUsed="0"/>
+    <w:lsdException w:name="Medium Shading 2 Accent 1" w:semiHidden="0" w:uiPriority="64" w:unhideWhenUsed="0"/>
+    <w:lsdException w:name="Medium List 1 Accent 1" w:semiHidden="0" w:uiPriority="65" w:unhideWhenUsed="0"/>
+    <w:lsdException w:name="Revision" w:unhideWhenUsed="0"/>
+    <w:lsdException w:name="List Paragraph" w:semiHidden="0" w:uiPriority="34" w:unhideWhenUsed="0" w:qFormat="1"/>
+    <w:lsdException w:name="Quote" w:semiHidden="0" w:uiPriority="29" w:unhideWhenUsed="0" w:qFormat="1"/>
+    <w:lsdException w:name="Intense Quote" w:semiHidden="0" w:uiPriority="30" w:unhideWhenUsed="0" w:qFormat="1"/>
+    <w:lsdException w:name="Medium List 2 Accent 1" w:semiHidden="0" w:uiPriority="66" w:unhideWhenUsed="0"/>
+    <w:lsdException w:name="Medium Grid 1 Accent 1" w:semiHidden="0" w:uiPriority="67" w:unhideWhenUsed="0"/>
+    <w:lsdException w:name="Medium Grid 2 Accent 1" w:semiHidden="0" w:uiPriority="68" w:unhideWhenUsed="0"/>
+    <w:lsdException w:name="Medium Grid 3 Accent 1" w:semiHidden="0" w:uiPriority="69" w:unhideWhenUsed="0"/>
+    <w:lsdException w:name="Dark List Accent 1" w:semiHidden="0" w:uiPriority="70" w:unhideWhenUsed="0"/>
+    <w:lsdException w:name="Colorful Shading Accent 1" w:semiHidden="0" w:uiPriority="71" w:unhideWhenUsed="0"/>
+    <w:lsdException w:name="Colorful List Accent 1" w:semiHidden="0" w:uiPriority="72" w:unhideWhenUsed="0"/>
+    <w:lsdException w:name="Colorful Grid Accent 1" w:semiHidden="0" w:uiPriority="73" w:unhideWhenUsed="0"/>
+    <w:lsdException w:name="Light Shading Accent 2" w:semiHidden="0" w:uiPriority="60" w:unhideWhenUsed="0"/>
+    <w:lsdException w:name="Light List Accent 2" w:semiHidden="0" w:uiPriority="61" w:unhideWhenUsed="0"/>
+    <w:lsdException w:name="Light Grid Accent 2" w:semiHidden="0" w:uiPriority="62" w:unhideWhenUsed="0"/>
+    <w:lsdException w:name="Medium Shading 1 Accent 2" w:semiHidden="0" w:uiPriority="63" w:unhideWhenUsed="0"/>
+    <w:lsdException w:name="Medium Shading 2 Accent 2" w:semiHidden="0" w:uiPriority="64" w:unhideWhenUsed="0"/>
+    <w:lsdException w:name="Medium List 1 Accent 2" w:semiHidden="0" w:uiPriority="65" w:unhideWhenUsed="0"/>
+    <w:lsdException w:name="Medium List 2 Accent 2" w:semiHidden="0" w:uiPriority="66" w:unhideWhenUsed="0"/>
+    <w:lsdException w:name="Medium Grid 1 Accent 2" w:semiHidden="0" w:uiPriority="67" w:unhideWhenUsed="0"/>
+    <w:lsdException w:name="Medium Grid 2 Accent 2" w:semiHidden="0" w:uiPriority="68" w:unhideWhenUsed="0"/>
+    <w:lsdException w:name="Medium Grid 3 Accent 2" w:semiHidden="0" w:uiPriority="69" w:unhideWhenUsed="0"/>
+    <w:lsdException w:name="Dark List Accent 2" w:semiHidden="0" w:uiPriority="70" w:unhideWhenUsed="0"/>
+    <w:lsdException w:name="Colorful Shading Accent 2" w:semiHidden="0" w:uiPriority="71" w:unhideWhenUsed="0"/>
+    <w:lsdException w:name="Colorful List Accent 2" w:semiHidden="0" w:uiPriority="72" w:unhideWhenUsed="0"/>
+    <w:lsdException w:name="Colorful Grid Accent 2" w:semiHidden="0" w:uiPriority="73" w:unhideWhenUsed="0"/>
+    <w:lsdException w:name="Light Shading Accent 3" w:semiHidden="0" w:uiPriority="60" w:unhideWhenUsed="0"/>
+    <w:lsdException w:name="Light List Accent 3" w:semiHidden="0" w:uiPriority="61" w:unhideWhenUsed="0"/>
+    <w:lsdException w:name="Light Grid Accent 3" w:semiHidden="0" w:uiPriority="62" w:unhideWhenUsed="0"/>
+    <w:lsdException w:name="Medium Shading 1 Accent 3" w:semiHidden="0" w:uiPriority="63" w:unhideWhenUsed="0"/>
+    <w:lsdException w:name="Medium Shading 2 Accent 3" w:semiHidden="0" w:uiPriority="64" w:unhideWhenUsed="0"/>
+    <w:lsdException w:name="Medium List 1 Accent 3" w:semiHidden="0" w:uiPriority="65" w:unhideWhenUsed="0"/>
+    <w:lsdException w:name="Medium List 2 Accent 3" w:semiHidden="0" w:uiPriority="66" w:unhideWhenUsed="0"/>
+    <w:lsdException w:name="Medium Grid 1 Accent 3" w:semiHidden="0" w:uiPriority="67" w:unhideWhenUsed="0"/>
+    <w:lsdException w:name="Medium Grid 2 Accent 3" w:semiHidden="0" w:uiPriority="68" w:unhideWhenUsed="0"/>
+    <w:lsdException w:name="Medium Grid 3 Accent 3" w:semiHidden="0" w:uiPriority="69" w:unhideWhenUsed="0"/>
+    <w:lsdException w:name="Dark List Accent 3" w:semiHidden="0" w:uiPriority="70" w:unhideWhenUsed="0"/>
+    <w:lsdException w:name="Colorful Shading Accent 3" w:semiHidden="0" w:uiPriority="71" w:unhideWhenUsed="0"/>
+    <w:lsdException w:name="Colorful List Accent 3" w:semiHidden="0" w:uiPriority="72" w:unhideWhenUsed="0"/>
+    <w:lsdException w:name="Colorful Grid Accent 3" w:semiHidden="0" w:uiPriority="73" w:unhideWhenUsed="0"/>
+    <w:lsdException w:name="Light Shading Accent 4" w:semiHidden="0" w:uiPriority="60" w:unhideWhenUsed="0"/>
+    <w:lsdException w:name="Light List Accent 4" w:semiHidden="0" w:uiPriority="61" w:unhideWhenUsed="0"/>
+    <w:lsdException w:name="Light Grid Accent 4" w:semiHidden="0" w:uiPriority="62" w:unhideWhenUsed="0"/>
+    <w:lsdException w:name="Medium Shading 1 Accent 4" w:semiHidden="0" w:uiPriority="63" w:unhideWhenUsed="0"/>
+    <w:lsdException w:name="Medium Shading 2 Accent 4" w:semiHidden="0" w:uiPriority="64" w:unhideWhenUsed="0"/>
+    <w:lsdException w:name="Medium List 1 Accent 4" w:semiHidden="0" w:uiPriority="65" w:unhideWhenUsed="0"/>
+    <w:lsdException w:name="Medium List 2 Accent 4" w:semiHidden="0" w:uiPriority="66" w:unhideWhenUsed="0"/>
+    <w:lsdException w:name="Medium Grid 1 Accent 4" w:semiHidden="0" w:uiPriority="67" w:unhideWhenUsed="0"/>
+    <w:lsdException w:name="Medium Grid 2 Accent 4" w:semiHidden="0" w:uiPriority="68" w:unhideWhenUsed="0"/>
+    <w:lsdException w:name="Medium Grid 3 Accent 4" w:semiHidden="0" w:uiPriority="69" w:unhideWhenUsed="0"/>
+    <w:lsdException w:name="Dark List Accent 4" w:semiHidden="0" w:uiPriority="70" w:unhideWhenUsed="0"/>
+    <w:lsdException w:name="Colorful Shading Accent 4" w:semiHidden="0" w:uiPriority="71" w:unhideWhenUsed="0"/>
+    <w:lsdException w:name="Colorful List Accent 4" w:semiHidden="0" w:uiPriority="72" w:unhideWhenUsed="0"/>
+    <w:lsdException w:name="Colorful Grid Accent 4" w:semiHidden="0" w:uiPriority="73" w:unhideWhenUsed="0"/>
+    <w:lsdException w:name="Light Shading Accent 5" w:semiHidden="0" w:uiPriority="60" w:unhideWhenUsed="0"/>
+    <w:lsdException w:name="Light List Accent 5" w:semiHidden="0" w:uiPriority="61" w:unhideWhenUsed="0"/>
+    <w:lsdException w:name="Light Grid Accent 5" w:semiHidden="0" w:uiPriority="62" w:unhideWhenUsed="0"/>
+    <w:lsdException w:name="Medium Shading 1 Accent 5" w:semiHidden="0" w:uiPriority="63" w:unhideWhenUsed="0"/>
+    <w:lsdException w:name="Medium Shading 2 Accent 5" w:semiHidden="0" w:uiPriority="64" w:unhideWhenUsed="0"/>
+    <w:lsdException w:name="Medium List 1 Accent 5" w:semiHidden="0" w:uiPriority="65" w:unhideWhenUsed="0"/>
+    <w:lsdException w:name="Medium List 2 Accent 5" w:semiHidden="0" w:uiPriority="66" w:unhideWhenUsed="0"/>
+    <w:lsdException w:name="Medium Grid 1 Accent 5" w:semiHidden="0" w:uiPriority="67" w:unhideWhenUsed="0"/>
+    <w:lsdException w:name="Medium Grid 2 Accent 5" w:semiHidden="0" w:uiPriority="68" w:unhideWhenUsed="0"/>
+    <w:lsdException w:name="Medium Grid 3 Accent 5" w:semiHidden="0" w:uiPriority="69" w:unhideWhenUsed="0"/>
+    <w:lsdException w:name="Dark List Accent 5" w:semiHidden="0" w:uiPriority="70" w:unhideWhenUsed="0"/>
+    <w:lsdException w:name="Colorful Shading Accent 5" w:semiHidden="0" w:uiPriority="71" w:unhideWhenUsed="0"/>
+    <w:lsdException w:name="Colorful List Accent 5" w:semiHidden="0" w:uiPriority="72" w:unhideWhenUsed="0"/>
+    <w:lsdException w:name="Colorful Grid Accent 5" w:semiHidden="0" w:uiPriority="73" w:unhideWhenUsed="0"/>
+    <w:lsdException w:name="Light Shading Accent 6" w:semiHidden="0" w:uiPriority="60" w:unhideWhenUsed="0"/>
+    <w:lsdException w:name="Light List Accent 6" w:semiHidden="0" w:uiPriority="61" w:unhideWhenUsed="0"/>
+    <w:lsdException w:name="Light Grid Accent 6" w:semiHidden="0" w:uiPriority="62" w:unhideWhenUsed="0"/>
+    <w:lsdException w:name="Medium Shading 1 Accent 6" w:semiHidden="0" w:uiPriority="63" w:unhideWhenUsed="0"/>
+    <w:lsdException w:name="Medium Shading 2 Accent 6" w:semiHidden="0" w:uiPriority="64" w:unhideWhenUsed="0"/>
+    <w:lsdException w:name="Medium List 1 Accent 6" w:semiHidden="0" w:uiPriority="65" w:unhideWhenUsed="0"/>
+    <w:lsdException w:name="Medium List 2 Accent 6" w:semiHidden="0" w:uiPriority="66" w:unhideWhenUsed="0"/>
+    <w:lsdException w:name="Medium Grid 1 Accent 6" w:semiHidden="0" w:uiPriority="67" w:unhideWhenUsed="0"/>
+    <w:lsdException w:name="Medium Grid 2 Accent 6" w:semiHidden="0" w:uiPriority="68" w:unhideWhenUsed="0"/>
+    <w:lsdException w:name="Medium Grid 3 Accent 6" w:semiHidden="0" w:uiPriority="69" w:unhideWhenUsed="0"/>
+    <w:lsdException w:name="Dark List Accent 6" w:semiHidden="0" w:uiPriority="70" w:unhideWhenUsed="0"/>
+    <w:lsdException w:name="Colorful Shading Accent 6" w:semiHidden="0" w:uiPriority="71" w:unhideWhenUsed="0"/>
+    <w:lsdException w:name="Colorful List Accent 6" w:semiHidden="0" w:uiPriority="72" w:unhideWhenUsed="0"/>
+    <w:lsdException w:name="Colorful Grid Accent 6" w:semiHidden="0" w:uiPriority="73" w:unhideWhenUsed="0"/>
+    <w:lsdException w:name="Subtle Emphasis" w:semiHidden="0" w:uiPriority="19" w:unhideWhenUsed="0" w:qFormat="1"/>
+    <w:lsdException w:name="Intense Emphasis" w:semiHidden="0" w:uiPriority="21" w:unhideWhenUsed="0" w:qFormat="1"/>
+    <w:lsdException w:name="Subtle Reference" w:semiHidden="0" w:uiPriority="31" w:unhideWhenUsed="0" w:qFormat="1"/>
+    <w:lsdException w:name="Intense Reference" w:semiHidden="0" w:uiPriority="32" w:unhideWhenUsed="0" w:qFormat="1"/>
+    <w:lsdException w:name="Book Title" w:semiHidden="0" w:uiPriority="33" w:unhideWhenUsed="0" w:qFormat="1"/>
+    <w:lsdException w:name="Bibliography" w:uiPriority="37"/>
+    <w:lsdException w:name="TOC Heading" w:uiPriority="39" w:qFormat="1"/>
   </w:latentStyles>
   <w:style w:type="paragraph" w:default="1" w:styleId="Normal">
     <w:name w:val="Normal"/>

</xml_diff>

<commit_message>
tambahan lagi - set default email template category id at email template
</commit_message>
<xml_diff>
--- a/proyek/API + DUMMY and DDL.docx
+++ b/proyek/API + DUMMY and DDL.docx
@@ -2766,42 +2766,272 @@
       </w:r>
       <w:proofErr w:type="spellStart"/>
       <w:r>
+        <w:t>sender_id</w:t>
+      </w:r>
+      <w:proofErr w:type="spellEnd"/>
+      <w:r>
+        <w:t xml:space="preserve">) REFERENCES </w:t>
+      </w:r>
+      <w:proofErr w:type="spellStart"/>
+      <w:r>
+        <w:t>public.email_</w:t>
+      </w:r>
+      <w:proofErr w:type="gramStart"/>
+      <w:r>
         <w:t>sender</w:t>
+      </w:r>
+      <w:proofErr w:type="spellEnd"/>
+      <w:r>
+        <w:t>(</w:t>
+      </w:r>
+      <w:proofErr w:type="gramEnd"/>
+      <w:r>
+        <w:t xml:space="preserve">id) ON DELETE CASCADE ON </w:t>
+      </w:r>
+      <w:r>
+        <w:t>UPDATE CASCADE ;</w:t>
+      </w:r>
+    </w:p>
+    <w:p>
+      <w:pPr>
+        <w:pStyle w:val="normalNew"/>
+        <w:spacing w:line="240" w:lineRule="auto"/>
+      </w:pPr>
+    </w:p>
+    <w:p>
+      <w:pPr>
+        <w:pStyle w:val="normalNew"/>
+        <w:spacing w:line="240" w:lineRule="auto"/>
+        <w:rPr>
+          <w:b/>
+          <w:color w:val="FF0000"/>
+        </w:rPr>
+      </w:pPr>
+      <w:proofErr w:type="spellStart"/>
+      <w:proofErr w:type="gramStart"/>
+      <w:r>
+        <w:rPr>
+          <w:b/>
+          <w:color w:val="FF0000"/>
+        </w:rPr>
+        <w:t>Tambahan</w:t>
+      </w:r>
+      <w:proofErr w:type="spellEnd"/>
+      <w:r>
+        <w:rPr>
+          <w:b/>
+          <w:color w:val="FF0000"/>
+        </w:rPr>
+        <w:t xml:space="preserve"> :</w:t>
+      </w:r>
+      <w:proofErr w:type="gramEnd"/>
+    </w:p>
+    <w:p>
+      <w:pPr>
+        <w:pStyle w:val="normalNew"/>
+        <w:spacing w:line="240" w:lineRule="auto"/>
+      </w:pPr>
+      <w:r>
+        <w:t xml:space="preserve">ALTER TABLE </w:t>
+      </w:r>
+      <w:proofErr w:type="spellStart"/>
+      <w:r>
+        <w:t>public</w:t>
+      </w:r>
+      <w:r>
+        <w:t>.email_template</w:t>
+      </w:r>
+      <w:proofErr w:type="spellEnd"/>
+      <w:r>
+        <w:t xml:space="preserve"> DROP CONSTRAINT </w:t>
+      </w:r>
+      <w:proofErr w:type="spellStart"/>
+      <w:r>
+        <w:t>email_template_email_template_category_id_</w:t>
+      </w:r>
+      <w:proofErr w:type="gramStart"/>
+      <w:r>
+        <w:t>fkey</w:t>
+      </w:r>
+      <w:proofErr w:type="spellEnd"/>
+      <w:r>
+        <w:t xml:space="preserve"> ;</w:t>
+      </w:r>
+      <w:proofErr w:type="gramEnd"/>
+    </w:p>
+    <w:p>
+      <w:pPr>
+        <w:pStyle w:val="normalNew"/>
+        <w:spacing w:line="240" w:lineRule="auto"/>
+      </w:pPr>
+      <w:r>
+        <w:t xml:space="preserve">ALTER TABLE </w:t>
+      </w:r>
+      <w:proofErr w:type="spellStart"/>
+      <w:r>
+        <w:t>public.email_template</w:t>
+      </w:r>
+      <w:proofErr w:type="spellEnd"/>
+      <w:r>
+        <w:t xml:space="preserve"> ADD CONSTRAINT </w:t>
+      </w:r>
+      <w:proofErr w:type="spellStart"/>
+      <w:r>
+        <w:t>email_template_email_template_category_fk</w:t>
+      </w:r>
+      <w:proofErr w:type="spellEnd"/>
+      <w:r>
+        <w:t xml:space="preserve"> FOREIGN KEY (</w:t>
+      </w:r>
+      <w:proofErr w:type="spellStart"/>
+      <w:r>
+        <w:t>email_template_category_id</w:t>
+      </w:r>
+      <w:proofErr w:type="spellEnd"/>
+      <w:r>
+        <w:t xml:space="preserve">) REFERENCES </w:t>
+      </w:r>
+      <w:proofErr w:type="spellStart"/>
+      <w:r>
+        <w:t>public.email_template_</w:t>
+      </w:r>
+      <w:proofErr w:type="gramStart"/>
+      <w:r>
+        <w:t>category</w:t>
+      </w:r>
+      <w:proofErr w:type="spellEnd"/>
+      <w:r>
+        <w:t>(</w:t>
+      </w:r>
+      <w:proofErr w:type="gramEnd"/>
+      <w:r>
+        <w:t>id) ON DELETE SET DEFAULT ON UPDATE SET DEFAULT ;</w:t>
+      </w:r>
+    </w:p>
+    <w:p>
+      <w:pPr>
+        <w:pStyle w:val="normalNew"/>
+        <w:spacing w:line="240" w:lineRule="auto"/>
+        <w:rPr>
+          <w:b/>
+        </w:rPr>
+      </w:pPr>
+      <w:r>
+        <w:rPr>
+          <w:b/>
+        </w:rPr>
+        <w:t xml:space="preserve">ALTER TABLE </w:t>
+      </w:r>
+      <w:proofErr w:type="spellStart"/>
+      <w:r>
+        <w:rPr>
+          <w:b/>
+        </w:rPr>
+        <w:t>public.email_template</w:t>
+      </w:r>
+      <w:proofErr w:type="spellEnd"/>
+      <w:r>
+        <w:rPr>
+          <w:b/>
+        </w:rPr>
+        <w:t xml:space="preserve"> ALTER COLUMN </w:t>
+      </w:r>
+      <w:proofErr w:type="spellStart"/>
+      <w:r>
+        <w:rPr>
+          <w:b/>
+        </w:rPr>
+        <w:t>email_template_category_id</w:t>
+      </w:r>
+      <w:proofErr w:type="spellEnd"/>
+      <w:r>
+        <w:rPr>
+          <w:b/>
+        </w:rPr>
+        <w:t xml:space="preserve"> TYPE int4 USING </w:t>
+      </w:r>
+      <w:proofErr w:type="spellStart"/>
+      <w:r>
+        <w:rPr>
+          <w:b/>
+        </w:rPr>
+        <w:t>email_template_categor</w:t>
       </w:r>
       <w:bookmarkStart w:id="0" w:name="_GoBack"/>
       <w:bookmarkEnd w:id="0"/>
       <w:r>
-        <w:t>_id</w:t>
-      </w:r>
-      <w:proofErr w:type="spellEnd"/>
-      <w:r>
-        <w:t xml:space="preserve">) REFERENCES </w:t>
-      </w:r>
-      <w:proofErr w:type="spellStart"/>
-      <w:r>
-        <w:t>public.email_</w:t>
-      </w:r>
-      <w:proofErr w:type="gramStart"/>
-      <w:r>
-        <w:t>sender</w:t>
-      </w:r>
-      <w:proofErr w:type="spellEnd"/>
-      <w:r>
-        <w:t>(</w:t>
-      </w:r>
-      <w:proofErr w:type="gramEnd"/>
-      <w:r>
-        <w:t xml:space="preserve">id) ON DELETE CASCADE ON </w:t>
-      </w:r>
-      <w:r>
-        <w:t>UPDATE CASCADE ;</w:t>
-      </w:r>
+        <w:rPr>
+          <w:b/>
+        </w:rPr>
+        <w:t>y_id</w:t>
+      </w:r>
+      <w:proofErr w:type="spellEnd"/>
+      <w:r>
+        <w:rPr>
+          <w:b/>
+        </w:rPr>
+        <w:t>::</w:t>
+      </w:r>
+      <w:proofErr w:type="gramStart"/>
+      <w:r>
+        <w:rPr>
+          <w:b/>
+        </w:rPr>
+        <w:t>int4 ;</w:t>
+      </w:r>
+      <w:proofErr w:type="gramEnd"/>
     </w:p>
     <w:p>
       <w:pPr>
         <w:pStyle w:val="normalNew"/>
         <w:spacing w:line="240" w:lineRule="auto"/>
-      </w:pPr>
+        <w:rPr>
+          <w:b/>
+        </w:rPr>
+      </w:pPr>
+      <w:r>
+        <w:rPr>
+          <w:b/>
+        </w:rPr>
+        <w:lastRenderedPageBreak/>
+        <w:t xml:space="preserve">ALTER TABLE </w:t>
+      </w:r>
+      <w:proofErr w:type="spellStart"/>
+      <w:r>
+        <w:rPr>
+          <w:b/>
+        </w:rPr>
+        <w:t>public.email_template</w:t>
+      </w:r>
+      <w:proofErr w:type="spellEnd"/>
+      <w:r>
+        <w:rPr>
+          <w:b/>
+        </w:rPr>
+        <w:t xml:space="preserve"> ALTER COLUMN </w:t>
+      </w:r>
+      <w:proofErr w:type="spellStart"/>
+      <w:r>
+        <w:rPr>
+          <w:b/>
+        </w:rPr>
+        <w:t>email_template_category_id</w:t>
+      </w:r>
+      <w:proofErr w:type="spellEnd"/>
+      <w:r>
+        <w:rPr>
+          <w:b/>
+        </w:rPr>
+        <w:t xml:space="preserve"> SET NOT </w:t>
+      </w:r>
+      <w:proofErr w:type="gramStart"/>
+      <w:r>
+        <w:rPr>
+          <w:b/>
+        </w:rPr>
+        <w:t>NULL ;</w:t>
+      </w:r>
+      <w:proofErr w:type="gramEnd"/>
     </w:p>
     <w:p>
       <w:pPr>
@@ -2809,109 +3039,50 @@
         <w:spacing w:line="240" w:lineRule="auto"/>
         <w:rPr>
           <w:b/>
-          <w:color w:val="FF0000"/>
-        </w:rPr>
-      </w:pPr>
-      <w:proofErr w:type="spellStart"/>
-      <w:proofErr w:type="gramStart"/>
+        </w:rPr>
+      </w:pPr>
       <w:r>
         <w:rPr>
           <w:b/>
-          <w:color w:val="FF0000"/>
-        </w:rPr>
-        <w:t>Tambahan</w:t>
-      </w:r>
-      <w:proofErr w:type="spellEnd"/>
+        </w:rPr>
+        <w:t xml:space="preserve">ALTER TABLE </w:t>
+      </w:r>
+      <w:proofErr w:type="spellStart"/>
       <w:r>
         <w:rPr>
           <w:b/>
-          <w:color w:val="FF0000"/>
-        </w:rPr>
-        <w:t xml:space="preserve"> :</w:t>
-      </w:r>
-      <w:proofErr w:type="gramEnd"/>
-    </w:p>
-    <w:p>
-      <w:pPr>
-        <w:pStyle w:val="normalNew"/>
-        <w:spacing w:line="240" w:lineRule="auto"/>
-      </w:pPr>
-      <w:r>
-        <w:t xml:space="preserve">ALTER TABLE </w:t>
-      </w:r>
-      <w:proofErr w:type="spellStart"/>
-      <w:r>
-        <w:t>public</w:t>
-      </w:r>
-      <w:r>
-        <w:t>.email_template</w:t>
-      </w:r>
-      <w:proofErr w:type="spellEnd"/>
-      <w:r>
-        <w:t xml:space="preserve"> DROP CONSTRAINT </w:t>
-      </w:r>
-      <w:proofErr w:type="spellStart"/>
-      <w:r>
-        <w:t>email_template_email_template_category_id_</w:t>
-      </w:r>
-      <w:proofErr w:type="gramStart"/>
-      <w:r>
-        <w:t>fkey</w:t>
-      </w:r>
-      <w:proofErr w:type="spellEnd"/>
-      <w:r>
-        <w:t xml:space="preserve"> ;</w:t>
-      </w:r>
-      <w:proofErr w:type="gramEnd"/>
-    </w:p>
-    <w:p>
-      <w:pPr>
-        <w:pStyle w:val="normalNew"/>
-        <w:spacing w:line="240" w:lineRule="auto"/>
-      </w:pPr>
-      <w:r>
-        <w:t xml:space="preserve">ALTER TABLE </w:t>
-      </w:r>
-      <w:proofErr w:type="spellStart"/>
-      <w:r>
+        </w:rPr>
         <w:t>public.email_template</w:t>
       </w:r>
       <w:proofErr w:type="spellEnd"/>
       <w:r>
-        <w:t xml:space="preserve"> ADD CONSTRAINT </w:t>
-      </w:r>
-      <w:proofErr w:type="spellStart"/>
-      <w:r>
-        <w:t>email_template_email_template_category_fk</w:t>
-      </w:r>
-      <w:proofErr w:type="spellEnd"/>
-      <w:r>
-        <w:t xml:space="preserve"> FOREIGN KEY (</w:t>
-      </w:r>
-      <w:proofErr w:type="spellStart"/>
-      <w:r>
+        <w:rPr>
+          <w:b/>
+        </w:rPr>
+        <w:t xml:space="preserve"> ALTER COLUMN </w:t>
+      </w:r>
+      <w:proofErr w:type="spellStart"/>
+      <w:r>
+        <w:rPr>
+          <w:b/>
+        </w:rPr>
         <w:t>email_template_category_id</w:t>
       </w:r>
       <w:proofErr w:type="spellEnd"/>
       <w:r>
-        <w:t xml:space="preserve">) REFERENCES </w:t>
-      </w:r>
-      <w:proofErr w:type="spellStart"/>
-      <w:r>
-        <w:t>public.email_template_</w:t>
-      </w:r>
-      <w:proofErr w:type="gramStart"/>
-      <w:r>
-        <w:t>category</w:t>
-      </w:r>
-      <w:proofErr w:type="spellEnd"/>
-      <w:r>
-        <w:t>(</w:t>
-      </w:r>
-      <w:proofErr w:type="gramEnd"/>
-      <w:r>
-        <w:t>id) ON DELETE SET DEFAULT ON UPDATE SET DEFAULT ;</w:t>
-      </w:r>
+        <w:rPr>
+          <w:b/>
+        </w:rPr>
+        <w:t xml:space="preserve"> SET DEFAULT </w:t>
+      </w:r>
+      <w:proofErr w:type="gramStart"/>
+      <w:r>
+        <w:rPr>
+          <w:b/>
+        </w:rPr>
+        <w:t>0 ;</w:t>
+      </w:r>
+      <w:proofErr w:type="gramEnd"/>
     </w:p>
     <w:p>
       <w:pPr>
@@ -2955,573 +3126,573 @@
       </w:pPr>
       <w:proofErr w:type="spellStart"/>
       <w:r>
+        <w:t>Tambahan</w:t>
+      </w:r>
+      <w:proofErr w:type="spellEnd"/>
+      <w:r>
+        <w:t xml:space="preserve"> </w:t>
+      </w:r>
+      <w:proofErr w:type="spellStart"/>
+      <w:r>
+        <w:t>dari</w:t>
+      </w:r>
+      <w:proofErr w:type="spellEnd"/>
+      <w:r>
+        <w:t xml:space="preserve"> Tim mas Kris – mas Dean</w:t>
+      </w:r>
+    </w:p>
+    <w:p>
+      <w:pPr>
+        <w:ind w:left="709"/>
+      </w:pPr>
+      <w:r>
+        <w:t xml:space="preserve">ALTER TABLE </w:t>
+      </w:r>
+      <w:proofErr w:type="spellStart"/>
+      <w:r>
+        <w:t>public.apps</w:t>
+      </w:r>
+      <w:proofErr w:type="spellEnd"/>
+      <w:r>
+        <w:t xml:space="preserve"> ADD COLUMN </w:t>
+      </w:r>
+      <w:proofErr w:type="spellStart"/>
+      <w:r>
+        <w:t>image_path</w:t>
+      </w:r>
+      <w:proofErr w:type="spellEnd"/>
+      <w:r>
+        <w:t xml:space="preserve"> character </w:t>
+      </w:r>
+      <w:proofErr w:type="gramStart"/>
+      <w:r>
+        <w:t>varying(</w:t>
+      </w:r>
+      <w:proofErr w:type="gramEnd"/>
+      <w:r>
+        <w:t>255);</w:t>
+      </w:r>
+    </w:p>
+    <w:p>
+      <w:pPr>
+        <w:ind w:left="709"/>
+      </w:pPr>
+      <w:r>
+        <w:t xml:space="preserve">ALTER TABLE </w:t>
+      </w:r>
+      <w:proofErr w:type="spellStart"/>
+      <w:r>
+        <w:t>public.customer</w:t>
+      </w:r>
+      <w:proofErr w:type="spellEnd"/>
+      <w:r>
+        <w:t xml:space="preserve"> ADD COLUMN </w:t>
+      </w:r>
+      <w:proofErr w:type="spellStart"/>
+      <w:r>
+        <w:t>image_path</w:t>
+      </w:r>
+      <w:proofErr w:type="spellEnd"/>
+      <w:r>
+        <w:t xml:space="preserve"> character </w:t>
+      </w:r>
+      <w:proofErr w:type="gramStart"/>
+      <w:r>
+        <w:t>varying(</w:t>
+      </w:r>
+      <w:proofErr w:type="gramEnd"/>
+      <w:r>
+        <w:t>255);</w:t>
+      </w:r>
+    </w:p>
+    <w:p>
+      <w:pPr>
+        <w:ind w:left="709"/>
+      </w:pPr>
+      <w:r>
+        <w:t xml:space="preserve">ALTER TABLE </w:t>
+      </w:r>
+      <w:proofErr w:type="spellStart"/>
+      <w:r>
+        <w:t>public.timezones</w:t>
+      </w:r>
+      <w:proofErr w:type="spellEnd"/>
+      <w:r>
+        <w:t xml:space="preserve"> ADD PRIMARY KEY (id);</w:t>
+      </w:r>
+    </w:p>
+    <w:p>
+      <w:pPr>
+        <w:ind w:left="709"/>
+      </w:pPr>
+      <w:r>
+        <w:t xml:space="preserve">SELECT </w:t>
+      </w:r>
+      <w:proofErr w:type="spellStart"/>
+      <w:proofErr w:type="gramStart"/>
+      <w:r>
+        <w:t>setval</w:t>
+      </w:r>
+      <w:proofErr w:type="spellEnd"/>
+      <w:r>
+        <w:t>(</w:t>
+      </w:r>
+      <w:proofErr w:type="gramEnd"/>
+      <w:r>
+        <w:t>'</w:t>
+      </w:r>
+      <w:proofErr w:type="spellStart"/>
+      <w:r>
+        <w:t>public.timezones_id_seq</w:t>
+      </w:r>
+      <w:proofErr w:type="spellEnd"/>
+      <w:r>
+        <w:t>', 415, true);</w:t>
+      </w:r>
+    </w:p>
+    <w:p>
+      <w:pPr>
+        <w:ind w:left="709"/>
+      </w:pPr>
+      <w:r>
+        <w:t xml:space="preserve">ALTER TABLE </w:t>
+      </w:r>
+      <w:proofErr w:type="spellStart"/>
+      <w:r>
+        <w:t>public.apps</w:t>
+      </w:r>
+      <w:proofErr w:type="spellEnd"/>
+      <w:r>
+        <w:t xml:space="preserve"> DROP COLUMN </w:t>
+      </w:r>
+      <w:proofErr w:type="spellStart"/>
+      <w:r>
+        <w:t>default_template_id</w:t>
+      </w:r>
+      <w:proofErr w:type="spellEnd"/>
+      <w:r>
+        <w:t>;</w:t>
+      </w:r>
+    </w:p>
+    <w:p>
+      <w:pPr>
+        <w:ind w:left="709"/>
+      </w:pPr>
+      <w:r>
+        <w:t xml:space="preserve">ALTER TABLE </w:t>
+      </w:r>
+      <w:proofErr w:type="spellStart"/>
+      <w:r>
+        <w:t>public.tenant_type</w:t>
+      </w:r>
+      <w:proofErr w:type="spellEnd"/>
+      <w:r>
+        <w:t xml:space="preserve"> ADD COLUMN </w:t>
+      </w:r>
+      <w:proofErr w:type="spellStart"/>
+      <w:r>
+        <w:t>reference_data_source</w:t>
+      </w:r>
+      <w:proofErr w:type="spellEnd"/>
+      <w:r>
+        <w:t xml:space="preserve"> integer;</w:t>
+      </w:r>
+    </w:p>
+    <w:p>
+      <w:pPr>
+        <w:pStyle w:val="normalNew"/>
+      </w:pPr>
+      <w:r>
+        <w:t xml:space="preserve">ALTER TABLE </w:t>
+      </w:r>
+      <w:proofErr w:type="spellStart"/>
+      <w:r>
+        <w:t>public.tenant_type</w:t>
+      </w:r>
+      <w:proofErr w:type="spellEnd"/>
+      <w:r>
+        <w:t xml:space="preserve"> RENAME TO </w:t>
+      </w:r>
+      <w:proofErr w:type="spellStart"/>
+      <w:r>
+        <w:t>tenant_template</w:t>
+      </w:r>
+      <w:proofErr w:type="spellEnd"/>
+      <w:r>
+        <w:t>;</w:t>
+      </w:r>
+    </w:p>
+    <w:p>
+      <w:pPr>
+        <w:pStyle w:val="normalNew"/>
+      </w:pPr>
+      <w:r>
+        <w:t xml:space="preserve">ALTER TABLE </w:t>
+      </w:r>
+      <w:proofErr w:type="spellStart"/>
+      <w:r>
+        <w:t>public.tenant_template</w:t>
+      </w:r>
+      <w:proofErr w:type="spellEnd"/>
+      <w:r>
+        <w:t xml:space="preserve"> DROP COLUMN </w:t>
+      </w:r>
+      <w:proofErr w:type="spellStart"/>
+      <w:r>
+        <w:t>tenant_type_identifier</w:t>
+      </w:r>
+      <w:proofErr w:type="spellEnd"/>
+      <w:r>
+        <w:t xml:space="preserve">; </w:t>
+      </w:r>
+    </w:p>
+    <w:p>
+      <w:pPr>
+        <w:pStyle w:val="normalNew"/>
+      </w:pPr>
+      <w:r>
+        <w:t xml:space="preserve">ALTER TABLE </w:t>
+      </w:r>
+      <w:proofErr w:type="spellStart"/>
+      <w:r>
+        <w:t>public.tenant_template</w:t>
+      </w:r>
+      <w:proofErr w:type="spellEnd"/>
+      <w:r>
+        <w:t xml:space="preserve"> RENAME </w:t>
+      </w:r>
+      <w:proofErr w:type="spellStart"/>
+      <w:r>
+        <w:t>tenant_type_name</w:t>
+      </w:r>
+      <w:proofErr w:type="spellEnd"/>
+      <w:r>
+        <w:t xml:space="preserve"> TO </w:t>
+      </w:r>
+      <w:proofErr w:type="spellStart"/>
+      <w:r>
+        <w:t>tenant_template_name</w:t>
+      </w:r>
+      <w:proofErr w:type="spellEnd"/>
+      <w:r>
+        <w:t xml:space="preserve">; </w:t>
+      </w:r>
+    </w:p>
+    <w:p>
+      <w:pPr>
+        <w:pStyle w:val="normalNew"/>
+      </w:pPr>
+      <w:r>
+        <w:t xml:space="preserve">ALTER TABLE </w:t>
+      </w:r>
+      <w:proofErr w:type="spellStart"/>
+      <w:r>
+        <w:t>public.tenant_template</w:t>
+      </w:r>
+      <w:proofErr w:type="spellEnd"/>
+      <w:r>
+        <w:t xml:space="preserve"> ADD COLUMN </w:t>
+      </w:r>
+      <w:proofErr w:type="spellStart"/>
+      <w:r>
+        <w:t>tenant_type_id</w:t>
+      </w:r>
+      <w:proofErr w:type="spellEnd"/>
+      <w:r>
+        <w:t xml:space="preserve"> integer; </w:t>
+      </w:r>
+    </w:p>
+    <w:p>
+      <w:pPr>
+        <w:pStyle w:val="normalNew"/>
+      </w:pPr>
+      <w:r>
+        <w:t xml:space="preserve">ALTER TABLE </w:t>
+      </w:r>
+      <w:proofErr w:type="spellStart"/>
+      <w:r>
+        <w:t>public.tenant_template</w:t>
+      </w:r>
+      <w:proofErr w:type="spellEnd"/>
+      <w:r>
+        <w:t xml:space="preserve"> ADD COLUMN </w:t>
+      </w:r>
+      <w:proofErr w:type="spellStart"/>
+      <w:r>
+        <w:t>suffix_identifier</w:t>
+      </w:r>
+      <w:proofErr w:type="spellEnd"/>
+      <w:r>
+        <w:t xml:space="preserve"> </w:t>
+      </w:r>
+      <w:proofErr w:type="gramStart"/>
+      <w:r>
+        <w:t>character(</w:t>
+      </w:r>
+      <w:proofErr w:type="gramEnd"/>
+      <w:r>
+        <w:t xml:space="preserve">4); </w:t>
+      </w:r>
+    </w:p>
+    <w:p>
+      <w:pPr>
+        <w:pStyle w:val="normalNew"/>
+      </w:pPr>
+      <w:r>
+        <w:t xml:space="preserve">CREATE TABLE </w:t>
+      </w:r>
+      <w:proofErr w:type="spellStart"/>
+      <w:r>
+        <w:t>public.tenant_type</w:t>
+      </w:r>
+      <w:proofErr w:type="spellEnd"/>
+      <w:r>
+        <w:t xml:space="preserve"> ( </w:t>
+      </w:r>
+    </w:p>
+    <w:p>
+      <w:pPr>
+        <w:pStyle w:val="normalNew"/>
+        <w:ind w:left="720" w:firstLine="720"/>
+      </w:pPr>
+      <w:r>
+        <w:t xml:space="preserve">id integer NOT NULL, </w:t>
+      </w:r>
+    </w:p>
+    <w:p>
+      <w:pPr>
+        <w:pStyle w:val="normalNew"/>
+        <w:ind w:left="720" w:firstLine="720"/>
+      </w:pPr>
+      <w:proofErr w:type="spellStart"/>
+      <w:proofErr w:type="gramStart"/>
+      <w:r>
+        <w:t>prefix_identifier</w:t>
+      </w:r>
+      <w:proofErr w:type="spellEnd"/>
+      <w:proofErr w:type="gramEnd"/>
+      <w:r>
+        <w:t xml:space="preserve"> character(2) NOT NULL, </w:t>
+      </w:r>
+    </w:p>
+    <w:p>
+      <w:pPr>
+        <w:pStyle w:val="normalNew"/>
+        <w:ind w:left="720" w:firstLine="720"/>
+      </w:pPr>
+      <w:proofErr w:type="gramStart"/>
+      <w:r>
+        <w:t>description</w:t>
+      </w:r>
+      <w:proofErr w:type="gramEnd"/>
+      <w:r>
+        <w:t xml:space="preserve"> character varying(100) NOT NULL, </w:t>
+      </w:r>
+    </w:p>
+    <w:p>
+      <w:pPr>
+        <w:pStyle w:val="normalNew"/>
+        <w:ind w:left="720" w:firstLine="720"/>
+      </w:pPr>
+      <w:r>
+        <w:t>PRIMARY KEY (id</w:t>
+      </w:r>
+      <w:proofErr w:type="gramStart"/>
+      <w:r>
+        <w:t>) )</w:t>
+      </w:r>
+      <w:proofErr w:type="gramEnd"/>
+      <w:r>
+        <w:t xml:space="preserve"> </w:t>
+      </w:r>
+    </w:p>
+    <w:p>
+      <w:pPr>
+        <w:pStyle w:val="normalNew"/>
+        <w:ind w:left="720"/>
+      </w:pPr>
+      <w:r>
+        <w:t xml:space="preserve">CREATE TABLE </w:t>
+      </w:r>
+      <w:proofErr w:type="spellStart"/>
+      <w:r>
+        <w:t>public.server_connection</w:t>
+      </w:r>
+      <w:proofErr w:type="spellEnd"/>
+      <w:r>
+        <w:t xml:space="preserve"> (</w:t>
+      </w:r>
+    </w:p>
+    <w:p>
+      <w:pPr>
+        <w:pStyle w:val="normalNew"/>
+        <w:ind w:left="720" w:firstLine="720"/>
+      </w:pPr>
+      <w:r>
+        <w:t xml:space="preserve"> id integer NOT NULL, </w:t>
+      </w:r>
+    </w:p>
+    <w:p>
+      <w:pPr>
+        <w:pStyle w:val="normalNew"/>
+        <w:ind w:left="720" w:firstLine="720"/>
+      </w:pPr>
+      <w:proofErr w:type="gramStart"/>
+      <w:r>
+        <w:t>description</w:t>
+      </w:r>
+      <w:proofErr w:type="gramEnd"/>
+      <w:r>
+        <w:t xml:space="preserve"> character varying(100) NOT NULL,</w:t>
+      </w:r>
+    </w:p>
+    <w:p>
+      <w:pPr>
+        <w:pStyle w:val="normalNew"/>
+        <w:ind w:left="720" w:firstLine="720"/>
+      </w:pPr>
+      <w:r>
+        <w:t xml:space="preserve"> </w:t>
+      </w:r>
+      <w:proofErr w:type="spellStart"/>
+      <w:proofErr w:type="gramStart"/>
+      <w:r>
+        <w:t>schema_server</w:t>
+      </w:r>
+      <w:proofErr w:type="spellEnd"/>
+      <w:proofErr w:type="gramEnd"/>
+      <w:r>
+        <w:t xml:space="preserve"> character varying(100) NOT NULL, </w:t>
+      </w:r>
+    </w:p>
+    <w:p>
+      <w:pPr>
+        <w:pStyle w:val="normalNew"/>
+        <w:ind w:left="720" w:firstLine="720"/>
+      </w:pPr>
+      <w:proofErr w:type="spellStart"/>
+      <w:proofErr w:type="gramStart"/>
+      <w:r>
+        <w:t>schema_server_port</w:t>
+      </w:r>
+      <w:proofErr w:type="spellEnd"/>
+      <w:proofErr w:type="gramEnd"/>
+      <w:r>
+        <w:t xml:space="preserve"> character varying(10) NOT NULL, </w:t>
+      </w:r>
+    </w:p>
+    <w:p>
+      <w:pPr>
+        <w:pStyle w:val="normalNew"/>
+        <w:ind w:left="720" w:firstLine="720"/>
+      </w:pPr>
+      <w:proofErr w:type="spellStart"/>
+      <w:proofErr w:type="gramStart"/>
+      <w:r>
+        <w:t>schema_username</w:t>
+      </w:r>
+      <w:proofErr w:type="spellEnd"/>
+      <w:proofErr w:type="gramEnd"/>
+      <w:r>
+        <w:t xml:space="preserve"> character varying(100) NOT NULL, </w:t>
+      </w:r>
+    </w:p>
+    <w:p>
+      <w:pPr>
+        <w:pStyle w:val="normalNew"/>
+        <w:ind w:left="720" w:firstLine="720"/>
+      </w:pPr>
+      <w:proofErr w:type="spellStart"/>
+      <w:proofErr w:type="gramStart"/>
+      <w:r>
         <w:lastRenderedPageBreak/>
-        <w:t>Tambahan</w:t>
+        <w:t>schema_password</w:t>
+      </w:r>
+      <w:proofErr w:type="spellEnd"/>
+      <w:proofErr w:type="gramEnd"/>
+      <w:r>
+        <w:t xml:space="preserve"> character varying(100) NOT NULL ) </w:t>
+      </w:r>
+    </w:p>
+    <w:p>
+      <w:pPr>
+        <w:pStyle w:val="normalNew"/>
+      </w:pPr>
+      <w:r>
+        <w:t xml:space="preserve">ALTER TABLE </w:t>
+      </w:r>
+      <w:proofErr w:type="spellStart"/>
+      <w:r>
+        <w:t>public.tenant_template</w:t>
+      </w:r>
+      <w:proofErr w:type="spellEnd"/>
+      <w:r>
+        <w:t xml:space="preserve"> ADD CONSTRAINT </w:t>
+      </w:r>
+      <w:proofErr w:type="spellStart"/>
+      <w:r>
+        <w:t>tenant_type_id_fkey</w:t>
+      </w:r>
+      <w:proofErr w:type="spellEnd"/>
+      <w:r>
+        <w:t xml:space="preserve"> FOREIGN KEY (</w:t>
+      </w:r>
+      <w:proofErr w:type="spellStart"/>
+      <w:r>
+        <w:t>tenant_type_id</w:t>
+      </w:r>
+      <w:proofErr w:type="spellEnd"/>
+      <w:r>
+        <w:t xml:space="preserve">) REFERENCES </w:t>
+      </w:r>
+      <w:proofErr w:type="spellStart"/>
+      <w:r>
+        <w:t>public.tenant_type</w:t>
+      </w:r>
+      <w:proofErr w:type="spellEnd"/>
+      <w:r>
+        <w:t xml:space="preserve"> (id); </w:t>
+      </w:r>
+    </w:p>
+    <w:p>
+      <w:pPr>
+        <w:pStyle w:val="normalNew"/>
+      </w:pPr>
+      <w:r>
+        <w:t xml:space="preserve">ALTER SEQUENCE </w:t>
+      </w:r>
+      <w:proofErr w:type="spellStart"/>
+      <w:r>
+        <w:t>public.tenant_type_id_seq</w:t>
+      </w:r>
+      <w:proofErr w:type="spellEnd"/>
+      <w:r>
+        <w:t xml:space="preserve"> RENAME TO </w:t>
+      </w:r>
+      <w:proofErr w:type="spellStart"/>
+      <w:r>
+        <w:t>tenant_template_id_seq</w:t>
+      </w:r>
+      <w:proofErr w:type="spellEnd"/>
+      <w:r>
+        <w:t>;</w:t>
+      </w:r>
+    </w:p>
+    <w:p>
+      <w:pPr>
+        <w:pStyle w:val="normalNew"/>
+      </w:pPr>
+      <w:r>
+        <w:t xml:space="preserve">CREATE SEQUENCE </w:t>
+      </w:r>
+      <w:proofErr w:type="spellStart"/>
+      <w:r>
+        <w:t>public.tenant_type_id_seq</w:t>
       </w:r>
       <w:proofErr w:type="spellEnd"/>
       <w:r>
         <w:t xml:space="preserve"> </w:t>
       </w:r>
-      <w:proofErr w:type="spellStart"/>
-      <w:r>
-        <w:t>dari</w:t>
-      </w:r>
-      <w:proofErr w:type="spellEnd"/>
-      <w:r>
-        <w:t xml:space="preserve"> Tim mas Kris – mas Dean</w:t>
-      </w:r>
-    </w:p>
-    <w:p>
-      <w:pPr>
-        <w:ind w:left="709"/>
-      </w:pPr>
-      <w:r>
-        <w:t xml:space="preserve">ALTER TABLE </w:t>
-      </w:r>
-      <w:proofErr w:type="spellStart"/>
-      <w:r>
-        <w:t>public.apps</w:t>
-      </w:r>
-      <w:proofErr w:type="spellEnd"/>
-      <w:r>
-        <w:t xml:space="preserve"> ADD COLUMN </w:t>
-      </w:r>
-      <w:proofErr w:type="spellStart"/>
-      <w:r>
-        <w:t>image_path</w:t>
-      </w:r>
-      <w:proofErr w:type="spellEnd"/>
-      <w:r>
-        <w:t xml:space="preserve"> character </w:t>
-      </w:r>
-      <w:proofErr w:type="gramStart"/>
-      <w:r>
-        <w:t>varying(</w:t>
-      </w:r>
-      <w:proofErr w:type="gramEnd"/>
-      <w:r>
-        <w:t>255);</w:t>
-      </w:r>
-    </w:p>
-    <w:p>
-      <w:pPr>
-        <w:ind w:left="709"/>
-      </w:pPr>
-      <w:r>
-        <w:t xml:space="preserve">ALTER TABLE </w:t>
-      </w:r>
-      <w:proofErr w:type="spellStart"/>
-      <w:r>
-        <w:t>public.customer</w:t>
-      </w:r>
-      <w:proofErr w:type="spellEnd"/>
-      <w:r>
-        <w:t xml:space="preserve"> ADD COLUMN </w:t>
-      </w:r>
-      <w:proofErr w:type="spellStart"/>
-      <w:r>
-        <w:t>image_path</w:t>
-      </w:r>
-      <w:proofErr w:type="spellEnd"/>
-      <w:r>
-        <w:t xml:space="preserve"> character </w:t>
-      </w:r>
-      <w:proofErr w:type="gramStart"/>
-      <w:r>
-        <w:t>varying(</w:t>
-      </w:r>
-      <w:proofErr w:type="gramEnd"/>
-      <w:r>
-        <w:t>255);</w:t>
-      </w:r>
-    </w:p>
-    <w:p>
-      <w:pPr>
-        <w:ind w:left="709"/>
-      </w:pPr>
-      <w:r>
-        <w:t xml:space="preserve">ALTER TABLE </w:t>
-      </w:r>
-      <w:proofErr w:type="spellStart"/>
-      <w:r>
-        <w:t>public.timezones</w:t>
-      </w:r>
-      <w:proofErr w:type="spellEnd"/>
-      <w:r>
-        <w:t xml:space="preserve"> ADD PRIMARY KEY (id);</w:t>
-      </w:r>
-    </w:p>
-    <w:p>
-      <w:pPr>
-        <w:ind w:left="709"/>
-      </w:pPr>
-      <w:r>
-        <w:t xml:space="preserve">SELECT </w:t>
-      </w:r>
-      <w:proofErr w:type="spellStart"/>
-      <w:proofErr w:type="gramStart"/>
-      <w:r>
-        <w:t>setval</w:t>
-      </w:r>
-      <w:proofErr w:type="spellEnd"/>
-      <w:r>
-        <w:t>(</w:t>
-      </w:r>
-      <w:proofErr w:type="gramEnd"/>
-      <w:r>
-        <w:t>'</w:t>
-      </w:r>
-      <w:proofErr w:type="spellStart"/>
-      <w:r>
-        <w:t>public.timezones_id_seq</w:t>
-      </w:r>
-      <w:proofErr w:type="spellEnd"/>
-      <w:r>
-        <w:t>', 415, true);</w:t>
-      </w:r>
-    </w:p>
-    <w:p>
-      <w:pPr>
-        <w:ind w:left="709"/>
-      </w:pPr>
-      <w:r>
-        <w:t xml:space="preserve">ALTER TABLE </w:t>
-      </w:r>
-      <w:proofErr w:type="spellStart"/>
-      <w:r>
-        <w:t>public.apps</w:t>
-      </w:r>
-      <w:proofErr w:type="spellEnd"/>
-      <w:r>
-        <w:t xml:space="preserve"> DROP COLUMN </w:t>
-      </w:r>
-      <w:proofErr w:type="spellStart"/>
-      <w:r>
-        <w:t>default_template_id</w:t>
-      </w:r>
-      <w:proofErr w:type="spellEnd"/>
-      <w:r>
-        <w:t>;</w:t>
-      </w:r>
-    </w:p>
-    <w:p>
-      <w:pPr>
-        <w:ind w:left="709"/>
-      </w:pPr>
-      <w:r>
-        <w:t xml:space="preserve">ALTER TABLE </w:t>
-      </w:r>
-      <w:proofErr w:type="spellStart"/>
-      <w:r>
-        <w:t>public.tenant_type</w:t>
-      </w:r>
-      <w:proofErr w:type="spellEnd"/>
-      <w:r>
-        <w:t xml:space="preserve"> ADD COLUMN </w:t>
-      </w:r>
-      <w:proofErr w:type="spellStart"/>
-      <w:r>
-        <w:t>reference_data_source</w:t>
-      </w:r>
-      <w:proofErr w:type="spellEnd"/>
-      <w:r>
-        <w:t xml:space="preserve"> integer;</w:t>
-      </w:r>
-    </w:p>
-    <w:p>
-      <w:pPr>
-        <w:pStyle w:val="normalNew"/>
-      </w:pPr>
-      <w:r>
-        <w:t xml:space="preserve">ALTER TABLE </w:t>
-      </w:r>
-      <w:proofErr w:type="spellStart"/>
-      <w:r>
-        <w:t>public.tenant_type</w:t>
-      </w:r>
-      <w:proofErr w:type="spellEnd"/>
-      <w:r>
-        <w:t xml:space="preserve"> RENAME TO </w:t>
-      </w:r>
-      <w:proofErr w:type="spellStart"/>
-      <w:r>
-        <w:t>tenant_template</w:t>
-      </w:r>
-      <w:proofErr w:type="spellEnd"/>
-      <w:r>
-        <w:t>;</w:t>
-      </w:r>
-    </w:p>
-    <w:p>
-      <w:pPr>
-        <w:pStyle w:val="normalNew"/>
-      </w:pPr>
-      <w:r>
-        <w:t xml:space="preserve">ALTER TABLE </w:t>
-      </w:r>
-      <w:proofErr w:type="spellStart"/>
-      <w:r>
-        <w:t>public.tenant_template</w:t>
-      </w:r>
-      <w:proofErr w:type="spellEnd"/>
-      <w:r>
-        <w:t xml:space="preserve"> DROP COLUMN </w:t>
-      </w:r>
-      <w:proofErr w:type="spellStart"/>
-      <w:r>
-        <w:t>tenant_type_identifier</w:t>
-      </w:r>
-      <w:proofErr w:type="spellEnd"/>
-      <w:r>
-        <w:t xml:space="preserve">; </w:t>
-      </w:r>
-    </w:p>
-    <w:p>
-      <w:pPr>
-        <w:pStyle w:val="normalNew"/>
-      </w:pPr>
-      <w:r>
-        <w:t xml:space="preserve">ALTER TABLE </w:t>
-      </w:r>
-      <w:proofErr w:type="spellStart"/>
-      <w:r>
-        <w:t>public.tenant_template</w:t>
-      </w:r>
-      <w:proofErr w:type="spellEnd"/>
-      <w:r>
-        <w:t xml:space="preserve"> RENAME </w:t>
-      </w:r>
-      <w:proofErr w:type="spellStart"/>
-      <w:r>
-        <w:t>tenant_type_name</w:t>
-      </w:r>
-      <w:proofErr w:type="spellEnd"/>
-      <w:r>
-        <w:t xml:space="preserve"> TO </w:t>
-      </w:r>
-      <w:proofErr w:type="spellStart"/>
-      <w:r>
-        <w:t>tenant_template_name</w:t>
-      </w:r>
-      <w:proofErr w:type="spellEnd"/>
-      <w:r>
-        <w:t xml:space="preserve">; </w:t>
-      </w:r>
-    </w:p>
-    <w:p>
-      <w:pPr>
-        <w:pStyle w:val="normalNew"/>
-      </w:pPr>
-      <w:r>
-        <w:t xml:space="preserve">ALTER TABLE </w:t>
-      </w:r>
-      <w:proofErr w:type="spellStart"/>
-      <w:r>
-        <w:t>public.tenant_template</w:t>
-      </w:r>
-      <w:proofErr w:type="spellEnd"/>
-      <w:r>
-        <w:t xml:space="preserve"> ADD COLUMN </w:t>
-      </w:r>
-      <w:proofErr w:type="spellStart"/>
-      <w:r>
-        <w:t>tenant_type_id</w:t>
-      </w:r>
-      <w:proofErr w:type="spellEnd"/>
-      <w:r>
-        <w:t xml:space="preserve"> integer; </w:t>
-      </w:r>
-    </w:p>
-    <w:p>
-      <w:pPr>
-        <w:pStyle w:val="normalNew"/>
-      </w:pPr>
-      <w:r>
-        <w:t xml:space="preserve">ALTER TABLE </w:t>
-      </w:r>
-      <w:proofErr w:type="spellStart"/>
-      <w:r>
-        <w:t>public.tenant_template</w:t>
-      </w:r>
-      <w:proofErr w:type="spellEnd"/>
-      <w:r>
-        <w:t xml:space="preserve"> ADD COLUMN </w:t>
-      </w:r>
-      <w:proofErr w:type="spellStart"/>
-      <w:r>
-        <w:t>suffix_identifier</w:t>
-      </w:r>
-      <w:proofErr w:type="spellEnd"/>
-      <w:r>
-        <w:t xml:space="preserve"> </w:t>
-      </w:r>
-      <w:proofErr w:type="gramStart"/>
-      <w:r>
-        <w:t>character(</w:t>
-      </w:r>
-      <w:proofErr w:type="gramEnd"/>
-      <w:r>
-        <w:t xml:space="preserve">4); </w:t>
-      </w:r>
-    </w:p>
-    <w:p>
-      <w:pPr>
-        <w:pStyle w:val="normalNew"/>
-      </w:pPr>
-      <w:r>
-        <w:t xml:space="preserve">CREATE TABLE </w:t>
-      </w:r>
-      <w:proofErr w:type="spellStart"/>
-      <w:r>
-        <w:t>public.tenant_type</w:t>
-      </w:r>
-      <w:proofErr w:type="spellEnd"/>
-      <w:r>
-        <w:t xml:space="preserve"> ( </w:t>
-      </w:r>
-    </w:p>
-    <w:p>
-      <w:pPr>
-        <w:pStyle w:val="normalNew"/>
-        <w:ind w:left="720" w:firstLine="720"/>
-      </w:pPr>
-      <w:r>
-        <w:t xml:space="preserve">id integer NOT NULL, </w:t>
-      </w:r>
-    </w:p>
-    <w:p>
-      <w:pPr>
-        <w:pStyle w:val="normalNew"/>
-        <w:ind w:left="720" w:firstLine="720"/>
-      </w:pPr>
-      <w:proofErr w:type="spellStart"/>
-      <w:proofErr w:type="gramStart"/>
-      <w:r>
-        <w:t>prefix_identifier</w:t>
-      </w:r>
-      <w:proofErr w:type="spellEnd"/>
-      <w:proofErr w:type="gramEnd"/>
-      <w:r>
-        <w:t xml:space="preserve"> character(2) NOT NULL, </w:t>
-      </w:r>
-    </w:p>
-    <w:p>
-      <w:pPr>
-        <w:pStyle w:val="normalNew"/>
-        <w:ind w:left="720" w:firstLine="720"/>
-      </w:pPr>
-      <w:proofErr w:type="gramStart"/>
-      <w:r>
-        <w:t>description</w:t>
-      </w:r>
-      <w:proofErr w:type="gramEnd"/>
-      <w:r>
-        <w:t xml:space="preserve"> character varying(100) NOT NULL, </w:t>
-      </w:r>
-    </w:p>
-    <w:p>
-      <w:pPr>
-        <w:pStyle w:val="normalNew"/>
-        <w:ind w:left="720" w:firstLine="720"/>
-      </w:pPr>
-      <w:r>
-        <w:t>PRIMARY KEY (id</w:t>
-      </w:r>
-      <w:proofErr w:type="gramStart"/>
-      <w:r>
-        <w:t>) )</w:t>
-      </w:r>
-      <w:proofErr w:type="gramEnd"/>
-      <w:r>
-        <w:t xml:space="preserve"> </w:t>
-      </w:r>
-    </w:p>
-    <w:p>
-      <w:pPr>
-        <w:pStyle w:val="normalNew"/>
-        <w:ind w:left="720"/>
-      </w:pPr>
-      <w:r>
-        <w:t xml:space="preserve">CREATE TABLE </w:t>
-      </w:r>
-      <w:proofErr w:type="spellStart"/>
-      <w:r>
-        <w:t>public.server_connection</w:t>
-      </w:r>
-      <w:proofErr w:type="spellEnd"/>
-      <w:r>
-        <w:t xml:space="preserve"> (</w:t>
-      </w:r>
-    </w:p>
-    <w:p>
-      <w:pPr>
-        <w:pStyle w:val="normalNew"/>
-        <w:ind w:left="720" w:firstLine="720"/>
-      </w:pPr>
-      <w:r>
-        <w:t xml:space="preserve"> id integer NOT NULL, </w:t>
-      </w:r>
-    </w:p>
-    <w:p>
-      <w:pPr>
-        <w:pStyle w:val="normalNew"/>
-        <w:ind w:left="720" w:firstLine="720"/>
-      </w:pPr>
-      <w:proofErr w:type="gramStart"/>
-      <w:r>
-        <w:t>description</w:t>
-      </w:r>
-      <w:proofErr w:type="gramEnd"/>
-      <w:r>
-        <w:t xml:space="preserve"> character varying(100) NOT NULL,</w:t>
-      </w:r>
-    </w:p>
-    <w:p>
-      <w:pPr>
-        <w:pStyle w:val="normalNew"/>
-        <w:ind w:left="720" w:firstLine="720"/>
-      </w:pPr>
-      <w:r>
-        <w:t xml:space="preserve"> </w:t>
-      </w:r>
-      <w:proofErr w:type="spellStart"/>
-      <w:proofErr w:type="gramStart"/>
-      <w:r>
-        <w:t>schema_server</w:t>
-      </w:r>
-      <w:proofErr w:type="spellEnd"/>
-      <w:proofErr w:type="gramEnd"/>
-      <w:r>
-        <w:t xml:space="preserve"> character varying(100) NOT NULL, </w:t>
-      </w:r>
-    </w:p>
-    <w:p>
-      <w:pPr>
-        <w:pStyle w:val="normalNew"/>
-        <w:ind w:left="720" w:firstLine="720"/>
-      </w:pPr>
-      <w:proofErr w:type="spellStart"/>
-      <w:proofErr w:type="gramStart"/>
-      <w:r>
-        <w:t>schema_server_port</w:t>
-      </w:r>
-      <w:proofErr w:type="spellEnd"/>
-      <w:proofErr w:type="gramEnd"/>
-      <w:r>
-        <w:t xml:space="preserve"> character varying(10) NOT NULL, </w:t>
-      </w:r>
-    </w:p>
-    <w:p>
-      <w:pPr>
-        <w:pStyle w:val="normalNew"/>
-        <w:ind w:left="720" w:firstLine="720"/>
-      </w:pPr>
-      <w:proofErr w:type="spellStart"/>
-      <w:proofErr w:type="gramStart"/>
-      <w:r>
-        <w:t>schema_username</w:t>
-      </w:r>
-      <w:proofErr w:type="spellEnd"/>
-      <w:proofErr w:type="gramEnd"/>
-      <w:r>
-        <w:t xml:space="preserve"> character varying(100) NOT NULL, </w:t>
-      </w:r>
-    </w:p>
-    <w:p>
-      <w:pPr>
-        <w:pStyle w:val="normalNew"/>
-        <w:ind w:left="720" w:firstLine="720"/>
-      </w:pPr>
-      <w:proofErr w:type="spellStart"/>
-      <w:proofErr w:type="gramStart"/>
-      <w:r>
-        <w:t>schema_password</w:t>
-      </w:r>
-      <w:proofErr w:type="spellEnd"/>
-      <w:proofErr w:type="gramEnd"/>
-      <w:r>
-        <w:t xml:space="preserve"> character varying(100) NOT NULL ) </w:t>
-      </w:r>
-    </w:p>
-    <w:p>
-      <w:pPr>
-        <w:pStyle w:val="normalNew"/>
-      </w:pPr>
-      <w:r>
-        <w:t xml:space="preserve">ALTER TABLE </w:t>
-      </w:r>
-      <w:proofErr w:type="spellStart"/>
-      <w:r>
-        <w:t>public.tenant_template</w:t>
-      </w:r>
-      <w:proofErr w:type="spellEnd"/>
-      <w:r>
-        <w:t xml:space="preserve"> ADD CONSTRAINT </w:t>
-      </w:r>
-      <w:proofErr w:type="spellStart"/>
-      <w:r>
-        <w:t>tenant_type_id_fkey</w:t>
-      </w:r>
-      <w:proofErr w:type="spellEnd"/>
-      <w:r>
-        <w:t xml:space="preserve"> FOREIGN KEY (</w:t>
-      </w:r>
-      <w:proofErr w:type="spellStart"/>
-      <w:r>
-        <w:t>tenant_type_id</w:t>
-      </w:r>
-      <w:proofErr w:type="spellEnd"/>
-      <w:r>
-        <w:t xml:space="preserve">) REFERENCES </w:t>
-      </w:r>
-      <w:proofErr w:type="spellStart"/>
-      <w:r>
-        <w:t>public.tenant_type</w:t>
-      </w:r>
-      <w:proofErr w:type="spellEnd"/>
-      <w:r>
-        <w:t xml:space="preserve"> (id); </w:t>
-      </w:r>
-    </w:p>
-    <w:p>
-      <w:pPr>
-        <w:pStyle w:val="normalNew"/>
-      </w:pPr>
-      <w:r>
-        <w:t xml:space="preserve">ALTER SEQUENCE </w:t>
-      </w:r>
-      <w:proofErr w:type="spellStart"/>
-      <w:r>
-        <w:t>public.tenant_type_id_seq</w:t>
-      </w:r>
-      <w:proofErr w:type="spellEnd"/>
-      <w:r>
-        <w:t xml:space="preserve"> RENAME TO </w:t>
-      </w:r>
-      <w:proofErr w:type="spellStart"/>
-      <w:r>
-        <w:t>tenant_template_id_seq</w:t>
-      </w:r>
-      <w:proofErr w:type="spellEnd"/>
-      <w:r>
-        <w:t>;</w:t>
-      </w:r>
-    </w:p>
-    <w:p>
-      <w:pPr>
-        <w:pStyle w:val="normalNew"/>
-      </w:pPr>
-      <w:r>
-        <w:t xml:space="preserve">CREATE SEQUENCE </w:t>
-      </w:r>
-      <w:proofErr w:type="spellStart"/>
-      <w:r>
-        <w:t>public.tenant_type_id_seq</w:t>
-      </w:r>
-      <w:proofErr w:type="spellEnd"/>
-      <w:r>
-        <w:t xml:space="preserve"> </w:t>
-      </w:r>
     </w:p>
     <w:p>
       <w:pPr>
@@ -3529,7 +3700,6 @@
         <w:ind w:left="1429" w:firstLine="11"/>
       </w:pPr>
       <w:r>
-        <w:lastRenderedPageBreak/>
         <w:t xml:space="preserve">INCREMENT 1 </w:t>
       </w:r>
     </w:p>

</xml_diff>